<commit_message>
Mis à jour 02042024
</commit_message>
<xml_diff>
--- a/Report/Rapport_projet_jeux_video.docx
+++ b/Report/Rapport_projet_jeux_video.docx
@@ -1,6 +1,6 @@
 
 <file path=word/document.xml><?xml version="1.0" encoding="utf-8"?>
-<w:document xmlns:wpc="http://schemas.microsoft.com/office/word/2010/wordprocessingCanvas" xmlns:cx="http://schemas.microsoft.com/office/drawing/2014/chartex" xmlns:cx1="http://schemas.microsoft.com/office/drawing/2015/9/8/chartex" xmlns:cx2="http://schemas.microsoft.com/office/drawing/2015/10/21/chartex" xmlns:cx3="http://schemas.microsoft.com/office/drawing/2016/5/9/chartex" xmlns:cx4="http://schemas.microsoft.com/office/drawing/2016/5/10/chartex" xmlns:cx5="http://schemas.microsoft.com/office/drawing/2016/5/11/chartex" xmlns:cx6="http://schemas.microsoft.com/office/drawing/2016/5/12/chartex" xmlns:cx7="http://schemas.microsoft.com/office/drawing/2016/5/13/chartex" xmlns:cx8="http://schemas.microsoft.com/office/drawing/2016/5/14/chartex" xmlns:mc="http://schemas.openxmlformats.org/markup-compatibility/2006" xmlns:aink="http://schemas.microsoft.com/office/drawing/2016/ink" xmlns:am3d="http://schemas.microsoft.com/office/drawing/2017/model3d" xmlns:o="urn:schemas-microsoft-com:office:office" xmlns:oel="http://schemas.microsoft.com/office/2019/extlst" xmlns:r="http://schemas.openxmlformats.org/officeDocument/2006/relationships" xmlns:m="http://schemas.openxmlformats.org/officeDocument/2006/math" xmlns:v="urn:schemas-microsoft-com:vml" xmlns:wp14="http://schemas.microsoft.com/office/word/2010/wordprocessingDrawing" xmlns:wp="http://schemas.openxmlformats.org/drawingml/2006/wordprocessingDrawing" xmlns:w10="urn:schemas-microsoft-com:office:word" xmlns:w="http://schemas.openxmlformats.org/wordprocessingml/2006/main" xmlns:w14="http://schemas.microsoft.com/office/word/2010/wordml" xmlns:w15="http://schemas.microsoft.com/office/word/2012/wordml" xmlns:w16cex="http://schemas.microsoft.com/office/word/2018/wordml/cex" xmlns:w16cid="http://schemas.microsoft.com/office/word/2016/wordml/cid" xmlns:w16="http://schemas.microsoft.com/office/word/2018/wordml" xmlns:w16sdtdh="http://schemas.microsoft.com/office/word/2020/wordml/sdtdatahash" xmlns:w16se="http://schemas.microsoft.com/office/word/2015/wordml/symex" xmlns:wpg="http://schemas.microsoft.com/office/word/2010/wordprocessingGroup" xmlns:wpi="http://schemas.microsoft.com/office/word/2010/wordprocessingInk" xmlns:wne="http://schemas.microsoft.com/office/word/2006/wordml" xmlns:wps="http://schemas.microsoft.com/office/word/2010/wordprocessingShape" mc:Ignorable="w14 w15 w16se w16cid w16 w16cex w16sdtdh wp14">
+<w:document xmlns:wpc="http://schemas.microsoft.com/office/word/2010/wordprocessingCanvas" xmlns:cx="http://schemas.microsoft.com/office/drawing/2014/chartex" xmlns:cx1="http://schemas.microsoft.com/office/drawing/2015/9/8/chartex" xmlns:cx2="http://schemas.microsoft.com/office/drawing/2015/10/21/chartex" xmlns:cx3="http://schemas.microsoft.com/office/drawing/2016/5/9/chartex" xmlns:cx4="http://schemas.microsoft.com/office/drawing/2016/5/10/chartex" xmlns:cx5="http://schemas.microsoft.com/office/drawing/2016/5/11/chartex" xmlns:cx6="http://schemas.microsoft.com/office/drawing/2016/5/12/chartex" xmlns:cx7="http://schemas.microsoft.com/office/drawing/2016/5/13/chartex" xmlns:cx8="http://schemas.microsoft.com/office/drawing/2016/5/14/chartex" xmlns:mc="http://schemas.openxmlformats.org/markup-compatibility/2006" xmlns:aink="http://schemas.microsoft.com/office/drawing/2016/ink" xmlns:am3d="http://schemas.microsoft.com/office/drawing/2017/model3d" xmlns:o="urn:schemas-microsoft-com:office:office" xmlns:oel="http://schemas.microsoft.com/office/2019/extlst" xmlns:r="http://schemas.openxmlformats.org/officeDocument/2006/relationships" xmlns:m="http://schemas.openxmlformats.org/officeDocument/2006/math" xmlns:v="urn:schemas-microsoft-com:vml" xmlns:wp14="http://schemas.microsoft.com/office/word/2010/wordprocessingDrawing" xmlns:wp="http://schemas.openxmlformats.org/drawingml/2006/wordprocessingDrawing" xmlns:w10="urn:schemas-microsoft-com:office:word" xmlns:w="http://schemas.openxmlformats.org/wordprocessingml/2006/main" xmlns:w14="http://schemas.microsoft.com/office/word/2010/wordml" xmlns:w15="http://schemas.microsoft.com/office/word/2012/wordml" xmlns:w16cex="http://schemas.microsoft.com/office/word/2018/wordml/cex" xmlns:w16cid="http://schemas.microsoft.com/office/word/2016/wordml/cid" xmlns:w16="http://schemas.microsoft.com/office/word/2018/wordml" xmlns:w16du="http://schemas.microsoft.com/office/word/2023/wordml/word16du" xmlns:w16sdtdh="http://schemas.microsoft.com/office/word/2020/wordml/sdtdatahash" xmlns:w16se="http://schemas.microsoft.com/office/word/2015/wordml/symex" xmlns:wpg="http://schemas.microsoft.com/office/word/2010/wordprocessingGroup" xmlns:wpi="http://schemas.microsoft.com/office/word/2010/wordprocessingInk" xmlns:wne="http://schemas.microsoft.com/office/word/2006/wordml" xmlns:wps="http://schemas.microsoft.com/office/word/2010/wordprocessingShape" mc:Ignorable="w14 w15 w16se w16cid w16 w16cex w16sdtdh w16du wp14">
   <w:body>
     <w:p>
       <w:pPr>
@@ -541,7 +541,7 @@
     </w:p>
     <w:p>
       <w:pPr>
-        <w:pStyle w:val="Titre2"/>
+        <w:pStyle w:val="Heading2"/>
         <w:jc w:val="both"/>
         <w:rPr>
           <w:rFonts w:ascii="Montserrat" w:eastAsia="Montserrat" w:hAnsi="Montserrat" w:cs="Montserrat"/>
@@ -573,35 +573,35 @@
           <w:rFonts w:ascii="Montserrat" w:eastAsia="Montserrat" w:hAnsi="Montserrat" w:cs="Montserrat"/>
           <w:lang w:val="fr-FR"/>
         </w:rPr>
-        <w:t xml:space="preserve">L’équipe de DataScientest nous a redirigé vers un jeu de données disponible sur Kaggle, issu d’un </w:t>
-      </w:r>
-      <w:proofErr w:type="spellStart"/>
-      <w:r>
-        <w:rPr>
-          <w:rFonts w:ascii="Montserrat" w:eastAsia="Montserrat" w:hAnsi="Montserrat" w:cs="Montserrat"/>
-          <w:lang w:val="fr-FR"/>
-        </w:rPr>
-        <w:t>scrap</w:t>
-      </w:r>
-      <w:proofErr w:type="spellEnd"/>
-      <w:r>
-        <w:rPr>
-          <w:rFonts w:ascii="Montserrat" w:eastAsia="Montserrat" w:hAnsi="Montserrat" w:cs="Montserrat"/>
-          <w:lang w:val="fr-FR"/>
-        </w:rPr>
-        <w:t xml:space="preserve"> du site </w:t>
-      </w:r>
-      <w:hyperlink r:id="rId9" w:history="1">
-        <w:r>
-          <w:rPr>
-            <w:rFonts w:ascii="Montserrat" w:eastAsia="Montserrat" w:hAnsi="Montserrat" w:cs="Montserrat"/>
-            <w:color w:val="4F81BD" w:themeColor="accent1"/>
-            <w:u w:val="single"/>
-            <w:lang w:val="fr-FR"/>
-          </w:rPr>
-          <w:t>vgchartz.com</w:t>
-        </w:r>
-      </w:hyperlink>
+        <w:t xml:space="preserve">L’équipe de DataScientest nous a redirigé vers un jeu de données disponible sur Kaggle, issu d’un scrap du site </w:t>
+      </w:r>
+      <w:r>
+        <w:fldChar w:fldCharType="begin"/>
+      </w:r>
+      <w:r>
+        <w:instrText>HYPERLINK "http://vgchartz.com"</w:instrText>
+      </w:r>
+      <w:r>
+        <w:fldChar w:fldCharType="separate"/>
+      </w:r>
+      <w:r>
+        <w:rPr>
+          <w:rFonts w:ascii="Montserrat" w:eastAsia="Montserrat" w:hAnsi="Montserrat" w:cs="Montserrat"/>
+          <w:color w:val="4F81BD" w:themeColor="accent1"/>
+          <w:u w:val="single"/>
+          <w:lang w:val="fr-FR"/>
+        </w:rPr>
+        <w:t>vgchartz.com</w:t>
+      </w:r>
+      <w:r>
+        <w:rPr>
+          <w:rFonts w:ascii="Montserrat" w:eastAsia="Montserrat" w:hAnsi="Montserrat" w:cs="Montserrat"/>
+          <w:color w:val="4F81BD" w:themeColor="accent1"/>
+          <w:u w:val="single"/>
+          <w:lang w:val="fr-FR"/>
+        </w:rPr>
+        <w:fldChar w:fldCharType="end"/>
+      </w:r>
       <w:r>
         <w:rPr>
           <w:rFonts w:ascii="Montserrat" w:eastAsia="Montserrat" w:hAnsi="Montserrat" w:cs="Montserrat"/>
@@ -911,7 +911,7 @@
     </w:p>
     <w:p>
       <w:pPr>
-        <w:pStyle w:val="Titre2"/>
+        <w:pStyle w:val="Heading2"/>
         <w:jc w:val="both"/>
         <w:rPr>
           <w:rFonts w:ascii="Montserrat" w:eastAsia="Montserrat" w:hAnsi="Montserrat" w:cs="Montserrat"/>
@@ -1004,7 +1004,7 @@
         </w:rPr>
         <w:t xml:space="preserve">Finalement, nous avons fait le choix de retirer les ventes par marché de notre analyse. Avec la popularisation de la dématérialisation sur le marché du jeu vidéo, il est devenu difficile pour vgchartz de systématiquement estimer l’ensemble des ventes réalisées. Dans un </w:t>
       </w:r>
-      <w:hyperlink r:id="rId10" w:history="1">
+      <w:hyperlink r:id="rId9" w:history="1">
         <w:r>
           <w:rPr>
             <w:rFonts w:ascii="Montserrat" w:eastAsia="Montserrat" w:hAnsi="Montserrat" w:cs="Montserrat"/>
@@ -1036,7 +1036,7 @@
     </w:p>
     <w:p>
       <w:pPr>
-        <w:pStyle w:val="Titre2"/>
+        <w:pStyle w:val="Heading2"/>
         <w:jc w:val="both"/>
         <w:rPr>
           <w:rFonts w:ascii="Montserrat" w:eastAsia="Montserrat" w:hAnsi="Montserrat" w:cs="Montserrat"/>
@@ -1410,7 +1410,7 @@
     </w:p>
     <w:p>
       <w:pPr>
-        <w:pStyle w:val="Titre2"/>
+        <w:pStyle w:val="Heading2"/>
         <w:jc w:val="both"/>
       </w:pPr>
       <w:bookmarkStart w:id="2" w:name="_2ajn7wjiyuol" w:colFirst="0" w:colLast="0"/>
@@ -1475,7 +1475,7 @@
                     <pic:cNvPicPr preferRelativeResize="0"/>
                   </pic:nvPicPr>
                   <pic:blipFill>
-                    <a:blip r:embed="rId11"/>
+                    <a:blip r:embed="rId10"/>
                     <a:srcRect/>
                     <a:stretch>
                       <a:fillRect/>
@@ -1544,7 +1544,7 @@
                     <pic:cNvPicPr preferRelativeResize="0"/>
                   </pic:nvPicPr>
                   <pic:blipFill>
-                    <a:blip r:embed="rId12"/>
+                    <a:blip r:embed="rId11"/>
                     <a:srcRect/>
                     <a:stretch>
                       <a:fillRect/>
@@ -1644,7 +1644,7 @@
                     <pic:cNvPicPr preferRelativeResize="0"/>
                   </pic:nvPicPr>
                   <pic:blipFill>
-                    <a:blip r:embed="rId13"/>
+                    <a:blip r:embed="rId12"/>
                     <a:srcRect/>
                     <a:stretch>
                       <a:fillRect/>
@@ -1745,7 +1745,7 @@
                     <pic:cNvPicPr preferRelativeResize="0"/>
                   </pic:nvPicPr>
                   <pic:blipFill>
-                    <a:blip r:embed="rId14"/>
+                    <a:blip r:embed="rId13"/>
                     <a:srcRect/>
                     <a:stretch>
                       <a:fillRect/>
@@ -1914,7 +1914,7 @@
                     <pic:cNvPicPr preferRelativeResize="0"/>
                   </pic:nvPicPr>
                   <pic:blipFill>
-                    <a:blip r:embed="rId15"/>
+                    <a:blip r:embed="rId14"/>
                     <a:srcRect/>
                     <a:stretch>
                       <a:fillRect/>
@@ -2035,7 +2035,7 @@
                     <pic:cNvPicPr preferRelativeResize="0"/>
                   </pic:nvPicPr>
                   <pic:blipFill>
-                    <a:blip r:embed="rId16"/>
+                    <a:blip r:embed="rId15"/>
                     <a:srcRect/>
                     <a:stretch>
                       <a:fillRect/>
@@ -2192,7 +2192,7 @@
                     <pic:cNvPicPr preferRelativeResize="0"/>
                   </pic:nvPicPr>
                   <pic:blipFill>
-                    <a:blip r:embed="rId17"/>
+                    <a:blip r:embed="rId16"/>
                     <a:srcRect/>
                     <a:stretch>
                       <a:fillRect/>
@@ -2284,7 +2284,7 @@
     </w:p>
     <w:p>
       <w:pPr>
-        <w:pStyle w:val="Titre2"/>
+        <w:pStyle w:val="Heading2"/>
         <w:jc w:val="both"/>
         <w:rPr>
           <w:rFonts w:ascii="Montserrat" w:eastAsia="Montserrat" w:hAnsi="Montserrat" w:cs="Montserrat"/>
@@ -2313,225 +2313,69 @@
           <w:sz w:val="22"/>
           <w:szCs w:val="22"/>
         </w:rPr>
-        <w:t>re-</w:t>
-      </w:r>
-      <w:proofErr w:type="spellStart"/>
-      <w:r>
-        <w:rPr>
-          <w:rFonts w:ascii="Montserrat" w:eastAsia="Montserrat" w:hAnsi="Montserrat" w:cs="Montserrat"/>
-          <w:b/>
-          <w:color w:val="5930F2"/>
-          <w:sz w:val="22"/>
-          <w:szCs w:val="22"/>
-        </w:rPr>
-        <w:t>processing</w:t>
-      </w:r>
-      <w:proofErr w:type="spellEnd"/>
-    </w:p>
-    <w:p>
-      <w:pPr>
-        <w:jc w:val="both"/>
-        <w:rPr>
-          <w:rFonts w:ascii="Montserrat" w:eastAsia="Montserrat" w:hAnsi="Montserrat" w:cs="Montserrat"/>
-          <w:lang w:val="fr-FR"/>
-        </w:rPr>
-      </w:pPr>
-      <w:r>
-        <w:rPr>
-          <w:rFonts w:ascii="Montserrat" w:eastAsia="Montserrat" w:hAnsi="Montserrat" w:cs="Montserrat"/>
-          <w:lang w:val="fr-FR"/>
-        </w:rPr>
-        <w:t>Pour le pré-</w:t>
-      </w:r>
-      <w:proofErr w:type="spellStart"/>
-      <w:r>
-        <w:rPr>
-          <w:rFonts w:ascii="Montserrat" w:eastAsia="Montserrat" w:hAnsi="Montserrat" w:cs="Montserrat"/>
-          <w:lang w:val="fr-FR"/>
-        </w:rPr>
-        <w:t>processing</w:t>
-      </w:r>
-      <w:proofErr w:type="spellEnd"/>
-      <w:r>
-        <w:rPr>
-          <w:rFonts w:ascii="Montserrat" w:eastAsia="Montserrat" w:hAnsi="Montserrat" w:cs="Montserrat"/>
-          <w:lang w:val="fr-FR"/>
-        </w:rPr>
-        <w:t xml:space="preserve"> de nos données, nous avons choisi de faire plusieurs manipulations, selon le modèle de machine-</w:t>
-      </w:r>
-      <w:proofErr w:type="spellStart"/>
-      <w:r>
-        <w:rPr>
-          <w:rFonts w:ascii="Montserrat" w:eastAsia="Montserrat" w:hAnsi="Montserrat" w:cs="Montserrat"/>
-          <w:lang w:val="fr-FR"/>
-        </w:rPr>
-        <w:t>learning</w:t>
-      </w:r>
-      <w:proofErr w:type="spellEnd"/>
-      <w:r>
-        <w:rPr>
-          <w:rFonts w:ascii="Montserrat" w:eastAsia="Montserrat" w:hAnsi="Montserrat" w:cs="Montserrat"/>
-          <w:lang w:val="fr-FR"/>
-        </w:rPr>
-        <w:t xml:space="preserve"> que nous avons testé par la suite.</w:t>
-      </w:r>
-    </w:p>
-    <w:p>
-      <w:pPr>
-        <w:jc w:val="both"/>
-        <w:rPr>
-          <w:rFonts w:ascii="Montserrat" w:eastAsia="Montserrat" w:hAnsi="Montserrat" w:cs="Montserrat"/>
-          <w:lang w:val="fr-FR"/>
-        </w:rPr>
-      </w:pPr>
-    </w:p>
-    <w:p>
-      <w:pPr>
-        <w:jc w:val="both"/>
-        <w:rPr>
-          <w:rFonts w:ascii="Montserrat" w:eastAsia="Montserrat" w:hAnsi="Montserrat" w:cs="Montserrat"/>
-          <w:lang w:val="fr-FR"/>
-        </w:rPr>
-      </w:pPr>
-      <w:r>
-        <w:rPr>
-          <w:rFonts w:ascii="Montserrat" w:eastAsia="Montserrat" w:hAnsi="Montserrat" w:cs="Montserrat"/>
-          <w:lang w:val="fr-FR"/>
-        </w:rPr>
-        <w:t>Tout d’abord, nous avons choisis de retirer les variables « Name », « </w:t>
-      </w:r>
-      <w:proofErr w:type="spellStart"/>
-      <w:r>
-        <w:rPr>
-          <w:rFonts w:ascii="Montserrat" w:eastAsia="Montserrat" w:hAnsi="Montserrat" w:cs="Montserrat"/>
-          <w:lang w:val="fr-FR"/>
-        </w:rPr>
-        <w:t>Basename</w:t>
-      </w:r>
-      <w:proofErr w:type="spellEnd"/>
-      <w:r>
-        <w:rPr>
-          <w:rFonts w:ascii="Montserrat" w:eastAsia="Montserrat" w:hAnsi="Montserrat" w:cs="Montserrat"/>
-          <w:lang w:val="fr-FR"/>
-        </w:rPr>
-        <w:t> », « </w:t>
-      </w:r>
-      <w:proofErr w:type="spellStart"/>
-      <w:r>
-        <w:rPr>
-          <w:rFonts w:ascii="Montserrat" w:eastAsia="Montserrat" w:hAnsi="Montserrat" w:cs="Montserrat"/>
-          <w:lang w:val="fr-FR"/>
-        </w:rPr>
-        <w:t>Developer</w:t>
-      </w:r>
-      <w:proofErr w:type="spellEnd"/>
-      <w:r>
-        <w:rPr>
-          <w:rFonts w:ascii="Montserrat" w:eastAsia="Montserrat" w:hAnsi="Montserrat" w:cs="Montserrat"/>
-          <w:lang w:val="fr-FR"/>
-        </w:rPr>
-        <w:t> »</w:t>
-      </w:r>
-      <w:r>
-        <w:rPr>
-          <w:rFonts w:ascii="Montserrat" w:eastAsia="Montserrat" w:hAnsi="Montserrat" w:cs="Montserrat"/>
-          <w:lang w:val="fr-FR"/>
-        </w:rPr>
-        <w:t xml:space="preserve"> afin de réduire la dimension de notre </w:t>
-      </w:r>
-      <w:proofErr w:type="spellStart"/>
-      <w:r>
-        <w:rPr>
-          <w:rFonts w:ascii="Montserrat" w:eastAsia="Montserrat" w:hAnsi="Montserrat" w:cs="Montserrat"/>
-          <w:lang w:val="fr-FR"/>
-        </w:rPr>
-        <w:t>dataset</w:t>
-      </w:r>
-      <w:proofErr w:type="spellEnd"/>
-      <w:r>
-        <w:rPr>
-          <w:rFonts w:ascii="Montserrat" w:eastAsia="Montserrat" w:hAnsi="Montserrat" w:cs="Montserrat"/>
-          <w:lang w:val="fr-FR"/>
-        </w:rPr>
-        <w:t xml:space="preserve"> et le nombre de valeurs uniques. Ainsi, nous avons notre</w:t>
-      </w:r>
-      <w:r>
-        <w:rPr>
-          <w:rFonts w:ascii="Montserrat" w:eastAsia="Montserrat" w:hAnsi="Montserrat" w:cs="Montserrat"/>
-          <w:lang w:val="fr-FR"/>
-        </w:rPr>
-        <w:t xml:space="preserve"> </w:t>
-      </w:r>
-      <w:proofErr w:type="spellStart"/>
-      <w:r>
-        <w:rPr>
-          <w:rFonts w:ascii="Montserrat" w:eastAsia="Montserrat" w:hAnsi="Montserrat" w:cs="Montserrat"/>
-          <w:lang w:val="fr-FR"/>
-        </w:rPr>
-        <w:t>DataFrame</w:t>
-      </w:r>
-      <w:proofErr w:type="spellEnd"/>
-      <w:r>
-        <w:rPr>
-          <w:rFonts w:ascii="Montserrat" w:eastAsia="Montserrat" w:hAnsi="Montserrat" w:cs="Montserrat"/>
-          <w:lang w:val="fr-FR"/>
-        </w:rPr>
-        <w:t xml:space="preserve"> X et la variable cible est l’</w:t>
-      </w:r>
-      <w:proofErr w:type="spellStart"/>
-      <w:r>
-        <w:rPr>
-          <w:rFonts w:ascii="Montserrat" w:eastAsia="Montserrat" w:hAnsi="Montserrat" w:cs="Montserrat"/>
-          <w:lang w:val="fr-FR"/>
-        </w:rPr>
-        <w:t>Estimated_Sales</w:t>
-      </w:r>
-      <w:proofErr w:type="spellEnd"/>
-      <w:r>
-        <w:rPr>
-          <w:rFonts w:ascii="Montserrat" w:eastAsia="Montserrat" w:hAnsi="Montserrat" w:cs="Montserrat"/>
-          <w:lang w:val="fr-FR"/>
-        </w:rPr>
-        <w:t xml:space="preserve">. Les </w:t>
-      </w:r>
-      <w:proofErr w:type="spellStart"/>
-      <w:r>
-        <w:rPr>
-          <w:rFonts w:ascii="Montserrat" w:eastAsia="Montserrat" w:hAnsi="Montserrat" w:cs="Montserrat"/>
-          <w:lang w:val="fr-FR"/>
-        </w:rPr>
-        <w:t>NaNs</w:t>
-      </w:r>
-      <w:proofErr w:type="spellEnd"/>
-      <w:r>
-        <w:rPr>
-          <w:rFonts w:ascii="Montserrat" w:eastAsia="Montserrat" w:hAnsi="Montserrat" w:cs="Montserrat"/>
-          <w:lang w:val="fr-FR"/>
-        </w:rPr>
-        <w:t xml:space="preserve"> ont été également retirés</w:t>
-      </w:r>
-      <w:r>
-        <w:rPr>
-          <w:rFonts w:ascii="Montserrat" w:eastAsia="Montserrat" w:hAnsi="Montserrat" w:cs="Montserrat"/>
-          <w:lang w:val="fr-FR"/>
-        </w:rPr>
-        <w:t xml:space="preserve"> (méthode </w:t>
-      </w:r>
-      <w:proofErr w:type="spellStart"/>
-      <w:r>
-        <w:rPr>
-          <w:rFonts w:ascii="Montserrat" w:eastAsia="Montserrat" w:hAnsi="Montserrat" w:cs="Montserrat"/>
-          <w:lang w:val="fr-FR"/>
-        </w:rPr>
-        <w:t>dropna</w:t>
-      </w:r>
-      <w:proofErr w:type="spellEnd"/>
-      <w:r>
-        <w:rPr>
-          <w:rFonts w:ascii="Montserrat" w:eastAsia="Montserrat" w:hAnsi="Montserrat" w:cs="Montserrat"/>
-          <w:lang w:val="fr-FR"/>
-        </w:rPr>
-        <w:t>)</w:t>
+        <w:t>re-processing</w:t>
+      </w:r>
+    </w:p>
+    <w:p>
+      <w:pPr>
+        <w:jc w:val="both"/>
+        <w:rPr>
+          <w:rFonts w:ascii="Montserrat" w:eastAsia="Montserrat" w:hAnsi="Montserrat" w:cs="Montserrat"/>
+          <w:lang w:val="fr-FR"/>
+        </w:rPr>
+      </w:pPr>
+      <w:r>
+        <w:rPr>
+          <w:rFonts w:ascii="Montserrat" w:eastAsia="Montserrat" w:hAnsi="Montserrat" w:cs="Montserrat"/>
+          <w:lang w:val="fr-FR"/>
+        </w:rPr>
+        <w:t>Pour le pré-processing de nos données, nous avons choisi de faire plusieurs manipulations, selon le modèle de machine-learning que nous avons testé par la suite.</w:t>
+      </w:r>
+    </w:p>
+    <w:p>
+      <w:pPr>
+        <w:jc w:val="both"/>
+        <w:rPr>
+          <w:rFonts w:ascii="Montserrat" w:eastAsia="Montserrat" w:hAnsi="Montserrat" w:cs="Montserrat"/>
+          <w:lang w:val="fr-FR"/>
+        </w:rPr>
+      </w:pPr>
+    </w:p>
+    <w:p>
+      <w:pPr>
+        <w:jc w:val="both"/>
+        <w:rPr>
+          <w:rFonts w:ascii="Montserrat" w:eastAsia="Montserrat" w:hAnsi="Montserrat" w:cs="Montserrat"/>
+          <w:lang w:val="fr-FR"/>
+        </w:rPr>
+      </w:pPr>
+      <w:r>
+        <w:rPr>
+          <w:rFonts w:ascii="Montserrat" w:eastAsia="Montserrat" w:hAnsi="Montserrat" w:cs="Montserrat"/>
+          <w:lang w:val="fr-FR"/>
+        </w:rPr>
+        <w:t>Tout d’abord, nous avons choisis de retirer les variables « Name », « Basename », « Developer »</w:t>
+      </w:r>
+      <w:r>
+        <w:rPr>
+          <w:rFonts w:ascii="Montserrat" w:eastAsia="Montserrat" w:hAnsi="Montserrat" w:cs="Montserrat"/>
+          <w:lang w:val="fr-FR"/>
+        </w:rPr>
+        <w:t xml:space="preserve"> afin de réduire la dimension de notre dataset et le nombre de valeurs uniques. Ainsi, nous avons notre</w:t>
+      </w:r>
+      <w:r>
+        <w:rPr>
+          <w:rFonts w:ascii="Montserrat" w:eastAsia="Montserrat" w:hAnsi="Montserrat" w:cs="Montserrat"/>
+          <w:lang w:val="fr-FR"/>
+        </w:rPr>
+        <w:t xml:space="preserve"> DataFrame X et la variable cible est l’Estimated_Sales. Les NaNs ont été également retirés</w:t>
+      </w:r>
+      <w:r>
+        <w:rPr>
+          <w:rFonts w:ascii="Montserrat" w:eastAsia="Montserrat" w:hAnsi="Montserrat" w:cs="Montserrat"/>
+          <w:lang w:val="fr-FR"/>
+        </w:rPr>
+        <w:t xml:space="preserve"> (méthode dropna)</w:t>
       </w:r>
       <w:r>
         <w:rPr>
@@ -2563,23 +2407,7 @@
           <w:rFonts w:ascii="Montserrat" w:eastAsia="Montserrat" w:hAnsi="Montserrat" w:cs="Montserrat"/>
           <w:lang w:val="fr-FR"/>
         </w:rPr>
-        <w:t xml:space="preserve">La séparation du jeu de données a été faite avec la méthode </w:t>
-      </w:r>
-      <w:proofErr w:type="spellStart"/>
-      <w:r>
-        <w:rPr>
-          <w:rFonts w:ascii="Montserrat" w:eastAsia="Montserrat" w:hAnsi="Montserrat" w:cs="Montserrat"/>
-          <w:lang w:val="fr-FR"/>
-        </w:rPr>
-        <w:t>train_test_split</w:t>
-      </w:r>
-      <w:proofErr w:type="spellEnd"/>
-      <w:r>
-        <w:rPr>
-          <w:rFonts w:ascii="Montserrat" w:eastAsia="Montserrat" w:hAnsi="Montserrat" w:cs="Montserrat"/>
-          <w:lang w:val="fr-FR"/>
-        </w:rPr>
-        <w:t xml:space="preserve"> pour obtenir un jeu d’entraînement contenant 80% des données et un jeu de test avec 20%.</w:t>
+        <w:t>La séparation du jeu de données a été faite avec la méthode train_test_split pour obtenir un jeu d’entraînement contenant 80% des données et un jeu de test avec 20%.</w:t>
       </w:r>
     </w:p>
     <w:p>
@@ -2619,23 +2447,7 @@
           <w:rFonts w:ascii="Montserrat" w:eastAsia="Montserrat" w:hAnsi="Montserrat" w:cs="Montserrat"/>
           <w:lang w:val="fr-FR"/>
         </w:rPr>
-        <w:t xml:space="preserve"> et avons ainsi obtenu un </w:t>
-      </w:r>
-      <w:proofErr w:type="spellStart"/>
-      <w:r>
-        <w:rPr>
-          <w:rFonts w:ascii="Montserrat" w:eastAsia="Montserrat" w:hAnsi="Montserrat" w:cs="Montserrat"/>
-          <w:lang w:val="fr-FR"/>
-        </w:rPr>
-        <w:t>DataFrame</w:t>
-      </w:r>
-      <w:proofErr w:type="spellEnd"/>
-      <w:r>
-        <w:rPr>
-          <w:rFonts w:ascii="Montserrat" w:eastAsia="Montserrat" w:hAnsi="Montserrat" w:cs="Montserrat"/>
-          <w:lang w:val="fr-FR"/>
-        </w:rPr>
-        <w:t xml:space="preserve"> avec </w:t>
+        <w:t xml:space="preserve"> et avons ainsi obtenu un DataFrame avec </w:t>
       </w:r>
       <w:r>
         <w:rPr>
@@ -2684,23 +2496,7 @@
           <w:rFonts w:ascii="Montserrat" w:eastAsia="Montserrat" w:hAnsi="Montserrat" w:cs="Montserrat"/>
           <w:lang w:val="fr-FR"/>
         </w:rPr>
-        <w:t xml:space="preserve">. Ensuite, nous avons procédé à un </w:t>
-      </w:r>
-      <w:proofErr w:type="spellStart"/>
-      <w:r>
-        <w:rPr>
-          <w:rFonts w:ascii="Montserrat" w:eastAsia="Montserrat" w:hAnsi="Montserrat" w:cs="Montserrat"/>
-          <w:lang w:val="fr-FR"/>
-        </w:rPr>
-        <w:t>StandardScaler</w:t>
-      </w:r>
-      <w:proofErr w:type="spellEnd"/>
-      <w:r>
-        <w:rPr>
-          <w:rFonts w:ascii="Montserrat" w:eastAsia="Montserrat" w:hAnsi="Montserrat" w:cs="Montserrat"/>
-          <w:lang w:val="fr-FR"/>
-        </w:rPr>
-        <w:t xml:space="preserve"> pour les variables numériques</w:t>
+        <w:t>. Ensuite, nous avons procédé à un StandardScaler pour les variables numériques</w:t>
       </w:r>
       <w:r>
         <w:rPr>
@@ -2731,6 +2527,7 @@
         <w:rPr>
           <w:rFonts w:ascii="Montserrat" w:eastAsia="Montserrat" w:hAnsi="Montserrat" w:cs="Montserrat"/>
           <w:b/>
+          <w:noProof/>
         </w:rPr>
         <w:drawing>
           <wp:inline distT="0" distB="0" distL="0" distR="0" wp14:anchorId="2A8DE88F" wp14:editId="61804F86">
@@ -2748,7 +2545,7 @@
                     <pic:cNvPicPr/>
                   </pic:nvPicPr>
                   <pic:blipFill>
-                    <a:blip r:embed="rId18"/>
+                    <a:blip r:embed="rId17"/>
                     <a:stretch>
                       <a:fillRect/>
                     </a:stretch>
@@ -2789,6 +2586,7 @@
       <w:r>
         <w:rPr>
           <w:rFonts w:ascii="Montserrat" w:eastAsia="Montserrat" w:hAnsi="Montserrat" w:cs="Montserrat"/>
+          <w:noProof/>
           <w:lang w:val="fr-FR"/>
         </w:rPr>
         <w:drawing>
@@ -2807,7 +2605,7 @@
                     <pic:cNvPicPr/>
                   </pic:nvPicPr>
                   <pic:blipFill>
-                    <a:blip r:embed="rId19"/>
+                    <a:blip r:embed="rId18"/>
                     <a:stretch>
                       <a:fillRect/>
                     </a:stretch>
@@ -2850,56 +2648,15 @@
           <w:rFonts w:ascii="Montserrat" w:eastAsia="Montserrat" w:hAnsi="Montserrat" w:cs="Montserrat"/>
           <w:lang w:val="fr-FR"/>
         </w:rPr>
-        <w:t>En seconde phase de pré-</w:t>
-      </w:r>
-      <w:proofErr w:type="spellStart"/>
-      <w:r>
-        <w:rPr>
-          <w:rFonts w:ascii="Montserrat" w:eastAsia="Montserrat" w:hAnsi="Montserrat" w:cs="Montserrat"/>
-          <w:lang w:val="fr-FR"/>
-        </w:rPr>
-        <w:t>processing</w:t>
-      </w:r>
-      <w:proofErr w:type="spellEnd"/>
-      <w:r>
-        <w:rPr>
-          <w:rFonts w:ascii="Montserrat" w:eastAsia="Montserrat" w:hAnsi="Montserrat" w:cs="Montserrat"/>
-          <w:lang w:val="fr-FR"/>
-        </w:rPr>
-        <w:t xml:space="preserve"> pour la régression linéaire, nous avons entraîné le modèle uniquement sur le </w:t>
-      </w:r>
-      <w:proofErr w:type="spellStart"/>
-      <w:r>
-        <w:rPr>
-          <w:rFonts w:ascii="Montserrat" w:eastAsia="Montserrat" w:hAnsi="Montserrat" w:cs="Montserrat"/>
-          <w:lang w:val="fr-FR"/>
-        </w:rPr>
-        <w:t>ranking</w:t>
-      </w:r>
-      <w:proofErr w:type="spellEnd"/>
-      <w:r>
-        <w:rPr>
-          <w:rFonts w:ascii="Montserrat" w:eastAsia="Montserrat" w:hAnsi="Montserrat" w:cs="Montserrat"/>
-          <w:lang w:val="fr-FR"/>
-        </w:rPr>
-        <w:t xml:space="preserve"> des jeux de 1 à 100</w:t>
-      </w:r>
-      <w:r>
-        <w:rPr>
-          <w:rFonts w:ascii="Montserrat" w:eastAsia="Montserrat" w:hAnsi="Montserrat" w:cs="Montserrat"/>
-          <w:lang w:val="fr-FR"/>
-        </w:rPr>
-        <w:t xml:space="preserve">, le </w:t>
-      </w:r>
-      <w:proofErr w:type="spellStart"/>
-      <w:r>
-        <w:rPr>
-          <w:rFonts w:ascii="Montserrat" w:eastAsia="Montserrat" w:hAnsi="Montserrat" w:cs="Montserrat"/>
-          <w:lang w:val="fr-FR"/>
-        </w:rPr>
-        <w:t>dataset</w:t>
-      </w:r>
-      <w:proofErr w:type="spellEnd"/>
+        <w:t>En seconde phase de pré-processing pour la régression linéaire, nous avons entraîné le modèle uniquement sur le ranking des jeux de 1 à 100</w:t>
+      </w:r>
+      <w:r>
+        <w:rPr>
+          <w:rFonts w:ascii="Montserrat" w:eastAsia="Montserrat" w:hAnsi="Montserrat" w:cs="Montserrat"/>
+          <w:lang w:val="fr-FR"/>
+        </w:rPr>
+        <w:t>, le dataset</w:t>
+      </w:r>
       <w:r>
         <w:rPr>
           <w:rFonts w:ascii="Montserrat" w:eastAsia="Montserrat" w:hAnsi="Montserrat" w:cs="Montserrat"/>
@@ -2935,40 +2692,15 @@
           <w:rFonts w:ascii="Montserrat" w:eastAsia="Montserrat" w:hAnsi="Montserrat" w:cs="Montserrat"/>
           <w:lang w:val="fr-FR"/>
         </w:rPr>
-        <w:t xml:space="preserve">nfin pour une dernière modélisation de régression linéaire, nous avons repris le </w:t>
-      </w:r>
-      <w:proofErr w:type="spellStart"/>
-      <w:r>
-        <w:rPr>
-          <w:rFonts w:ascii="Montserrat" w:eastAsia="Montserrat" w:hAnsi="Montserrat" w:cs="Montserrat"/>
-          <w:lang w:val="fr-FR"/>
-        </w:rPr>
-        <w:t>dataset</w:t>
-      </w:r>
-      <w:proofErr w:type="spellEnd"/>
-      <w:r>
-        <w:rPr>
-          <w:rFonts w:ascii="Montserrat" w:eastAsia="Montserrat" w:hAnsi="Montserrat" w:cs="Montserrat"/>
-          <w:lang w:val="fr-FR"/>
-        </w:rPr>
-        <w:t xml:space="preserve"> complet en retirant la colonne Plateforme</w:t>
-      </w:r>
-      <w:r>
-        <w:rPr>
-          <w:rFonts w:ascii="Montserrat" w:eastAsia="Montserrat" w:hAnsi="Montserrat" w:cs="Montserrat"/>
-          <w:lang w:val="fr-FR"/>
-        </w:rPr>
-        <w:t xml:space="preserve"> (ce qui a enlevé une centaine de colonnes), réduisant ainsi la taille de notre premier </w:t>
-      </w:r>
-      <w:proofErr w:type="spellStart"/>
-      <w:r>
-        <w:rPr>
-          <w:rFonts w:ascii="Montserrat" w:eastAsia="Montserrat" w:hAnsi="Montserrat" w:cs="Montserrat"/>
-          <w:lang w:val="fr-FR"/>
-        </w:rPr>
-        <w:t>DataFrame</w:t>
-      </w:r>
-      <w:proofErr w:type="spellEnd"/>
+        <w:t>nfin pour une dernière modélisation de régression linéaire, nous avons repris le dataset complet en retirant la colonne Plateforme</w:t>
+      </w:r>
+      <w:r>
+        <w:rPr>
+          <w:rFonts w:ascii="Montserrat" w:eastAsia="Montserrat" w:hAnsi="Montserrat" w:cs="Montserrat"/>
+          <w:lang w:val="fr-FR"/>
+        </w:rPr>
+        <w:t xml:space="preserve"> (ce qui a enlevé une centaine de colonnes), réduisant ainsi la taille de notre premier DataFrame</w:t>
+      </w:r>
       <w:r>
         <w:rPr>
           <w:rFonts w:ascii="Montserrat" w:eastAsia="Montserrat" w:hAnsi="Montserrat" w:cs="Montserrat"/>
@@ -2999,15 +2731,7 @@
           <w:rFonts w:ascii="Montserrat" w:eastAsia="Montserrat" w:hAnsi="Montserrat" w:cs="Montserrat"/>
           <w:lang w:val="fr-FR"/>
         </w:rPr>
-        <w:t xml:space="preserve">Nous avons ainsi testé 3 régressions linéaires, sur des </w:t>
-      </w:r>
-      <w:proofErr w:type="spellStart"/>
-      <w:r>
-        <w:rPr>
-          <w:rFonts w:ascii="Montserrat" w:eastAsia="Montserrat" w:hAnsi="Montserrat" w:cs="Montserrat"/>
-          <w:lang w:val="fr-FR"/>
-        </w:rPr>
-        <w:t>DataFrame</w:t>
+        <w:t>Nous avons ainsi testé 3 régressions linéaires, sur des DataFrame</w:t>
       </w:r>
       <w:r>
         <w:rPr>
@@ -3016,7 +2740,6 @@
         </w:rPr>
         <w:t>s</w:t>
       </w:r>
-      <w:proofErr w:type="spellEnd"/>
       <w:r>
         <w:rPr>
           <w:rFonts w:ascii="Montserrat" w:eastAsia="Montserrat" w:hAnsi="Montserrat" w:cs="Montserrat"/>
@@ -3226,7 +2949,7 @@
     </w:p>
     <w:p>
       <w:pPr>
-        <w:pStyle w:val="Titre1"/>
+        <w:pStyle w:val="Heading1"/>
         <w:jc w:val="center"/>
         <w:rPr>
           <w:rFonts w:ascii="Montserrat" w:eastAsia="Montserrat" w:hAnsi="Montserrat" w:cs="Montserrat"/>
@@ -3254,7 +2977,7 @@
     </w:p>
     <w:p>
       <w:pPr>
-        <w:pStyle w:val="Titre1"/>
+        <w:pStyle w:val="Heading1"/>
         <w:spacing w:before="0"/>
         <w:rPr>
           <w:rFonts w:ascii="Montserrat" w:eastAsia="Montserrat" w:hAnsi="Montserrat" w:cs="Montserrat"/>
@@ -3304,88 +3027,190 @@
           <w:rFonts w:ascii="Montserrat" w:eastAsia="Montserrat" w:hAnsi="Montserrat" w:cs="Montserrat"/>
         </w:rPr>
       </w:pPr>
-      <w:r>
-        <w:rPr>
-          <w:rFonts w:ascii="Montserrat" w:eastAsia="Montserrat" w:hAnsi="Montserrat" w:cs="Montserrat"/>
-        </w:rPr>
-        <w:t>Pour la régression linéaire, nous avons pris en métrique le score de train et le score de test.</w:t>
-      </w:r>
-    </w:p>
-    <w:p>
-      <w:pPr>
-        <w:jc w:val="both"/>
-        <w:rPr>
-          <w:rFonts w:ascii="Montserrat" w:eastAsia="Montserrat" w:hAnsi="Montserrat" w:cs="Montserrat"/>
-        </w:rPr>
-      </w:pPr>
-      <w:commentRangeStart w:id="5"/>
-      <w:r>
-        <w:rPr>
-          <w:rFonts w:ascii="Montserrat" w:eastAsia="Montserrat" w:hAnsi="Montserrat" w:cs="Montserrat"/>
-        </w:rPr>
-        <w:t xml:space="preserve">Pour le </w:t>
-      </w:r>
-      <w:proofErr w:type="spellStart"/>
-      <w:r>
-        <w:rPr>
-          <w:rFonts w:ascii="Montserrat" w:eastAsia="Montserrat" w:hAnsi="Montserrat" w:cs="Montserrat"/>
-        </w:rPr>
-        <w:t>random</w:t>
-      </w:r>
-      <w:proofErr w:type="spellEnd"/>
-      <w:r>
-        <w:rPr>
-          <w:rFonts w:ascii="Montserrat" w:eastAsia="Montserrat" w:hAnsi="Montserrat" w:cs="Montserrat"/>
-        </w:rPr>
-        <w:t xml:space="preserve"> </w:t>
-      </w:r>
-      <w:proofErr w:type="spellStart"/>
-      <w:r>
-        <w:rPr>
-          <w:rFonts w:ascii="Montserrat" w:eastAsia="Montserrat" w:hAnsi="Montserrat" w:cs="Montserrat"/>
-        </w:rPr>
-        <w:t>forest</w:t>
-      </w:r>
-      <w:proofErr w:type="spellEnd"/>
-      <w:r>
-        <w:rPr>
-          <w:rFonts w:ascii="Montserrat" w:eastAsia="Montserrat" w:hAnsi="Montserrat" w:cs="Montserrat"/>
-        </w:rPr>
-        <w:t>, nous avons pris en métrique…</w:t>
-      </w:r>
-    </w:p>
-    <w:p>
-      <w:pPr>
-        <w:jc w:val="both"/>
-        <w:rPr>
-          <w:rFonts w:ascii="Montserrat" w:eastAsia="Montserrat" w:hAnsi="Montserrat" w:cs="Montserrat"/>
-        </w:rPr>
-      </w:pPr>
-      <w:r>
-        <w:rPr>
-          <w:rFonts w:ascii="Montserrat" w:eastAsia="Montserrat" w:hAnsi="Montserrat" w:cs="Montserrat"/>
-        </w:rPr>
-        <w:t>Pour l’arbre de régression…</w:t>
-      </w:r>
-      <w:commentRangeEnd w:id="5"/>
-      <w:r>
-        <w:rPr>
-          <w:rStyle w:val="Marquedecommentaire"/>
-        </w:rPr>
-        <w:commentReference w:id="5"/>
-      </w:r>
-    </w:p>
-    <w:p>
-      <w:pPr>
-        <w:jc w:val="both"/>
-        <w:rPr>
-          <w:rFonts w:ascii="Montserrat" w:eastAsia="Montserrat" w:hAnsi="Montserrat" w:cs="Montserrat"/>
-        </w:rPr>
-      </w:pPr>
-    </w:p>
-    <w:p>
-      <w:pPr>
-        <w:pStyle w:val="Titre2"/>
+    </w:p>
+    <w:p>
+      <w:pPr>
+        <w:jc w:val="both"/>
+        <w:rPr>
+          <w:rFonts w:ascii="Montserrat" w:eastAsia="Montserrat" w:hAnsi="Montserrat" w:cs="Montserrat"/>
+        </w:rPr>
+      </w:pPr>
+      <w:r>
+        <w:rPr>
+          <w:rFonts w:ascii="Montserrat" w:eastAsia="Montserrat" w:hAnsi="Montserrat" w:cs="Montserrat"/>
+        </w:rPr>
+        <w:t>Pour y répondre, nous avons testé avec les modèles ci-dessous, en comparant la performance de chacun sur la base du score de train et du score de test :</w:t>
+      </w:r>
+    </w:p>
+    <w:p>
+      <w:pPr>
+        <w:pStyle w:val="ListParagraph"/>
+        <w:numPr>
+          <w:ilvl w:val="0"/>
+          <w:numId w:val="1"/>
+        </w:numPr>
+        <w:jc w:val="both"/>
+        <w:rPr>
+          <w:rFonts w:ascii="Montserrat" w:eastAsia="Montserrat" w:hAnsi="Montserrat" w:cs="Montserrat"/>
+        </w:rPr>
+      </w:pPr>
+      <w:r>
+        <w:rPr>
+          <w:rFonts w:ascii="Montserrat" w:eastAsia="Montserrat" w:hAnsi="Montserrat" w:cs="Montserrat"/>
+        </w:rPr>
+        <w:t>Régression Linéaire</w:t>
+      </w:r>
+    </w:p>
+    <w:p>
+      <w:pPr>
+        <w:pStyle w:val="ListParagraph"/>
+        <w:numPr>
+          <w:ilvl w:val="0"/>
+          <w:numId w:val="1"/>
+        </w:numPr>
+        <w:jc w:val="both"/>
+        <w:rPr>
+          <w:rFonts w:ascii="Montserrat" w:eastAsia="Montserrat" w:hAnsi="Montserrat" w:cs="Montserrat"/>
+        </w:rPr>
+      </w:pPr>
+      <w:r>
+        <w:rPr>
+          <w:rFonts w:ascii="Montserrat" w:eastAsia="Montserrat" w:hAnsi="Montserrat" w:cs="Montserrat"/>
+        </w:rPr>
+        <w:t>Arbre de régression</w:t>
+      </w:r>
+    </w:p>
+    <w:p>
+      <w:pPr>
+        <w:pStyle w:val="ListParagraph"/>
+        <w:numPr>
+          <w:ilvl w:val="0"/>
+          <w:numId w:val="1"/>
+        </w:numPr>
+        <w:jc w:val="both"/>
+        <w:rPr>
+          <w:rFonts w:ascii="Montserrat" w:eastAsia="Montserrat" w:hAnsi="Montserrat" w:cs="Montserrat"/>
+        </w:rPr>
+      </w:pPr>
+      <w:r>
+        <w:rPr>
+          <w:rFonts w:ascii="Montserrat" w:eastAsia="Montserrat" w:hAnsi="Montserrat" w:cs="Montserrat"/>
+        </w:rPr>
+        <w:t>Random Forest</w:t>
+      </w:r>
+    </w:p>
+    <w:p>
+      <w:pPr>
+        <w:jc w:val="both"/>
+        <w:rPr>
+          <w:rFonts w:ascii="Montserrat" w:eastAsia="Montserrat" w:hAnsi="Montserrat" w:cs="Montserrat"/>
+        </w:rPr>
+      </w:pPr>
+    </w:p>
+    <w:p>
+      <w:pPr>
+        <w:jc w:val="both"/>
+        <w:rPr>
+          <w:rFonts w:ascii="Montserrat" w:eastAsia="Montserrat" w:hAnsi="Montserrat" w:cs="Montserrat"/>
+        </w:rPr>
+      </w:pPr>
+      <w:r>
+        <w:rPr>
+          <w:rFonts w:ascii="Montserrat" w:eastAsia="Montserrat" w:hAnsi="Montserrat" w:cs="Montserrat"/>
+        </w:rPr>
+        <w:t xml:space="preserve">Chacun de ces modèles ayant des besoins spécifiques de préprocessing, nous allons détailler le travail de pré-traitement des données de chacun, ainsi que la phase de modélisation et d’optimisation. </w:t>
+      </w:r>
+    </w:p>
+    <w:p>
+      <w:pPr>
+        <w:jc w:val="both"/>
+        <w:rPr>
+          <w:rFonts w:ascii="Montserrat" w:eastAsia="Montserrat" w:hAnsi="Montserrat" w:cs="Montserrat"/>
+        </w:rPr>
+      </w:pPr>
+    </w:p>
+    <w:p>
+      <w:pPr>
+        <w:pStyle w:val="Heading2"/>
+        <w:jc w:val="both"/>
+        <w:rPr>
+          <w:rFonts w:ascii="Montserrat" w:eastAsia="Montserrat" w:hAnsi="Montserrat" w:cs="Montserrat"/>
+          <w:b/>
+          <w:color w:val="5930F2"/>
+          <w:sz w:val="22"/>
+          <w:szCs w:val="22"/>
+        </w:rPr>
+      </w:pPr>
+      <w:r>
+        <w:rPr>
+          <w:rFonts w:ascii="Montserrat" w:eastAsia="Montserrat" w:hAnsi="Montserrat" w:cs="Montserrat"/>
+          <w:b/>
+          <w:color w:val="5930F2"/>
+          <w:sz w:val="22"/>
+          <w:szCs w:val="22"/>
+        </w:rPr>
+        <w:t>Pre-processing</w:t>
+      </w:r>
+    </w:p>
+    <w:p>
+      <w:pPr>
+        <w:jc w:val="both"/>
+        <w:rPr>
+          <w:rFonts w:ascii="Montserrat" w:eastAsia="Montserrat" w:hAnsi="Montserrat" w:cs="Montserrat"/>
+          <w:u w:val="single"/>
+        </w:rPr>
+      </w:pPr>
+      <w:r>
+        <w:rPr>
+          <w:rFonts w:ascii="Montserrat" w:eastAsia="Montserrat" w:hAnsi="Montserrat" w:cs="Montserrat"/>
+          <w:u w:val="single"/>
+        </w:rPr>
+        <w:t>Régression Linéaire</w:t>
+      </w:r>
+    </w:p>
+    <w:p>
+      <w:pPr>
+        <w:jc w:val="both"/>
+        <w:rPr>
+          <w:rFonts w:ascii="Montserrat" w:eastAsia="Montserrat" w:hAnsi="Montserrat" w:cs="Montserrat"/>
+        </w:rPr>
+      </w:pPr>
+    </w:p>
+    <w:p>
+      <w:pPr>
+        <w:jc w:val="both"/>
+        <w:rPr>
+          <w:rFonts w:ascii="Montserrat" w:eastAsia="Montserrat" w:hAnsi="Montserrat" w:cs="Montserrat"/>
+          <w:u w:val="single"/>
+        </w:rPr>
+      </w:pPr>
+      <w:r>
+        <w:rPr>
+          <w:rFonts w:ascii="Montserrat" w:eastAsia="Montserrat" w:hAnsi="Montserrat" w:cs="Montserrat"/>
+          <w:u w:val="single"/>
+        </w:rPr>
+        <w:t>Arbre de régression et Random Forest</w:t>
+      </w:r>
+    </w:p>
+    <w:p>
+      <w:pPr>
+        <w:jc w:val="both"/>
+        <w:rPr>
+          <w:rFonts w:ascii="Montserrat" w:eastAsia="Montserrat" w:hAnsi="Montserrat" w:cs="Montserrat"/>
+        </w:rPr>
+      </w:pPr>
+    </w:p>
+    <w:p>
+      <w:pPr>
+        <w:jc w:val="both"/>
+        <w:rPr>
+          <w:rFonts w:ascii="Montserrat" w:eastAsia="Montserrat" w:hAnsi="Montserrat" w:cs="Montserrat"/>
+        </w:rPr>
+      </w:pPr>
+    </w:p>
+    <w:p>
+      <w:pPr>
+        <w:pStyle w:val="Heading2"/>
         <w:jc w:val="both"/>
         <w:rPr>
           <w:rFonts w:ascii="Montserrat" w:eastAsia="Montserrat" w:hAnsi="Montserrat" w:cs="Montserrat"/>
@@ -3394,8 +3219,8 @@
           <w:szCs w:val="22"/>
         </w:rPr>
       </w:pPr>
-      <w:bookmarkStart w:id="6" w:name="_3dy6vkm" w:colFirst="0" w:colLast="0"/>
-      <w:bookmarkEnd w:id="6"/>
+      <w:bookmarkStart w:id="5" w:name="_3dy6vkm" w:colFirst="0" w:colLast="0"/>
+      <w:bookmarkEnd w:id="5"/>
       <w:r>
         <w:rPr>
           <w:rFonts w:ascii="Montserrat" w:eastAsia="Montserrat" w:hAnsi="Montserrat" w:cs="Montserrat"/>
@@ -3404,6 +3229,7 @@
           <w:sz w:val="22"/>
           <w:szCs w:val="22"/>
         </w:rPr>
+        <w:lastRenderedPageBreak/>
         <w:t>Choix du modèle et optimisation</w:t>
       </w:r>
     </w:p>
@@ -3484,35 +3310,7 @@
         <w:rPr>
           <w:rFonts w:ascii="Montserrat" w:eastAsia="Montserrat" w:hAnsi="Montserrat" w:cs="Montserrat"/>
         </w:rPr>
-        <w:t xml:space="preserve">Comme expliqué dans la partie </w:t>
-      </w:r>
-      <w:proofErr w:type="spellStart"/>
-      <w:r>
-        <w:rPr>
-          <w:rFonts w:ascii="Montserrat" w:eastAsia="Montserrat" w:hAnsi="Montserrat" w:cs="Montserrat"/>
-        </w:rPr>
-        <w:t>pre-processing</w:t>
-      </w:r>
-      <w:proofErr w:type="spellEnd"/>
-      <w:r>
-        <w:rPr>
-          <w:rFonts w:ascii="Montserrat" w:eastAsia="Montserrat" w:hAnsi="Montserrat" w:cs="Montserrat"/>
-        </w:rPr>
-        <w:t xml:space="preserve">, nous avons exploré 3 modèles de régression linéaire en modifiant certains aspects de notre </w:t>
-      </w:r>
-      <w:proofErr w:type="spellStart"/>
-      <w:r>
-        <w:rPr>
-          <w:rFonts w:ascii="Montserrat" w:eastAsia="Montserrat" w:hAnsi="Montserrat" w:cs="Montserrat"/>
-        </w:rPr>
-        <w:t>DataFrame</w:t>
-      </w:r>
-      <w:proofErr w:type="spellEnd"/>
-      <w:r>
-        <w:rPr>
-          <w:rFonts w:ascii="Montserrat" w:eastAsia="Montserrat" w:hAnsi="Montserrat" w:cs="Montserrat"/>
-        </w:rPr>
-        <w:t xml:space="preserve"> afin de tester la pertinence du modèle.</w:t>
+        <w:t>Comme expliqué dans la partie pre-processing, nous avons exploré 3 modèles de régression linéaire en modifiant certains aspects de notre DataFrame afin de tester la pertinence du modèle.</w:t>
       </w:r>
     </w:p>
     <w:p>
@@ -3548,21 +3346,7 @@
         <w:rPr>
           <w:rFonts w:ascii="Montserrat" w:eastAsia="Montserrat" w:hAnsi="Montserrat" w:cs="Montserrat"/>
         </w:rPr>
-        <w:t xml:space="preserve">La première régression linéaire, sur le </w:t>
-      </w:r>
-      <w:proofErr w:type="spellStart"/>
-      <w:r>
-        <w:rPr>
-          <w:rFonts w:ascii="Montserrat" w:eastAsia="Montserrat" w:hAnsi="Montserrat" w:cs="Montserrat"/>
-        </w:rPr>
-        <w:t>DataFrame</w:t>
-      </w:r>
-      <w:proofErr w:type="spellEnd"/>
-      <w:r>
-        <w:rPr>
-          <w:rFonts w:ascii="Montserrat" w:eastAsia="Montserrat" w:hAnsi="Montserrat" w:cs="Montserrat"/>
-        </w:rPr>
-        <w:t xml:space="preserve"> entier a eu un score de :</w:t>
+        <w:t>La première régression linéaire, sur le DataFrame entier a eu un score de :</w:t>
       </w:r>
     </w:p>
     <w:p>
@@ -3582,6 +3366,7 @@
       <w:r>
         <w:rPr>
           <w:rFonts w:ascii="Montserrat" w:eastAsia="Montserrat" w:hAnsi="Montserrat" w:cs="Montserrat"/>
+          <w:noProof/>
         </w:rPr>
         <w:drawing>
           <wp:inline distT="0" distB="0" distL="0" distR="0" wp14:anchorId="7DC3D7DF" wp14:editId="3B7F658D">
@@ -3599,7 +3384,7 @@
                     <pic:cNvPicPr/>
                   </pic:nvPicPr>
                   <pic:blipFill>
-                    <a:blip r:embed="rId24"/>
+                    <a:blip r:embed="rId19"/>
                     <a:stretch>
                       <a:fillRect/>
                     </a:stretch>
@@ -3718,6 +3503,7 @@
       <w:r>
         <w:rPr>
           <w:rFonts w:ascii="Montserrat" w:eastAsia="Montserrat" w:hAnsi="Montserrat" w:cs="Montserrat"/>
+          <w:noProof/>
         </w:rPr>
         <w:drawing>
           <wp:inline distT="0" distB="0" distL="0" distR="0" wp14:anchorId="1138F8D5" wp14:editId="4B23568F">
@@ -3735,7 +3521,7 @@
                     <pic:cNvPicPr/>
                   </pic:nvPicPr>
                   <pic:blipFill>
-                    <a:blip r:embed="rId25"/>
+                    <a:blip r:embed="rId20"/>
                     <a:stretch>
                       <a:fillRect/>
                     </a:stretch>
@@ -3789,21 +3575,7 @@
         <w:rPr>
           <w:rFonts w:ascii="Montserrat" w:eastAsia="Montserrat" w:hAnsi="Montserrat" w:cs="Montserrat"/>
         </w:rPr>
-        <w:t xml:space="preserve">La troisième régression linéaire sur le </w:t>
-      </w:r>
-      <w:proofErr w:type="spellStart"/>
-      <w:r>
-        <w:rPr>
-          <w:rFonts w:ascii="Montserrat" w:eastAsia="Montserrat" w:hAnsi="Montserrat" w:cs="Montserrat"/>
-        </w:rPr>
-        <w:t>DataFrame</w:t>
-      </w:r>
-      <w:proofErr w:type="spellEnd"/>
-      <w:r>
-        <w:rPr>
-          <w:rFonts w:ascii="Montserrat" w:eastAsia="Montserrat" w:hAnsi="Montserrat" w:cs="Montserrat"/>
-        </w:rPr>
-        <w:t xml:space="preserve"> entier moins la variable Plateforme a eu un score de :</w:t>
+        <w:t>La troisième régression linéaire sur le DataFrame entier moins la variable Plateforme a eu un score de :</w:t>
       </w:r>
     </w:p>
     <w:p>
@@ -3823,6 +3595,7 @@
       <w:r>
         <w:rPr>
           <w:rFonts w:ascii="Montserrat" w:eastAsia="Montserrat" w:hAnsi="Montserrat" w:cs="Montserrat"/>
+          <w:noProof/>
         </w:rPr>
         <w:drawing>
           <wp:inline distT="0" distB="0" distL="0" distR="0" wp14:anchorId="7E042306" wp14:editId="0CA544D3">
@@ -3840,7 +3613,7 @@
                     <pic:cNvPicPr/>
                   </pic:nvPicPr>
                   <pic:blipFill>
-                    <a:blip r:embed="rId26"/>
+                    <a:blip r:embed="rId21"/>
                     <a:stretch>
                       <a:fillRect/>
                     </a:stretch>
@@ -4016,11 +3789,11 @@
     </w:p>
     <w:p>
       <w:pPr>
-        <w:pStyle w:val="Titre2"/>
-        <w:jc w:val="both"/>
-      </w:pPr>
-      <w:bookmarkStart w:id="7" w:name="_fomz3udjij3n" w:colFirst="0" w:colLast="0"/>
-      <w:bookmarkEnd w:id="7"/>
+        <w:pStyle w:val="Heading2"/>
+        <w:jc w:val="both"/>
+      </w:pPr>
+      <w:bookmarkStart w:id="6" w:name="_fomz3udjij3n" w:colFirst="0" w:colLast="0"/>
+      <w:bookmarkEnd w:id="6"/>
       <w:r>
         <w:rPr>
           <w:rFonts w:ascii="Montserrat" w:eastAsia="Montserrat" w:hAnsi="Montserrat" w:cs="Montserrat"/>
@@ -4269,7 +4042,6 @@
           <w:color w:val="F3F3F3"/>
           <w:shd w:val="clear" w:color="auto" w:fill="5930F2"/>
         </w:rPr>
-        <w:lastRenderedPageBreak/>
         <w:t>Conclusion et bilan</w:t>
       </w:r>
       <w:r>
@@ -4282,7 +4054,7 @@
     </w:p>
     <w:p>
       <w:pPr>
-        <w:pStyle w:val="Titre1"/>
+        <w:pStyle w:val="Heading1"/>
         <w:jc w:val="center"/>
         <w:rPr>
           <w:rFonts w:ascii="Montserrat" w:eastAsia="Montserrat" w:hAnsi="Montserrat" w:cs="Montserrat"/>
@@ -4290,12 +4062,12 @@
           <w:szCs w:val="22"/>
         </w:rPr>
       </w:pPr>
-      <w:bookmarkStart w:id="8" w:name="_691wf6mjyzdr" w:colFirst="0" w:colLast="0"/>
-      <w:bookmarkEnd w:id="8"/>
-    </w:p>
-    <w:p>
-      <w:pPr>
-        <w:pStyle w:val="Titre1"/>
+      <w:bookmarkStart w:id="7" w:name="_691wf6mjyzdr" w:colFirst="0" w:colLast="0"/>
+      <w:bookmarkEnd w:id="7"/>
+    </w:p>
+    <w:p>
+      <w:pPr>
+        <w:pStyle w:val="Heading1"/>
         <w:jc w:val="both"/>
         <w:rPr>
           <w:rFonts w:ascii="Montserrat" w:eastAsia="Montserrat" w:hAnsi="Montserrat" w:cs="Montserrat"/>
@@ -4304,8 +4076,8 @@
           <w:szCs w:val="22"/>
         </w:rPr>
       </w:pPr>
-      <w:bookmarkStart w:id="9" w:name="_3rfc14o9ry00" w:colFirst="0" w:colLast="0"/>
-      <w:bookmarkEnd w:id="9"/>
+      <w:bookmarkStart w:id="8" w:name="_3rfc14o9ry00" w:colFirst="0" w:colLast="0"/>
+      <w:bookmarkEnd w:id="8"/>
       <w:r>
         <w:rPr>
           <w:rFonts w:ascii="Montserrat" w:eastAsia="Montserrat" w:hAnsi="Montserrat" w:cs="Montserrat"/>
@@ -4463,14 +4235,14 @@
     </w:p>
     <w:p>
       <w:pPr>
-        <w:pStyle w:val="Titre1"/>
-        <w:jc w:val="both"/>
-        <w:rPr>
-          <w:rFonts w:ascii="Montserrat" w:eastAsia="Montserrat" w:hAnsi="Montserrat" w:cs="Montserrat"/>
-        </w:rPr>
-      </w:pPr>
-      <w:bookmarkStart w:id="10" w:name="_fhqjkmuebkyh" w:colFirst="0" w:colLast="0"/>
-      <w:bookmarkEnd w:id="10"/>
+        <w:pStyle w:val="Heading1"/>
+        <w:jc w:val="both"/>
+        <w:rPr>
+          <w:rFonts w:ascii="Montserrat" w:eastAsia="Montserrat" w:hAnsi="Montserrat" w:cs="Montserrat"/>
+        </w:rPr>
+      </w:pPr>
+      <w:bookmarkStart w:id="9" w:name="_fhqjkmuebkyh" w:colFirst="0" w:colLast="0"/>
+      <w:bookmarkEnd w:id="9"/>
       <w:r>
         <w:rPr>
           <w:rFonts w:ascii="Montserrat" w:eastAsia="Montserrat" w:hAnsi="Montserrat" w:cs="Montserrat"/>
@@ -4637,6 +4409,7 @@
         <w:rPr>
           <w:rFonts w:ascii="Montserrat" w:eastAsia="Montserrat" w:hAnsi="Montserrat" w:cs="Montserrat"/>
         </w:rPr>
+        <w:lastRenderedPageBreak/>
         <w:t>Quelles pistes d’amélioration suggérez-vous pour augmenter les performances de votre modèle ?</w:t>
       </w:r>
     </w:p>
@@ -4660,11 +4433,11 @@
     </w:p>
     <w:p>
       <w:pPr>
-        <w:pStyle w:val="Titre2"/>
-        <w:jc w:val="both"/>
-      </w:pPr>
-      <w:bookmarkStart w:id="11" w:name="_2s8eyo1" w:colFirst="0" w:colLast="0"/>
-      <w:bookmarkEnd w:id="11"/>
+        <w:pStyle w:val="Heading2"/>
+        <w:jc w:val="both"/>
+      </w:pPr>
+      <w:bookmarkStart w:id="10" w:name="_2s8eyo1" w:colFirst="0" w:colLast="0"/>
+      <w:bookmarkEnd w:id="10"/>
       <w:r>
         <w:rPr>
           <w:rFonts w:ascii="Montserrat" w:eastAsia="Montserrat" w:hAnsi="Montserrat" w:cs="Montserrat"/>
@@ -4696,7 +4469,7 @@
     </w:p>
     <w:p>
       <w:pPr>
-        <w:pStyle w:val="Titre1"/>
+        <w:pStyle w:val="Heading1"/>
         <w:jc w:val="both"/>
         <w:rPr>
           <w:rFonts w:ascii="Montserrat" w:eastAsia="Montserrat" w:hAnsi="Montserrat" w:cs="Montserrat"/>
@@ -4704,8 +4477,8 @@
           <w:szCs w:val="22"/>
         </w:rPr>
       </w:pPr>
-      <w:bookmarkStart w:id="12" w:name="_26in1rg" w:colFirst="0" w:colLast="0"/>
-      <w:bookmarkEnd w:id="12"/>
+      <w:bookmarkStart w:id="11" w:name="_26in1rg" w:colFirst="0" w:colLast="0"/>
+      <w:bookmarkEnd w:id="11"/>
       <w:r>
         <w:rPr>
           <w:rFonts w:ascii="Montserrat" w:eastAsia="Montserrat" w:hAnsi="Montserrat" w:cs="Montserrat"/>
@@ -4740,10 +4513,10 @@
       </w:r>
     </w:p>
     <w:sectPr>
-      <w:headerReference w:type="default" r:id="rId27"/>
-      <w:footerReference w:type="default" r:id="rId28"/>
-      <w:headerReference w:type="first" r:id="rId29"/>
-      <w:footerReference w:type="first" r:id="rId30"/>
+      <w:headerReference w:type="default" r:id="rId22"/>
+      <w:footerReference w:type="default" r:id="rId23"/>
+      <w:headerReference w:type="first" r:id="rId24"/>
+      <w:footerReference w:type="first" r:id="rId25"/>
       <w:pgSz w:w="11906" w:h="16838"/>
       <w:pgMar w:top="850" w:right="1440" w:bottom="1133" w:left="1440" w:header="0" w:footer="850" w:gutter="0"/>
       <w:pgNumType w:start="0"/>
@@ -4753,47 +4526,8 @@
 </w:document>
 </file>
 
-<file path=word/comments.xml><?xml version="1.0" encoding="utf-8"?>
-<w:comments xmlns:wpc="http://schemas.microsoft.com/office/word/2010/wordprocessingCanvas" xmlns:cx="http://schemas.microsoft.com/office/drawing/2014/chartex" xmlns:cx1="http://schemas.microsoft.com/office/drawing/2015/9/8/chartex" xmlns:cx2="http://schemas.microsoft.com/office/drawing/2015/10/21/chartex" xmlns:cx3="http://schemas.microsoft.com/office/drawing/2016/5/9/chartex" xmlns:cx4="http://schemas.microsoft.com/office/drawing/2016/5/10/chartex" xmlns:cx5="http://schemas.microsoft.com/office/drawing/2016/5/11/chartex" xmlns:cx6="http://schemas.microsoft.com/office/drawing/2016/5/12/chartex" xmlns:cx7="http://schemas.microsoft.com/office/drawing/2016/5/13/chartex" xmlns:cx8="http://schemas.microsoft.com/office/drawing/2016/5/14/chartex" xmlns:mc="http://schemas.openxmlformats.org/markup-compatibility/2006" xmlns:aink="http://schemas.microsoft.com/office/drawing/2016/ink" xmlns:am3d="http://schemas.microsoft.com/office/drawing/2017/model3d" xmlns:o="urn:schemas-microsoft-com:office:office" xmlns:oel="http://schemas.microsoft.com/office/2019/extlst" xmlns:r="http://schemas.openxmlformats.org/officeDocument/2006/relationships" xmlns:m="http://schemas.openxmlformats.org/officeDocument/2006/math" xmlns:v="urn:schemas-microsoft-com:vml" xmlns:wp14="http://schemas.microsoft.com/office/word/2010/wordprocessingDrawing" xmlns:wp="http://schemas.openxmlformats.org/drawingml/2006/wordprocessingDrawing" xmlns:w10="urn:schemas-microsoft-com:office:word" xmlns:w="http://schemas.openxmlformats.org/wordprocessingml/2006/main" xmlns:w14="http://schemas.microsoft.com/office/word/2010/wordml" xmlns:w15="http://schemas.microsoft.com/office/word/2012/wordml" xmlns:w16cex="http://schemas.microsoft.com/office/word/2018/wordml/cex" xmlns:w16cid="http://schemas.microsoft.com/office/word/2016/wordml/cid" xmlns:w16="http://schemas.microsoft.com/office/word/2018/wordml" xmlns:w16sdtdh="http://schemas.microsoft.com/office/word/2020/wordml/sdtdatahash" xmlns:w16se="http://schemas.microsoft.com/office/word/2015/wordml/symex" xmlns:wpg="http://schemas.microsoft.com/office/word/2010/wordprocessingGroup" xmlns:wpi="http://schemas.microsoft.com/office/word/2010/wordprocessingInk" xmlns:wne="http://schemas.microsoft.com/office/word/2006/wordml" xmlns:wps="http://schemas.microsoft.com/office/word/2010/wordprocessingShape" mc:Ignorable="w14 w15 w16se w16cid w16 w16cex w16sdtdh wp14">
-  <w:comment w:id="5" w:author="Aline DUBUCQ" w:date="2024-03-28T10:29:00Z" w:initials="AD">
-    <w:p>
-      <w:pPr>
-        <w:pStyle w:val="Commentaire"/>
-      </w:pPr>
-      <w:r>
-        <w:rPr>
-          <w:rStyle w:val="Marquedecommentaire"/>
-        </w:rPr>
-        <w:annotationRef/>
-      </w:r>
-      <w:r>
-        <w:t>A compléter</w:t>
-      </w:r>
-    </w:p>
-  </w:comment>
-</w:comments>
-</file>
-
-<file path=word/commentsExtended.xml><?xml version="1.0" encoding="utf-8"?>
-<w15:commentsEx xmlns:wpc="http://schemas.microsoft.com/office/word/2010/wordprocessingCanvas" xmlns:cx="http://schemas.microsoft.com/office/drawing/2014/chartex" xmlns:cx1="http://schemas.microsoft.com/office/drawing/2015/9/8/chartex" xmlns:cx2="http://schemas.microsoft.com/office/drawing/2015/10/21/chartex" xmlns:cx3="http://schemas.microsoft.com/office/drawing/2016/5/9/chartex" xmlns:cx4="http://schemas.microsoft.com/office/drawing/2016/5/10/chartex" xmlns:cx5="http://schemas.microsoft.com/office/drawing/2016/5/11/chartex" xmlns:cx6="http://schemas.microsoft.com/office/drawing/2016/5/12/chartex" xmlns:cx7="http://schemas.microsoft.com/office/drawing/2016/5/13/chartex" xmlns:cx8="http://schemas.microsoft.com/office/drawing/2016/5/14/chartex" xmlns:mc="http://schemas.openxmlformats.org/markup-compatibility/2006" xmlns:aink="http://schemas.microsoft.com/office/drawing/2016/ink" xmlns:am3d="http://schemas.microsoft.com/office/drawing/2017/model3d" xmlns:o="urn:schemas-microsoft-com:office:office" xmlns:oel="http://schemas.microsoft.com/office/2019/extlst" xmlns:r="http://schemas.openxmlformats.org/officeDocument/2006/relationships" xmlns:m="http://schemas.openxmlformats.org/officeDocument/2006/math" xmlns:v="urn:schemas-microsoft-com:vml" xmlns:wp14="http://schemas.microsoft.com/office/word/2010/wordprocessingDrawing" xmlns:wp="http://schemas.openxmlformats.org/drawingml/2006/wordprocessingDrawing" xmlns:w10="urn:schemas-microsoft-com:office:word" xmlns:w="http://schemas.openxmlformats.org/wordprocessingml/2006/main" xmlns:w14="http://schemas.microsoft.com/office/word/2010/wordml" xmlns:w15="http://schemas.microsoft.com/office/word/2012/wordml" xmlns:w16cex="http://schemas.microsoft.com/office/word/2018/wordml/cex" xmlns:w16cid="http://schemas.microsoft.com/office/word/2016/wordml/cid" xmlns:w16="http://schemas.microsoft.com/office/word/2018/wordml" xmlns:w16sdtdh="http://schemas.microsoft.com/office/word/2020/wordml/sdtdatahash" xmlns:w16se="http://schemas.microsoft.com/office/word/2015/wordml/symex" xmlns:wpg="http://schemas.microsoft.com/office/word/2010/wordprocessingGroup" xmlns:wpi="http://schemas.microsoft.com/office/word/2010/wordprocessingInk" xmlns:wne="http://schemas.microsoft.com/office/word/2006/wordml" xmlns:wps="http://schemas.microsoft.com/office/word/2010/wordprocessingShape" mc:Ignorable="w14 w15 w16se w16cid w16 w16cex w16sdtdh wp14">
-  <w15:commentEx w15:paraId="5A5D4E5B" w15:done="0"/>
-</w15:commentsEx>
-</file>
-
-<file path=word/commentsExtensible.xml><?xml version="1.0" encoding="utf-8"?>
-<w16cex:commentsExtensible xmlns:wpc="http://schemas.microsoft.com/office/word/2010/wordprocessingCanvas" xmlns:cx="http://schemas.microsoft.com/office/drawing/2014/chartex" xmlns:cx1="http://schemas.microsoft.com/office/drawing/2015/9/8/chartex" xmlns:cx2="http://schemas.microsoft.com/office/drawing/2015/10/21/chartex" xmlns:cx3="http://schemas.microsoft.com/office/drawing/2016/5/9/chartex" xmlns:cx4="http://schemas.microsoft.com/office/drawing/2016/5/10/chartex" xmlns:cx5="http://schemas.microsoft.com/office/drawing/2016/5/11/chartex" xmlns:cx6="http://schemas.microsoft.com/office/drawing/2016/5/12/chartex" xmlns:cx7="http://schemas.microsoft.com/office/drawing/2016/5/13/chartex" xmlns:cx8="http://schemas.microsoft.com/office/drawing/2016/5/14/chartex" xmlns:cr="http://schemas.microsoft.com/office/comments/2020/reactions" xmlns:mc="http://schemas.openxmlformats.org/markup-compatibility/2006" xmlns:aink="http://schemas.microsoft.com/office/drawing/2016/ink" xmlns:am3d="http://schemas.microsoft.com/office/drawing/2017/model3d" xmlns:o="urn:schemas-microsoft-com:office:office" xmlns:oel="http://schemas.microsoft.com/office/2019/extlst" xmlns:r="http://schemas.openxmlformats.org/officeDocument/2006/relationships" xmlns:m="http://schemas.openxmlformats.org/officeDocument/2006/math" xmlns:v="urn:schemas-microsoft-com:vml" xmlns:wp14="http://schemas.microsoft.com/office/word/2010/wordprocessingDrawing" xmlns:wp="http://schemas.openxmlformats.org/drawingml/2006/wordprocessingDrawing" xmlns:w10="urn:schemas-microsoft-com:office:word" xmlns:w="http://schemas.openxmlformats.org/wordprocessingml/2006/main" xmlns:w14="http://schemas.microsoft.com/office/word/2010/wordml" xmlns:w15="http://schemas.microsoft.com/office/word/2012/wordml" xmlns:w16cex="http://schemas.microsoft.com/office/word/2018/wordml/cex" xmlns:w16cid="http://schemas.microsoft.com/office/word/2016/wordml/cid" xmlns:w16="http://schemas.microsoft.com/office/word/2018/wordml" xmlns:w16sdtdh="http://schemas.microsoft.com/office/word/2020/wordml/sdtdatahash" xmlns:w16se="http://schemas.microsoft.com/office/word/2015/wordml/symex" xmlns:wpg="http://schemas.microsoft.com/office/word/2010/wordprocessingGroup" xmlns:wpi="http://schemas.microsoft.com/office/word/2010/wordprocessingInk" xmlns:wne="http://schemas.microsoft.com/office/word/2006/wordml" xmlns:wps="http://schemas.microsoft.com/office/word/2010/wordprocessingShape" mc:Ignorable="w14 w15 w16se w16cid w16 w16cex w16sdtdh cr wp14">
-  <w16cex:commentExtensible w16cex:durableId="0F6F3B57" w16cex:dateUtc="2024-03-28T09:29:00Z"/>
-</w16cex:commentsExtensible>
-</file>
-
-<file path=word/commentsIds.xml><?xml version="1.0" encoding="utf-8"?>
-<w16cid:commentsIds xmlns:wpc="http://schemas.microsoft.com/office/word/2010/wordprocessingCanvas" xmlns:cx="http://schemas.microsoft.com/office/drawing/2014/chartex" xmlns:cx1="http://schemas.microsoft.com/office/drawing/2015/9/8/chartex" xmlns:cx2="http://schemas.microsoft.com/office/drawing/2015/10/21/chartex" xmlns:cx3="http://schemas.microsoft.com/office/drawing/2016/5/9/chartex" xmlns:cx4="http://schemas.microsoft.com/office/drawing/2016/5/10/chartex" xmlns:cx5="http://schemas.microsoft.com/office/drawing/2016/5/11/chartex" xmlns:cx6="http://schemas.microsoft.com/office/drawing/2016/5/12/chartex" xmlns:cx7="http://schemas.microsoft.com/office/drawing/2016/5/13/chartex" xmlns:cx8="http://schemas.microsoft.com/office/drawing/2016/5/14/chartex" xmlns:mc="http://schemas.openxmlformats.org/markup-compatibility/2006" xmlns:aink="http://schemas.microsoft.com/office/drawing/2016/ink" xmlns:am3d="http://schemas.microsoft.com/office/drawing/2017/model3d" xmlns:o="urn:schemas-microsoft-com:office:office" xmlns:oel="http://schemas.microsoft.com/office/2019/extlst" xmlns:r="http://schemas.openxmlformats.org/officeDocument/2006/relationships" xmlns:m="http://schemas.openxmlformats.org/officeDocument/2006/math" xmlns:v="urn:schemas-microsoft-com:vml" xmlns:wp14="http://schemas.microsoft.com/office/word/2010/wordprocessingDrawing" xmlns:wp="http://schemas.openxmlformats.org/drawingml/2006/wordprocessingDrawing" xmlns:w10="urn:schemas-microsoft-com:office:word" xmlns:w="http://schemas.openxmlformats.org/wordprocessingml/2006/main" xmlns:w14="http://schemas.microsoft.com/office/word/2010/wordml" xmlns:w15="http://schemas.microsoft.com/office/word/2012/wordml" xmlns:w16cex="http://schemas.microsoft.com/office/word/2018/wordml/cex" xmlns:w16cid="http://schemas.microsoft.com/office/word/2016/wordml/cid" xmlns:w16="http://schemas.microsoft.com/office/word/2018/wordml" xmlns:w16sdtdh="http://schemas.microsoft.com/office/word/2020/wordml/sdtdatahash" xmlns:w16se="http://schemas.microsoft.com/office/word/2015/wordml/symex" xmlns:wpg="http://schemas.microsoft.com/office/word/2010/wordprocessingGroup" xmlns:wpi="http://schemas.microsoft.com/office/word/2010/wordprocessingInk" xmlns:wne="http://schemas.microsoft.com/office/word/2006/wordml" xmlns:wps="http://schemas.microsoft.com/office/word/2010/wordprocessingShape" mc:Ignorable="w14 w15 w16se w16cid w16 w16cex w16sdtdh wp14">
-  <w16cid:commentId w16cid:paraId="5A5D4E5B" w16cid:durableId="0F6F3B57"/>
-</w16cid:commentsIds>
-</file>
-
 <file path=word/endnotes.xml><?xml version="1.0" encoding="utf-8"?>
-<w:endnotes xmlns:wpc="http://schemas.microsoft.com/office/word/2010/wordprocessingCanvas" xmlns:cx="http://schemas.microsoft.com/office/drawing/2014/chartex" xmlns:cx1="http://schemas.microsoft.com/office/drawing/2015/9/8/chartex" xmlns:cx2="http://schemas.microsoft.com/office/drawing/2015/10/21/chartex" xmlns:cx3="http://schemas.microsoft.com/office/drawing/2016/5/9/chartex" xmlns:cx4="http://schemas.microsoft.com/office/drawing/2016/5/10/chartex" xmlns:cx5="http://schemas.microsoft.com/office/drawing/2016/5/11/chartex" xmlns:cx6="http://schemas.microsoft.com/office/drawing/2016/5/12/chartex" xmlns:cx7="http://schemas.microsoft.com/office/drawing/2016/5/13/chartex" xmlns:cx8="http://schemas.microsoft.com/office/drawing/2016/5/14/chartex" xmlns:mc="http://schemas.openxmlformats.org/markup-compatibility/2006" xmlns:aink="http://schemas.microsoft.com/office/drawing/2016/ink" xmlns:am3d="http://schemas.microsoft.com/office/drawing/2017/model3d" xmlns:o="urn:schemas-microsoft-com:office:office" xmlns:oel="http://schemas.microsoft.com/office/2019/extlst" xmlns:r="http://schemas.openxmlformats.org/officeDocument/2006/relationships" xmlns:m="http://schemas.openxmlformats.org/officeDocument/2006/math" xmlns:v="urn:schemas-microsoft-com:vml" xmlns:wp14="http://schemas.microsoft.com/office/word/2010/wordprocessingDrawing" xmlns:wp="http://schemas.openxmlformats.org/drawingml/2006/wordprocessingDrawing" xmlns:w10="urn:schemas-microsoft-com:office:word" xmlns:w="http://schemas.openxmlformats.org/wordprocessingml/2006/main" xmlns:w14="http://schemas.microsoft.com/office/word/2010/wordml" xmlns:w15="http://schemas.microsoft.com/office/word/2012/wordml" xmlns:w16cex="http://schemas.microsoft.com/office/word/2018/wordml/cex" xmlns:w16cid="http://schemas.microsoft.com/office/word/2016/wordml/cid" xmlns:w16="http://schemas.microsoft.com/office/word/2018/wordml" xmlns:w16sdtdh="http://schemas.microsoft.com/office/word/2020/wordml/sdtdatahash" xmlns:w16se="http://schemas.microsoft.com/office/word/2015/wordml/symex" xmlns:wpg="http://schemas.microsoft.com/office/word/2010/wordprocessingGroup" xmlns:wpi="http://schemas.microsoft.com/office/word/2010/wordprocessingInk" xmlns:wne="http://schemas.microsoft.com/office/word/2006/wordml" xmlns:wps="http://schemas.microsoft.com/office/word/2010/wordprocessingShape" mc:Ignorable="w14 w15 w16se w16cid w16 w16cex w16sdtdh wp14">
+<w:endnotes xmlns:wpc="http://schemas.microsoft.com/office/word/2010/wordprocessingCanvas" xmlns:cx="http://schemas.microsoft.com/office/drawing/2014/chartex" xmlns:cx1="http://schemas.microsoft.com/office/drawing/2015/9/8/chartex" xmlns:cx2="http://schemas.microsoft.com/office/drawing/2015/10/21/chartex" xmlns:cx3="http://schemas.microsoft.com/office/drawing/2016/5/9/chartex" xmlns:cx4="http://schemas.microsoft.com/office/drawing/2016/5/10/chartex" xmlns:cx5="http://schemas.microsoft.com/office/drawing/2016/5/11/chartex" xmlns:cx6="http://schemas.microsoft.com/office/drawing/2016/5/12/chartex" xmlns:cx7="http://schemas.microsoft.com/office/drawing/2016/5/13/chartex" xmlns:cx8="http://schemas.microsoft.com/office/drawing/2016/5/14/chartex" xmlns:mc="http://schemas.openxmlformats.org/markup-compatibility/2006" xmlns:aink="http://schemas.microsoft.com/office/drawing/2016/ink" xmlns:am3d="http://schemas.microsoft.com/office/drawing/2017/model3d" xmlns:o="urn:schemas-microsoft-com:office:office" xmlns:oel="http://schemas.microsoft.com/office/2019/extlst" xmlns:r="http://schemas.openxmlformats.org/officeDocument/2006/relationships" xmlns:m="http://schemas.openxmlformats.org/officeDocument/2006/math" xmlns:v="urn:schemas-microsoft-com:vml" xmlns:wp14="http://schemas.microsoft.com/office/word/2010/wordprocessingDrawing" xmlns:wp="http://schemas.openxmlformats.org/drawingml/2006/wordprocessingDrawing" xmlns:w10="urn:schemas-microsoft-com:office:word" xmlns:w="http://schemas.openxmlformats.org/wordprocessingml/2006/main" xmlns:w14="http://schemas.microsoft.com/office/word/2010/wordml" xmlns:w15="http://schemas.microsoft.com/office/word/2012/wordml" xmlns:w16cex="http://schemas.microsoft.com/office/word/2018/wordml/cex" xmlns:w16cid="http://schemas.microsoft.com/office/word/2016/wordml/cid" xmlns:w16="http://schemas.microsoft.com/office/word/2018/wordml" xmlns:w16du="http://schemas.microsoft.com/office/word/2023/wordml/word16du" xmlns:w16sdtdh="http://schemas.microsoft.com/office/word/2020/wordml/sdtdatahash" xmlns:w16se="http://schemas.microsoft.com/office/word/2015/wordml/symex" xmlns:wpg="http://schemas.microsoft.com/office/word/2010/wordprocessingGroup" xmlns:wpi="http://schemas.microsoft.com/office/word/2010/wordprocessingInk" xmlns:wne="http://schemas.microsoft.com/office/word/2006/wordml" xmlns:wps="http://schemas.microsoft.com/office/word/2010/wordprocessingShape" mc:Ignorable="w14 w15 w16se w16cid w16 w16cex w16sdtdh w16du wp14">
   <w:endnote w:type="separator" w:id="-1">
     <w:p>
       <w:pPr>
@@ -4818,7 +4552,7 @@
 </file>
 
 <file path=word/footer1.xml><?xml version="1.0" encoding="utf-8"?>
-<w:ftr xmlns:wpc="http://schemas.microsoft.com/office/word/2010/wordprocessingCanvas" xmlns:cx="http://schemas.microsoft.com/office/drawing/2014/chartex" xmlns:cx1="http://schemas.microsoft.com/office/drawing/2015/9/8/chartex" xmlns:cx2="http://schemas.microsoft.com/office/drawing/2015/10/21/chartex" xmlns:cx3="http://schemas.microsoft.com/office/drawing/2016/5/9/chartex" xmlns:cx4="http://schemas.microsoft.com/office/drawing/2016/5/10/chartex" xmlns:cx5="http://schemas.microsoft.com/office/drawing/2016/5/11/chartex" xmlns:cx6="http://schemas.microsoft.com/office/drawing/2016/5/12/chartex" xmlns:cx7="http://schemas.microsoft.com/office/drawing/2016/5/13/chartex" xmlns:cx8="http://schemas.microsoft.com/office/drawing/2016/5/14/chartex" xmlns:mc="http://schemas.openxmlformats.org/markup-compatibility/2006" xmlns:aink="http://schemas.microsoft.com/office/drawing/2016/ink" xmlns:am3d="http://schemas.microsoft.com/office/drawing/2017/model3d" xmlns:o="urn:schemas-microsoft-com:office:office" xmlns:oel="http://schemas.microsoft.com/office/2019/extlst" xmlns:r="http://schemas.openxmlformats.org/officeDocument/2006/relationships" xmlns:m="http://schemas.openxmlformats.org/officeDocument/2006/math" xmlns:v="urn:schemas-microsoft-com:vml" xmlns:wp14="http://schemas.microsoft.com/office/word/2010/wordprocessingDrawing" xmlns:wp="http://schemas.openxmlformats.org/drawingml/2006/wordprocessingDrawing" xmlns:w10="urn:schemas-microsoft-com:office:word" xmlns:w="http://schemas.openxmlformats.org/wordprocessingml/2006/main" xmlns:w14="http://schemas.microsoft.com/office/word/2010/wordml" xmlns:w15="http://schemas.microsoft.com/office/word/2012/wordml" xmlns:w16cex="http://schemas.microsoft.com/office/word/2018/wordml/cex" xmlns:w16cid="http://schemas.microsoft.com/office/word/2016/wordml/cid" xmlns:w16="http://schemas.microsoft.com/office/word/2018/wordml" xmlns:w16sdtdh="http://schemas.microsoft.com/office/word/2020/wordml/sdtdatahash" xmlns:w16se="http://schemas.microsoft.com/office/word/2015/wordml/symex" xmlns:wpg="http://schemas.microsoft.com/office/word/2010/wordprocessingGroup" xmlns:wpi="http://schemas.microsoft.com/office/word/2010/wordprocessingInk" xmlns:wne="http://schemas.microsoft.com/office/word/2006/wordml" xmlns:wps="http://schemas.microsoft.com/office/word/2010/wordprocessingShape" mc:Ignorable="w14 w15 w16se w16cid w16 w16cex w16sdtdh wp14">
+<w:ftr xmlns:wpc="http://schemas.microsoft.com/office/word/2010/wordprocessingCanvas" xmlns:cx="http://schemas.microsoft.com/office/drawing/2014/chartex" xmlns:cx1="http://schemas.microsoft.com/office/drawing/2015/9/8/chartex" xmlns:cx2="http://schemas.microsoft.com/office/drawing/2015/10/21/chartex" xmlns:cx3="http://schemas.microsoft.com/office/drawing/2016/5/9/chartex" xmlns:cx4="http://schemas.microsoft.com/office/drawing/2016/5/10/chartex" xmlns:cx5="http://schemas.microsoft.com/office/drawing/2016/5/11/chartex" xmlns:cx6="http://schemas.microsoft.com/office/drawing/2016/5/12/chartex" xmlns:cx7="http://schemas.microsoft.com/office/drawing/2016/5/13/chartex" xmlns:cx8="http://schemas.microsoft.com/office/drawing/2016/5/14/chartex" xmlns:mc="http://schemas.openxmlformats.org/markup-compatibility/2006" xmlns:aink="http://schemas.microsoft.com/office/drawing/2016/ink" xmlns:am3d="http://schemas.microsoft.com/office/drawing/2017/model3d" xmlns:o="urn:schemas-microsoft-com:office:office" xmlns:oel="http://schemas.microsoft.com/office/2019/extlst" xmlns:r="http://schemas.openxmlformats.org/officeDocument/2006/relationships" xmlns:m="http://schemas.openxmlformats.org/officeDocument/2006/math" xmlns:v="urn:schemas-microsoft-com:vml" xmlns:wp14="http://schemas.microsoft.com/office/word/2010/wordprocessingDrawing" xmlns:wp="http://schemas.openxmlformats.org/drawingml/2006/wordprocessingDrawing" xmlns:w10="urn:schemas-microsoft-com:office:word" xmlns:w="http://schemas.openxmlformats.org/wordprocessingml/2006/main" xmlns:w14="http://schemas.microsoft.com/office/word/2010/wordml" xmlns:w15="http://schemas.microsoft.com/office/word/2012/wordml" xmlns:w16cex="http://schemas.microsoft.com/office/word/2018/wordml/cex" xmlns:w16cid="http://schemas.microsoft.com/office/word/2016/wordml/cid" xmlns:w16="http://schemas.microsoft.com/office/word/2018/wordml" xmlns:w16du="http://schemas.microsoft.com/office/word/2023/wordml/word16du" xmlns:w16sdtdh="http://schemas.microsoft.com/office/word/2020/wordml/sdtdatahash" xmlns:w16se="http://schemas.microsoft.com/office/word/2015/wordml/symex" xmlns:wpg="http://schemas.microsoft.com/office/word/2010/wordprocessingGroup" xmlns:wpi="http://schemas.microsoft.com/office/word/2010/wordprocessingInk" xmlns:wne="http://schemas.microsoft.com/office/word/2006/wordml" xmlns:wps="http://schemas.microsoft.com/office/word/2010/wordprocessingShape" mc:Ignorable="w14 w15 w16se w16cid w16 w16cex w16sdtdh w16du wp14">
   <w:p>
     <w:pPr>
       <w:tabs>
@@ -4869,7 +4603,7 @@
 </file>
 
 <file path=word/footer2.xml><?xml version="1.0" encoding="utf-8"?>
-<w:ftr xmlns:wpc="http://schemas.microsoft.com/office/word/2010/wordprocessingCanvas" xmlns:cx="http://schemas.microsoft.com/office/drawing/2014/chartex" xmlns:cx1="http://schemas.microsoft.com/office/drawing/2015/9/8/chartex" xmlns:cx2="http://schemas.microsoft.com/office/drawing/2015/10/21/chartex" xmlns:cx3="http://schemas.microsoft.com/office/drawing/2016/5/9/chartex" xmlns:cx4="http://schemas.microsoft.com/office/drawing/2016/5/10/chartex" xmlns:cx5="http://schemas.microsoft.com/office/drawing/2016/5/11/chartex" xmlns:cx6="http://schemas.microsoft.com/office/drawing/2016/5/12/chartex" xmlns:cx7="http://schemas.microsoft.com/office/drawing/2016/5/13/chartex" xmlns:cx8="http://schemas.microsoft.com/office/drawing/2016/5/14/chartex" xmlns:mc="http://schemas.openxmlformats.org/markup-compatibility/2006" xmlns:aink="http://schemas.microsoft.com/office/drawing/2016/ink" xmlns:am3d="http://schemas.microsoft.com/office/drawing/2017/model3d" xmlns:o="urn:schemas-microsoft-com:office:office" xmlns:oel="http://schemas.microsoft.com/office/2019/extlst" xmlns:r="http://schemas.openxmlformats.org/officeDocument/2006/relationships" xmlns:m="http://schemas.openxmlformats.org/officeDocument/2006/math" xmlns:v="urn:schemas-microsoft-com:vml" xmlns:wp14="http://schemas.microsoft.com/office/word/2010/wordprocessingDrawing" xmlns:wp="http://schemas.openxmlformats.org/drawingml/2006/wordprocessingDrawing" xmlns:w10="urn:schemas-microsoft-com:office:word" xmlns:w="http://schemas.openxmlformats.org/wordprocessingml/2006/main" xmlns:w14="http://schemas.microsoft.com/office/word/2010/wordml" xmlns:w15="http://schemas.microsoft.com/office/word/2012/wordml" xmlns:w16cex="http://schemas.microsoft.com/office/word/2018/wordml/cex" xmlns:w16cid="http://schemas.microsoft.com/office/word/2016/wordml/cid" xmlns:w16="http://schemas.microsoft.com/office/word/2018/wordml" xmlns:w16sdtdh="http://schemas.microsoft.com/office/word/2020/wordml/sdtdatahash" xmlns:w16se="http://schemas.microsoft.com/office/word/2015/wordml/symex" xmlns:wpg="http://schemas.microsoft.com/office/word/2010/wordprocessingGroup" xmlns:wpi="http://schemas.microsoft.com/office/word/2010/wordprocessingInk" xmlns:wne="http://schemas.microsoft.com/office/word/2006/wordml" xmlns:wps="http://schemas.microsoft.com/office/word/2010/wordprocessingShape" mc:Ignorable="w14 w15 w16se w16cid w16 w16cex w16sdtdh wp14">
+<w:ftr xmlns:wpc="http://schemas.microsoft.com/office/word/2010/wordprocessingCanvas" xmlns:cx="http://schemas.microsoft.com/office/drawing/2014/chartex" xmlns:cx1="http://schemas.microsoft.com/office/drawing/2015/9/8/chartex" xmlns:cx2="http://schemas.microsoft.com/office/drawing/2015/10/21/chartex" xmlns:cx3="http://schemas.microsoft.com/office/drawing/2016/5/9/chartex" xmlns:cx4="http://schemas.microsoft.com/office/drawing/2016/5/10/chartex" xmlns:cx5="http://schemas.microsoft.com/office/drawing/2016/5/11/chartex" xmlns:cx6="http://schemas.microsoft.com/office/drawing/2016/5/12/chartex" xmlns:cx7="http://schemas.microsoft.com/office/drawing/2016/5/13/chartex" xmlns:cx8="http://schemas.microsoft.com/office/drawing/2016/5/14/chartex" xmlns:mc="http://schemas.openxmlformats.org/markup-compatibility/2006" xmlns:aink="http://schemas.microsoft.com/office/drawing/2016/ink" xmlns:am3d="http://schemas.microsoft.com/office/drawing/2017/model3d" xmlns:o="urn:schemas-microsoft-com:office:office" xmlns:oel="http://schemas.microsoft.com/office/2019/extlst" xmlns:r="http://schemas.openxmlformats.org/officeDocument/2006/relationships" xmlns:m="http://schemas.openxmlformats.org/officeDocument/2006/math" xmlns:v="urn:schemas-microsoft-com:vml" xmlns:wp14="http://schemas.microsoft.com/office/word/2010/wordprocessingDrawing" xmlns:wp="http://schemas.openxmlformats.org/drawingml/2006/wordprocessingDrawing" xmlns:w10="urn:schemas-microsoft-com:office:word" xmlns:w="http://schemas.openxmlformats.org/wordprocessingml/2006/main" xmlns:w14="http://schemas.microsoft.com/office/word/2010/wordml" xmlns:w15="http://schemas.microsoft.com/office/word/2012/wordml" xmlns:w16cex="http://schemas.microsoft.com/office/word/2018/wordml/cex" xmlns:w16cid="http://schemas.microsoft.com/office/word/2016/wordml/cid" xmlns:w16="http://schemas.microsoft.com/office/word/2018/wordml" xmlns:w16du="http://schemas.microsoft.com/office/word/2023/wordml/word16du" xmlns:w16sdtdh="http://schemas.microsoft.com/office/word/2020/wordml/sdtdatahash" xmlns:w16se="http://schemas.microsoft.com/office/word/2015/wordml/symex" xmlns:wpg="http://schemas.microsoft.com/office/word/2010/wordprocessingGroup" xmlns:wpi="http://schemas.microsoft.com/office/word/2010/wordprocessingInk" xmlns:wne="http://schemas.microsoft.com/office/word/2006/wordml" xmlns:wps="http://schemas.microsoft.com/office/word/2010/wordprocessingShape" mc:Ignorable="w14 w15 w16se w16cid w16 w16cex w16sdtdh w16du wp14">
   <w:p>
     <w:pPr>
       <w:tabs>
@@ -4969,7 +4703,7 @@
 </file>
 
 <file path=word/footnotes.xml><?xml version="1.0" encoding="utf-8"?>
-<w:footnotes xmlns:wpc="http://schemas.microsoft.com/office/word/2010/wordprocessingCanvas" xmlns:cx="http://schemas.microsoft.com/office/drawing/2014/chartex" xmlns:cx1="http://schemas.microsoft.com/office/drawing/2015/9/8/chartex" xmlns:cx2="http://schemas.microsoft.com/office/drawing/2015/10/21/chartex" xmlns:cx3="http://schemas.microsoft.com/office/drawing/2016/5/9/chartex" xmlns:cx4="http://schemas.microsoft.com/office/drawing/2016/5/10/chartex" xmlns:cx5="http://schemas.microsoft.com/office/drawing/2016/5/11/chartex" xmlns:cx6="http://schemas.microsoft.com/office/drawing/2016/5/12/chartex" xmlns:cx7="http://schemas.microsoft.com/office/drawing/2016/5/13/chartex" xmlns:cx8="http://schemas.microsoft.com/office/drawing/2016/5/14/chartex" xmlns:mc="http://schemas.openxmlformats.org/markup-compatibility/2006" xmlns:aink="http://schemas.microsoft.com/office/drawing/2016/ink" xmlns:am3d="http://schemas.microsoft.com/office/drawing/2017/model3d" xmlns:o="urn:schemas-microsoft-com:office:office" xmlns:oel="http://schemas.microsoft.com/office/2019/extlst" xmlns:r="http://schemas.openxmlformats.org/officeDocument/2006/relationships" xmlns:m="http://schemas.openxmlformats.org/officeDocument/2006/math" xmlns:v="urn:schemas-microsoft-com:vml" xmlns:wp14="http://schemas.microsoft.com/office/word/2010/wordprocessingDrawing" xmlns:wp="http://schemas.openxmlformats.org/drawingml/2006/wordprocessingDrawing" xmlns:w10="urn:schemas-microsoft-com:office:word" xmlns:w="http://schemas.openxmlformats.org/wordprocessingml/2006/main" xmlns:w14="http://schemas.microsoft.com/office/word/2010/wordml" xmlns:w15="http://schemas.microsoft.com/office/word/2012/wordml" xmlns:w16cex="http://schemas.microsoft.com/office/word/2018/wordml/cex" xmlns:w16cid="http://schemas.microsoft.com/office/word/2016/wordml/cid" xmlns:w16="http://schemas.microsoft.com/office/word/2018/wordml" xmlns:w16sdtdh="http://schemas.microsoft.com/office/word/2020/wordml/sdtdatahash" xmlns:w16se="http://schemas.microsoft.com/office/word/2015/wordml/symex" xmlns:wpg="http://schemas.microsoft.com/office/word/2010/wordprocessingGroup" xmlns:wpi="http://schemas.microsoft.com/office/word/2010/wordprocessingInk" xmlns:wne="http://schemas.microsoft.com/office/word/2006/wordml" xmlns:wps="http://schemas.microsoft.com/office/word/2010/wordprocessingShape" mc:Ignorable="w14 w15 w16se w16cid w16 w16cex w16sdtdh wp14">
+<w:footnotes xmlns:wpc="http://schemas.microsoft.com/office/word/2010/wordprocessingCanvas" xmlns:cx="http://schemas.microsoft.com/office/drawing/2014/chartex" xmlns:cx1="http://schemas.microsoft.com/office/drawing/2015/9/8/chartex" xmlns:cx2="http://schemas.microsoft.com/office/drawing/2015/10/21/chartex" xmlns:cx3="http://schemas.microsoft.com/office/drawing/2016/5/9/chartex" xmlns:cx4="http://schemas.microsoft.com/office/drawing/2016/5/10/chartex" xmlns:cx5="http://schemas.microsoft.com/office/drawing/2016/5/11/chartex" xmlns:cx6="http://schemas.microsoft.com/office/drawing/2016/5/12/chartex" xmlns:cx7="http://schemas.microsoft.com/office/drawing/2016/5/13/chartex" xmlns:cx8="http://schemas.microsoft.com/office/drawing/2016/5/14/chartex" xmlns:mc="http://schemas.openxmlformats.org/markup-compatibility/2006" xmlns:aink="http://schemas.microsoft.com/office/drawing/2016/ink" xmlns:am3d="http://schemas.microsoft.com/office/drawing/2017/model3d" xmlns:o="urn:schemas-microsoft-com:office:office" xmlns:oel="http://schemas.microsoft.com/office/2019/extlst" xmlns:r="http://schemas.openxmlformats.org/officeDocument/2006/relationships" xmlns:m="http://schemas.openxmlformats.org/officeDocument/2006/math" xmlns:v="urn:schemas-microsoft-com:vml" xmlns:wp14="http://schemas.microsoft.com/office/word/2010/wordprocessingDrawing" xmlns:wp="http://schemas.openxmlformats.org/drawingml/2006/wordprocessingDrawing" xmlns:w10="urn:schemas-microsoft-com:office:word" xmlns:w="http://schemas.openxmlformats.org/wordprocessingml/2006/main" xmlns:w14="http://schemas.microsoft.com/office/word/2010/wordml" xmlns:w15="http://schemas.microsoft.com/office/word/2012/wordml" xmlns:w16cex="http://schemas.microsoft.com/office/word/2018/wordml/cex" xmlns:w16cid="http://schemas.microsoft.com/office/word/2016/wordml/cid" xmlns:w16="http://schemas.microsoft.com/office/word/2018/wordml" xmlns:w16du="http://schemas.microsoft.com/office/word/2023/wordml/word16du" xmlns:w16sdtdh="http://schemas.microsoft.com/office/word/2020/wordml/sdtdatahash" xmlns:w16se="http://schemas.microsoft.com/office/word/2015/wordml/symex" xmlns:wpg="http://schemas.microsoft.com/office/word/2010/wordprocessingGroup" xmlns:wpi="http://schemas.microsoft.com/office/word/2010/wordprocessingInk" xmlns:wne="http://schemas.microsoft.com/office/word/2006/wordml" xmlns:wps="http://schemas.microsoft.com/office/word/2010/wordprocessingShape" mc:Ignorable="w14 w15 w16se w16cid w16 w16cex w16sdtdh w16du wp14">
   <w:footnote w:type="separator" w:id="-1">
     <w:p>
       <w:pPr>
@@ -4994,7 +4728,7 @@
 </file>
 
 <file path=word/header1.xml><?xml version="1.0" encoding="utf-8"?>
-<w:hdr xmlns:wpc="http://schemas.microsoft.com/office/word/2010/wordprocessingCanvas" xmlns:cx="http://schemas.microsoft.com/office/drawing/2014/chartex" xmlns:cx1="http://schemas.microsoft.com/office/drawing/2015/9/8/chartex" xmlns:cx2="http://schemas.microsoft.com/office/drawing/2015/10/21/chartex" xmlns:cx3="http://schemas.microsoft.com/office/drawing/2016/5/9/chartex" xmlns:cx4="http://schemas.microsoft.com/office/drawing/2016/5/10/chartex" xmlns:cx5="http://schemas.microsoft.com/office/drawing/2016/5/11/chartex" xmlns:cx6="http://schemas.microsoft.com/office/drawing/2016/5/12/chartex" xmlns:cx7="http://schemas.microsoft.com/office/drawing/2016/5/13/chartex" xmlns:cx8="http://schemas.microsoft.com/office/drawing/2016/5/14/chartex" xmlns:mc="http://schemas.openxmlformats.org/markup-compatibility/2006" xmlns:aink="http://schemas.microsoft.com/office/drawing/2016/ink" xmlns:am3d="http://schemas.microsoft.com/office/drawing/2017/model3d" xmlns:o="urn:schemas-microsoft-com:office:office" xmlns:oel="http://schemas.microsoft.com/office/2019/extlst" xmlns:r="http://schemas.openxmlformats.org/officeDocument/2006/relationships" xmlns:m="http://schemas.openxmlformats.org/officeDocument/2006/math" xmlns:v="urn:schemas-microsoft-com:vml" xmlns:wp14="http://schemas.microsoft.com/office/word/2010/wordprocessingDrawing" xmlns:wp="http://schemas.openxmlformats.org/drawingml/2006/wordprocessingDrawing" xmlns:w10="urn:schemas-microsoft-com:office:word" xmlns:w="http://schemas.openxmlformats.org/wordprocessingml/2006/main" xmlns:w14="http://schemas.microsoft.com/office/word/2010/wordml" xmlns:w15="http://schemas.microsoft.com/office/word/2012/wordml" xmlns:w16cex="http://schemas.microsoft.com/office/word/2018/wordml/cex" xmlns:w16cid="http://schemas.microsoft.com/office/word/2016/wordml/cid" xmlns:w16="http://schemas.microsoft.com/office/word/2018/wordml" xmlns:w16sdtdh="http://schemas.microsoft.com/office/word/2020/wordml/sdtdatahash" xmlns:w16se="http://schemas.microsoft.com/office/word/2015/wordml/symex" xmlns:wpg="http://schemas.microsoft.com/office/word/2010/wordprocessingGroup" xmlns:wpi="http://schemas.microsoft.com/office/word/2010/wordprocessingInk" xmlns:wne="http://schemas.microsoft.com/office/word/2006/wordml" xmlns:wps="http://schemas.microsoft.com/office/word/2010/wordprocessingShape" mc:Ignorable="w14 w15 w16se w16cid w16 w16cex w16sdtdh wp14">
+<w:hdr xmlns:wpc="http://schemas.microsoft.com/office/word/2010/wordprocessingCanvas" xmlns:cx="http://schemas.microsoft.com/office/drawing/2014/chartex" xmlns:cx1="http://schemas.microsoft.com/office/drawing/2015/9/8/chartex" xmlns:cx2="http://schemas.microsoft.com/office/drawing/2015/10/21/chartex" xmlns:cx3="http://schemas.microsoft.com/office/drawing/2016/5/9/chartex" xmlns:cx4="http://schemas.microsoft.com/office/drawing/2016/5/10/chartex" xmlns:cx5="http://schemas.microsoft.com/office/drawing/2016/5/11/chartex" xmlns:cx6="http://schemas.microsoft.com/office/drawing/2016/5/12/chartex" xmlns:cx7="http://schemas.microsoft.com/office/drawing/2016/5/13/chartex" xmlns:cx8="http://schemas.microsoft.com/office/drawing/2016/5/14/chartex" xmlns:mc="http://schemas.openxmlformats.org/markup-compatibility/2006" xmlns:aink="http://schemas.microsoft.com/office/drawing/2016/ink" xmlns:am3d="http://schemas.microsoft.com/office/drawing/2017/model3d" xmlns:o="urn:schemas-microsoft-com:office:office" xmlns:oel="http://schemas.microsoft.com/office/2019/extlst" xmlns:r="http://schemas.openxmlformats.org/officeDocument/2006/relationships" xmlns:m="http://schemas.openxmlformats.org/officeDocument/2006/math" xmlns:v="urn:schemas-microsoft-com:vml" xmlns:wp14="http://schemas.microsoft.com/office/word/2010/wordprocessingDrawing" xmlns:wp="http://schemas.openxmlformats.org/drawingml/2006/wordprocessingDrawing" xmlns:w10="urn:schemas-microsoft-com:office:word" xmlns:w="http://schemas.openxmlformats.org/wordprocessingml/2006/main" xmlns:w14="http://schemas.microsoft.com/office/word/2010/wordml" xmlns:w15="http://schemas.microsoft.com/office/word/2012/wordml" xmlns:w16cex="http://schemas.microsoft.com/office/word/2018/wordml/cex" xmlns:w16cid="http://schemas.microsoft.com/office/word/2016/wordml/cid" xmlns:w16="http://schemas.microsoft.com/office/word/2018/wordml" xmlns:w16du="http://schemas.microsoft.com/office/word/2023/wordml/word16du" xmlns:w16sdtdh="http://schemas.microsoft.com/office/word/2020/wordml/sdtdatahash" xmlns:w16se="http://schemas.microsoft.com/office/word/2015/wordml/symex" xmlns:wpg="http://schemas.microsoft.com/office/word/2010/wordprocessingGroup" xmlns:wpi="http://schemas.microsoft.com/office/word/2010/wordprocessingInk" xmlns:wne="http://schemas.microsoft.com/office/word/2006/wordml" xmlns:wps="http://schemas.microsoft.com/office/word/2010/wordprocessingShape" mc:Ignorable="w14 w15 w16se w16cid w16 w16cex w16sdtdh w16du wp14">
   <w:p>
     <w:r>
       <w:rPr>
@@ -5108,7 +4842,7 @@
 </file>
 
 <file path=word/header2.xml><?xml version="1.0" encoding="utf-8"?>
-<w:hdr xmlns:wpc="http://schemas.microsoft.com/office/word/2010/wordprocessingCanvas" xmlns:cx="http://schemas.microsoft.com/office/drawing/2014/chartex" xmlns:cx1="http://schemas.microsoft.com/office/drawing/2015/9/8/chartex" xmlns:cx2="http://schemas.microsoft.com/office/drawing/2015/10/21/chartex" xmlns:cx3="http://schemas.microsoft.com/office/drawing/2016/5/9/chartex" xmlns:cx4="http://schemas.microsoft.com/office/drawing/2016/5/10/chartex" xmlns:cx5="http://schemas.microsoft.com/office/drawing/2016/5/11/chartex" xmlns:cx6="http://schemas.microsoft.com/office/drawing/2016/5/12/chartex" xmlns:cx7="http://schemas.microsoft.com/office/drawing/2016/5/13/chartex" xmlns:cx8="http://schemas.microsoft.com/office/drawing/2016/5/14/chartex" xmlns:mc="http://schemas.openxmlformats.org/markup-compatibility/2006" xmlns:aink="http://schemas.microsoft.com/office/drawing/2016/ink" xmlns:am3d="http://schemas.microsoft.com/office/drawing/2017/model3d" xmlns:o="urn:schemas-microsoft-com:office:office" xmlns:oel="http://schemas.microsoft.com/office/2019/extlst" xmlns:r="http://schemas.openxmlformats.org/officeDocument/2006/relationships" xmlns:m="http://schemas.openxmlformats.org/officeDocument/2006/math" xmlns:v="urn:schemas-microsoft-com:vml" xmlns:wp14="http://schemas.microsoft.com/office/word/2010/wordprocessingDrawing" xmlns:wp="http://schemas.openxmlformats.org/drawingml/2006/wordprocessingDrawing" xmlns:w10="urn:schemas-microsoft-com:office:word" xmlns:w="http://schemas.openxmlformats.org/wordprocessingml/2006/main" xmlns:w14="http://schemas.microsoft.com/office/word/2010/wordml" xmlns:w15="http://schemas.microsoft.com/office/word/2012/wordml" xmlns:w16cex="http://schemas.microsoft.com/office/word/2018/wordml/cex" xmlns:w16cid="http://schemas.microsoft.com/office/word/2016/wordml/cid" xmlns:w16="http://schemas.microsoft.com/office/word/2018/wordml" xmlns:w16sdtdh="http://schemas.microsoft.com/office/word/2020/wordml/sdtdatahash" xmlns:w16se="http://schemas.microsoft.com/office/word/2015/wordml/symex" xmlns:wpg="http://schemas.microsoft.com/office/word/2010/wordprocessingGroup" xmlns:wpi="http://schemas.microsoft.com/office/word/2010/wordprocessingInk" xmlns:wne="http://schemas.microsoft.com/office/word/2006/wordml" xmlns:wps="http://schemas.microsoft.com/office/word/2010/wordprocessingShape" mc:Ignorable="w14 w15 w16se w16cid w16 w16cex w16sdtdh wp14">
+<w:hdr xmlns:wpc="http://schemas.microsoft.com/office/word/2010/wordprocessingCanvas" xmlns:cx="http://schemas.microsoft.com/office/drawing/2014/chartex" xmlns:cx1="http://schemas.microsoft.com/office/drawing/2015/9/8/chartex" xmlns:cx2="http://schemas.microsoft.com/office/drawing/2015/10/21/chartex" xmlns:cx3="http://schemas.microsoft.com/office/drawing/2016/5/9/chartex" xmlns:cx4="http://schemas.microsoft.com/office/drawing/2016/5/10/chartex" xmlns:cx5="http://schemas.microsoft.com/office/drawing/2016/5/11/chartex" xmlns:cx6="http://schemas.microsoft.com/office/drawing/2016/5/12/chartex" xmlns:cx7="http://schemas.microsoft.com/office/drawing/2016/5/13/chartex" xmlns:cx8="http://schemas.microsoft.com/office/drawing/2016/5/14/chartex" xmlns:mc="http://schemas.openxmlformats.org/markup-compatibility/2006" xmlns:aink="http://schemas.microsoft.com/office/drawing/2016/ink" xmlns:am3d="http://schemas.microsoft.com/office/drawing/2017/model3d" xmlns:o="urn:schemas-microsoft-com:office:office" xmlns:oel="http://schemas.microsoft.com/office/2019/extlst" xmlns:r="http://schemas.openxmlformats.org/officeDocument/2006/relationships" xmlns:m="http://schemas.openxmlformats.org/officeDocument/2006/math" xmlns:v="urn:schemas-microsoft-com:vml" xmlns:wp14="http://schemas.microsoft.com/office/word/2010/wordprocessingDrawing" xmlns:wp="http://schemas.openxmlformats.org/drawingml/2006/wordprocessingDrawing" xmlns:w10="urn:schemas-microsoft-com:office:word" xmlns:w="http://schemas.openxmlformats.org/wordprocessingml/2006/main" xmlns:w14="http://schemas.microsoft.com/office/word/2010/wordml" xmlns:w15="http://schemas.microsoft.com/office/word/2012/wordml" xmlns:w16cex="http://schemas.microsoft.com/office/word/2018/wordml/cex" xmlns:w16cid="http://schemas.microsoft.com/office/word/2016/wordml/cid" xmlns:w16="http://schemas.microsoft.com/office/word/2018/wordml" xmlns:w16du="http://schemas.microsoft.com/office/word/2023/wordml/word16du" xmlns:w16sdtdh="http://schemas.microsoft.com/office/word/2020/wordml/sdtdatahash" xmlns:w16se="http://schemas.microsoft.com/office/word/2015/wordml/symex" xmlns:wpg="http://schemas.microsoft.com/office/word/2010/wordprocessingGroup" xmlns:wpi="http://schemas.microsoft.com/office/word/2010/wordprocessingInk" xmlns:wne="http://schemas.microsoft.com/office/word/2006/wordml" xmlns:wps="http://schemas.microsoft.com/office/word/2010/wordprocessingShape" mc:Ignorable="w14 w15 w16se w16cid w16 w16cex w16sdtdh w16du wp14">
   <w:p>
     <w:pPr>
       <w:jc w:val="center"/>
@@ -5206,15 +4940,15 @@
 </file>
 
 <file path=word/numbering.xml><?xml version="1.0" encoding="utf-8"?>
-<w:numbering xmlns:wpc="http://schemas.microsoft.com/office/word/2010/wordprocessingCanvas" xmlns:cx="http://schemas.microsoft.com/office/drawing/2014/chartex" xmlns:cx1="http://schemas.microsoft.com/office/drawing/2015/9/8/chartex" xmlns:cx2="http://schemas.microsoft.com/office/drawing/2015/10/21/chartex" xmlns:cx3="http://schemas.microsoft.com/office/drawing/2016/5/9/chartex" xmlns:cx4="http://schemas.microsoft.com/office/drawing/2016/5/10/chartex" xmlns:cx5="http://schemas.microsoft.com/office/drawing/2016/5/11/chartex" xmlns:cx6="http://schemas.microsoft.com/office/drawing/2016/5/12/chartex" xmlns:cx7="http://schemas.microsoft.com/office/drawing/2016/5/13/chartex" xmlns:cx8="http://schemas.microsoft.com/office/drawing/2016/5/14/chartex" xmlns:mc="http://schemas.openxmlformats.org/markup-compatibility/2006" xmlns:aink="http://schemas.microsoft.com/office/drawing/2016/ink" xmlns:am3d="http://schemas.microsoft.com/office/drawing/2017/model3d" xmlns:o="urn:schemas-microsoft-com:office:office" xmlns:oel="http://schemas.microsoft.com/office/2019/extlst" xmlns:r="http://schemas.openxmlformats.org/officeDocument/2006/relationships" xmlns:m="http://schemas.openxmlformats.org/officeDocument/2006/math" xmlns:v="urn:schemas-microsoft-com:vml" xmlns:wp14="http://schemas.microsoft.com/office/word/2010/wordprocessingDrawing" xmlns:wp="http://schemas.openxmlformats.org/drawingml/2006/wordprocessingDrawing" xmlns:w10="urn:schemas-microsoft-com:office:word" xmlns:w="http://schemas.openxmlformats.org/wordprocessingml/2006/main" xmlns:w14="http://schemas.microsoft.com/office/word/2010/wordml" xmlns:w15="http://schemas.microsoft.com/office/word/2012/wordml" xmlns:w16cex="http://schemas.microsoft.com/office/word/2018/wordml/cex" xmlns:w16cid="http://schemas.microsoft.com/office/word/2016/wordml/cid" xmlns:w16="http://schemas.microsoft.com/office/word/2018/wordml" xmlns:w16sdtdh="http://schemas.microsoft.com/office/word/2020/wordml/sdtdatahash" xmlns:w16se="http://schemas.microsoft.com/office/word/2015/wordml/symex" xmlns:wpg="http://schemas.microsoft.com/office/word/2010/wordprocessingGroup" xmlns:wpi="http://schemas.microsoft.com/office/word/2010/wordprocessingInk" xmlns:wne="http://schemas.microsoft.com/office/word/2006/wordml" xmlns:wps="http://schemas.microsoft.com/office/word/2010/wordprocessingShape" mc:Ignorable="w14 w15 w16se w16cid w16 w16cex w16sdtdh wp14">
+<w:numbering xmlns:wpc="http://schemas.microsoft.com/office/word/2010/wordprocessingCanvas" xmlns:cx="http://schemas.microsoft.com/office/drawing/2014/chartex" xmlns:cx1="http://schemas.microsoft.com/office/drawing/2015/9/8/chartex" xmlns:cx2="http://schemas.microsoft.com/office/drawing/2015/10/21/chartex" xmlns:cx3="http://schemas.microsoft.com/office/drawing/2016/5/9/chartex" xmlns:cx4="http://schemas.microsoft.com/office/drawing/2016/5/10/chartex" xmlns:cx5="http://schemas.microsoft.com/office/drawing/2016/5/11/chartex" xmlns:cx6="http://schemas.microsoft.com/office/drawing/2016/5/12/chartex" xmlns:cx7="http://schemas.microsoft.com/office/drawing/2016/5/13/chartex" xmlns:cx8="http://schemas.microsoft.com/office/drawing/2016/5/14/chartex" xmlns:mc="http://schemas.openxmlformats.org/markup-compatibility/2006" xmlns:aink="http://schemas.microsoft.com/office/drawing/2016/ink" xmlns:am3d="http://schemas.microsoft.com/office/drawing/2017/model3d" xmlns:o="urn:schemas-microsoft-com:office:office" xmlns:oel="http://schemas.microsoft.com/office/2019/extlst" xmlns:r="http://schemas.openxmlformats.org/officeDocument/2006/relationships" xmlns:m="http://schemas.openxmlformats.org/officeDocument/2006/math" xmlns:v="urn:schemas-microsoft-com:vml" xmlns:wp14="http://schemas.microsoft.com/office/word/2010/wordprocessingDrawing" xmlns:wp="http://schemas.openxmlformats.org/drawingml/2006/wordprocessingDrawing" xmlns:w10="urn:schemas-microsoft-com:office:word" xmlns:w="http://schemas.openxmlformats.org/wordprocessingml/2006/main" xmlns:w14="http://schemas.microsoft.com/office/word/2010/wordml" xmlns:w15="http://schemas.microsoft.com/office/word/2012/wordml" xmlns:w16cex="http://schemas.microsoft.com/office/word/2018/wordml/cex" xmlns:w16cid="http://schemas.microsoft.com/office/word/2016/wordml/cid" xmlns:w16="http://schemas.microsoft.com/office/word/2018/wordml" xmlns:w16du="http://schemas.microsoft.com/office/word/2023/wordml/word16du" xmlns:w16sdtdh="http://schemas.microsoft.com/office/word/2020/wordml/sdtdatahash" xmlns:w16se="http://schemas.microsoft.com/office/word/2015/wordml/symex" xmlns:wpg="http://schemas.microsoft.com/office/word/2010/wordprocessingGroup" xmlns:wpi="http://schemas.microsoft.com/office/word/2010/wordprocessingInk" xmlns:wne="http://schemas.microsoft.com/office/word/2006/wordml" xmlns:wps="http://schemas.microsoft.com/office/word/2010/wordprocessingShape" mc:Ignorable="w14 w15 w16se w16cid w16 w16cex w16sdtdh w16du wp14">
   <w:numPicBullet w:numPicBulletId="0">
     <w:pict>
-      <v:rect id="_x0000_i1054" style="width:0;height:1.5pt" o:hralign="center" o:bullet="t" o:hrstd="t" o:hr="t" fillcolor="#a0a0a0" stroked="f"/>
+      <v:rect id="_x0000_i1038" style="width:0;height:1.5pt" o:hralign="center" o:bullet="t" o:hrstd="t" o:hr="t" fillcolor="#a0a0a0" stroked="f"/>
     </w:pict>
   </w:numPicBullet>
   <w:numPicBullet w:numPicBulletId="1">
     <w:pict>
-      <v:rect id="_x0000_i1055" style="width:0;height:1.5pt" o:hralign="center" o:bullet="t" o:hrstd="t" o:hr="t" fillcolor="#a0a0a0" stroked="f"/>
+      <v:rect id="_x0000_i1039" style="width:0;height:1.5pt" o:hralign="center" o:bullet="t" o:hrstd="t" o:hr="t" fillcolor="#a0a0a0" stroked="f"/>
     </w:pict>
   </w:numPicBullet>
   <w:abstractNum w:abstractNumId="0" w15:restartNumberingAfterBreak="0">
@@ -5952,16 +5686,8 @@
 </w:numbering>
 </file>
 
-<file path=word/people.xml><?xml version="1.0" encoding="utf-8"?>
-<w15:people xmlns:wpc="http://schemas.microsoft.com/office/word/2010/wordprocessingCanvas" xmlns:cx="http://schemas.microsoft.com/office/drawing/2014/chartex" xmlns:cx1="http://schemas.microsoft.com/office/drawing/2015/9/8/chartex" xmlns:cx2="http://schemas.microsoft.com/office/drawing/2015/10/21/chartex" xmlns:cx3="http://schemas.microsoft.com/office/drawing/2016/5/9/chartex" xmlns:cx4="http://schemas.microsoft.com/office/drawing/2016/5/10/chartex" xmlns:cx5="http://schemas.microsoft.com/office/drawing/2016/5/11/chartex" xmlns:cx6="http://schemas.microsoft.com/office/drawing/2016/5/12/chartex" xmlns:cx7="http://schemas.microsoft.com/office/drawing/2016/5/13/chartex" xmlns:cx8="http://schemas.microsoft.com/office/drawing/2016/5/14/chartex" xmlns:mc="http://schemas.openxmlformats.org/markup-compatibility/2006" xmlns:aink="http://schemas.microsoft.com/office/drawing/2016/ink" xmlns:am3d="http://schemas.microsoft.com/office/drawing/2017/model3d" xmlns:o="urn:schemas-microsoft-com:office:office" xmlns:oel="http://schemas.microsoft.com/office/2019/extlst" xmlns:r="http://schemas.openxmlformats.org/officeDocument/2006/relationships" xmlns:m="http://schemas.openxmlformats.org/officeDocument/2006/math" xmlns:v="urn:schemas-microsoft-com:vml" xmlns:wp14="http://schemas.microsoft.com/office/word/2010/wordprocessingDrawing" xmlns:wp="http://schemas.openxmlformats.org/drawingml/2006/wordprocessingDrawing" xmlns:w10="urn:schemas-microsoft-com:office:word" xmlns:w="http://schemas.openxmlformats.org/wordprocessingml/2006/main" xmlns:w14="http://schemas.microsoft.com/office/word/2010/wordml" xmlns:w15="http://schemas.microsoft.com/office/word/2012/wordml" xmlns:w16cex="http://schemas.microsoft.com/office/word/2018/wordml/cex" xmlns:w16cid="http://schemas.microsoft.com/office/word/2016/wordml/cid" xmlns:w16="http://schemas.microsoft.com/office/word/2018/wordml" xmlns:w16sdtdh="http://schemas.microsoft.com/office/word/2020/wordml/sdtdatahash" xmlns:w16se="http://schemas.microsoft.com/office/word/2015/wordml/symex" xmlns:wpg="http://schemas.microsoft.com/office/word/2010/wordprocessingGroup" xmlns:wpi="http://schemas.microsoft.com/office/word/2010/wordprocessingInk" xmlns:wne="http://schemas.microsoft.com/office/word/2006/wordml" xmlns:wps="http://schemas.microsoft.com/office/word/2010/wordprocessingShape" mc:Ignorable="w14 w15 w16se w16cid w16 w16cex w16sdtdh wp14">
-  <w15:person w15:author="Aline DUBUCQ">
-    <w15:presenceInfo w15:providerId="Windows Live" w15:userId="736f1793778ad7a6"/>
-  </w15:person>
-</w15:people>
-</file>
-
 <file path=word/styles.xml><?xml version="1.0" encoding="utf-8"?>
-<w:styles xmlns:mc="http://schemas.openxmlformats.org/markup-compatibility/2006" xmlns:r="http://schemas.openxmlformats.org/officeDocument/2006/relationships" xmlns:w="http://schemas.openxmlformats.org/wordprocessingml/2006/main" xmlns:w14="http://schemas.microsoft.com/office/word/2010/wordml" xmlns:w15="http://schemas.microsoft.com/office/word/2012/wordml" xmlns:w16cex="http://schemas.microsoft.com/office/word/2018/wordml/cex" xmlns:w16cid="http://schemas.microsoft.com/office/word/2016/wordml/cid" xmlns:w16="http://schemas.microsoft.com/office/word/2018/wordml" xmlns:w16sdtdh="http://schemas.microsoft.com/office/word/2020/wordml/sdtdatahash" xmlns:w16se="http://schemas.microsoft.com/office/word/2015/wordml/symex" mc:Ignorable="w14 w15 w16se w16cid w16 w16cex w16sdtdh">
+<w:styles xmlns:mc="http://schemas.openxmlformats.org/markup-compatibility/2006" xmlns:r="http://schemas.openxmlformats.org/officeDocument/2006/relationships" xmlns:w="http://schemas.openxmlformats.org/wordprocessingml/2006/main" xmlns:w14="http://schemas.microsoft.com/office/word/2010/wordml" xmlns:w15="http://schemas.microsoft.com/office/word/2012/wordml" xmlns:w16cex="http://schemas.microsoft.com/office/word/2018/wordml/cex" xmlns:w16cid="http://schemas.microsoft.com/office/word/2016/wordml/cid" xmlns:w16="http://schemas.microsoft.com/office/word/2018/wordml" xmlns:w16du="http://schemas.microsoft.com/office/word/2023/wordml/word16du" xmlns:w16sdtdh="http://schemas.microsoft.com/office/word/2020/wordml/sdtdatahash" xmlns:w16se="http://schemas.microsoft.com/office/word/2015/wordml/symex" mc:Ignorable="w14 w15 w16se w16cid w16 w16cex w16sdtdh w16du">
   <w:docDefaults>
     <w:rPrDefault>
       <w:rPr>
@@ -6359,7 +6085,7 @@
     <w:name w:val="Normal"/>
     <w:qFormat/>
   </w:style>
-  <w:style w:type="paragraph" w:styleId="Titre1">
+  <w:style w:type="paragraph" w:styleId="Heading1">
     <w:name w:val="heading 1"/>
     <w:basedOn w:val="Normal"/>
     <w:next w:val="Normal"/>
@@ -6376,7 +6102,7 @@
       <w:szCs w:val="40"/>
     </w:rPr>
   </w:style>
-  <w:style w:type="paragraph" w:styleId="Titre2">
+  <w:style w:type="paragraph" w:styleId="Heading2">
     <w:name w:val="heading 2"/>
     <w:basedOn w:val="Normal"/>
     <w:next w:val="Normal"/>
@@ -6394,7 +6120,7 @@
       <w:szCs w:val="32"/>
     </w:rPr>
   </w:style>
-  <w:style w:type="paragraph" w:styleId="Titre3">
+  <w:style w:type="paragraph" w:styleId="Heading3">
     <w:name w:val="heading 3"/>
     <w:basedOn w:val="Normal"/>
     <w:next w:val="Normal"/>
@@ -6414,7 +6140,7 @@
       <w:szCs w:val="28"/>
     </w:rPr>
   </w:style>
-  <w:style w:type="paragraph" w:styleId="Titre4">
+  <w:style w:type="paragraph" w:styleId="Heading4">
     <w:name w:val="heading 4"/>
     <w:basedOn w:val="Normal"/>
     <w:next w:val="Normal"/>
@@ -6434,7 +6160,7 @@
       <w:szCs w:val="24"/>
     </w:rPr>
   </w:style>
-  <w:style w:type="paragraph" w:styleId="Titre5">
+  <w:style w:type="paragraph" w:styleId="Heading5">
     <w:name w:val="heading 5"/>
     <w:basedOn w:val="Normal"/>
     <w:next w:val="Normal"/>
@@ -6452,7 +6178,7 @@
       <w:color w:val="666666"/>
     </w:rPr>
   </w:style>
-  <w:style w:type="paragraph" w:styleId="Titre6">
+  <w:style w:type="paragraph" w:styleId="Heading6">
     <w:name w:val="heading 6"/>
     <w:basedOn w:val="Normal"/>
     <w:next w:val="Normal"/>
@@ -6471,13 +6197,13 @@
       <w:color w:val="666666"/>
     </w:rPr>
   </w:style>
-  <w:style w:type="character" w:default="1" w:styleId="Policepardfaut">
+  <w:style w:type="character" w:default="1" w:styleId="DefaultParagraphFont">
     <w:name w:val="Default Paragraph Font"/>
     <w:uiPriority w:val="1"/>
     <w:semiHidden/>
     <w:unhideWhenUsed/>
   </w:style>
-  <w:style w:type="table" w:default="1" w:styleId="TableauNormal">
+  <w:style w:type="table" w:default="1" w:styleId="TableNormal">
     <w:name w:val="Normal Table"/>
     <w:uiPriority w:val="99"/>
     <w:semiHidden/>
@@ -6492,7 +6218,7 @@
       </w:tblCellMar>
     </w:tblPr>
   </w:style>
-  <w:style w:type="numbering" w:default="1" w:styleId="Aucuneliste">
+  <w:style w:type="numbering" w:default="1" w:styleId="NoList">
     <w:name w:val="No List"/>
     <w:uiPriority w:val="99"/>
     <w:semiHidden/>
@@ -6509,7 +6235,7 @@
       </w:tblCellMar>
     </w:tblPr>
   </w:style>
-  <w:style w:type="paragraph" w:styleId="Titre">
+  <w:style w:type="paragraph" w:styleId="Title">
     <w:name w:val="Title"/>
     <w:basedOn w:val="Normal"/>
     <w:next w:val="Normal"/>
@@ -6525,7 +6251,7 @@
       <w:szCs w:val="52"/>
     </w:rPr>
   </w:style>
-  <w:style w:type="paragraph" w:styleId="Sous-titre">
+  <w:style w:type="paragraph" w:styleId="Subtitle">
     <w:name w:val="Subtitle"/>
     <w:basedOn w:val="Normal"/>
     <w:next w:val="Normal"/>
@@ -6542,10 +6268,10 @@
       <w:szCs w:val="30"/>
     </w:rPr>
   </w:style>
-  <w:style w:type="paragraph" w:styleId="Commentaire">
+  <w:style w:type="paragraph" w:styleId="CommentText">
     <w:name w:val="annotation text"/>
     <w:basedOn w:val="Normal"/>
-    <w:link w:val="CommentaireCar"/>
+    <w:link w:val="CommentTextChar"/>
     <w:uiPriority w:val="99"/>
     <w:unhideWhenUsed/>
     <w:pPr>
@@ -6556,19 +6282,19 @@
       <w:szCs w:val="20"/>
     </w:rPr>
   </w:style>
-  <w:style w:type="character" w:customStyle="1" w:styleId="CommentaireCar">
-    <w:name w:val="Commentaire Car"/>
-    <w:basedOn w:val="Policepardfaut"/>
-    <w:link w:val="Commentaire"/>
+  <w:style w:type="character" w:customStyle="1" w:styleId="CommentTextChar">
+    <w:name w:val="Comment Text Char"/>
+    <w:basedOn w:val="DefaultParagraphFont"/>
+    <w:link w:val="CommentText"/>
     <w:uiPriority w:val="99"/>
     <w:rPr>
       <w:sz w:val="20"/>
       <w:szCs w:val="20"/>
     </w:rPr>
   </w:style>
-  <w:style w:type="character" w:styleId="Marquedecommentaire">
+  <w:style w:type="character" w:styleId="CommentReference">
     <w:name w:val="annotation reference"/>
-    <w:basedOn w:val="Policepardfaut"/>
+    <w:basedOn w:val="DefaultParagraphFont"/>
     <w:uiPriority w:val="99"/>
     <w:semiHidden/>
     <w:unhideWhenUsed/>
@@ -6577,10 +6303,10 @@
       <w:szCs w:val="16"/>
     </w:rPr>
   </w:style>
-  <w:style w:type="paragraph" w:styleId="En-tte">
+  <w:style w:type="paragraph" w:styleId="Header">
     <w:name w:val="header"/>
     <w:basedOn w:val="Normal"/>
-    <w:link w:val="En-tteCar"/>
+    <w:link w:val="HeaderChar"/>
     <w:uiPriority w:val="99"/>
     <w:unhideWhenUsed/>
     <w:rsid w:val="009B3825"/>
@@ -6592,17 +6318,17 @@
       <w:spacing w:line="240" w:lineRule="auto"/>
     </w:pPr>
   </w:style>
-  <w:style w:type="character" w:customStyle="1" w:styleId="En-tteCar">
-    <w:name w:val="En-tête Car"/>
-    <w:basedOn w:val="Policepardfaut"/>
-    <w:link w:val="En-tte"/>
+  <w:style w:type="character" w:customStyle="1" w:styleId="HeaderChar">
+    <w:name w:val="Header Char"/>
+    <w:basedOn w:val="DefaultParagraphFont"/>
+    <w:link w:val="Header"/>
     <w:uiPriority w:val="99"/>
     <w:rsid w:val="009B3825"/>
   </w:style>
-  <w:style w:type="paragraph" w:styleId="Pieddepage">
+  <w:style w:type="paragraph" w:styleId="Footer">
     <w:name w:val="footer"/>
     <w:basedOn w:val="Normal"/>
-    <w:link w:val="PieddepageCar"/>
+    <w:link w:val="FooterChar"/>
     <w:uiPriority w:val="99"/>
     <w:unhideWhenUsed/>
     <w:rsid w:val="009B3825"/>
@@ -6614,18 +6340,18 @@
       <w:spacing w:line="240" w:lineRule="auto"/>
     </w:pPr>
   </w:style>
-  <w:style w:type="character" w:customStyle="1" w:styleId="PieddepageCar">
-    <w:name w:val="Pied de page Car"/>
-    <w:basedOn w:val="Policepardfaut"/>
-    <w:link w:val="Pieddepage"/>
+  <w:style w:type="character" w:customStyle="1" w:styleId="FooterChar">
+    <w:name w:val="Footer Char"/>
+    <w:basedOn w:val="DefaultParagraphFont"/>
+    <w:link w:val="Footer"/>
     <w:uiPriority w:val="99"/>
     <w:rsid w:val="009B3825"/>
   </w:style>
-  <w:style w:type="paragraph" w:styleId="Objetducommentaire">
+  <w:style w:type="paragraph" w:styleId="CommentSubject">
     <w:name w:val="annotation subject"/>
-    <w:basedOn w:val="Commentaire"/>
-    <w:next w:val="Commentaire"/>
-    <w:link w:val="ObjetducommentaireCar"/>
+    <w:basedOn w:val="CommentText"/>
+    <w:next w:val="CommentText"/>
+    <w:link w:val="CommentSubjectChar"/>
     <w:uiPriority w:val="99"/>
     <w:semiHidden/>
     <w:unhideWhenUsed/>
@@ -6635,10 +6361,10 @@
       <w:bCs/>
     </w:rPr>
   </w:style>
-  <w:style w:type="character" w:customStyle="1" w:styleId="ObjetducommentaireCar">
-    <w:name w:val="Objet du commentaire Car"/>
-    <w:basedOn w:val="CommentaireCar"/>
-    <w:link w:val="Objetducommentaire"/>
+  <w:style w:type="character" w:customStyle="1" w:styleId="CommentSubjectChar">
+    <w:name w:val="Comment Subject Char"/>
+    <w:basedOn w:val="CommentTextChar"/>
+    <w:link w:val="CommentSubject"/>
     <w:uiPriority w:val="99"/>
     <w:semiHidden/>
     <w:rsid w:val="0053009B"/>
@@ -6663,12 +6389,11 @@
       <w:rFonts w:ascii="Times New Roman" w:eastAsia="Times New Roman" w:hAnsi="Times New Roman" w:cs="Times New Roman"/>
       <w:sz w:val="24"/>
       <w:szCs w:val="24"/>
-      <w:lang/>
     </w:rPr>
   </w:style>
-  <w:style w:type="character" w:styleId="Lienhypertexte">
+  <w:style w:type="character" w:styleId="Hyperlink">
     <w:name w:val="Hyperlink"/>
-    <w:basedOn w:val="Policepardfaut"/>
+    <w:basedOn w:val="DefaultParagraphFont"/>
     <w:uiPriority w:val="99"/>
     <w:semiHidden/>
     <w:unhideWhenUsed/>
@@ -6677,6 +6402,17 @@
       <w:color w:val="0000FF"/>
       <w:u w:val="single"/>
     </w:rPr>
+  </w:style>
+  <w:style w:type="paragraph" w:styleId="ListParagraph">
+    <w:name w:val="List Paragraph"/>
+    <w:basedOn w:val="Normal"/>
+    <w:uiPriority w:val="34"/>
+    <w:qFormat/>
+    <w:rsid w:val="00981452"/>
+    <w:pPr>
+      <w:ind w:left="720"/>
+      <w:contextualSpacing/>
+    </w:pPr>
   </w:style>
 </w:styles>
 </file>

</xml_diff>

<commit_message>
Mis à jour 04042024
</commit_message>
<xml_diff>
--- a/Report/Rapport_projet_jeux_video.docx
+++ b/Report/Rapport_projet_jeux_video.docx
@@ -1462,9 +1462,9 @@
         </w:rPr>
         <w:lastRenderedPageBreak/>
         <w:drawing>
-          <wp:inline distT="114300" distB="114300" distL="114300" distR="114300" wp14:anchorId="6146DCD8" wp14:editId="114FB188">
-            <wp:extent cx="4483100" cy="2736850"/>
-            <wp:effectExtent l="0" t="0" r="0" b="6350"/>
+          <wp:inline distT="0" distB="0" distL="0" distR="0" wp14:anchorId="6146DCD8" wp14:editId="3A8CE599">
+            <wp:extent cx="5666805" cy="3459480"/>
+            <wp:effectExtent l="0" t="0" r="0" b="7620"/>
             <wp:docPr id="4" name="image7.png"/>
             <wp:cNvGraphicFramePr/>
             <a:graphic xmlns:a="http://schemas.openxmlformats.org/drawingml/2006/main">
@@ -1475,7 +1475,13 @@
                     <pic:cNvPicPr preferRelativeResize="0"/>
                   </pic:nvPicPr>
                   <pic:blipFill>
-                    <a:blip r:embed="rId10"/>
+                    <a:blip r:embed="rId10">
+                      <a:extLst>
+                        <a:ext uri="{28A0092B-C50C-407E-A947-70E740481C1C}">
+                          <a14:useLocalDpi xmlns:a14="http://schemas.microsoft.com/office/drawing/2010/main" val="0"/>
+                        </a:ext>
+                      </a:extLst>
+                    </a:blip>
                     <a:srcRect/>
                     <a:stretch>
                       <a:fillRect/>
@@ -1484,7 +1490,7 @@
                   <pic:spPr>
                     <a:xfrm>
                       <a:off x="0" y="0"/>
-                      <a:ext cx="4483664" cy="2737194"/>
+                      <a:ext cx="5680944" cy="3468112"/>
                     </a:xfrm>
                     <a:prstGeom prst="rect">
                       <a:avLst/>
@@ -1503,23 +1509,37 @@
         <w:jc w:val="both"/>
         <w:rPr>
           <w:rFonts w:ascii="Montserrat" w:eastAsia="Montserrat" w:hAnsi="Montserrat" w:cs="Montserrat"/>
-          <w:i/>
-          <w:sz w:val="18"/>
-          <w:szCs w:val="18"/>
-        </w:rPr>
-      </w:pPr>
-      <w:r>
-        <w:rPr>
-          <w:rFonts w:ascii="Montserrat" w:eastAsia="Montserrat" w:hAnsi="Montserrat" w:cs="Montserrat"/>
-          <w:i/>
-          <w:sz w:val="18"/>
-          <w:szCs w:val="18"/>
+          <w:iCs/>
+        </w:rPr>
+      </w:pPr>
+      <w:r>
+        <w:rPr>
+          <w:rFonts w:ascii="Montserrat" w:eastAsia="Montserrat" w:hAnsi="Montserrat" w:cs="Montserrat"/>
+          <w:iCs/>
         </w:rPr>
         <w:t>Nintendo est effectivement le publisher qui a les ventes totales les plus importantes mais pas le nombre de jeux sortis. Pour cela, c’est Activision et Ubisoft qui ont produit le plus de jeux.</w:t>
       </w:r>
     </w:p>
     <w:p>
       <w:pPr>
+        <w:jc w:val="both"/>
+        <w:rPr>
+          <w:rFonts w:ascii="Montserrat" w:eastAsia="Montserrat" w:hAnsi="Montserrat" w:cs="Montserrat"/>
+          <w:iCs/>
+        </w:rPr>
+      </w:pPr>
+    </w:p>
+    <w:p>
+      <w:pPr>
+        <w:jc w:val="both"/>
+        <w:rPr>
+          <w:rFonts w:ascii="Montserrat" w:eastAsia="Montserrat" w:hAnsi="Montserrat" w:cs="Montserrat"/>
+          <w:iCs/>
+        </w:rPr>
+      </w:pPr>
+    </w:p>
+    <w:p>
+      <w:pPr>
         <w:jc w:val="center"/>
         <w:rPr>
           <w:rFonts w:ascii="Montserrat" w:eastAsia="Montserrat" w:hAnsi="Montserrat" w:cs="Montserrat"/>
@@ -1531,9 +1551,9 @@
           <w:noProof/>
         </w:rPr>
         <w:drawing>
-          <wp:inline distT="114300" distB="114300" distL="114300" distR="114300" wp14:anchorId="07014F92" wp14:editId="3F1FB894">
-            <wp:extent cx="4127500" cy="2730500"/>
-            <wp:effectExtent l="0" t="0" r="6350" b="0"/>
+          <wp:inline distT="114300" distB="114300" distL="114300" distR="114300" wp14:anchorId="07014F92" wp14:editId="6AE1E567">
+            <wp:extent cx="5482856" cy="3627120"/>
+            <wp:effectExtent l="0" t="0" r="3810" b="0"/>
             <wp:docPr id="1" name="image3.png"/>
             <wp:cNvGraphicFramePr/>
             <a:graphic xmlns:a="http://schemas.openxmlformats.org/drawingml/2006/main">
@@ -1553,7 +1573,7 @@
                   <pic:spPr>
                     <a:xfrm>
                       <a:off x="0" y="0"/>
-                      <a:ext cx="4128511" cy="2731169"/>
+                      <a:ext cx="5504047" cy="3641139"/>
                     </a:xfrm>
                     <a:prstGeom prst="rect">
                       <a:avLst/>
@@ -1572,17 +1592,13 @@
         <w:jc w:val="both"/>
         <w:rPr>
           <w:rFonts w:ascii="Montserrat" w:eastAsia="Montserrat" w:hAnsi="Montserrat" w:cs="Montserrat"/>
-          <w:i/>
-          <w:sz w:val="18"/>
-          <w:szCs w:val="18"/>
-        </w:rPr>
-      </w:pPr>
-      <w:r>
-        <w:rPr>
-          <w:rFonts w:ascii="Montserrat" w:eastAsia="Montserrat" w:hAnsi="Montserrat" w:cs="Montserrat"/>
-          <w:i/>
-          <w:sz w:val="18"/>
-          <w:szCs w:val="18"/>
+          <w:iCs/>
+        </w:rPr>
+      </w:pPr>
+      <w:r>
+        <w:rPr>
+          <w:rFonts w:ascii="Montserrat" w:eastAsia="Montserrat" w:hAnsi="Montserrat" w:cs="Montserrat"/>
+          <w:iCs/>
         </w:rPr>
         <w:t>Les jeux d’action et de sport sont les 2 genres qui ont le plus de ventes totales, suivis de près par les jeux de tirs. A l’opposé, les jeux de fêtes et de musique sont les genres qui se vendent le moins.</w:t>
       </w:r>
@@ -1591,29 +1607,30 @@
       <w:pPr>
         <w:rPr>
           <w:rFonts w:ascii="Montserrat" w:eastAsia="Montserrat" w:hAnsi="Montserrat" w:cs="Montserrat"/>
-          <w:i/>
-          <w:sz w:val="18"/>
-          <w:szCs w:val="18"/>
-        </w:rPr>
-      </w:pPr>
-    </w:p>
-    <w:p>
-      <w:pPr>
-        <w:rPr>
-          <w:rFonts w:ascii="Montserrat" w:eastAsia="Montserrat" w:hAnsi="Montserrat" w:cs="Montserrat"/>
-        </w:rPr>
-      </w:pPr>
-    </w:p>
-    <w:p>
-      <w:pPr>
-        <w:rPr>
-          <w:rFonts w:ascii="Montserrat" w:eastAsia="Montserrat" w:hAnsi="Montserrat" w:cs="Montserrat"/>
-        </w:rPr>
-      </w:pPr>
-      <w:r>
-        <w:rPr>
-          <w:rFonts w:ascii="Montserrat" w:eastAsia="Montserrat" w:hAnsi="Montserrat" w:cs="Montserrat"/>
-        </w:rPr>
+          <w:iCs/>
+        </w:rPr>
+      </w:pPr>
+      <w:r>
+        <w:rPr>
+          <w:rFonts w:ascii="Montserrat" w:eastAsia="Montserrat" w:hAnsi="Montserrat" w:cs="Montserrat"/>
+          <w:iCs/>
+        </w:rPr>
+        <w:br w:type="page"/>
+      </w:r>
+    </w:p>
+    <w:p>
+      <w:pPr>
+        <w:jc w:val="both"/>
+        <w:rPr>
+          <w:rFonts w:ascii="Montserrat" w:eastAsia="Montserrat" w:hAnsi="Montserrat" w:cs="Montserrat"/>
+          <w:iCs/>
+        </w:rPr>
+      </w:pPr>
+      <w:r>
+        <w:rPr>
+          <w:rFonts w:ascii="Montserrat" w:eastAsia="Montserrat" w:hAnsi="Montserrat" w:cs="Montserrat"/>
+        </w:rPr>
+        <w:lastRenderedPageBreak/>
         <w:t>Si l’on prend la répartition des ventes globales pour les 10 plus grands publishers mondiaux, on obtient ceci:</w:t>
       </w:r>
     </w:p>
@@ -1629,11 +1646,10 @@
           <w:rFonts w:ascii="Montserrat" w:eastAsia="Montserrat" w:hAnsi="Montserrat" w:cs="Montserrat"/>
           <w:noProof/>
         </w:rPr>
-        <w:lastRenderedPageBreak/>
         <w:drawing>
-          <wp:inline distT="114300" distB="114300" distL="114300" distR="114300" wp14:anchorId="030D8D17" wp14:editId="09882367">
-            <wp:extent cx="5150224" cy="3523129"/>
-            <wp:effectExtent l="0" t="0" r="0" b="1270"/>
+          <wp:inline distT="114300" distB="114300" distL="114300" distR="114300" wp14:anchorId="030D8D17" wp14:editId="02B981FA">
+            <wp:extent cx="5725530" cy="3916680"/>
+            <wp:effectExtent l="0" t="0" r="8890" b="7620"/>
             <wp:docPr id="5" name="image11.png"/>
             <wp:cNvGraphicFramePr/>
             <a:graphic xmlns:a="http://schemas.openxmlformats.org/drawingml/2006/main">
@@ -1653,7 +1669,7 @@
                   <pic:spPr>
                     <a:xfrm>
                       <a:off x="0" y="0"/>
-                      <a:ext cx="5153006" cy="3525032"/>
+                      <a:ext cx="5736536" cy="3924209"/>
                     </a:xfrm>
                     <a:prstGeom prst="rect">
                       <a:avLst/>
@@ -1672,6 +1688,45 @@
         <w:jc w:val="both"/>
         <w:rPr>
           <w:rFonts w:ascii="Montserrat" w:eastAsia="Montserrat" w:hAnsi="Montserrat" w:cs="Montserrat"/>
+          <w:iCs/>
+        </w:rPr>
+      </w:pPr>
+    </w:p>
+    <w:p>
+      <w:pPr>
+        <w:jc w:val="both"/>
+        <w:rPr>
+          <w:rFonts w:ascii="Montserrat" w:eastAsia="Montserrat" w:hAnsi="Montserrat" w:cs="Montserrat"/>
+          <w:iCs/>
+        </w:rPr>
+      </w:pPr>
+      <w:r>
+        <w:rPr>
+          <w:rFonts w:ascii="Montserrat" w:eastAsia="Montserrat" w:hAnsi="Montserrat" w:cs="Montserrat"/>
+          <w:iCs/>
+        </w:rPr>
+        <w:t>Nintendo, EA et Activision représentent à eux trois près de 55% des ventes globales de jeux vidéo, sur les 10 premiers éditeurs de jeux en termes de ventes. Nintendo représentant à lui seul 32.5% de parts de marché.</w:t>
+      </w:r>
+    </w:p>
+    <w:p>
+      <w:pPr>
+        <w:rPr>
+          <w:rFonts w:ascii="Montserrat" w:eastAsia="Montserrat" w:hAnsi="Montserrat" w:cs="Montserrat"/>
+          <w:iCs/>
+        </w:rPr>
+      </w:pPr>
+      <w:r>
+        <w:rPr>
+          <w:rFonts w:ascii="Montserrat" w:eastAsia="Montserrat" w:hAnsi="Montserrat" w:cs="Montserrat"/>
+          <w:iCs/>
+        </w:rPr>
+        <w:br w:type="page"/>
+      </w:r>
+    </w:p>
+    <w:p>
+      <w:pPr>
+        <w:rPr>
+          <w:rFonts w:ascii="Montserrat" w:eastAsia="Montserrat" w:hAnsi="Montserrat" w:cs="Montserrat"/>
           <w:i/>
           <w:sz w:val="18"/>
           <w:szCs w:val="18"/>
@@ -1680,36 +1735,8 @@
       <w:r>
         <w:rPr>
           <w:rFonts w:ascii="Montserrat" w:eastAsia="Montserrat" w:hAnsi="Montserrat" w:cs="Montserrat"/>
-          <w:i/>
-          <w:sz w:val="18"/>
-          <w:szCs w:val="18"/>
-        </w:rPr>
-        <w:t>Nintendo, EA et Activision représentent à eux trois près de 55% des ventes globales de jeux vidéo, sur les 10 premiers éditeurs de jeux en termes de ventes. Nintendo représentant à lui seul 32.5% de parts de marché.</w:t>
-      </w:r>
-    </w:p>
-    <w:p>
-      <w:pPr>
-        <w:rPr>
-          <w:rFonts w:ascii="Montserrat" w:eastAsia="Montserrat" w:hAnsi="Montserrat" w:cs="Montserrat"/>
-          <w:i/>
-          <w:sz w:val="18"/>
-          <w:szCs w:val="18"/>
-        </w:rPr>
-      </w:pPr>
-    </w:p>
-    <w:p>
-      <w:pPr>
-        <w:rPr>
-          <w:rFonts w:ascii="Montserrat" w:eastAsia="Montserrat" w:hAnsi="Montserrat" w:cs="Montserrat"/>
-          <w:i/>
-          <w:sz w:val="18"/>
-          <w:szCs w:val="18"/>
-        </w:rPr>
-      </w:pPr>
-      <w:r>
-        <w:rPr>
-          <w:rFonts w:ascii="Montserrat" w:eastAsia="Montserrat" w:hAnsi="Montserrat" w:cs="Montserrat"/>
-        </w:rPr>
+        </w:rPr>
+        <w:lastRenderedPageBreak/>
         <w:t>Si on représente le nombre de jeux sortis par publisher, on obtient:</w:t>
       </w:r>
     </w:p>
@@ -1773,90 +1800,91 @@
         <w:jc w:val="both"/>
         <w:rPr>
           <w:rFonts w:ascii="Montserrat" w:eastAsia="Montserrat" w:hAnsi="Montserrat" w:cs="Montserrat"/>
+          <w:iCs/>
+        </w:rPr>
+      </w:pPr>
+      <w:r>
+        <w:rPr>
+          <w:rFonts w:ascii="Montserrat" w:eastAsia="Montserrat" w:hAnsi="Montserrat" w:cs="Montserrat"/>
+          <w:iCs/>
+        </w:rPr>
+        <w:t xml:space="preserve">Ce qui est intéressant ici, c'est qu'en termes de nombre de jeux sortis, il y a moins de positions monopolistiques. Les 3 éditeurs ayant sorti le plus de titres représentent un peu moins de 40% de la totalité des 10 premiers éditeurs par nombre de jeux. Activision étant le plus gros avec environ 14% des jeux. </w:t>
+      </w:r>
+    </w:p>
+    <w:p>
+      <w:pPr>
+        <w:rPr>
+          <w:rFonts w:ascii="Montserrat" w:eastAsia="Montserrat" w:hAnsi="Montserrat" w:cs="Montserrat"/>
           <w:i/>
           <w:sz w:val="18"/>
           <w:szCs w:val="18"/>
         </w:rPr>
       </w:pPr>
-      <w:r>
-        <w:rPr>
-          <w:rFonts w:ascii="Montserrat" w:eastAsia="Montserrat" w:hAnsi="Montserrat" w:cs="Montserrat"/>
-          <w:i/>
+    </w:p>
+    <w:p>
+      <w:pPr>
+        <w:jc w:val="both"/>
+        <w:rPr>
+          <w:rFonts w:ascii="Montserrat" w:eastAsia="Montserrat" w:hAnsi="Montserrat" w:cs="Montserrat"/>
+        </w:rPr>
+      </w:pPr>
+      <w:r>
+        <w:rPr>
+          <w:rFonts w:ascii="Montserrat" w:eastAsia="Montserrat" w:hAnsi="Montserrat" w:cs="Montserrat"/>
+        </w:rPr>
+        <w:t>Ainsi, la comparaison avec le camembert précédent permet de montrer que ce n'est pas parce qu'un éditeur sort beaucoup de jeux qu'il a les plus grosses ventes. Nintendo a sorti 3% de titres en moins par rapport à Activision mais a réalisé 20% de ventes globales en plus.</w:t>
+      </w:r>
+    </w:p>
+    <w:p>
+      <w:pPr>
+        <w:rPr>
+          <w:rFonts w:ascii="Montserrat" w:eastAsia="Montserrat" w:hAnsi="Montserrat" w:cs="Montserrat"/>
           <w:sz w:val="18"/>
           <w:szCs w:val="18"/>
         </w:rPr>
-        <w:t xml:space="preserve">Ce qui est intéressant ici, c'est qu'en termes de nombre de jeux sortis, il y a moins de positions monopolistiques. Les 3 éditeurs ayant sorti le plus de titres représentent un peu moins de 40% de la totalité des 10 premiers éditeurs par nombre de jeux. Activision étant le plus gros avec environ 14% des jeux. </w:t>
-      </w:r>
-    </w:p>
-    <w:p>
-      <w:pPr>
-        <w:rPr>
-          <w:rFonts w:ascii="Montserrat" w:eastAsia="Montserrat" w:hAnsi="Montserrat" w:cs="Montserrat"/>
-          <w:i/>
-          <w:sz w:val="18"/>
-          <w:szCs w:val="18"/>
-        </w:rPr>
-      </w:pPr>
-    </w:p>
-    <w:p>
-      <w:pPr>
-        <w:jc w:val="both"/>
-        <w:rPr>
-          <w:rFonts w:ascii="Montserrat" w:eastAsia="Montserrat" w:hAnsi="Montserrat" w:cs="Montserrat"/>
-        </w:rPr>
-      </w:pPr>
-      <w:r>
-        <w:rPr>
-          <w:rFonts w:ascii="Montserrat" w:eastAsia="Montserrat" w:hAnsi="Montserrat" w:cs="Montserrat"/>
+      </w:pPr>
+    </w:p>
+    <w:p>
+      <w:pPr>
+        <w:jc w:val="both"/>
+        <w:rPr>
+          <w:rFonts w:ascii="Montserrat" w:eastAsia="Montserrat" w:hAnsi="Montserrat" w:cs="Montserrat"/>
+        </w:rPr>
+      </w:pPr>
+      <w:r>
+        <w:rPr>
+          <w:rFonts w:ascii="Montserrat" w:eastAsia="Montserrat" w:hAnsi="Montserrat" w:cs="Montserrat"/>
+        </w:rPr>
+        <w:t>Après ces observations, nous avons effectué des tests statistiques afin de comprendre si ces variables visualisées pouvaient avoir une influence sur notre variable cible, l’estimated sales.</w:t>
+      </w:r>
+    </w:p>
+    <w:p>
+      <w:pPr>
+        <w:rPr>
+          <w:rFonts w:ascii="Montserrat" w:eastAsia="Montserrat" w:hAnsi="Montserrat" w:cs="Montserrat"/>
+        </w:rPr>
+      </w:pPr>
+      <w:r>
+        <w:rPr>
+          <w:rFonts w:ascii="Montserrat" w:eastAsia="Montserrat" w:hAnsi="Montserrat" w:cs="Montserrat"/>
+        </w:rPr>
+        <w:br w:type="page"/>
+      </w:r>
+    </w:p>
+    <w:p>
+      <w:pPr>
+        <w:jc w:val="both"/>
+        <w:rPr>
+          <w:rFonts w:ascii="Montserrat" w:eastAsia="Montserrat" w:hAnsi="Montserrat" w:cs="Montserrat"/>
+          <w:u w:val="single"/>
+        </w:rPr>
+      </w:pPr>
+      <w:r>
+        <w:rPr>
+          <w:rFonts w:ascii="Montserrat" w:eastAsia="Montserrat" w:hAnsi="Montserrat" w:cs="Montserrat"/>
+          <w:u w:val="single"/>
         </w:rPr>
         <w:lastRenderedPageBreak/>
-        <w:t>Ainsi, la comparaison avec le camembert précédent permet de montrer que ce n'est pas parce qu'un éditeur sort beaucoup de jeux qu'il a les plus grosses ventes. Nintendo a sorti 3% de titres en moins par rapport à Activision mais a réalisé 20% de ventes globales en plus.</w:t>
-      </w:r>
-    </w:p>
-    <w:p>
-      <w:pPr>
-        <w:rPr>
-          <w:rFonts w:ascii="Montserrat" w:eastAsia="Montserrat" w:hAnsi="Montserrat" w:cs="Montserrat"/>
-          <w:sz w:val="18"/>
-          <w:szCs w:val="18"/>
-        </w:rPr>
-      </w:pPr>
-    </w:p>
-    <w:p>
-      <w:pPr>
-        <w:jc w:val="both"/>
-        <w:rPr>
-          <w:rFonts w:ascii="Montserrat" w:eastAsia="Montserrat" w:hAnsi="Montserrat" w:cs="Montserrat"/>
-        </w:rPr>
-      </w:pPr>
-      <w:r>
-        <w:rPr>
-          <w:rFonts w:ascii="Montserrat" w:eastAsia="Montserrat" w:hAnsi="Montserrat" w:cs="Montserrat"/>
-        </w:rPr>
-        <w:t>Après ces observations, nous avons effectué des tests statistiques afin de comprendre si ces variables visualisées pouvaient avoir une influence sur notre variable cible, l’estimated sales.</w:t>
-      </w:r>
-    </w:p>
-    <w:p>
-      <w:pPr>
-        <w:jc w:val="both"/>
-        <w:rPr>
-          <w:rFonts w:ascii="Montserrat" w:eastAsia="Montserrat" w:hAnsi="Montserrat" w:cs="Montserrat"/>
-        </w:rPr>
-      </w:pPr>
-    </w:p>
-    <w:p>
-      <w:pPr>
-        <w:jc w:val="both"/>
-        <w:rPr>
-          <w:rFonts w:ascii="Montserrat" w:eastAsia="Montserrat" w:hAnsi="Montserrat" w:cs="Montserrat"/>
-          <w:u w:val="single"/>
-        </w:rPr>
-      </w:pPr>
-      <w:r>
-        <w:rPr>
-          <w:rFonts w:ascii="Montserrat" w:eastAsia="Montserrat" w:hAnsi="Montserrat" w:cs="Montserrat"/>
-          <w:u w:val="single"/>
-        </w:rPr>
         <w:t>Test Anova entre l'estimated_sales et le type de plateforme</w:t>
       </w:r>
     </w:p>
@@ -1867,6 +1895,14 @@
           <w:rFonts w:ascii="Montserrat" w:eastAsia="Montserrat" w:hAnsi="Montserrat" w:cs="Montserrat"/>
         </w:rPr>
       </w:pPr>
+    </w:p>
+    <w:p>
+      <w:pPr>
+        <w:jc w:val="both"/>
+        <w:rPr>
+          <w:rFonts w:ascii="Montserrat" w:eastAsia="Montserrat" w:hAnsi="Montserrat" w:cs="Montserrat"/>
+        </w:rPr>
+      </w:pPr>
       <w:r>
         <w:rPr>
           <w:rFonts w:ascii="Montserrat" w:eastAsia="Montserrat" w:hAnsi="Montserrat" w:cs="Montserrat"/>
@@ -1890,6 +1926,14 @@
     </w:p>
     <w:p>
       <w:pPr>
+        <w:jc w:val="both"/>
+        <w:rPr>
+          <w:rFonts w:ascii="Montserrat" w:eastAsia="Montserrat" w:hAnsi="Montserrat" w:cs="Montserrat"/>
+        </w:rPr>
+      </w:pPr>
+    </w:p>
+    <w:p>
+      <w:pPr>
         <w:jc w:val="center"/>
         <w:rPr>
           <w:rFonts w:ascii="Montserrat" w:eastAsia="Montserrat" w:hAnsi="Montserrat" w:cs="Montserrat"/>
@@ -1901,8 +1945,8 @@
           <w:noProof/>
         </w:rPr>
         <w:drawing>
-          <wp:inline distT="114300" distB="114300" distL="114300" distR="114300" wp14:anchorId="1D9F237B" wp14:editId="7D20DCAD">
-            <wp:extent cx="4607085" cy="1037411"/>
+          <wp:inline distT="114300" distB="114300" distL="114300" distR="114300" wp14:anchorId="1D9F237B" wp14:editId="6FE2F4F5">
+            <wp:extent cx="5685120" cy="1280160"/>
             <wp:effectExtent l="0" t="0" r="0" b="0"/>
             <wp:docPr id="8" name="image8.png"/>
             <wp:cNvGraphicFramePr/>
@@ -1923,7 +1967,7 @@
                   <pic:spPr>
                     <a:xfrm>
                       <a:off x="0" y="0"/>
-                      <a:ext cx="4607085" cy="1037411"/>
+                      <a:ext cx="5693300" cy="1282002"/>
                     </a:xfrm>
                     <a:prstGeom prst="rect">
                       <a:avLst/>
@@ -1942,17 +1986,22 @@
         <w:jc w:val="both"/>
         <w:rPr>
           <w:rFonts w:ascii="Montserrat" w:eastAsia="Montserrat" w:hAnsi="Montserrat" w:cs="Montserrat"/>
-          <w:i/>
-          <w:sz w:val="18"/>
-          <w:szCs w:val="18"/>
-        </w:rPr>
-      </w:pPr>
-      <w:r>
-        <w:rPr>
-          <w:rFonts w:ascii="Montserrat" w:eastAsia="Montserrat" w:hAnsi="Montserrat" w:cs="Montserrat"/>
-          <w:i/>
-          <w:sz w:val="18"/>
-          <w:szCs w:val="18"/>
+          <w:iCs/>
+        </w:rPr>
+      </w:pPr>
+    </w:p>
+    <w:p>
+      <w:pPr>
+        <w:jc w:val="both"/>
+        <w:rPr>
+          <w:rFonts w:ascii="Montserrat" w:eastAsia="Montserrat" w:hAnsi="Montserrat" w:cs="Montserrat"/>
+          <w:iCs/>
+        </w:rPr>
+      </w:pPr>
+      <w:r>
+        <w:rPr>
+          <w:rFonts w:ascii="Montserrat" w:eastAsia="Montserrat" w:hAnsi="Montserrat" w:cs="Montserrat"/>
+          <w:iCs/>
         </w:rPr>
         <w:t>La p-value étant inférieure à 5%, alors on rejette H0 et on conclut H1 : la plateforme a un effet significatif sur les ventes</w:t>
       </w:r>
@@ -1988,6 +2037,14 @@
           <w:rFonts w:ascii="Montserrat" w:eastAsia="Montserrat" w:hAnsi="Montserrat" w:cs="Montserrat"/>
         </w:rPr>
       </w:pPr>
+    </w:p>
+    <w:p>
+      <w:pPr>
+        <w:jc w:val="both"/>
+        <w:rPr>
+          <w:rFonts w:ascii="Montserrat" w:eastAsia="Montserrat" w:hAnsi="Montserrat" w:cs="Montserrat"/>
+        </w:rPr>
+      </w:pPr>
       <w:r>
         <w:rPr>
           <w:rFonts w:ascii="Montserrat" w:eastAsia="Montserrat" w:hAnsi="Montserrat" w:cs="Montserrat"/>
@@ -2011,6 +2068,14 @@
     </w:p>
     <w:p>
       <w:pPr>
+        <w:jc w:val="both"/>
+        <w:rPr>
+          <w:rFonts w:ascii="Montserrat" w:eastAsia="Montserrat" w:hAnsi="Montserrat" w:cs="Montserrat"/>
+        </w:rPr>
+      </w:pPr>
+    </w:p>
+    <w:p>
+      <w:pPr>
         <w:jc w:val="center"/>
         <w:rPr>
           <w:rFonts w:ascii="Montserrat" w:eastAsia="Montserrat" w:hAnsi="Montserrat" w:cs="Montserrat"/>
@@ -2022,9 +2087,9 @@
           <w:noProof/>
         </w:rPr>
         <w:drawing>
-          <wp:inline distT="114300" distB="114300" distL="114300" distR="114300" wp14:anchorId="70BEE57C" wp14:editId="6676C400">
-            <wp:extent cx="3673597" cy="1627908"/>
-            <wp:effectExtent l="0" t="0" r="0" b="0"/>
+          <wp:inline distT="114300" distB="114300" distL="114300" distR="114300" wp14:anchorId="70BEE57C" wp14:editId="263C75C0">
+            <wp:extent cx="5880886" cy="2606040"/>
+            <wp:effectExtent l="0" t="0" r="5715" b="3810"/>
             <wp:docPr id="11" name="image9.png"/>
             <wp:cNvGraphicFramePr/>
             <a:graphic xmlns:a="http://schemas.openxmlformats.org/drawingml/2006/main">
@@ -2044,7 +2109,7 @@
                   <pic:spPr>
                     <a:xfrm>
                       <a:off x="0" y="0"/>
-                      <a:ext cx="3673597" cy="1627908"/>
+                      <a:ext cx="5896994" cy="2613178"/>
                     </a:xfrm>
                     <a:prstGeom prst="rect">
                       <a:avLst/>
@@ -2063,31 +2128,51 @@
         <w:jc w:val="both"/>
         <w:rPr>
           <w:rFonts w:ascii="Montserrat" w:eastAsia="Montserrat" w:hAnsi="Montserrat" w:cs="Montserrat"/>
+          <w:iCs/>
+        </w:rPr>
+      </w:pPr>
+    </w:p>
+    <w:p>
+      <w:pPr>
+        <w:jc w:val="both"/>
+        <w:rPr>
+          <w:rFonts w:ascii="Montserrat" w:eastAsia="Montserrat" w:hAnsi="Montserrat" w:cs="Montserrat"/>
+          <w:iCs/>
+        </w:rPr>
+      </w:pPr>
+      <w:r>
+        <w:rPr>
+          <w:rFonts w:ascii="Montserrat" w:eastAsia="Montserrat" w:hAnsi="Montserrat" w:cs="Montserrat"/>
+          <w:iCs/>
+        </w:rPr>
+        <w:t>La p-value étant inférieure à 5%, alors on rejette H0 et on conlut H1 : le genre du jeu et le publisher ont un effet significatif sur les ventes</w:t>
+      </w:r>
+    </w:p>
+    <w:p>
+      <w:pPr>
+        <w:jc w:val="both"/>
+        <w:rPr>
+          <w:rFonts w:ascii="Montserrat" w:eastAsia="Montserrat" w:hAnsi="Montserrat" w:cs="Montserrat"/>
           <w:i/>
           <w:sz w:val="18"/>
           <w:szCs w:val="18"/>
         </w:rPr>
       </w:pPr>
-      <w:r>
-        <w:rPr>
-          <w:rFonts w:ascii="Montserrat" w:eastAsia="Montserrat" w:hAnsi="Montserrat" w:cs="Montserrat"/>
-          <w:i/>
-          <w:sz w:val="18"/>
-          <w:szCs w:val="18"/>
-        </w:rPr>
-        <w:t>La p-value étant inférieure à 5%, alors on rejette H0 et on conlut H1 : le genre du jeu et le publisher ont un effet significatif sur les ventes</w:t>
-      </w:r>
-    </w:p>
-    <w:p>
-      <w:pPr>
-        <w:jc w:val="both"/>
-        <w:rPr>
-          <w:rFonts w:ascii="Montserrat" w:eastAsia="Montserrat" w:hAnsi="Montserrat" w:cs="Montserrat"/>
-          <w:i/>
-          <w:sz w:val="18"/>
-          <w:szCs w:val="18"/>
-        </w:rPr>
-      </w:pPr>
+    </w:p>
+    <w:p>
+      <w:pPr>
+        <w:rPr>
+          <w:rFonts w:ascii="Montserrat" w:eastAsia="Montserrat" w:hAnsi="Montserrat" w:cs="Montserrat"/>
+          <w:u w:val="single"/>
+        </w:rPr>
+      </w:pPr>
+      <w:r>
+        <w:rPr>
+          <w:rFonts w:ascii="Montserrat" w:eastAsia="Montserrat" w:hAnsi="Montserrat" w:cs="Montserrat"/>
+          <w:u w:val="single"/>
+        </w:rPr>
+        <w:br w:type="page"/>
+      </w:r>
     </w:p>
     <w:p>
       <w:pPr>
@@ -2110,6 +2195,7 @@
           <w:rFonts w:ascii="Montserrat" w:eastAsia="Montserrat" w:hAnsi="Montserrat" w:cs="Montserrat"/>
           <w:u w:val="single"/>
         </w:rPr>
+        <w:lastRenderedPageBreak/>
         <w:t>Voyons si l'année de sortie a un effet sur les ventes avec un test de Pearson</w:t>
       </w:r>
     </w:p>
@@ -2146,26 +2232,43 @@
         <w:jc w:val="both"/>
         <w:rPr>
           <w:rFonts w:ascii="Montserrat" w:eastAsia="Montserrat" w:hAnsi="Montserrat" w:cs="Montserrat"/>
-          <w:b/>
-        </w:rPr>
-      </w:pPr>
-      <w:r>
-        <w:rPr>
-          <w:rFonts w:ascii="Montserrat" w:eastAsia="Montserrat" w:hAnsi="Montserrat" w:cs="Montserrat"/>
-        </w:rPr>
-        <w:t>H1 : l'année a une corrélation sur les vente</w:t>
-      </w:r>
-      <w:r>
-        <w:rPr>
-          <w:rFonts w:ascii="Montserrat" w:eastAsia="Montserrat" w:hAnsi="Montserrat" w:cs="Montserrat"/>
           <w:sz w:val="20"/>
           <w:szCs w:val="20"/>
         </w:rPr>
+      </w:pPr>
+      <w:r>
+        <w:rPr>
+          <w:rFonts w:ascii="Montserrat" w:eastAsia="Montserrat" w:hAnsi="Montserrat" w:cs="Montserrat"/>
+        </w:rPr>
+        <w:t>H1 : l'année a une corrélation sur les vente</w:t>
+      </w:r>
+      <w:r>
+        <w:rPr>
+          <w:rFonts w:ascii="Montserrat" w:eastAsia="Montserrat" w:hAnsi="Montserrat" w:cs="Montserrat"/>
+          <w:sz w:val="20"/>
+          <w:szCs w:val="20"/>
+        </w:rPr>
         <w:t>s</w:t>
       </w:r>
     </w:p>
     <w:p>
       <w:pPr>
+        <w:pBdr>
+          <w:top w:val="nil"/>
+          <w:left w:val="nil"/>
+          <w:bottom w:val="nil"/>
+          <w:right w:val="nil"/>
+          <w:between w:val="nil"/>
+        </w:pBdr>
+        <w:jc w:val="both"/>
+        <w:rPr>
+          <w:rFonts w:ascii="Montserrat" w:eastAsia="Montserrat" w:hAnsi="Montserrat" w:cs="Montserrat"/>
+          <w:b/>
+        </w:rPr>
+      </w:pPr>
+    </w:p>
+    <w:p>
+      <w:pPr>
         <w:jc w:val="center"/>
         <w:rPr>
           <w:rFonts w:ascii="Montserrat" w:eastAsia="Montserrat" w:hAnsi="Montserrat" w:cs="Montserrat"/>
@@ -2179,9 +2282,9 @@
           <w:noProof/>
         </w:rPr>
         <w:drawing>
-          <wp:inline distT="114300" distB="114300" distL="114300" distR="114300" wp14:anchorId="754A1AE0" wp14:editId="36F5EC47">
-            <wp:extent cx="4093837" cy="535348"/>
-            <wp:effectExtent l="0" t="0" r="0" b="0"/>
+          <wp:inline distT="114300" distB="114300" distL="114300" distR="114300" wp14:anchorId="754A1AE0" wp14:editId="48D6721D">
+            <wp:extent cx="5827058" cy="762000"/>
+            <wp:effectExtent l="0" t="0" r="2540" b="0"/>
             <wp:docPr id="7" name="image6.png"/>
             <wp:cNvGraphicFramePr/>
             <a:graphic xmlns:a="http://schemas.openxmlformats.org/drawingml/2006/main">
@@ -2201,7 +2304,7 @@
                   <pic:spPr>
                     <a:xfrm>
                       <a:off x="0" y="0"/>
-                      <a:ext cx="4093837" cy="535348"/>
+                      <a:ext cx="5837502" cy="763366"/>
                     </a:xfrm>
                     <a:prstGeom prst="rect">
                       <a:avLst/>
@@ -2220,31 +2323,36 @@
         <w:jc w:val="both"/>
         <w:rPr>
           <w:rFonts w:ascii="Montserrat" w:eastAsia="Montserrat" w:hAnsi="Montserrat" w:cs="Montserrat"/>
+          <w:iCs/>
+        </w:rPr>
+      </w:pPr>
+    </w:p>
+    <w:p>
+      <w:pPr>
+        <w:jc w:val="both"/>
+        <w:rPr>
+          <w:rFonts w:ascii="Montserrat" w:eastAsia="Montserrat" w:hAnsi="Montserrat" w:cs="Montserrat"/>
+          <w:iCs/>
+        </w:rPr>
+      </w:pPr>
+      <w:r>
+        <w:rPr>
+          <w:rFonts w:ascii="Montserrat" w:eastAsia="Montserrat" w:hAnsi="Montserrat" w:cs="Montserrat"/>
+          <w:iCs/>
+        </w:rPr>
+        <w:t># La p-value étant inférieure à 5%, alors on rejette H0 et on conclut H1 : l'année a un effet sur les ventes</w:t>
+      </w:r>
+    </w:p>
+    <w:p>
+      <w:pPr>
+        <w:jc w:val="both"/>
+        <w:rPr>
+          <w:rFonts w:ascii="Montserrat" w:eastAsia="Montserrat" w:hAnsi="Montserrat" w:cs="Montserrat"/>
           <w:i/>
           <w:sz w:val="18"/>
           <w:szCs w:val="18"/>
         </w:rPr>
       </w:pPr>
-      <w:r>
-        <w:rPr>
-          <w:rFonts w:ascii="Montserrat" w:eastAsia="Montserrat" w:hAnsi="Montserrat" w:cs="Montserrat"/>
-          <w:i/>
-          <w:sz w:val="18"/>
-          <w:szCs w:val="18"/>
-        </w:rPr>
-        <w:t># La p-value étant inférieure à 5%, alors on rejette H0 et on conclut H1 : l'année a un effet sur les ventes</w:t>
-      </w:r>
-    </w:p>
-    <w:p>
-      <w:pPr>
-        <w:jc w:val="both"/>
-        <w:rPr>
-          <w:rFonts w:ascii="Montserrat" w:eastAsia="Montserrat" w:hAnsi="Montserrat" w:cs="Montserrat"/>
-          <w:i/>
-          <w:sz w:val="18"/>
-          <w:szCs w:val="18"/>
-        </w:rPr>
-      </w:pPr>
     </w:p>
     <w:p>
       <w:pPr>
@@ -2275,17 +2383,107 @@
     </w:p>
     <w:p>
       <w:pPr>
-        <w:jc w:val="both"/>
-        <w:rPr>
-          <w:rFonts w:ascii="Montserrat" w:eastAsia="Montserrat" w:hAnsi="Montserrat" w:cs="Montserrat"/>
-          <w:b/>
-        </w:rPr>
-      </w:pPr>
-    </w:p>
-    <w:p>
-      <w:pPr>
-        <w:pStyle w:val="Heading2"/>
-        <w:jc w:val="both"/>
+        <w:rPr>
+          <w:rFonts w:ascii="Montserrat" w:eastAsia="Montserrat" w:hAnsi="Montserrat" w:cs="Montserrat"/>
+          <w:b/>
+        </w:rPr>
+      </w:pPr>
+    </w:p>
+    <w:p>
+      <w:pPr>
+        <w:rPr>
+          <w:rFonts w:ascii="Montserrat" w:eastAsia="Montserrat" w:hAnsi="Montserrat" w:cs="Montserrat"/>
+          <w:b/>
+        </w:rPr>
+      </w:pPr>
+    </w:p>
+    <w:p>
+      <w:pPr>
+        <w:rPr>
+          <w:rFonts w:ascii="Montserrat" w:eastAsia="Montserrat" w:hAnsi="Montserrat" w:cs="Montserrat"/>
+          <w:b/>
+          <w:color w:val="F3F3F3"/>
+          <w:shd w:val="clear" w:color="auto" w:fill="5930F2"/>
+        </w:rPr>
+      </w:pPr>
+      <w:r>
+        <w:rPr>
+          <w:rFonts w:ascii="Montserrat" w:eastAsia="Montserrat" w:hAnsi="Montserrat" w:cs="Montserrat"/>
+          <w:b/>
+          <w:color w:val="F3F3F3"/>
+          <w:shd w:val="clear" w:color="auto" w:fill="5930F2"/>
+        </w:rPr>
+        <w:br w:type="page"/>
+      </w:r>
+    </w:p>
+    <w:p>
+      <w:pPr>
+        <w:jc w:val="center"/>
+        <w:rPr>
+          <w:rFonts w:ascii="Montserrat" w:eastAsia="Montserrat" w:hAnsi="Montserrat" w:cs="Montserrat"/>
+          <w:b/>
+        </w:rPr>
+      </w:pPr>
+      <w:r>
+        <w:rPr>
+          <w:rFonts w:ascii="Montserrat" w:eastAsia="Montserrat" w:hAnsi="Montserrat" w:cs="Montserrat"/>
+          <w:b/>
+          <w:color w:val="F3F3F3"/>
+          <w:shd w:val="clear" w:color="auto" w:fill="5930F2"/>
+        </w:rPr>
+        <w:lastRenderedPageBreak/>
+        <w:t>Modélisation et évaluation des résultats</w:t>
+      </w:r>
+    </w:p>
+    <w:p>
+      <w:pPr>
+        <w:rPr>
+          <w:rFonts w:ascii="Montserrat" w:eastAsia="Montserrat" w:hAnsi="Montserrat" w:cs="Montserrat"/>
+          <w:b/>
+        </w:rPr>
+      </w:pPr>
+    </w:p>
+    <w:p>
+      <w:pPr>
+        <w:pStyle w:val="Heading1"/>
+        <w:jc w:val="center"/>
+        <w:rPr>
+          <w:rFonts w:ascii="Montserrat" w:eastAsia="Montserrat" w:hAnsi="Montserrat" w:cs="Montserrat"/>
+          <w:b/>
+          <w:sz w:val="22"/>
+          <w:szCs w:val="22"/>
+        </w:rPr>
+      </w:pPr>
+      <w:bookmarkStart w:id="3" w:name="_2et92p0" w:colFirst="0" w:colLast="0"/>
+      <w:bookmarkEnd w:id="3"/>
+      <w:r>
+        <w:rPr>
+          <w:rFonts w:ascii="Montserrat" w:eastAsia="Montserrat" w:hAnsi="Montserrat" w:cs="Montserrat"/>
+          <w:b/>
+          <w:sz w:val="22"/>
+          <w:szCs w:val="22"/>
+        </w:rPr>
+        <w:t>Étapes de réalisation du projet</w:t>
+      </w:r>
+      <w:r>
+        <w:pict w14:anchorId="13761EA9">
+          <v:rect id="_x0000_i1028" style="width:0;height:1.5pt" o:hralign="center" o:hrstd="t" o:hr="t" fillcolor="#a0a0a0" stroked="f"/>
+        </w:pict>
+      </w:r>
+    </w:p>
+    <w:p>
+      <w:pPr>
+        <w:pStyle w:val="Heading1"/>
+        <w:spacing w:before="0"/>
+        <w:rPr>
+          <w:rFonts w:ascii="Montserrat" w:eastAsia="Montserrat" w:hAnsi="Montserrat" w:cs="Montserrat"/>
+          <w:sz w:val="22"/>
+          <w:szCs w:val="22"/>
+        </w:rPr>
+      </w:pPr>
+      <w:bookmarkStart w:id="4" w:name="_ijyxfplpfgr0" w:colFirst="0" w:colLast="0"/>
+      <w:bookmarkEnd w:id="4"/>
+      <w:r>
         <w:rPr>
           <w:rFonts w:ascii="Montserrat" w:eastAsia="Montserrat" w:hAnsi="Montserrat" w:cs="Montserrat"/>
           <w:b/>
@@ -2293,8 +2491,180 @@
           <w:sz w:val="22"/>
           <w:szCs w:val="22"/>
         </w:rPr>
-      </w:pPr>
-      <w:r>
+        <w:t>Classification du problème</w:t>
+      </w:r>
+      <w:r>
+        <w:rPr>
+          <w:rFonts w:ascii="Montserrat" w:eastAsia="Montserrat" w:hAnsi="Montserrat" w:cs="Montserrat"/>
+          <w:sz w:val="22"/>
+          <w:szCs w:val="22"/>
+        </w:rPr>
+        <w:t xml:space="preserve"> </w:t>
+      </w:r>
+    </w:p>
+    <w:p>
+      <w:pPr>
+        <w:jc w:val="both"/>
+        <w:rPr>
+          <w:rFonts w:ascii="Montserrat" w:eastAsia="Montserrat" w:hAnsi="Montserrat" w:cs="Montserrat"/>
+        </w:rPr>
+      </w:pPr>
+      <w:r>
+        <w:rPr>
+          <w:rFonts w:ascii="Montserrat" w:eastAsia="Montserrat" w:hAnsi="Montserrat" w:cs="Montserrat"/>
+        </w:rPr>
+        <w:t>Notre problème de machine-learning s’apparente à une régression : prédire un chiffre de ventes à partir de variables catégorielles.</w:t>
+      </w:r>
+    </w:p>
+    <w:p>
+      <w:pPr>
+        <w:jc w:val="both"/>
+        <w:rPr>
+          <w:rFonts w:ascii="Montserrat" w:eastAsia="Montserrat" w:hAnsi="Montserrat" w:cs="Montserrat"/>
+        </w:rPr>
+      </w:pPr>
+    </w:p>
+    <w:p>
+      <w:pPr>
+        <w:jc w:val="both"/>
+        <w:rPr>
+          <w:rFonts w:ascii="Montserrat" w:eastAsia="Montserrat" w:hAnsi="Montserrat" w:cs="Montserrat"/>
+        </w:rPr>
+      </w:pPr>
+      <w:r>
+        <w:rPr>
+          <w:rFonts w:ascii="Montserrat" w:eastAsia="Montserrat" w:hAnsi="Montserrat" w:cs="Montserrat"/>
+        </w:rPr>
+        <w:t xml:space="preserve">Pour y répondre, nous avons </w:t>
+      </w:r>
+      <w:r>
+        <w:rPr>
+          <w:rFonts w:ascii="Montserrat" w:eastAsia="Montserrat" w:hAnsi="Montserrat" w:cs="Montserrat"/>
+        </w:rPr>
+        <w:t>entraîné et testé les</w:t>
+      </w:r>
+      <w:r>
+        <w:rPr>
+          <w:rFonts w:ascii="Montserrat" w:eastAsia="Montserrat" w:hAnsi="Montserrat" w:cs="Montserrat"/>
+        </w:rPr>
+        <w:t xml:space="preserve"> modèles ci-dessous, en comparant la performance de chacun sur la base du score de train et du score de test :</w:t>
+      </w:r>
+    </w:p>
+    <w:p>
+      <w:pPr>
+        <w:pStyle w:val="ListParagraph"/>
+        <w:numPr>
+          <w:ilvl w:val="0"/>
+          <w:numId w:val="1"/>
+        </w:numPr>
+        <w:jc w:val="both"/>
+        <w:rPr>
+          <w:rFonts w:ascii="Montserrat" w:eastAsia="Montserrat" w:hAnsi="Montserrat" w:cs="Montserrat"/>
+        </w:rPr>
+      </w:pPr>
+      <w:r>
+        <w:rPr>
+          <w:rFonts w:ascii="Montserrat" w:eastAsia="Montserrat" w:hAnsi="Montserrat" w:cs="Montserrat"/>
+        </w:rPr>
+        <w:t>Régression Linéaire</w:t>
+      </w:r>
+    </w:p>
+    <w:p>
+      <w:pPr>
+        <w:pStyle w:val="ListParagraph"/>
+        <w:numPr>
+          <w:ilvl w:val="0"/>
+          <w:numId w:val="1"/>
+        </w:numPr>
+        <w:jc w:val="both"/>
+        <w:rPr>
+          <w:rFonts w:ascii="Montserrat" w:eastAsia="Montserrat" w:hAnsi="Montserrat" w:cs="Montserrat"/>
+        </w:rPr>
+      </w:pPr>
+      <w:r>
+        <w:rPr>
+          <w:rFonts w:ascii="Montserrat" w:eastAsia="Montserrat" w:hAnsi="Montserrat" w:cs="Montserrat"/>
+        </w:rPr>
+        <w:t>Arbre de régression</w:t>
+      </w:r>
+    </w:p>
+    <w:p>
+      <w:pPr>
+        <w:pStyle w:val="ListParagraph"/>
+        <w:numPr>
+          <w:ilvl w:val="0"/>
+          <w:numId w:val="1"/>
+        </w:numPr>
+        <w:jc w:val="both"/>
+        <w:rPr>
+          <w:rFonts w:ascii="Montserrat" w:eastAsia="Montserrat" w:hAnsi="Montserrat" w:cs="Montserrat"/>
+        </w:rPr>
+      </w:pPr>
+      <w:r>
+        <w:rPr>
+          <w:rFonts w:ascii="Montserrat" w:eastAsia="Montserrat" w:hAnsi="Montserrat" w:cs="Montserrat"/>
+        </w:rPr>
+        <w:t>Random Forest</w:t>
+      </w:r>
+    </w:p>
+    <w:p>
+      <w:pPr>
+        <w:jc w:val="both"/>
+        <w:rPr>
+          <w:rFonts w:ascii="Montserrat" w:eastAsia="Montserrat" w:hAnsi="Montserrat" w:cs="Montserrat"/>
+        </w:rPr>
+      </w:pPr>
+    </w:p>
+    <w:p>
+      <w:pPr>
+        <w:jc w:val="both"/>
+        <w:rPr>
+          <w:rFonts w:ascii="Montserrat" w:eastAsia="Montserrat" w:hAnsi="Montserrat" w:cs="Montserrat"/>
+        </w:rPr>
+      </w:pPr>
+      <w:r>
+        <w:rPr>
+          <w:rFonts w:ascii="Montserrat" w:eastAsia="Montserrat" w:hAnsi="Montserrat" w:cs="Montserrat"/>
+        </w:rPr>
+        <w:t xml:space="preserve">Chacun de ces modèles ayant des besoins spécifiques de préprocessing, nous allons détailler </w:t>
+      </w:r>
+      <w:r>
+        <w:rPr>
+          <w:rFonts w:ascii="Montserrat" w:eastAsia="Montserrat" w:hAnsi="Montserrat" w:cs="Montserrat"/>
+        </w:rPr>
+        <w:t>cette étape séparément</w:t>
+      </w:r>
+      <w:r>
+        <w:rPr>
+          <w:rFonts w:ascii="Montserrat" w:eastAsia="Montserrat" w:hAnsi="Montserrat" w:cs="Montserrat"/>
+        </w:rPr>
+        <w:t xml:space="preserve">, ainsi que </w:t>
+      </w:r>
+      <w:r>
+        <w:rPr>
+          <w:rFonts w:ascii="Montserrat" w:eastAsia="Montserrat" w:hAnsi="Montserrat" w:cs="Montserrat"/>
+        </w:rPr>
+        <w:t>leur</w:t>
+      </w:r>
+      <w:r>
+        <w:rPr>
+          <w:rFonts w:ascii="Montserrat" w:eastAsia="Montserrat" w:hAnsi="Montserrat" w:cs="Montserrat"/>
+        </w:rPr>
+        <w:t xml:space="preserve"> phase de modélisation et d’optimisation. </w:t>
+      </w:r>
+    </w:p>
+    <w:p>
+      <w:pPr>
+        <w:jc w:val="both"/>
+        <w:rPr>
+          <w:rFonts w:ascii="Montserrat" w:eastAsia="Montserrat" w:hAnsi="Montserrat" w:cs="Montserrat"/>
+        </w:rPr>
+      </w:pPr>
+    </w:p>
+    <w:p>
+      <w:pPr>
+        <w:pStyle w:val="Heading2"/>
+        <w:jc w:val="both"/>
         <w:rPr>
           <w:rFonts w:ascii="Montserrat" w:eastAsia="Montserrat" w:hAnsi="Montserrat" w:cs="Montserrat"/>
           <w:b/>
@@ -2302,9 +2672,7 @@
           <w:sz w:val="22"/>
           <w:szCs w:val="22"/>
         </w:rPr>
-        <w:lastRenderedPageBreak/>
-        <w:t>P</w:t>
-      </w:r>
+      </w:pPr>
       <w:r>
         <w:rPr>
           <w:rFonts w:ascii="Montserrat" w:eastAsia="Montserrat" w:hAnsi="Montserrat" w:cs="Montserrat"/>
@@ -2313,62 +2681,48 @@
           <w:sz w:val="22"/>
           <w:szCs w:val="22"/>
         </w:rPr>
-        <w:t>re-processing</w:t>
-      </w:r>
-    </w:p>
-    <w:p>
-      <w:pPr>
-        <w:jc w:val="both"/>
-        <w:rPr>
-          <w:rFonts w:ascii="Montserrat" w:eastAsia="Montserrat" w:hAnsi="Montserrat" w:cs="Montserrat"/>
-          <w:lang w:val="fr-FR"/>
-        </w:rPr>
-      </w:pPr>
-      <w:r>
-        <w:rPr>
-          <w:rFonts w:ascii="Montserrat" w:eastAsia="Montserrat" w:hAnsi="Montserrat" w:cs="Montserrat"/>
-          <w:lang w:val="fr-FR"/>
-        </w:rPr>
-        <w:t>Pour le pré-processing de nos données, nous avons choisi de faire plusieurs manipulations, selon le modèle de machine-learning que nous avons testé par la suite.</w:t>
-      </w:r>
-    </w:p>
-    <w:p>
-      <w:pPr>
-        <w:jc w:val="both"/>
-        <w:rPr>
-          <w:rFonts w:ascii="Montserrat" w:eastAsia="Montserrat" w:hAnsi="Montserrat" w:cs="Montserrat"/>
-          <w:lang w:val="fr-FR"/>
-        </w:rPr>
-      </w:pPr>
-    </w:p>
-    <w:p>
-      <w:pPr>
-        <w:jc w:val="both"/>
-        <w:rPr>
-          <w:rFonts w:ascii="Montserrat" w:eastAsia="Montserrat" w:hAnsi="Montserrat" w:cs="Montserrat"/>
-          <w:lang w:val="fr-FR"/>
-        </w:rPr>
-      </w:pPr>
-      <w:r>
-        <w:rPr>
-          <w:rFonts w:ascii="Montserrat" w:eastAsia="Montserrat" w:hAnsi="Montserrat" w:cs="Montserrat"/>
-          <w:lang w:val="fr-FR"/>
-        </w:rPr>
-        <w:t>Tout d’abord, nous avons choisis de retirer les variables « Name », « Basename », « Developer »</w:t>
-      </w:r>
-      <w:r>
-        <w:rPr>
-          <w:rFonts w:ascii="Montserrat" w:eastAsia="Montserrat" w:hAnsi="Montserrat" w:cs="Montserrat"/>
-          <w:lang w:val="fr-FR"/>
-        </w:rPr>
-        <w:t xml:space="preserve"> afin de réduire la dimension de notre dataset et le nombre de valeurs uniques. Ainsi, nous avons notre</w:t>
-      </w:r>
-      <w:r>
-        <w:rPr>
-          <w:rFonts w:ascii="Montserrat" w:eastAsia="Montserrat" w:hAnsi="Montserrat" w:cs="Montserrat"/>
-          <w:lang w:val="fr-FR"/>
-        </w:rPr>
-        <w:t xml:space="preserve"> DataFrame X et la variable cible est l’Estimated_Sales. Les NaNs ont été également retirés</w:t>
+        <w:t>Pre-processing</w:t>
+      </w:r>
+    </w:p>
+    <w:p>
+      <w:pPr>
+        <w:jc w:val="both"/>
+        <w:rPr>
+          <w:rFonts w:ascii="Montserrat" w:eastAsia="Montserrat" w:hAnsi="Montserrat" w:cs="Montserrat"/>
+          <w:u w:val="single"/>
+        </w:rPr>
+      </w:pPr>
+      <w:r>
+        <w:rPr>
+          <w:rFonts w:ascii="Montserrat" w:eastAsia="Montserrat" w:hAnsi="Montserrat" w:cs="Montserrat"/>
+          <w:u w:val="single"/>
+        </w:rPr>
+        <w:t>Régression Linéaire</w:t>
+      </w:r>
+    </w:p>
+    <w:p>
+      <w:pPr>
+        <w:jc w:val="both"/>
+        <w:rPr>
+          <w:rFonts w:ascii="Montserrat" w:eastAsia="Montserrat" w:hAnsi="Montserrat" w:cs="Montserrat"/>
+          <w:lang w:val="fr-FR"/>
+        </w:rPr>
+      </w:pPr>
+    </w:p>
+    <w:p>
+      <w:pPr>
+        <w:jc w:val="both"/>
+        <w:rPr>
+          <w:rFonts w:ascii="Montserrat" w:eastAsia="Montserrat" w:hAnsi="Montserrat" w:cs="Montserrat"/>
+          <w:lang w:val="fr-FR"/>
+        </w:rPr>
+      </w:pPr>
+      <w:r>
+        <w:rPr>
+          <w:rFonts w:ascii="Montserrat" w:eastAsia="Montserrat" w:hAnsi="Montserrat" w:cs="Montserrat"/>
+          <w:lang w:val="fr-FR"/>
+        </w:rPr>
+        <w:t>Tout d’abord, nous avons choisis de retirer les variables « Name », « Basename », « Developer » afin de réduire la dimension de notre dataset et le nombre de valeurs uniques. Ainsi, nous avons notre DataFrame X et la variable cible est l’Estimated_Sales. Les NaNs ont été également retirés</w:t>
       </w:r>
       <w:r>
         <w:rPr>
@@ -2415,46 +2769,32 @@
         <w:jc w:val="both"/>
         <w:rPr>
           <w:rFonts w:ascii="Montserrat" w:eastAsia="Montserrat" w:hAnsi="Montserrat" w:cs="Montserrat"/>
-          <w:lang w:val="fr-FR"/>
-        </w:rPr>
-      </w:pPr>
-    </w:p>
-    <w:p>
-      <w:pPr>
-        <w:jc w:val="both"/>
-        <w:rPr>
-          <w:rFonts w:ascii="Montserrat" w:eastAsia="Montserrat" w:hAnsi="Montserrat" w:cs="Montserrat"/>
-          <w:lang w:val="fr-FR"/>
-        </w:rPr>
-      </w:pPr>
-      <w:r>
-        <w:rPr>
-          <w:rFonts w:ascii="Montserrat" w:eastAsia="Montserrat" w:hAnsi="Montserrat" w:cs="Montserrat"/>
           <w:u w:val="single"/>
           <w:lang w:val="fr-FR"/>
         </w:rPr>
-        <w:t>Pour la régression linéaire</w:t>
-      </w:r>
-      <w:r>
-        <w:rPr>
-          <w:rFonts w:ascii="Montserrat" w:eastAsia="Montserrat" w:hAnsi="Montserrat" w:cs="Montserrat"/>
-          <w:lang w:val="fr-FR"/>
-        </w:rPr>
-        <w:t>, nous avons fait un One Hot Encoder sur les variables catégorielles</w:t>
-      </w:r>
-      <w:r>
-        <w:rPr>
-          <w:rFonts w:ascii="Montserrat" w:eastAsia="Montserrat" w:hAnsi="Montserrat" w:cs="Montserrat"/>
-          <w:lang w:val="fr-FR"/>
-        </w:rPr>
-        <w:t xml:space="preserve"> et avons ainsi obtenu un DataFrame avec </w:t>
-      </w:r>
-      <w:r>
-        <w:rPr>
-          <w:rFonts w:ascii="Montserrat" w:eastAsia="Montserrat" w:hAnsi="Montserrat" w:cs="Montserrat"/>
-          <w:lang w:val="fr-FR"/>
-        </w:rPr>
-        <w:t>100</w:t>
+      </w:pPr>
+    </w:p>
+    <w:p>
+      <w:pPr>
+        <w:jc w:val="both"/>
+        <w:rPr>
+          <w:rFonts w:ascii="Montserrat" w:eastAsia="Montserrat" w:hAnsi="Montserrat" w:cs="Montserrat"/>
+          <w:lang w:val="fr-FR"/>
+        </w:rPr>
+      </w:pPr>
+      <w:r>
+        <w:rPr>
+          <w:rFonts w:ascii="Montserrat" w:eastAsia="Montserrat" w:hAnsi="Montserrat" w:cs="Montserrat"/>
+          <w:lang w:val="fr-FR"/>
+        </w:rPr>
+        <w:t>N</w:t>
+      </w:r>
+      <w:r>
+        <w:rPr>
+          <w:rFonts w:ascii="Montserrat" w:eastAsia="Montserrat" w:hAnsi="Montserrat" w:cs="Montserrat"/>
+          <w:lang w:val="fr-FR"/>
+        </w:rPr>
+        <w:t>ous avons fait un One Hot Encoder sur les variables catégorielles et avons ainsi obtenu un DataFrame avec 100</w:t>
       </w:r>
       <w:r>
         <w:rPr>
@@ -2517,7 +2857,6 @@
     </w:p>
     <w:p>
       <w:pPr>
-        <w:jc w:val="center"/>
         <w:rPr>
           <w:rFonts w:ascii="Montserrat" w:eastAsia="Montserrat" w:hAnsi="Montserrat" w:cs="Montserrat"/>
           <w:b/>
@@ -2529,10 +2868,11 @@
           <w:b/>
           <w:noProof/>
         </w:rPr>
+        <w:lastRenderedPageBreak/>
         <w:drawing>
-          <wp:inline distT="0" distB="0" distL="0" distR="0" wp14:anchorId="2A8DE88F" wp14:editId="61804F86">
-            <wp:extent cx="4387920" cy="781050"/>
-            <wp:effectExtent l="0" t="0" r="0" b="0"/>
+          <wp:inline distT="0" distB="0" distL="0" distR="0" wp14:anchorId="282951E3" wp14:editId="4E59D012">
+            <wp:extent cx="5629444" cy="1002042"/>
+            <wp:effectExtent l="0" t="0" r="9525" b="7620"/>
             <wp:docPr id="46625291" name="Image 1" descr="Une image contenant texte, capture d’écran, Police, ligne&#10;&#10;Description générée automatiquement"/>
             <wp:cNvGraphicFramePr>
               <a:graphicFrameLocks xmlns:a="http://schemas.openxmlformats.org/drawingml/2006/main" noChangeAspect="1"/>
@@ -2553,7 +2893,7 @@
                   <pic:spPr>
                     <a:xfrm>
                       <a:off x="0" y="0"/>
-                      <a:ext cx="4395300" cy="782364"/>
+                      <a:ext cx="5642430" cy="1004354"/>
                     </a:xfrm>
                     <a:prstGeom prst="rect">
                       <a:avLst/>
@@ -2577,7 +2917,6 @@
     </w:p>
     <w:p>
       <w:pPr>
-        <w:jc w:val="center"/>
         <w:rPr>
           <w:rFonts w:ascii="Montserrat" w:eastAsia="Montserrat" w:hAnsi="Montserrat" w:cs="Montserrat"/>
           <w:lang w:val="fr-FR"/>
@@ -2590,9 +2929,9 @@
           <w:lang w:val="fr-FR"/>
         </w:rPr>
         <w:drawing>
-          <wp:inline distT="0" distB="0" distL="0" distR="0" wp14:anchorId="0BB2FD28" wp14:editId="307015C8">
-            <wp:extent cx="2981325" cy="757162"/>
-            <wp:effectExtent l="0" t="0" r="0" b="5080"/>
+          <wp:inline distT="0" distB="0" distL="0" distR="0" wp14:anchorId="687BDF11" wp14:editId="3EA85F5E">
+            <wp:extent cx="3800474" cy="965200"/>
+            <wp:effectExtent l="0" t="0" r="0" b="6350"/>
             <wp:docPr id="1545281889" name="Image 1" descr="Une image contenant texte, Police, ligne, capture d’écran&#10;&#10;Description générée automatiquement"/>
             <wp:cNvGraphicFramePr>
               <a:graphicFrameLocks xmlns:a="http://schemas.openxmlformats.org/drawingml/2006/main" noChangeAspect="1"/>
@@ -2613,7 +2952,7 @@
                   <pic:spPr>
                     <a:xfrm>
                       <a:off x="0" y="0"/>
-                      <a:ext cx="3048666" cy="774264"/>
+                      <a:ext cx="3810005" cy="967620"/>
                     </a:xfrm>
                     <a:prstGeom prst="rect">
                       <a:avLst/>
@@ -2648,345 +2987,267 @@
           <w:rFonts w:ascii="Montserrat" w:eastAsia="Montserrat" w:hAnsi="Montserrat" w:cs="Montserrat"/>
           <w:lang w:val="fr-FR"/>
         </w:rPr>
-        <w:t>En seconde phase de pré-processing pour la régression linéaire, nous avons entraîné le modèle uniquement sur le ranking des jeux de 1 à 100</w:t>
-      </w:r>
-      <w:r>
-        <w:rPr>
-          <w:rFonts w:ascii="Montserrat" w:eastAsia="Montserrat" w:hAnsi="Montserrat" w:cs="Montserrat"/>
-          <w:lang w:val="fr-FR"/>
-        </w:rPr>
-        <w:t>, le dataset</w:t>
-      </w:r>
-      <w:r>
-        <w:rPr>
-          <w:rFonts w:ascii="Montserrat" w:eastAsia="Montserrat" w:hAnsi="Montserrat" w:cs="Montserrat"/>
-          <w:lang w:val="fr-FR"/>
-        </w:rPr>
-        <w:t xml:space="preserve"> se composait de 66 colonnes,</w:t>
-      </w:r>
-      <w:r>
-        <w:rPr>
-          <w:rFonts w:ascii="Montserrat" w:eastAsia="Montserrat" w:hAnsi="Montserrat" w:cs="Montserrat"/>
-          <w:lang w:val="fr-FR"/>
-        </w:rPr>
-        <w:t xml:space="preserve"> se concentrant ainsi sur les jeux les plus célèbres et les plus vendus.</w:t>
-      </w:r>
-    </w:p>
-    <w:p>
-      <w:pPr>
-        <w:jc w:val="both"/>
-        <w:rPr>
-          <w:rFonts w:ascii="Montserrat" w:eastAsia="Montserrat" w:hAnsi="Montserrat" w:cs="Montserrat"/>
-          <w:lang w:val="fr-FR"/>
-        </w:rPr>
-      </w:pPr>
-      <w:r>
-        <w:rPr>
-          <w:rFonts w:ascii="Montserrat" w:eastAsia="Montserrat" w:hAnsi="Montserrat" w:cs="Montserrat"/>
-          <w:lang w:val="fr-FR"/>
-        </w:rPr>
-        <w:t>E</w:t>
-      </w:r>
-      <w:r>
-        <w:rPr>
-          <w:rFonts w:ascii="Montserrat" w:eastAsia="Montserrat" w:hAnsi="Montserrat" w:cs="Montserrat"/>
-          <w:lang w:val="fr-FR"/>
-        </w:rPr>
-        <w:t>nfin pour une dernière modélisation de régression linéaire, nous avons repris le dataset complet en retirant la colonne Plateforme</w:t>
-      </w:r>
-      <w:r>
-        <w:rPr>
-          <w:rFonts w:ascii="Montserrat" w:eastAsia="Montserrat" w:hAnsi="Montserrat" w:cs="Montserrat"/>
-          <w:lang w:val="fr-FR"/>
-        </w:rPr>
-        <w:t xml:space="preserve"> (ce qui a enlevé une centaine de colonnes), réduisant ainsi la taille de notre premier DataFrame</w:t>
-      </w:r>
-      <w:r>
-        <w:rPr>
-          <w:rFonts w:ascii="Montserrat" w:eastAsia="Montserrat" w:hAnsi="Montserrat" w:cs="Montserrat"/>
-          <w:lang w:val="fr-FR"/>
-        </w:rPr>
-        <w:t>.</w:t>
-      </w:r>
-    </w:p>
-    <w:p>
-      <w:pPr>
-        <w:jc w:val="both"/>
-        <w:rPr>
-          <w:rFonts w:ascii="Montserrat" w:eastAsia="Montserrat" w:hAnsi="Montserrat" w:cs="Montserrat"/>
-          <w:lang w:val="fr-FR"/>
-        </w:rPr>
-      </w:pPr>
-    </w:p>
-    <w:p>
-      <w:pPr>
-        <w:jc w:val="both"/>
-        <w:rPr>
-          <w:rFonts w:ascii="Montserrat" w:eastAsia="Montserrat" w:hAnsi="Montserrat" w:cs="Montserrat"/>
-          <w:lang w:val="fr-FR"/>
-        </w:rPr>
-      </w:pPr>
-      <w:r>
-        <w:rPr>
-          <w:rFonts w:ascii="Montserrat" w:eastAsia="Montserrat" w:hAnsi="Montserrat" w:cs="Montserrat"/>
-          <w:lang w:val="fr-FR"/>
-        </w:rPr>
-        <w:t>Nous avons ainsi testé 3 régressions linéaires, sur des DataFrame</w:t>
-      </w:r>
-      <w:r>
-        <w:rPr>
-          <w:rFonts w:ascii="Montserrat" w:eastAsia="Montserrat" w:hAnsi="Montserrat" w:cs="Montserrat"/>
-          <w:lang w:val="fr-FR"/>
-        </w:rPr>
-        <w:t>s</w:t>
-      </w:r>
-      <w:r>
-        <w:rPr>
-          <w:rFonts w:ascii="Montserrat" w:eastAsia="Montserrat" w:hAnsi="Montserrat" w:cs="Montserrat"/>
-          <w:lang w:val="fr-FR"/>
-        </w:rPr>
-        <w:t xml:space="preserve"> retravaillé</w:t>
-      </w:r>
-      <w:r>
-        <w:rPr>
-          <w:rFonts w:ascii="Montserrat" w:eastAsia="Montserrat" w:hAnsi="Montserrat" w:cs="Montserrat"/>
-          <w:lang w:val="fr-FR"/>
-        </w:rPr>
-        <w:t>s</w:t>
-      </w:r>
-      <w:r>
-        <w:rPr>
-          <w:rFonts w:ascii="Montserrat" w:eastAsia="Montserrat" w:hAnsi="Montserrat" w:cs="Montserrat"/>
-          <w:lang w:val="fr-FR"/>
-        </w:rPr>
-        <w:t xml:space="preserve"> afin qu’ils puissent à la fois être pertinents et exhaustifs mais aussi un peu plus réduits afin que le modèle puisse prédir</w:t>
-      </w:r>
-      <w:r>
-        <w:rPr>
-          <w:rFonts w:ascii="Montserrat" w:eastAsia="Montserrat" w:hAnsi="Montserrat" w:cs="Montserrat"/>
-          <w:lang w:val="fr-FR"/>
-        </w:rPr>
-        <w:t>e de la façon la plus pertinente possible</w:t>
-      </w:r>
-      <w:r>
-        <w:rPr>
-          <w:rFonts w:ascii="Montserrat" w:eastAsia="Montserrat" w:hAnsi="Montserrat" w:cs="Montserrat"/>
-          <w:lang w:val="fr-FR"/>
-        </w:rPr>
-        <w:t>.</w:t>
-      </w:r>
-    </w:p>
-    <w:p>
-      <w:pPr>
-        <w:jc w:val="both"/>
-        <w:rPr>
-          <w:rFonts w:ascii="Montserrat" w:eastAsia="Montserrat" w:hAnsi="Montserrat" w:cs="Montserrat"/>
-          <w:lang w:val="fr-FR"/>
-        </w:rPr>
-      </w:pPr>
-    </w:p>
-    <w:p>
-      <w:pPr>
-        <w:jc w:val="both"/>
-        <w:rPr>
-          <w:rFonts w:ascii="Montserrat" w:eastAsia="Montserrat" w:hAnsi="Montserrat" w:cs="Montserrat"/>
-          <w:lang w:val="fr-FR"/>
-        </w:rPr>
-      </w:pPr>
-    </w:p>
-    <w:p>
-      <w:pPr>
-        <w:jc w:val="both"/>
-        <w:rPr>
-          <w:rFonts w:ascii="Montserrat" w:eastAsia="Montserrat" w:hAnsi="Montserrat" w:cs="Montserrat"/>
-          <w:lang w:val="fr-FR"/>
-        </w:rPr>
-      </w:pPr>
-    </w:p>
-    <w:p>
-      <w:pPr>
-        <w:jc w:val="both"/>
-        <w:rPr>
-          <w:rFonts w:ascii="Montserrat" w:eastAsia="Montserrat" w:hAnsi="Montserrat" w:cs="Montserrat"/>
-          <w:lang w:val="fr-FR"/>
-        </w:rPr>
-      </w:pPr>
-    </w:p>
-    <w:p>
-      <w:pPr>
-        <w:jc w:val="both"/>
-        <w:rPr>
-          <w:rFonts w:ascii="Montserrat" w:eastAsia="Montserrat" w:hAnsi="Montserrat" w:cs="Montserrat"/>
-          <w:lang w:val="fr-FR"/>
-        </w:rPr>
-      </w:pPr>
-    </w:p>
-    <w:p>
-      <w:pPr>
-        <w:jc w:val="both"/>
-        <w:rPr>
-          <w:rFonts w:ascii="Montserrat" w:eastAsia="Montserrat" w:hAnsi="Montserrat" w:cs="Montserrat"/>
-          <w:lang w:val="fr-FR"/>
-        </w:rPr>
-      </w:pPr>
-    </w:p>
-    <w:p>
-      <w:pPr>
-        <w:jc w:val="both"/>
-        <w:rPr>
-          <w:rFonts w:ascii="Montserrat" w:eastAsia="Montserrat" w:hAnsi="Montserrat" w:cs="Montserrat"/>
-          <w:lang w:val="fr-FR"/>
-        </w:rPr>
-      </w:pPr>
-    </w:p>
-    <w:p>
-      <w:pPr>
-        <w:jc w:val="both"/>
-        <w:rPr>
-          <w:rFonts w:ascii="Montserrat" w:eastAsia="Montserrat" w:hAnsi="Montserrat" w:cs="Montserrat"/>
-          <w:lang w:val="fr-FR"/>
-        </w:rPr>
-      </w:pPr>
-    </w:p>
-    <w:p>
-      <w:pPr>
-        <w:jc w:val="both"/>
-        <w:rPr>
-          <w:rFonts w:ascii="Montserrat" w:eastAsia="Montserrat" w:hAnsi="Montserrat" w:cs="Montserrat"/>
-          <w:lang w:val="fr-FR"/>
-        </w:rPr>
-      </w:pPr>
-    </w:p>
-    <w:p>
-      <w:pPr>
-        <w:rPr>
-          <w:rFonts w:ascii="Montserrat" w:eastAsia="Montserrat" w:hAnsi="Montserrat" w:cs="Montserrat"/>
-          <w:b/>
-        </w:rPr>
-      </w:pPr>
-    </w:p>
-    <w:p>
-      <w:pPr>
-        <w:rPr>
-          <w:rFonts w:ascii="Montserrat" w:eastAsia="Montserrat" w:hAnsi="Montserrat" w:cs="Montserrat"/>
-          <w:b/>
-        </w:rPr>
-      </w:pPr>
-    </w:p>
-    <w:p>
-      <w:pPr>
-        <w:rPr>
-          <w:rFonts w:ascii="Montserrat" w:eastAsia="Montserrat" w:hAnsi="Montserrat" w:cs="Montserrat"/>
-          <w:b/>
-        </w:rPr>
-      </w:pPr>
-    </w:p>
-    <w:p>
-      <w:pPr>
-        <w:rPr>
-          <w:rFonts w:ascii="Montserrat" w:eastAsia="Montserrat" w:hAnsi="Montserrat" w:cs="Montserrat"/>
-          <w:b/>
-        </w:rPr>
-      </w:pPr>
-    </w:p>
-    <w:p>
-      <w:pPr>
-        <w:rPr>
-          <w:rFonts w:ascii="Montserrat" w:eastAsia="Montserrat" w:hAnsi="Montserrat" w:cs="Montserrat"/>
-          <w:b/>
-        </w:rPr>
-      </w:pPr>
-    </w:p>
-    <w:p>
-      <w:pPr>
-        <w:rPr>
-          <w:rFonts w:ascii="Montserrat" w:eastAsia="Montserrat" w:hAnsi="Montserrat" w:cs="Montserrat"/>
-          <w:b/>
-        </w:rPr>
-      </w:pPr>
-    </w:p>
-    <w:p>
-      <w:pPr>
-        <w:rPr>
-          <w:rFonts w:ascii="Montserrat" w:eastAsia="Montserrat" w:hAnsi="Montserrat" w:cs="Montserrat"/>
-          <w:b/>
-        </w:rPr>
-      </w:pPr>
-    </w:p>
-    <w:p>
-      <w:pPr>
-        <w:rPr>
-          <w:rFonts w:ascii="Montserrat" w:eastAsia="Montserrat" w:hAnsi="Montserrat" w:cs="Montserrat"/>
-          <w:b/>
-        </w:rPr>
-      </w:pPr>
-    </w:p>
-    <w:p>
-      <w:pPr>
-        <w:jc w:val="center"/>
-        <w:rPr>
-          <w:rFonts w:ascii="Montserrat" w:eastAsia="Montserrat" w:hAnsi="Montserrat" w:cs="Montserrat"/>
-          <w:b/>
-        </w:rPr>
-      </w:pPr>
-      <w:r>
-        <w:rPr>
-          <w:rFonts w:ascii="Montserrat" w:eastAsia="Montserrat" w:hAnsi="Montserrat" w:cs="Montserrat"/>
-          <w:b/>
-          <w:color w:val="F3F3F3"/>
-          <w:shd w:val="clear" w:color="auto" w:fill="5930F2"/>
-        </w:rPr>
-        <w:t>Objectif 2:  Modélisation et évaluation des résultats</w:t>
-      </w:r>
-    </w:p>
-    <w:p>
-      <w:pPr>
-        <w:rPr>
-          <w:rFonts w:ascii="Montserrat" w:eastAsia="Montserrat" w:hAnsi="Montserrat" w:cs="Montserrat"/>
-          <w:b/>
-        </w:rPr>
-      </w:pPr>
-    </w:p>
-    <w:p>
-      <w:pPr>
-        <w:pStyle w:val="Heading1"/>
-        <w:jc w:val="center"/>
-        <w:rPr>
-          <w:rFonts w:ascii="Montserrat" w:eastAsia="Montserrat" w:hAnsi="Montserrat" w:cs="Montserrat"/>
-          <w:b/>
+        <w:t>En seconde phase de pré-processing pour la régression linéaire, nous avons entraîné le modèle uniquement sur le ranking des jeux de 1 à 100, le dataset se composait de 66 colonnes, se concentrant ainsi sur les jeux les plus célèbres et les plus vendus.</w:t>
+      </w:r>
+    </w:p>
+    <w:p>
+      <w:pPr>
+        <w:jc w:val="both"/>
+        <w:rPr>
+          <w:rFonts w:ascii="Montserrat" w:eastAsia="Montserrat" w:hAnsi="Montserrat" w:cs="Montserrat"/>
+          <w:lang w:val="fr-FR"/>
+        </w:rPr>
+      </w:pPr>
+      <w:r>
+        <w:rPr>
+          <w:rFonts w:ascii="Montserrat" w:eastAsia="Montserrat" w:hAnsi="Montserrat" w:cs="Montserrat"/>
+          <w:lang w:val="fr-FR"/>
+        </w:rPr>
+        <w:t>Enfin pour une dernière modélisation de régression linéaire, nous avons repris le dataset complet en retirant la colonne Plateforme (ce qui a enlevé une centaine de colonnes), réduisant ainsi la taille de notre premier DataFrame.</w:t>
+      </w:r>
+    </w:p>
+    <w:p>
+      <w:pPr>
+        <w:jc w:val="both"/>
+        <w:rPr>
+          <w:rFonts w:ascii="Montserrat" w:eastAsia="Montserrat" w:hAnsi="Montserrat" w:cs="Montserrat"/>
+          <w:lang w:val="fr-FR"/>
+        </w:rPr>
+      </w:pPr>
+    </w:p>
+    <w:p>
+      <w:pPr>
+        <w:jc w:val="both"/>
+        <w:rPr>
+          <w:rFonts w:ascii="Montserrat" w:eastAsia="Montserrat" w:hAnsi="Montserrat" w:cs="Montserrat"/>
+          <w:lang w:val="fr-FR"/>
+        </w:rPr>
+      </w:pPr>
+      <w:r>
+        <w:rPr>
+          <w:rFonts w:ascii="Montserrat" w:eastAsia="Montserrat" w:hAnsi="Montserrat" w:cs="Montserrat"/>
+          <w:lang w:val="fr-FR"/>
+        </w:rPr>
+        <w:t>Nous avons ainsi testé 3 régressions linéaires, sur des DataFrames retravaillés afin qu’ils puissent à la fois être pertinents et exhaustifs mais aussi un peu plus réduits afin que le modèle puisse prédire de la façon la plus pertinente possible.</w:t>
+      </w:r>
+    </w:p>
+    <w:p>
+      <w:pPr>
+        <w:jc w:val="both"/>
+        <w:rPr>
+          <w:rFonts w:ascii="Montserrat" w:eastAsia="Montserrat" w:hAnsi="Montserrat" w:cs="Montserrat"/>
+          <w:lang w:val="fr-FR"/>
+        </w:rPr>
+      </w:pPr>
+    </w:p>
+    <w:p>
+      <w:pPr>
+        <w:jc w:val="both"/>
+        <w:rPr>
+          <w:rFonts w:ascii="Montserrat" w:eastAsia="Montserrat" w:hAnsi="Montserrat" w:cs="Montserrat"/>
+        </w:rPr>
+      </w:pPr>
+    </w:p>
+    <w:p>
+      <w:pPr>
+        <w:jc w:val="both"/>
+        <w:rPr>
+          <w:rFonts w:ascii="Montserrat" w:eastAsia="Montserrat" w:hAnsi="Montserrat" w:cs="Montserrat"/>
+          <w:u w:val="single"/>
+        </w:rPr>
+      </w:pPr>
+      <w:r>
+        <w:rPr>
+          <w:rFonts w:ascii="Montserrat" w:eastAsia="Montserrat" w:hAnsi="Montserrat" w:cs="Montserrat"/>
+          <w:u w:val="single"/>
+        </w:rPr>
+        <w:t>Arbre de régression et Random Forest</w:t>
+      </w:r>
+    </w:p>
+    <w:p>
+      <w:pPr>
+        <w:jc w:val="both"/>
+        <w:rPr>
+          <w:rFonts w:ascii="Montserrat" w:eastAsia="Montserrat" w:hAnsi="Montserrat" w:cs="Montserrat"/>
+        </w:rPr>
+      </w:pPr>
+    </w:p>
+    <w:p>
+      <w:pPr>
+        <w:jc w:val="both"/>
+        <w:rPr>
+          <w:rFonts w:ascii="Montserrat" w:eastAsia="Montserrat" w:hAnsi="Montserrat" w:cs="Montserrat"/>
+        </w:rPr>
+      </w:pPr>
+      <w:r>
+        <w:rPr>
+          <w:rFonts w:ascii="Montserrat" w:eastAsia="Montserrat" w:hAnsi="Montserrat" w:cs="Montserrat"/>
+        </w:rPr>
+        <w:t>Comme durant le pré-processing pour la régression linéaire, nous avons commencé par retirer les colonnes « Name » et « Basename ». Nous avons toutefois conservé la colonne « Genre » mais avons supprimé la colonne « Rank ». L’objectif était non seulement d’entraîner différents types de modèles, mais également avec différentes variables.</w:t>
+      </w:r>
+      <w:r>
+        <w:rPr>
+          <w:rFonts w:ascii="Montserrat" w:eastAsia="Montserrat" w:hAnsi="Montserrat" w:cs="Montserrat"/>
+        </w:rPr>
+        <w:t xml:space="preserve"> </w:t>
+      </w:r>
+    </w:p>
+    <w:p>
+      <w:pPr>
+        <w:jc w:val="both"/>
+        <w:rPr>
+          <w:rFonts w:ascii="Montserrat" w:eastAsia="Montserrat" w:hAnsi="Montserrat" w:cs="Montserrat"/>
+        </w:rPr>
+      </w:pPr>
+    </w:p>
+    <w:p>
+      <w:pPr>
+        <w:jc w:val="both"/>
+        <w:rPr>
+          <w:rFonts w:ascii="Montserrat" w:eastAsia="Montserrat" w:hAnsi="Montserrat" w:cs="Montserrat"/>
+        </w:rPr>
+      </w:pPr>
+      <w:r>
+        <w:rPr>
+          <w:rFonts w:ascii="Montserrat" w:eastAsia="Montserrat" w:hAnsi="Montserrat" w:cs="Montserrat"/>
+        </w:rPr>
+        <w:t>Le jeu de donnée a également été séparé entre un jeu d’entraînement et de test, le jeu de test représentant 20% du jeu total.</w:t>
+      </w:r>
+    </w:p>
+    <w:p>
+      <w:pPr>
+        <w:jc w:val="both"/>
+        <w:rPr>
+          <w:rFonts w:ascii="Montserrat" w:eastAsia="Montserrat" w:hAnsi="Montserrat" w:cs="Montserrat"/>
+        </w:rPr>
+      </w:pPr>
+    </w:p>
+    <w:p>
+      <w:pPr>
+        <w:jc w:val="both"/>
+        <w:rPr>
+          <w:rFonts w:ascii="Montserrat" w:eastAsia="Montserrat" w:hAnsi="Montserrat" w:cs="Montserrat"/>
+        </w:rPr>
+      </w:pPr>
+      <w:r>
+        <w:rPr>
+          <w:rFonts w:ascii="Montserrat" w:eastAsia="Montserrat" w:hAnsi="Montserrat" w:cs="Montserrat"/>
+        </w:rPr>
+        <w:t xml:space="preserve">Concernant l’encodage, nous avons tout d’abord </w:t>
+      </w:r>
+      <w:r>
+        <w:rPr>
+          <w:rFonts w:ascii="Montserrat" w:eastAsia="Montserrat" w:hAnsi="Montserrat" w:cs="Montserrat"/>
+        </w:rPr>
+        <w:t>exécuté un OneHotEncoder sur les colonnes « Franchise », « Genre », « Plateforme », « Publisher » et « Developer ». Cette simple opération a transformé 5 variables qualitatives en 4'116 variables binaires. Cette considérable augmentation de la taille jeu de donnée est principalement dû à la variable « Developer », contenant plusieurs milliers de valeur uniques.</w:t>
+      </w:r>
+    </w:p>
+    <w:p>
+      <w:pPr>
+        <w:jc w:val="both"/>
+        <w:rPr>
+          <w:rFonts w:ascii="Montserrat" w:eastAsia="Montserrat" w:hAnsi="Montserrat" w:cs="Montserrat"/>
+        </w:rPr>
+      </w:pPr>
+    </w:p>
+    <w:p>
+      <w:pPr>
+        <w:jc w:val="both"/>
+        <w:rPr>
+          <w:rFonts w:ascii="Montserrat" w:eastAsia="Montserrat" w:hAnsi="Montserrat" w:cs="Montserrat"/>
+        </w:rPr>
+      </w:pPr>
+      <w:r>
+        <w:rPr>
+          <w:rFonts w:ascii="Montserrat" w:eastAsia="Montserrat" w:hAnsi="Montserrat" w:cs="Montserrat"/>
+        </w:rPr>
+        <w:lastRenderedPageBreak/>
+        <w:t>Cette décuplation ne sera pas un problème pour l’entraînement de notre modèle pour autant, l’arbre de régression et la Random Forest sont adaptés pour traiter un tel volume.</w:t>
+      </w:r>
+    </w:p>
+    <w:p>
+      <w:pPr>
+        <w:jc w:val="both"/>
+        <w:rPr>
+          <w:rFonts w:ascii="Montserrat" w:eastAsia="Montserrat" w:hAnsi="Montserrat" w:cs="Montserrat"/>
+        </w:rPr>
+      </w:pPr>
+    </w:p>
+    <w:p>
+      <w:pPr>
+        <w:jc w:val="both"/>
+        <w:rPr>
+          <w:rFonts w:ascii="Montserrat" w:eastAsia="Montserrat" w:hAnsi="Montserrat" w:cs="Montserrat"/>
+          <w:lang w:val="fr-FR"/>
+        </w:rPr>
+      </w:pPr>
+      <w:r>
+        <w:rPr>
+          <w:rFonts w:ascii="Montserrat" w:eastAsia="Montserrat" w:hAnsi="Montserrat" w:cs="Montserrat"/>
+          <w:lang w:val="fr-FR"/>
+        </w:rPr>
+        <w:t>Finalement, la</w:t>
+      </w:r>
+      <w:r>
+        <w:rPr>
+          <w:rFonts w:ascii="Montserrat" w:eastAsia="Montserrat" w:hAnsi="Montserrat" w:cs="Montserrat"/>
+          <w:lang w:val="fr-FR"/>
+        </w:rPr>
+        <w:t xml:space="preserve"> variable « Year » a été e</w:t>
+      </w:r>
+      <w:r>
+        <w:rPr>
+          <w:rFonts w:ascii="Montserrat" w:eastAsia="Montserrat" w:hAnsi="Montserrat" w:cs="Montserrat"/>
+          <w:lang w:val="fr-FR"/>
+        </w:rPr>
+        <w:t>ncodée à l’aide d’un Standard Scaler.</w:t>
+      </w:r>
+      <w:r>
+        <w:rPr>
+          <w:rFonts w:ascii="Montserrat" w:eastAsia="Montserrat" w:hAnsi="Montserrat" w:cs="Montserrat"/>
+          <w:lang w:val="fr-FR"/>
+        </w:rPr>
+        <w:t> Notons que chaque variable a bien été encodée d’abord sur le jeu d’entraînement avant de transformer le jeu de test afin d’éviter une fuite de données entre les deux jeux.</w:t>
+      </w:r>
+    </w:p>
+    <w:p>
+      <w:pPr>
+        <w:jc w:val="both"/>
+        <w:rPr>
+          <w:rFonts w:ascii="Montserrat" w:eastAsia="Montserrat" w:hAnsi="Montserrat" w:cs="Montserrat"/>
+          <w:lang w:val="fr-FR"/>
+        </w:rPr>
+      </w:pPr>
+    </w:p>
+    <w:p>
+      <w:pPr>
+        <w:jc w:val="both"/>
+        <w:rPr>
+          <w:rFonts w:ascii="Montserrat" w:eastAsia="Montserrat" w:hAnsi="Montserrat" w:cs="Montserrat"/>
+          <w:lang w:val="fr-FR"/>
+        </w:rPr>
+      </w:pPr>
+      <w:r>
+        <w:rPr>
+          <w:rFonts w:ascii="Montserrat" w:eastAsia="Montserrat" w:hAnsi="Montserrat" w:cs="Montserrat"/>
+          <w:lang w:val="fr-FR"/>
+        </w:rPr>
+        <w:t>Contrairement à l’approche utilisée pour la régression linéaire, l’entièreté des variables et des lignes ont été utilisées pour l’entraînement des modèles d’arbre de régression et Random Forest.</w:t>
+      </w:r>
+    </w:p>
+    <w:p>
+      <w:pPr>
+        <w:pStyle w:val="Heading2"/>
+        <w:jc w:val="both"/>
+        <w:rPr>
+          <w:rFonts w:ascii="Montserrat" w:eastAsia="Montserrat" w:hAnsi="Montserrat" w:cs="Montserrat"/>
+          <w:i/>
           <w:sz w:val="22"/>
           <w:szCs w:val="22"/>
         </w:rPr>
       </w:pPr>
-      <w:bookmarkStart w:id="3" w:name="_2et92p0" w:colFirst="0" w:colLast="0"/>
-      <w:bookmarkEnd w:id="3"/>
-      <w:r>
-        <w:rPr>
-          <w:rFonts w:ascii="Montserrat" w:eastAsia="Montserrat" w:hAnsi="Montserrat" w:cs="Montserrat"/>
-          <w:b/>
-          <w:sz w:val="22"/>
-          <w:szCs w:val="22"/>
-        </w:rPr>
-        <w:t>Étapes de réalisation du projet</w:t>
-      </w:r>
-      <w:r>
-        <w:pict w14:anchorId="13761EA9">
-          <v:rect id="_x0000_i1028" style="width:0;height:1.5pt" o:hralign="center" o:hrstd="t" o:hr="t" fillcolor="#a0a0a0" stroked="f"/>
-        </w:pict>
-      </w:r>
-    </w:p>
-    <w:p>
-      <w:pPr>
-        <w:pStyle w:val="Heading1"/>
-        <w:spacing w:before="0"/>
-        <w:rPr>
-          <w:rFonts w:ascii="Montserrat" w:eastAsia="Montserrat" w:hAnsi="Montserrat" w:cs="Montserrat"/>
-          <w:sz w:val="22"/>
-          <w:szCs w:val="22"/>
-        </w:rPr>
-      </w:pPr>
-      <w:bookmarkStart w:id="4" w:name="_ijyxfplpfgr0" w:colFirst="0" w:colLast="0"/>
-      <w:bookmarkEnd w:id="4"/>
+      <w:bookmarkStart w:id="5" w:name="_3dy6vkm" w:colFirst="0" w:colLast="0"/>
+      <w:bookmarkEnd w:id="5"/>
       <w:r>
         <w:rPr>
           <w:rFonts w:ascii="Montserrat" w:eastAsia="Montserrat" w:hAnsi="Montserrat" w:cs="Montserrat"/>
@@ -2995,242 +3256,7 @@
           <w:sz w:val="22"/>
           <w:szCs w:val="22"/>
         </w:rPr>
-        <w:t>Classification du problème</w:t>
-      </w:r>
-      <w:r>
-        <w:rPr>
-          <w:rFonts w:ascii="Montserrat" w:eastAsia="Montserrat" w:hAnsi="Montserrat" w:cs="Montserrat"/>
-          <w:sz w:val="22"/>
-          <w:szCs w:val="22"/>
-        </w:rPr>
-        <w:t xml:space="preserve"> </w:t>
-      </w:r>
-    </w:p>
-    <w:p>
-      <w:pPr>
-        <w:jc w:val="both"/>
-        <w:rPr>
-          <w:rFonts w:ascii="Montserrat" w:eastAsia="Montserrat" w:hAnsi="Montserrat" w:cs="Montserrat"/>
-        </w:rPr>
-      </w:pPr>
-      <w:r>
-        <w:rPr>
-          <w:rFonts w:ascii="Montserrat" w:eastAsia="Montserrat" w:hAnsi="Montserrat" w:cs="Montserrat"/>
-        </w:rPr>
-        <w:t>Notre problème de machine-learning s’apparente à une régression : prédire un chiffre de ventes à partir de variables catégorielles.</w:t>
-      </w:r>
-    </w:p>
-    <w:p>
-      <w:pPr>
-        <w:jc w:val="both"/>
-        <w:rPr>
-          <w:rFonts w:ascii="Montserrat" w:eastAsia="Montserrat" w:hAnsi="Montserrat" w:cs="Montserrat"/>
-        </w:rPr>
-      </w:pPr>
-    </w:p>
-    <w:p>
-      <w:pPr>
-        <w:jc w:val="both"/>
-        <w:rPr>
-          <w:rFonts w:ascii="Montserrat" w:eastAsia="Montserrat" w:hAnsi="Montserrat" w:cs="Montserrat"/>
-        </w:rPr>
-      </w:pPr>
-      <w:r>
-        <w:rPr>
-          <w:rFonts w:ascii="Montserrat" w:eastAsia="Montserrat" w:hAnsi="Montserrat" w:cs="Montserrat"/>
-        </w:rPr>
-        <w:t>Pour y répondre, nous avons testé avec les modèles ci-dessous, en comparant la performance de chacun sur la base du score de train et du score de test :</w:t>
-      </w:r>
-    </w:p>
-    <w:p>
-      <w:pPr>
-        <w:pStyle w:val="ListParagraph"/>
-        <w:numPr>
-          <w:ilvl w:val="0"/>
-          <w:numId w:val="1"/>
-        </w:numPr>
-        <w:jc w:val="both"/>
-        <w:rPr>
-          <w:rFonts w:ascii="Montserrat" w:eastAsia="Montserrat" w:hAnsi="Montserrat" w:cs="Montserrat"/>
-        </w:rPr>
-      </w:pPr>
-      <w:r>
-        <w:rPr>
-          <w:rFonts w:ascii="Montserrat" w:eastAsia="Montserrat" w:hAnsi="Montserrat" w:cs="Montserrat"/>
-        </w:rPr>
-        <w:t>Régression Linéaire</w:t>
-      </w:r>
-    </w:p>
-    <w:p>
-      <w:pPr>
-        <w:pStyle w:val="ListParagraph"/>
-        <w:numPr>
-          <w:ilvl w:val="0"/>
-          <w:numId w:val="1"/>
-        </w:numPr>
-        <w:jc w:val="both"/>
-        <w:rPr>
-          <w:rFonts w:ascii="Montserrat" w:eastAsia="Montserrat" w:hAnsi="Montserrat" w:cs="Montserrat"/>
-        </w:rPr>
-      </w:pPr>
-      <w:r>
-        <w:rPr>
-          <w:rFonts w:ascii="Montserrat" w:eastAsia="Montserrat" w:hAnsi="Montserrat" w:cs="Montserrat"/>
-        </w:rPr>
-        <w:t>Arbre de régression</w:t>
-      </w:r>
-    </w:p>
-    <w:p>
-      <w:pPr>
-        <w:pStyle w:val="ListParagraph"/>
-        <w:numPr>
-          <w:ilvl w:val="0"/>
-          <w:numId w:val="1"/>
-        </w:numPr>
-        <w:jc w:val="both"/>
-        <w:rPr>
-          <w:rFonts w:ascii="Montserrat" w:eastAsia="Montserrat" w:hAnsi="Montserrat" w:cs="Montserrat"/>
-        </w:rPr>
-      </w:pPr>
-      <w:r>
-        <w:rPr>
-          <w:rFonts w:ascii="Montserrat" w:eastAsia="Montserrat" w:hAnsi="Montserrat" w:cs="Montserrat"/>
-        </w:rPr>
-        <w:t>Random Forest</w:t>
-      </w:r>
-    </w:p>
-    <w:p>
-      <w:pPr>
-        <w:jc w:val="both"/>
-        <w:rPr>
-          <w:rFonts w:ascii="Montserrat" w:eastAsia="Montserrat" w:hAnsi="Montserrat" w:cs="Montserrat"/>
-        </w:rPr>
-      </w:pPr>
-    </w:p>
-    <w:p>
-      <w:pPr>
-        <w:jc w:val="both"/>
-        <w:rPr>
-          <w:rFonts w:ascii="Montserrat" w:eastAsia="Montserrat" w:hAnsi="Montserrat" w:cs="Montserrat"/>
-        </w:rPr>
-      </w:pPr>
-      <w:r>
-        <w:rPr>
-          <w:rFonts w:ascii="Montserrat" w:eastAsia="Montserrat" w:hAnsi="Montserrat" w:cs="Montserrat"/>
-        </w:rPr>
-        <w:t xml:space="preserve">Chacun de ces modèles ayant des besoins spécifiques de préprocessing, nous allons détailler le travail de pré-traitement des données de chacun, ainsi que la phase de modélisation et d’optimisation. </w:t>
-      </w:r>
-    </w:p>
-    <w:p>
-      <w:pPr>
-        <w:jc w:val="both"/>
-        <w:rPr>
-          <w:rFonts w:ascii="Montserrat" w:eastAsia="Montserrat" w:hAnsi="Montserrat" w:cs="Montserrat"/>
-        </w:rPr>
-      </w:pPr>
-    </w:p>
-    <w:p>
-      <w:pPr>
-        <w:pStyle w:val="Heading2"/>
-        <w:jc w:val="both"/>
-        <w:rPr>
-          <w:rFonts w:ascii="Montserrat" w:eastAsia="Montserrat" w:hAnsi="Montserrat" w:cs="Montserrat"/>
-          <w:b/>
-          <w:color w:val="5930F2"/>
-          <w:sz w:val="22"/>
-          <w:szCs w:val="22"/>
-        </w:rPr>
-      </w:pPr>
-      <w:r>
-        <w:rPr>
-          <w:rFonts w:ascii="Montserrat" w:eastAsia="Montserrat" w:hAnsi="Montserrat" w:cs="Montserrat"/>
-          <w:b/>
-          <w:color w:val="5930F2"/>
-          <w:sz w:val="22"/>
-          <w:szCs w:val="22"/>
-        </w:rPr>
-        <w:t>Pre-processing</w:t>
-      </w:r>
-    </w:p>
-    <w:p>
-      <w:pPr>
-        <w:jc w:val="both"/>
-        <w:rPr>
-          <w:rFonts w:ascii="Montserrat" w:eastAsia="Montserrat" w:hAnsi="Montserrat" w:cs="Montserrat"/>
-          <w:u w:val="single"/>
-        </w:rPr>
-      </w:pPr>
-      <w:r>
-        <w:rPr>
-          <w:rFonts w:ascii="Montserrat" w:eastAsia="Montserrat" w:hAnsi="Montserrat" w:cs="Montserrat"/>
-          <w:u w:val="single"/>
-        </w:rPr>
-        <w:t>Régression Linéaire</w:t>
-      </w:r>
-    </w:p>
-    <w:p>
-      <w:pPr>
-        <w:jc w:val="both"/>
-        <w:rPr>
-          <w:rFonts w:ascii="Montserrat" w:eastAsia="Montserrat" w:hAnsi="Montserrat" w:cs="Montserrat"/>
-        </w:rPr>
-      </w:pPr>
-    </w:p>
-    <w:p>
-      <w:pPr>
-        <w:jc w:val="both"/>
-        <w:rPr>
-          <w:rFonts w:ascii="Montserrat" w:eastAsia="Montserrat" w:hAnsi="Montserrat" w:cs="Montserrat"/>
-          <w:u w:val="single"/>
-        </w:rPr>
-      </w:pPr>
-      <w:r>
-        <w:rPr>
-          <w:rFonts w:ascii="Montserrat" w:eastAsia="Montserrat" w:hAnsi="Montserrat" w:cs="Montserrat"/>
-          <w:u w:val="single"/>
-        </w:rPr>
-        <w:t>Arbre de régression et Random Forest</w:t>
-      </w:r>
-    </w:p>
-    <w:p>
-      <w:pPr>
-        <w:jc w:val="both"/>
-        <w:rPr>
-          <w:rFonts w:ascii="Montserrat" w:eastAsia="Montserrat" w:hAnsi="Montserrat" w:cs="Montserrat"/>
-        </w:rPr>
-      </w:pPr>
-    </w:p>
-    <w:p>
-      <w:pPr>
-        <w:jc w:val="both"/>
-        <w:rPr>
-          <w:rFonts w:ascii="Montserrat" w:eastAsia="Montserrat" w:hAnsi="Montserrat" w:cs="Montserrat"/>
-        </w:rPr>
-      </w:pPr>
-    </w:p>
-    <w:p>
-      <w:pPr>
-        <w:pStyle w:val="Heading2"/>
-        <w:jc w:val="both"/>
-        <w:rPr>
-          <w:rFonts w:ascii="Montserrat" w:eastAsia="Montserrat" w:hAnsi="Montserrat" w:cs="Montserrat"/>
-          <w:i/>
-          <w:sz w:val="22"/>
-          <w:szCs w:val="22"/>
-        </w:rPr>
-      </w:pPr>
-      <w:bookmarkStart w:id="5" w:name="_3dy6vkm" w:colFirst="0" w:colLast="0"/>
-      <w:bookmarkEnd w:id="5"/>
-      <w:r>
-        <w:rPr>
-          <w:rFonts w:ascii="Montserrat" w:eastAsia="Montserrat" w:hAnsi="Montserrat" w:cs="Montserrat"/>
-          <w:b/>
-          <w:color w:val="5930F2"/>
-          <w:sz w:val="22"/>
-          <w:szCs w:val="22"/>
-        </w:rPr>
-        <w:lastRenderedPageBreak/>
-        <w:t>Choix du modèle et optimisation</w:t>
+        <w:t>Modélisation et optimisation</w:t>
       </w:r>
     </w:p>
     <w:p>
@@ -3245,13 +3271,15 @@
         <w:jc w:val="both"/>
         <w:rPr>
           <w:rFonts w:ascii="Montserrat" w:eastAsia="Montserrat" w:hAnsi="Montserrat" w:cs="Montserrat"/>
-        </w:rPr>
-      </w:pPr>
-      <w:r>
-        <w:rPr>
-          <w:rFonts w:ascii="Montserrat" w:eastAsia="Montserrat" w:hAnsi="Montserrat" w:cs="Montserrat"/>
-        </w:rPr>
-        <w:t>Afin d’élaborer nos prédictions, nous avons essayé des algorithmes de régression linéaire, random forest et arbre de régression.</w:t>
+          <w:u w:val="single"/>
+        </w:rPr>
+      </w:pPr>
+      <w:r>
+        <w:rPr>
+          <w:rFonts w:ascii="Montserrat" w:eastAsia="Montserrat" w:hAnsi="Montserrat" w:cs="Montserrat"/>
+          <w:u w:val="single"/>
+        </w:rPr>
+        <w:t>La régression linéaire :</w:t>
       </w:r>
     </w:p>
     <w:p>
@@ -3281,15 +3309,13 @@
         <w:jc w:val="both"/>
         <w:rPr>
           <w:rFonts w:ascii="Montserrat" w:eastAsia="Montserrat" w:hAnsi="Montserrat" w:cs="Montserrat"/>
-          <w:u w:val="single"/>
-        </w:rPr>
-      </w:pPr>
-      <w:r>
-        <w:rPr>
-          <w:rFonts w:ascii="Montserrat" w:eastAsia="Montserrat" w:hAnsi="Montserrat" w:cs="Montserrat"/>
-          <w:u w:val="single"/>
-        </w:rPr>
-        <w:t>La régression linéaire :</w:t>
+        </w:rPr>
+      </w:pPr>
+      <w:r>
+        <w:rPr>
+          <w:rFonts w:ascii="Montserrat" w:eastAsia="Montserrat" w:hAnsi="Montserrat" w:cs="Montserrat"/>
+        </w:rPr>
+        <w:t>Comme expliqué dans la partie pre-processing, nous avons exploré 3 modèles de régression linéaire en modifiant certains aspects de notre DataFrame afin de tester la pertinence du modèle.</w:t>
       </w:r>
     </w:p>
     <w:p>
@@ -3306,12 +3332,6 @@
           <w:rFonts w:ascii="Montserrat" w:eastAsia="Montserrat" w:hAnsi="Montserrat" w:cs="Montserrat"/>
         </w:rPr>
       </w:pPr>
-      <w:r>
-        <w:rPr>
-          <w:rFonts w:ascii="Montserrat" w:eastAsia="Montserrat" w:hAnsi="Montserrat" w:cs="Montserrat"/>
-        </w:rPr>
-        <w:t>Comme expliqué dans la partie pre-processing, nous avons exploré 3 modèles de régression linéaire en modifiant certains aspects de notre DataFrame afin de tester la pertinence du modèle.</w:t>
-      </w:r>
     </w:p>
     <w:p>
       <w:pPr>
@@ -3327,6 +3347,12 @@
           <w:rFonts w:ascii="Montserrat" w:eastAsia="Montserrat" w:hAnsi="Montserrat" w:cs="Montserrat"/>
         </w:rPr>
       </w:pPr>
+      <w:r>
+        <w:rPr>
+          <w:rFonts w:ascii="Montserrat" w:eastAsia="Montserrat" w:hAnsi="Montserrat" w:cs="Montserrat"/>
+        </w:rPr>
+        <w:t>La première régression linéaire, sur le DataFrame entier a eu un score de :</w:t>
+      </w:r>
     </w:p>
     <w:p>
       <w:pPr>
@@ -3342,12 +3368,6 @@
           <w:rFonts w:ascii="Montserrat" w:eastAsia="Montserrat" w:hAnsi="Montserrat" w:cs="Montserrat"/>
         </w:rPr>
       </w:pPr>
-      <w:r>
-        <w:rPr>
-          <w:rFonts w:ascii="Montserrat" w:eastAsia="Montserrat" w:hAnsi="Montserrat" w:cs="Montserrat"/>
-        </w:rPr>
-        <w:t>La première régression linéaire, sur le DataFrame entier a eu un score de :</w:t>
-      </w:r>
     </w:p>
     <w:p>
       <w:pPr>
@@ -3358,7 +3378,6 @@
           <w:right w:val="nil"/>
           <w:between w:val="nil"/>
         </w:pBdr>
-        <w:jc w:val="center"/>
         <w:rPr>
           <w:rFonts w:ascii="Montserrat" w:eastAsia="Montserrat" w:hAnsi="Montserrat" w:cs="Montserrat"/>
         </w:rPr>
@@ -3369,9 +3388,9 @@
           <w:noProof/>
         </w:rPr>
         <w:drawing>
-          <wp:inline distT="0" distB="0" distL="0" distR="0" wp14:anchorId="7DC3D7DF" wp14:editId="3B7F658D">
-            <wp:extent cx="3124200" cy="599162"/>
-            <wp:effectExtent l="0" t="0" r="0" b="0"/>
+          <wp:inline distT="0" distB="0" distL="0" distR="0" wp14:anchorId="7DC3D7DF" wp14:editId="10715762">
+            <wp:extent cx="4450075" cy="853440"/>
+            <wp:effectExtent l="0" t="0" r="8255" b="3810"/>
             <wp:docPr id="1914172189" name="Image 1" descr="Une image contenant texte, capture d’écran, Police, ligne&#10;&#10;Description générée automatiquement"/>
             <wp:cNvGraphicFramePr>
               <a:graphicFrameLocks xmlns:a="http://schemas.openxmlformats.org/drawingml/2006/main" noChangeAspect="1"/>
@@ -3392,7 +3411,7 @@
                   <pic:spPr>
                     <a:xfrm>
                       <a:off x="0" y="0"/>
-                      <a:ext cx="3163023" cy="606607"/>
+                      <a:ext cx="4460172" cy="855376"/>
                     </a:xfrm>
                     <a:prstGeom prst="rect">
                       <a:avLst/>
@@ -3414,7 +3433,7 @@
           <w:right w:val="nil"/>
           <w:between w:val="nil"/>
         </w:pBdr>
-        <w:jc w:val="center"/>
+        <w:jc w:val="both"/>
         <w:rPr>
           <w:rFonts w:ascii="Montserrat" w:eastAsia="Montserrat" w:hAnsi="Montserrat" w:cs="Montserrat"/>
         </w:rPr>
@@ -3429,11 +3448,17 @@
           <w:right w:val="nil"/>
           <w:between w:val="nil"/>
         </w:pBdr>
-        <w:jc w:val="center"/>
-        <w:rPr>
-          <w:rFonts w:ascii="Montserrat" w:eastAsia="Montserrat" w:hAnsi="Montserrat" w:cs="Montserrat"/>
-        </w:rPr>
-      </w:pPr>
+        <w:jc w:val="both"/>
+        <w:rPr>
+          <w:rFonts w:ascii="Montserrat" w:eastAsia="Montserrat" w:hAnsi="Montserrat" w:cs="Montserrat"/>
+        </w:rPr>
+      </w:pPr>
+      <w:r>
+        <w:rPr>
+          <w:rFonts w:ascii="Montserrat" w:eastAsia="Montserrat" w:hAnsi="Montserrat" w:cs="Montserrat"/>
+        </w:rPr>
+        <w:t>La seconde régression linéaire sur le top 100 des jeux uniquement a eu un score de :</w:t>
+      </w:r>
     </w:p>
     <w:p>
       <w:pPr>
@@ -3459,43 +3484,6 @@
           <w:right w:val="nil"/>
           <w:between w:val="nil"/>
         </w:pBdr>
-        <w:jc w:val="both"/>
-        <w:rPr>
-          <w:rFonts w:ascii="Montserrat" w:eastAsia="Montserrat" w:hAnsi="Montserrat" w:cs="Montserrat"/>
-        </w:rPr>
-      </w:pPr>
-      <w:r>
-        <w:rPr>
-          <w:rFonts w:ascii="Montserrat" w:eastAsia="Montserrat" w:hAnsi="Montserrat" w:cs="Montserrat"/>
-        </w:rPr>
-        <w:t>La seconde régression linéaire sur le top 100 des jeux uniquement a eu un score de :</w:t>
-      </w:r>
-    </w:p>
-    <w:p>
-      <w:pPr>
-        <w:pBdr>
-          <w:top w:val="nil"/>
-          <w:left w:val="nil"/>
-          <w:bottom w:val="nil"/>
-          <w:right w:val="nil"/>
-          <w:between w:val="nil"/>
-        </w:pBdr>
-        <w:jc w:val="both"/>
-        <w:rPr>
-          <w:rFonts w:ascii="Montserrat" w:eastAsia="Montserrat" w:hAnsi="Montserrat" w:cs="Montserrat"/>
-        </w:rPr>
-      </w:pPr>
-    </w:p>
-    <w:p>
-      <w:pPr>
-        <w:pBdr>
-          <w:top w:val="nil"/>
-          <w:left w:val="nil"/>
-          <w:bottom w:val="nil"/>
-          <w:right w:val="nil"/>
-          <w:between w:val="nil"/>
-        </w:pBdr>
-        <w:jc w:val="center"/>
         <w:rPr>
           <w:rFonts w:ascii="Montserrat" w:eastAsia="Montserrat" w:hAnsi="Montserrat" w:cs="Montserrat"/>
         </w:rPr>
@@ -3506,8 +3494,8 @@
           <w:noProof/>
         </w:rPr>
         <w:drawing>
-          <wp:inline distT="0" distB="0" distL="0" distR="0" wp14:anchorId="1138F8D5" wp14:editId="4B23568F">
-            <wp:extent cx="3509630" cy="647700"/>
+          <wp:inline distT="0" distB="0" distL="0" distR="0" wp14:anchorId="1138F8D5" wp14:editId="69BD6351">
+            <wp:extent cx="4541871" cy="838200"/>
             <wp:effectExtent l="0" t="0" r="0" b="0"/>
             <wp:docPr id="1663783076" name="Image 1" descr="Une image contenant texte, capture d’écran, Police, ligne&#10;&#10;Description générée automatiquement"/>
             <wp:cNvGraphicFramePr>
@@ -3529,7 +3517,7 @@
                   <pic:spPr>
                     <a:xfrm>
                       <a:off x="0" y="0"/>
-                      <a:ext cx="3511669" cy="648076"/>
+                      <a:ext cx="4546156" cy="838991"/>
                     </a:xfrm>
                     <a:prstGeom prst="rect">
                       <a:avLst/>
@@ -3587,7 +3575,21 @@
           <w:right w:val="nil"/>
           <w:between w:val="nil"/>
         </w:pBdr>
-        <w:jc w:val="center"/>
+        <w:jc w:val="both"/>
+        <w:rPr>
+          <w:rFonts w:ascii="Montserrat" w:eastAsia="Montserrat" w:hAnsi="Montserrat" w:cs="Montserrat"/>
+        </w:rPr>
+      </w:pPr>
+    </w:p>
+    <w:p>
+      <w:pPr>
+        <w:pBdr>
+          <w:top w:val="nil"/>
+          <w:left w:val="nil"/>
+          <w:bottom w:val="nil"/>
+          <w:right w:val="nil"/>
+          <w:between w:val="nil"/>
+        </w:pBdr>
         <w:rPr>
           <w:rFonts w:ascii="Montserrat" w:eastAsia="Montserrat" w:hAnsi="Montserrat" w:cs="Montserrat"/>
         </w:rPr>
@@ -3598,9 +3600,9 @@
           <w:noProof/>
         </w:rPr>
         <w:drawing>
-          <wp:inline distT="0" distB="0" distL="0" distR="0" wp14:anchorId="7E042306" wp14:editId="0CA544D3">
-            <wp:extent cx="3428335" cy="638175"/>
-            <wp:effectExtent l="0" t="0" r="1270" b="0"/>
+          <wp:inline distT="0" distB="0" distL="0" distR="0" wp14:anchorId="7E042306" wp14:editId="123F840A">
+            <wp:extent cx="4543826" cy="845820"/>
+            <wp:effectExtent l="0" t="0" r="9525" b="0"/>
             <wp:docPr id="978911865" name="Image 1" descr="Une image contenant texte, capture d’écran, Police, ligne&#10;&#10;Description générée automatiquement"/>
             <wp:cNvGraphicFramePr>
               <a:graphicFrameLocks xmlns:a="http://schemas.openxmlformats.org/drawingml/2006/main" noChangeAspect="1"/>
@@ -3621,7 +3623,7 @@
                   <pic:spPr>
                     <a:xfrm>
                       <a:off x="0" y="0"/>
-                      <a:ext cx="3432230" cy="638900"/>
+                      <a:ext cx="4555626" cy="848017"/>
                     </a:xfrm>
                     <a:prstGeom prst="rect">
                       <a:avLst/>
@@ -3648,6 +3650,660 @@
           <w:rFonts w:ascii="Montserrat" w:eastAsia="Montserrat" w:hAnsi="Montserrat" w:cs="Montserrat"/>
         </w:rPr>
       </w:pPr>
+    </w:p>
+    <w:p>
+      <w:pPr>
+        <w:pBdr>
+          <w:top w:val="nil"/>
+          <w:left w:val="nil"/>
+          <w:bottom w:val="nil"/>
+          <w:right w:val="nil"/>
+          <w:between w:val="nil"/>
+        </w:pBdr>
+        <w:jc w:val="both"/>
+        <w:rPr>
+          <w:rFonts w:ascii="Montserrat" w:eastAsia="Montserrat" w:hAnsi="Montserrat" w:cs="Montserrat"/>
+        </w:rPr>
+      </w:pPr>
+    </w:p>
+    <w:p>
+      <w:pPr>
+        <w:rPr>
+          <w:rFonts w:ascii="Montserrat" w:eastAsia="Montserrat" w:hAnsi="Montserrat" w:cs="Montserrat"/>
+          <w:u w:val="single"/>
+        </w:rPr>
+      </w:pPr>
+      <w:r>
+        <w:rPr>
+          <w:rFonts w:ascii="Montserrat" w:eastAsia="Montserrat" w:hAnsi="Montserrat" w:cs="Montserrat"/>
+          <w:u w:val="single"/>
+        </w:rPr>
+        <w:br w:type="page"/>
+      </w:r>
+    </w:p>
+    <w:p>
+      <w:pPr>
+        <w:pBdr>
+          <w:top w:val="nil"/>
+          <w:left w:val="nil"/>
+          <w:bottom w:val="nil"/>
+          <w:right w:val="nil"/>
+          <w:between w:val="nil"/>
+        </w:pBdr>
+        <w:jc w:val="both"/>
+        <w:rPr>
+          <w:rFonts w:ascii="Montserrat" w:eastAsia="Montserrat" w:hAnsi="Montserrat" w:cs="Montserrat"/>
+          <w:u w:val="single"/>
+        </w:rPr>
+      </w:pPr>
+      <w:r>
+        <w:rPr>
+          <w:rFonts w:ascii="Montserrat" w:eastAsia="Montserrat" w:hAnsi="Montserrat" w:cs="Montserrat"/>
+          <w:u w:val="single"/>
+        </w:rPr>
+        <w:lastRenderedPageBreak/>
+        <w:t>Random Forest :</w:t>
+      </w:r>
+    </w:p>
+    <w:p>
+      <w:pPr>
+        <w:pBdr>
+          <w:top w:val="nil"/>
+          <w:left w:val="nil"/>
+          <w:bottom w:val="nil"/>
+          <w:right w:val="nil"/>
+          <w:between w:val="nil"/>
+        </w:pBdr>
+        <w:jc w:val="both"/>
+        <w:rPr>
+          <w:rFonts w:ascii="Montserrat" w:eastAsia="Montserrat" w:hAnsi="Montserrat" w:cs="Montserrat"/>
+        </w:rPr>
+      </w:pPr>
+    </w:p>
+    <w:p>
+      <w:pPr>
+        <w:pBdr>
+          <w:top w:val="nil"/>
+          <w:left w:val="nil"/>
+          <w:bottom w:val="nil"/>
+          <w:right w:val="nil"/>
+          <w:between w:val="nil"/>
+        </w:pBdr>
+        <w:jc w:val="both"/>
+        <w:rPr>
+          <w:rFonts w:ascii="Montserrat" w:eastAsia="Montserrat" w:hAnsi="Montserrat" w:cs="Montserrat"/>
+        </w:rPr>
+      </w:pPr>
+      <w:r>
+        <w:rPr>
+          <w:rFonts w:ascii="Montserrat" w:eastAsia="Montserrat" w:hAnsi="Montserrat" w:cs="Montserrat"/>
+        </w:rPr>
+        <w:t xml:space="preserve">Le modèle Random Forest a produit des prédictions plus proches du jeu de test comparé à la régression linéaire dès la première tentative. </w:t>
+      </w:r>
+    </w:p>
+    <w:p>
+      <w:pPr>
+        <w:pBdr>
+          <w:top w:val="nil"/>
+          <w:left w:val="nil"/>
+          <w:bottom w:val="nil"/>
+          <w:right w:val="nil"/>
+          <w:between w:val="nil"/>
+        </w:pBdr>
+        <w:jc w:val="both"/>
+        <w:rPr>
+          <w:rFonts w:ascii="Montserrat" w:eastAsia="Montserrat" w:hAnsi="Montserrat" w:cs="Montserrat"/>
+        </w:rPr>
+      </w:pPr>
+    </w:p>
+    <w:p>
+      <w:pPr>
+        <w:pBdr>
+          <w:top w:val="nil"/>
+          <w:left w:val="nil"/>
+          <w:bottom w:val="nil"/>
+          <w:right w:val="nil"/>
+          <w:between w:val="nil"/>
+        </w:pBdr>
+        <w:jc w:val="both"/>
+        <w:rPr>
+          <w:rFonts w:ascii="Montserrat" w:eastAsia="Montserrat" w:hAnsi="Montserrat" w:cs="Montserrat"/>
+        </w:rPr>
+      </w:pPr>
+      <w:r>
+        <w:rPr>
+          <w:rFonts w:ascii="Montserrat" w:eastAsia="Montserrat" w:hAnsi="Montserrat" w:cs="Montserrat"/>
+        </w:rPr>
+        <w:drawing>
+          <wp:inline distT="0" distB="0" distL="0" distR="0" wp14:anchorId="32E48115" wp14:editId="2D8721B9">
+            <wp:extent cx="5731510" cy="1219835"/>
+            <wp:effectExtent l="0" t="0" r="2540" b="0"/>
+            <wp:docPr id="1959169496" name="Picture 1"/>
+            <wp:cNvGraphicFramePr>
+              <a:graphicFrameLocks xmlns:a="http://schemas.openxmlformats.org/drawingml/2006/main" noChangeAspect="1"/>
+            </wp:cNvGraphicFramePr>
+            <a:graphic xmlns:a="http://schemas.openxmlformats.org/drawingml/2006/main">
+              <a:graphicData uri="http://schemas.openxmlformats.org/drawingml/2006/picture">
+                <pic:pic xmlns:pic="http://schemas.openxmlformats.org/drawingml/2006/picture">
+                  <pic:nvPicPr>
+                    <pic:cNvPr id="1959169496" name=""/>
+                    <pic:cNvPicPr/>
+                  </pic:nvPicPr>
+                  <pic:blipFill>
+                    <a:blip r:embed="rId22"/>
+                    <a:stretch>
+                      <a:fillRect/>
+                    </a:stretch>
+                  </pic:blipFill>
+                  <pic:spPr>
+                    <a:xfrm>
+                      <a:off x="0" y="0"/>
+                      <a:ext cx="5731510" cy="1219835"/>
+                    </a:xfrm>
+                    <a:prstGeom prst="rect">
+                      <a:avLst/>
+                    </a:prstGeom>
+                  </pic:spPr>
+                </pic:pic>
+              </a:graphicData>
+            </a:graphic>
+          </wp:inline>
+        </w:drawing>
+      </w:r>
+    </w:p>
+    <w:p>
+      <w:pPr>
+        <w:pBdr>
+          <w:top w:val="nil"/>
+          <w:left w:val="nil"/>
+          <w:bottom w:val="nil"/>
+          <w:right w:val="nil"/>
+          <w:between w:val="nil"/>
+        </w:pBdr>
+        <w:jc w:val="both"/>
+        <w:rPr>
+          <w:rFonts w:ascii="Montserrat" w:eastAsia="Montserrat" w:hAnsi="Montserrat" w:cs="Montserrat"/>
+        </w:rPr>
+      </w:pPr>
+    </w:p>
+    <w:p>
+      <w:pPr>
+        <w:pBdr>
+          <w:top w:val="nil"/>
+          <w:left w:val="nil"/>
+          <w:bottom w:val="nil"/>
+          <w:right w:val="nil"/>
+          <w:between w:val="nil"/>
+        </w:pBdr>
+        <w:tabs>
+          <w:tab w:val="left" w:pos="3948"/>
+        </w:tabs>
+        <w:jc w:val="both"/>
+        <w:rPr>
+          <w:rFonts w:ascii="Montserrat" w:eastAsia="Montserrat" w:hAnsi="Montserrat" w:cs="Montserrat"/>
+        </w:rPr>
+      </w:pPr>
+      <w:r>
+        <w:rPr>
+          <w:rFonts w:ascii="Montserrat" w:eastAsia="Montserrat" w:hAnsi="Montserrat" w:cs="Montserrat"/>
+        </w:rPr>
+        <w:t xml:space="preserve">Nous avons observé un score sur le jeu d’entraînement s’élevant à 26%, 15% sur le jeu de test. Ce premier test a été réalisé avec une profondeur maximale de 2 pour éviter un temps de calcul trop long. </w:t>
+      </w:r>
+    </w:p>
+    <w:p>
+      <w:pPr>
+        <w:pBdr>
+          <w:top w:val="nil"/>
+          <w:left w:val="nil"/>
+          <w:bottom w:val="nil"/>
+          <w:right w:val="nil"/>
+          <w:between w:val="nil"/>
+        </w:pBdr>
+        <w:tabs>
+          <w:tab w:val="left" w:pos="3948"/>
+        </w:tabs>
+        <w:jc w:val="both"/>
+        <w:rPr>
+          <w:rFonts w:ascii="Montserrat" w:eastAsia="Montserrat" w:hAnsi="Montserrat" w:cs="Montserrat"/>
+        </w:rPr>
+      </w:pPr>
+    </w:p>
+    <w:p>
+      <w:pPr>
+        <w:pBdr>
+          <w:top w:val="nil"/>
+          <w:left w:val="nil"/>
+          <w:bottom w:val="nil"/>
+          <w:right w:val="nil"/>
+          <w:between w:val="nil"/>
+        </w:pBdr>
+        <w:tabs>
+          <w:tab w:val="left" w:pos="3948"/>
+        </w:tabs>
+        <w:jc w:val="both"/>
+        <w:rPr>
+          <w:rFonts w:ascii="Montserrat" w:eastAsia="Montserrat" w:hAnsi="Montserrat" w:cs="Montserrat"/>
+        </w:rPr>
+      </w:pPr>
+      <w:r>
+        <w:rPr>
+          <w:rFonts w:ascii="Montserrat" w:eastAsia="Montserrat" w:hAnsi="Montserrat" w:cs="Montserrat"/>
+        </w:rPr>
+        <w:t>Ce résultat reste malheureusement trop bas, nous avons donc fait une deuxième tentative, cette fois-ci avec un profondeur maximale de 4.</w:t>
+      </w:r>
+    </w:p>
+    <w:p>
+      <w:pPr>
+        <w:pBdr>
+          <w:top w:val="nil"/>
+          <w:left w:val="nil"/>
+          <w:bottom w:val="nil"/>
+          <w:right w:val="nil"/>
+          <w:between w:val="nil"/>
+        </w:pBdr>
+        <w:tabs>
+          <w:tab w:val="left" w:pos="3948"/>
+        </w:tabs>
+        <w:jc w:val="both"/>
+        <w:rPr>
+          <w:rFonts w:ascii="Montserrat" w:eastAsia="Montserrat" w:hAnsi="Montserrat" w:cs="Montserrat"/>
+        </w:rPr>
+      </w:pPr>
+    </w:p>
+    <w:p>
+      <w:pPr>
+        <w:pBdr>
+          <w:top w:val="nil"/>
+          <w:left w:val="nil"/>
+          <w:bottom w:val="nil"/>
+          <w:right w:val="nil"/>
+          <w:between w:val="nil"/>
+        </w:pBdr>
+        <w:tabs>
+          <w:tab w:val="left" w:pos="3948"/>
+        </w:tabs>
+        <w:jc w:val="both"/>
+        <w:rPr>
+          <w:rFonts w:ascii="Montserrat" w:eastAsia="Montserrat" w:hAnsi="Montserrat" w:cs="Montserrat"/>
+        </w:rPr>
+      </w:pPr>
+      <w:r>
+        <w:rPr>
+          <w:rFonts w:ascii="Montserrat" w:eastAsia="Montserrat" w:hAnsi="Montserrat" w:cs="Montserrat"/>
+        </w:rPr>
+        <w:drawing>
+          <wp:inline distT="0" distB="0" distL="0" distR="0" wp14:anchorId="6B08D171" wp14:editId="05704F83">
+            <wp:extent cx="5731510" cy="1492250"/>
+            <wp:effectExtent l="0" t="0" r="2540" b="0"/>
+            <wp:docPr id="62962726" name="Picture 1"/>
+            <wp:cNvGraphicFramePr>
+              <a:graphicFrameLocks xmlns:a="http://schemas.openxmlformats.org/drawingml/2006/main" noChangeAspect="1"/>
+            </wp:cNvGraphicFramePr>
+            <a:graphic xmlns:a="http://schemas.openxmlformats.org/drawingml/2006/main">
+              <a:graphicData uri="http://schemas.openxmlformats.org/drawingml/2006/picture">
+                <pic:pic xmlns:pic="http://schemas.openxmlformats.org/drawingml/2006/picture">
+                  <pic:nvPicPr>
+                    <pic:cNvPr id="62962726" name=""/>
+                    <pic:cNvPicPr/>
+                  </pic:nvPicPr>
+                  <pic:blipFill>
+                    <a:blip r:embed="rId23"/>
+                    <a:stretch>
+                      <a:fillRect/>
+                    </a:stretch>
+                  </pic:blipFill>
+                  <pic:spPr>
+                    <a:xfrm>
+                      <a:off x="0" y="0"/>
+                      <a:ext cx="5731510" cy="1492250"/>
+                    </a:xfrm>
+                    <a:prstGeom prst="rect">
+                      <a:avLst/>
+                    </a:prstGeom>
+                  </pic:spPr>
+                </pic:pic>
+              </a:graphicData>
+            </a:graphic>
+          </wp:inline>
+        </w:drawing>
+      </w:r>
+    </w:p>
+    <w:p>
+      <w:pPr>
+        <w:pBdr>
+          <w:top w:val="nil"/>
+          <w:left w:val="nil"/>
+          <w:bottom w:val="nil"/>
+          <w:right w:val="nil"/>
+          <w:between w:val="nil"/>
+        </w:pBdr>
+        <w:tabs>
+          <w:tab w:val="left" w:pos="3948"/>
+        </w:tabs>
+        <w:jc w:val="both"/>
+        <w:rPr>
+          <w:rFonts w:ascii="Montserrat" w:eastAsia="Montserrat" w:hAnsi="Montserrat" w:cs="Montserrat"/>
+        </w:rPr>
+      </w:pPr>
+    </w:p>
+    <w:p>
+      <w:pPr>
+        <w:pBdr>
+          <w:top w:val="nil"/>
+          <w:left w:val="nil"/>
+          <w:bottom w:val="nil"/>
+          <w:right w:val="nil"/>
+          <w:between w:val="nil"/>
+        </w:pBdr>
+        <w:tabs>
+          <w:tab w:val="left" w:pos="3948"/>
+        </w:tabs>
+        <w:jc w:val="both"/>
+        <w:rPr>
+          <w:rFonts w:ascii="Montserrat" w:eastAsia="Montserrat" w:hAnsi="Montserrat" w:cs="Montserrat"/>
+        </w:rPr>
+      </w:pPr>
+      <w:r>
+        <w:rPr>
+          <w:rFonts w:ascii="Montserrat" w:eastAsia="Montserrat" w:hAnsi="Montserrat" w:cs="Montserrat"/>
+        </w:rPr>
+        <w:t>Le score sur le jeu de test est sensiblement meilleur, s’élevant à 20%. Le score sur le jeu d’entraînement augmente par contre considérablement, montant à 46%.</w:t>
+      </w:r>
+    </w:p>
+    <w:p>
+      <w:pPr>
+        <w:pBdr>
+          <w:top w:val="nil"/>
+          <w:left w:val="nil"/>
+          <w:bottom w:val="nil"/>
+          <w:right w:val="nil"/>
+          <w:between w:val="nil"/>
+        </w:pBdr>
+        <w:tabs>
+          <w:tab w:val="left" w:pos="3948"/>
+        </w:tabs>
+        <w:jc w:val="both"/>
+        <w:rPr>
+          <w:rFonts w:ascii="Montserrat" w:eastAsia="Montserrat" w:hAnsi="Montserrat" w:cs="Montserrat"/>
+        </w:rPr>
+      </w:pPr>
+    </w:p>
+    <w:p>
+      <w:pPr>
+        <w:pBdr>
+          <w:top w:val="nil"/>
+          <w:left w:val="nil"/>
+          <w:bottom w:val="nil"/>
+          <w:right w:val="nil"/>
+          <w:between w:val="nil"/>
+        </w:pBdr>
+        <w:tabs>
+          <w:tab w:val="left" w:pos="3948"/>
+        </w:tabs>
+        <w:jc w:val="both"/>
+        <w:rPr>
+          <w:rFonts w:ascii="Montserrat" w:eastAsia="Montserrat" w:hAnsi="Montserrat" w:cs="Montserrat"/>
+        </w:rPr>
+      </w:pPr>
+      <w:r>
+        <w:rPr>
+          <w:rFonts w:ascii="Montserrat" w:eastAsia="Montserrat" w:hAnsi="Montserrat" w:cs="Montserrat"/>
+        </w:rPr>
+        <w:t xml:space="preserve">Une dernière tentative a été faite sans indiquer </w:t>
+      </w:r>
+      <w:r>
+        <w:rPr>
+          <w:rFonts w:ascii="Montserrat" w:eastAsia="Montserrat" w:hAnsi="Montserrat" w:cs="Montserrat"/>
+        </w:rPr>
+        <w:t>au modèle la profondeur maximal. Dans ce cas de figure, le modèle continue de s’entraîner et de faire des embranchements jusqu’à ce que chaque feuille soit pur. On considère comme pur une feuille qui contient une valeur unique, qui ne peut pas s’embrancher d’avantage.</w:t>
+      </w:r>
+    </w:p>
+    <w:p>
+      <w:pPr>
+        <w:pBdr>
+          <w:top w:val="nil"/>
+          <w:left w:val="nil"/>
+          <w:bottom w:val="nil"/>
+          <w:right w:val="nil"/>
+          <w:between w:val="nil"/>
+        </w:pBdr>
+        <w:tabs>
+          <w:tab w:val="left" w:pos="3948"/>
+        </w:tabs>
+        <w:jc w:val="both"/>
+        <w:rPr>
+          <w:rFonts w:ascii="Montserrat" w:eastAsia="Montserrat" w:hAnsi="Montserrat" w:cs="Montserrat"/>
+        </w:rPr>
+      </w:pPr>
+    </w:p>
+    <w:p>
+      <w:pPr>
+        <w:pBdr>
+          <w:top w:val="nil"/>
+          <w:left w:val="nil"/>
+          <w:bottom w:val="nil"/>
+          <w:right w:val="nil"/>
+          <w:between w:val="nil"/>
+        </w:pBdr>
+        <w:tabs>
+          <w:tab w:val="left" w:pos="3948"/>
+        </w:tabs>
+        <w:jc w:val="both"/>
+        <w:rPr>
+          <w:rFonts w:ascii="Montserrat" w:eastAsia="Montserrat" w:hAnsi="Montserrat" w:cs="Montserrat"/>
+        </w:rPr>
+      </w:pPr>
+      <w:r>
+        <w:rPr>
+          <w:rFonts w:ascii="Montserrat" w:eastAsia="Montserrat" w:hAnsi="Montserrat" w:cs="Montserrat"/>
+        </w:rPr>
+        <w:drawing>
+          <wp:inline distT="0" distB="0" distL="0" distR="0" wp14:anchorId="0BF88371" wp14:editId="0EBBA462">
+            <wp:extent cx="5731510" cy="1516380"/>
+            <wp:effectExtent l="0" t="0" r="2540" b="7620"/>
+            <wp:docPr id="487086931" name="Picture 1"/>
+            <wp:cNvGraphicFramePr>
+              <a:graphicFrameLocks xmlns:a="http://schemas.openxmlformats.org/drawingml/2006/main" noChangeAspect="1"/>
+            </wp:cNvGraphicFramePr>
+            <a:graphic xmlns:a="http://schemas.openxmlformats.org/drawingml/2006/main">
+              <a:graphicData uri="http://schemas.openxmlformats.org/drawingml/2006/picture">
+                <pic:pic xmlns:pic="http://schemas.openxmlformats.org/drawingml/2006/picture">
+                  <pic:nvPicPr>
+                    <pic:cNvPr id="487086931" name=""/>
+                    <pic:cNvPicPr/>
+                  </pic:nvPicPr>
+                  <pic:blipFill>
+                    <a:blip r:embed="rId24"/>
+                    <a:stretch>
+                      <a:fillRect/>
+                    </a:stretch>
+                  </pic:blipFill>
+                  <pic:spPr>
+                    <a:xfrm>
+                      <a:off x="0" y="0"/>
+                      <a:ext cx="5731510" cy="1516380"/>
+                    </a:xfrm>
+                    <a:prstGeom prst="rect">
+                      <a:avLst/>
+                    </a:prstGeom>
+                  </pic:spPr>
+                </pic:pic>
+              </a:graphicData>
+            </a:graphic>
+          </wp:inline>
+        </w:drawing>
+      </w:r>
+    </w:p>
+    <w:p>
+      <w:pPr>
+        <w:pBdr>
+          <w:top w:val="nil"/>
+          <w:left w:val="nil"/>
+          <w:bottom w:val="nil"/>
+          <w:right w:val="nil"/>
+          <w:between w:val="nil"/>
+        </w:pBdr>
+        <w:tabs>
+          <w:tab w:val="left" w:pos="3948"/>
+        </w:tabs>
+        <w:jc w:val="both"/>
+        <w:rPr>
+          <w:rFonts w:ascii="Montserrat" w:eastAsia="Montserrat" w:hAnsi="Montserrat" w:cs="Montserrat"/>
+        </w:rPr>
+      </w:pPr>
+    </w:p>
+    <w:p>
+      <w:pPr>
+        <w:pBdr>
+          <w:top w:val="nil"/>
+          <w:left w:val="nil"/>
+          <w:bottom w:val="nil"/>
+          <w:right w:val="nil"/>
+          <w:between w:val="nil"/>
+        </w:pBdr>
+        <w:tabs>
+          <w:tab w:val="left" w:pos="3948"/>
+        </w:tabs>
+        <w:jc w:val="both"/>
+        <w:rPr>
+          <w:rFonts w:ascii="Montserrat" w:eastAsia="Montserrat" w:hAnsi="Montserrat" w:cs="Montserrat"/>
+        </w:rPr>
+      </w:pPr>
+      <w:r>
+        <w:rPr>
+          <w:rFonts w:ascii="Montserrat" w:eastAsia="Montserrat" w:hAnsi="Montserrat" w:cs="Montserrat"/>
+        </w:rPr>
+        <w:lastRenderedPageBreak/>
+        <w:t xml:space="preserve">Cette augmentation du nombre du nombre d’embranchements a eu pour effet d’améliorer considérablement le score sur le jeu de test, s’élevant maintenant à 34%. Le score sur le jeu d’entraînement a lui par contre explosé, affichant près de 90%. </w:t>
+      </w:r>
+    </w:p>
+    <w:p>
+      <w:pPr>
+        <w:pBdr>
+          <w:top w:val="nil"/>
+          <w:left w:val="nil"/>
+          <w:bottom w:val="nil"/>
+          <w:right w:val="nil"/>
+          <w:between w:val="nil"/>
+        </w:pBdr>
+        <w:tabs>
+          <w:tab w:val="left" w:pos="3948"/>
+        </w:tabs>
+        <w:jc w:val="both"/>
+        <w:rPr>
+          <w:rFonts w:ascii="Montserrat" w:eastAsia="Montserrat" w:hAnsi="Montserrat" w:cs="Montserrat"/>
+        </w:rPr>
+      </w:pPr>
+    </w:p>
+    <w:p>
+      <w:pPr>
+        <w:pBdr>
+          <w:top w:val="nil"/>
+          <w:left w:val="nil"/>
+          <w:bottom w:val="nil"/>
+          <w:right w:val="nil"/>
+          <w:between w:val="nil"/>
+        </w:pBdr>
+        <w:tabs>
+          <w:tab w:val="left" w:pos="3948"/>
+        </w:tabs>
+        <w:jc w:val="both"/>
+        <w:rPr>
+          <w:rFonts w:ascii="Montserrat" w:eastAsia="Montserrat" w:hAnsi="Montserrat" w:cs="Montserrat"/>
+        </w:rPr>
+      </w:pPr>
+      <w:r>
+        <w:rPr>
+          <w:rFonts w:ascii="Montserrat" w:eastAsia="Montserrat" w:hAnsi="Montserrat" w:cs="Montserrat"/>
+        </w:rPr>
+        <w:t xml:space="preserve">Augmenter le nombre d’embranchement dans le modèle de Random Forest a pour effet de sur-entraîner le modèle. Certes, le score sur le jeu de test augmente lui aussi, mais pas suffisament. Passé un certain stade, ce sur-entraînement devient contre productif. </w:t>
+      </w:r>
+    </w:p>
+    <w:p>
+      <w:pPr>
+        <w:pBdr>
+          <w:top w:val="nil"/>
+          <w:left w:val="nil"/>
+          <w:bottom w:val="nil"/>
+          <w:right w:val="nil"/>
+          <w:between w:val="nil"/>
+        </w:pBdr>
+        <w:tabs>
+          <w:tab w:val="left" w:pos="3948"/>
+        </w:tabs>
+        <w:jc w:val="both"/>
+        <w:rPr>
+          <w:rFonts w:ascii="Montserrat" w:eastAsia="Montserrat" w:hAnsi="Montserrat" w:cs="Montserrat"/>
+        </w:rPr>
+      </w:pPr>
+    </w:p>
+    <w:p>
+      <w:pPr>
+        <w:pBdr>
+          <w:top w:val="nil"/>
+          <w:left w:val="nil"/>
+          <w:bottom w:val="nil"/>
+          <w:right w:val="nil"/>
+          <w:between w:val="nil"/>
+        </w:pBdr>
+        <w:tabs>
+          <w:tab w:val="left" w:pos="3948"/>
+        </w:tabs>
+        <w:jc w:val="both"/>
+        <w:rPr>
+          <w:rFonts w:ascii="Montserrat" w:eastAsia="Montserrat" w:hAnsi="Montserrat" w:cs="Montserrat"/>
+        </w:rPr>
+      </w:pPr>
+      <w:r>
+        <w:rPr>
+          <w:rFonts w:ascii="Montserrat" w:eastAsia="Montserrat" w:hAnsi="Montserrat" w:cs="Montserrat"/>
+        </w:rPr>
+        <w:t>Nous estimons que garder la profondeur maximale à 4 noeuds rend le résultat le plus optimal en utilisant ce modèle.</w:t>
+      </w:r>
+    </w:p>
+    <w:p>
+      <w:pPr>
+        <w:pBdr>
+          <w:top w:val="nil"/>
+          <w:left w:val="nil"/>
+          <w:bottom w:val="nil"/>
+          <w:right w:val="nil"/>
+          <w:between w:val="nil"/>
+        </w:pBdr>
+        <w:tabs>
+          <w:tab w:val="left" w:pos="3948"/>
+        </w:tabs>
+        <w:jc w:val="both"/>
+        <w:rPr>
+          <w:rFonts w:ascii="Montserrat" w:eastAsia="Montserrat" w:hAnsi="Montserrat" w:cs="Montserrat"/>
+        </w:rPr>
+      </w:pPr>
+    </w:p>
+    <w:p>
+      <w:pPr>
+        <w:pBdr>
+          <w:top w:val="nil"/>
+          <w:left w:val="nil"/>
+          <w:bottom w:val="nil"/>
+          <w:right w:val="nil"/>
+          <w:between w:val="nil"/>
+        </w:pBdr>
+        <w:tabs>
+          <w:tab w:val="left" w:pos="3948"/>
+        </w:tabs>
+        <w:jc w:val="both"/>
+        <w:rPr>
+          <w:rFonts w:ascii="Montserrat" w:eastAsia="Montserrat" w:hAnsi="Montserrat" w:cs="Montserrat"/>
+          <w:u w:val="single"/>
+        </w:rPr>
+      </w:pPr>
+      <w:r>
+        <w:rPr>
+          <w:rFonts w:ascii="Montserrat" w:eastAsia="Montserrat" w:hAnsi="Montserrat" w:cs="Montserrat"/>
+          <w:u w:val="single"/>
+        </w:rPr>
+        <w:t>Arbre de régression</w:t>
+      </w:r>
     </w:p>
     <w:p>
       <w:pPr>
@@ -4409,7 +5065,6 @@
         <w:rPr>
           <w:rFonts w:ascii="Montserrat" w:eastAsia="Montserrat" w:hAnsi="Montserrat" w:cs="Montserrat"/>
         </w:rPr>
-        <w:lastRenderedPageBreak/>
         <w:t>Quelles pistes d’amélioration suggérez-vous pour augmenter les performances de votre modèle ?</w:t>
       </w:r>
     </w:p>
@@ -4513,10 +5168,10 @@
       </w:r>
     </w:p>
     <w:sectPr>
-      <w:headerReference w:type="default" r:id="rId22"/>
-      <w:footerReference w:type="default" r:id="rId23"/>
-      <w:headerReference w:type="first" r:id="rId24"/>
-      <w:footerReference w:type="first" r:id="rId25"/>
+      <w:headerReference w:type="default" r:id="rId25"/>
+      <w:footerReference w:type="default" r:id="rId26"/>
+      <w:headerReference w:type="first" r:id="rId27"/>
+      <w:footerReference w:type="first" r:id="rId28"/>
       <w:pgSz w:w="11906" w:h="16838"/>
       <w:pgMar w:top="850" w:right="1440" w:bottom="1133" w:left="1440" w:header="0" w:footer="850" w:gutter="0"/>
       <w:pgNumType w:start="0"/>
@@ -4943,12 +5598,12 @@
 <w:numbering xmlns:wpc="http://schemas.microsoft.com/office/word/2010/wordprocessingCanvas" xmlns:cx="http://schemas.microsoft.com/office/drawing/2014/chartex" xmlns:cx1="http://schemas.microsoft.com/office/drawing/2015/9/8/chartex" xmlns:cx2="http://schemas.microsoft.com/office/drawing/2015/10/21/chartex" xmlns:cx3="http://schemas.microsoft.com/office/drawing/2016/5/9/chartex" xmlns:cx4="http://schemas.microsoft.com/office/drawing/2016/5/10/chartex" xmlns:cx5="http://schemas.microsoft.com/office/drawing/2016/5/11/chartex" xmlns:cx6="http://schemas.microsoft.com/office/drawing/2016/5/12/chartex" xmlns:cx7="http://schemas.microsoft.com/office/drawing/2016/5/13/chartex" xmlns:cx8="http://schemas.microsoft.com/office/drawing/2016/5/14/chartex" xmlns:mc="http://schemas.openxmlformats.org/markup-compatibility/2006" xmlns:aink="http://schemas.microsoft.com/office/drawing/2016/ink" xmlns:am3d="http://schemas.microsoft.com/office/drawing/2017/model3d" xmlns:o="urn:schemas-microsoft-com:office:office" xmlns:oel="http://schemas.microsoft.com/office/2019/extlst" xmlns:r="http://schemas.openxmlformats.org/officeDocument/2006/relationships" xmlns:m="http://schemas.openxmlformats.org/officeDocument/2006/math" xmlns:v="urn:schemas-microsoft-com:vml" xmlns:wp14="http://schemas.microsoft.com/office/word/2010/wordprocessingDrawing" xmlns:wp="http://schemas.openxmlformats.org/drawingml/2006/wordprocessingDrawing" xmlns:w10="urn:schemas-microsoft-com:office:word" xmlns:w="http://schemas.openxmlformats.org/wordprocessingml/2006/main" xmlns:w14="http://schemas.microsoft.com/office/word/2010/wordml" xmlns:w15="http://schemas.microsoft.com/office/word/2012/wordml" xmlns:w16cex="http://schemas.microsoft.com/office/word/2018/wordml/cex" xmlns:w16cid="http://schemas.microsoft.com/office/word/2016/wordml/cid" xmlns:w16="http://schemas.microsoft.com/office/word/2018/wordml" xmlns:w16du="http://schemas.microsoft.com/office/word/2023/wordml/word16du" xmlns:w16sdtdh="http://schemas.microsoft.com/office/word/2020/wordml/sdtdatahash" xmlns:w16se="http://schemas.microsoft.com/office/word/2015/wordml/symex" xmlns:wpg="http://schemas.microsoft.com/office/word/2010/wordprocessingGroup" xmlns:wpi="http://schemas.microsoft.com/office/word/2010/wordprocessingInk" xmlns:wne="http://schemas.microsoft.com/office/word/2006/wordml" xmlns:wps="http://schemas.microsoft.com/office/word/2010/wordprocessingShape" mc:Ignorable="w14 w15 w16se w16cid w16 w16cex w16sdtdh w16du wp14">
   <w:numPicBullet w:numPicBulletId="0">
     <w:pict>
-      <v:rect id="_x0000_i1038" style="width:0;height:1.5pt" o:hralign="center" o:bullet="t" o:hrstd="t" o:hr="t" fillcolor="#a0a0a0" stroked="f"/>
+      <v:rect id="_x0000_i1082" style="width:0;height:1.5pt" o:hralign="center" o:bullet="t" o:hrstd="t" o:hr="t" fillcolor="#a0a0a0" stroked="f"/>
     </w:pict>
   </w:numPicBullet>
   <w:numPicBullet w:numPicBulletId="1">
     <w:pict>
-      <v:rect id="_x0000_i1039" style="width:0;height:1.5pt" o:hralign="center" o:bullet="t" o:hrstd="t" o:hr="t" fillcolor="#a0a0a0" stroked="f"/>
+      <v:rect id="_x0000_i1083" style="width:0;height:1.5pt" o:hralign="center" o:bullet="t" o:hrstd="t" o:hr="t" fillcolor="#a0a0a0" stroked="f"/>
     </w:pict>
   </w:numPicBullet>
   <w:abstractNum w:abstractNumId="0" w15:restartNumberingAfterBreak="0">

</xml_diff>

<commit_message>
Mis à jour 08042024
</commit_message>
<xml_diff>
--- a/Report/Rapport_projet_jeux_video.docx
+++ b/Report/Rapport_projet_jeux_video.docx
@@ -1,6 +1,6 @@
 
 <file path=word/document.xml><?xml version="1.0" encoding="utf-8"?>
-<w:document xmlns:wpc="http://schemas.microsoft.com/office/word/2010/wordprocessingCanvas" xmlns:cx="http://schemas.microsoft.com/office/drawing/2014/chartex" xmlns:cx1="http://schemas.microsoft.com/office/drawing/2015/9/8/chartex" xmlns:cx2="http://schemas.microsoft.com/office/drawing/2015/10/21/chartex" xmlns:cx3="http://schemas.microsoft.com/office/drawing/2016/5/9/chartex" xmlns:cx4="http://schemas.microsoft.com/office/drawing/2016/5/10/chartex" xmlns:cx5="http://schemas.microsoft.com/office/drawing/2016/5/11/chartex" xmlns:cx6="http://schemas.microsoft.com/office/drawing/2016/5/12/chartex" xmlns:cx7="http://schemas.microsoft.com/office/drawing/2016/5/13/chartex" xmlns:cx8="http://schemas.microsoft.com/office/drawing/2016/5/14/chartex" xmlns:mc="http://schemas.openxmlformats.org/markup-compatibility/2006" xmlns:aink="http://schemas.microsoft.com/office/drawing/2016/ink" xmlns:am3d="http://schemas.microsoft.com/office/drawing/2017/model3d" xmlns:o="urn:schemas-microsoft-com:office:office" xmlns:oel="http://schemas.microsoft.com/office/2019/extlst" xmlns:r="http://schemas.openxmlformats.org/officeDocument/2006/relationships" xmlns:m="http://schemas.openxmlformats.org/officeDocument/2006/math" xmlns:v="urn:schemas-microsoft-com:vml" xmlns:wp14="http://schemas.microsoft.com/office/word/2010/wordprocessingDrawing" xmlns:wp="http://schemas.openxmlformats.org/drawingml/2006/wordprocessingDrawing" xmlns:w10="urn:schemas-microsoft-com:office:word" xmlns:w="http://schemas.openxmlformats.org/wordprocessingml/2006/main" xmlns:w14="http://schemas.microsoft.com/office/word/2010/wordml" xmlns:w15="http://schemas.microsoft.com/office/word/2012/wordml" xmlns:w16cex="http://schemas.microsoft.com/office/word/2018/wordml/cex" xmlns:w16cid="http://schemas.microsoft.com/office/word/2016/wordml/cid" xmlns:w16="http://schemas.microsoft.com/office/word/2018/wordml" xmlns:w16sdtdh="http://schemas.microsoft.com/office/word/2020/wordml/sdtdatahash" xmlns:w16se="http://schemas.microsoft.com/office/word/2015/wordml/symex" xmlns:wpg="http://schemas.microsoft.com/office/word/2010/wordprocessingGroup" xmlns:wpi="http://schemas.microsoft.com/office/word/2010/wordprocessingInk" xmlns:wne="http://schemas.microsoft.com/office/word/2006/wordml" xmlns:wps="http://schemas.microsoft.com/office/word/2010/wordprocessingShape" mc:Ignorable="w14 w15 w16se w16cid w16 w16cex w16sdtdh wp14">
+<w:document xmlns:wpc="http://schemas.microsoft.com/office/word/2010/wordprocessingCanvas" xmlns:cx="http://schemas.microsoft.com/office/drawing/2014/chartex" xmlns:cx1="http://schemas.microsoft.com/office/drawing/2015/9/8/chartex" xmlns:cx2="http://schemas.microsoft.com/office/drawing/2015/10/21/chartex" xmlns:cx3="http://schemas.microsoft.com/office/drawing/2016/5/9/chartex" xmlns:cx4="http://schemas.microsoft.com/office/drawing/2016/5/10/chartex" xmlns:cx5="http://schemas.microsoft.com/office/drawing/2016/5/11/chartex" xmlns:cx6="http://schemas.microsoft.com/office/drawing/2016/5/12/chartex" xmlns:cx7="http://schemas.microsoft.com/office/drawing/2016/5/13/chartex" xmlns:cx8="http://schemas.microsoft.com/office/drawing/2016/5/14/chartex" xmlns:mc="http://schemas.openxmlformats.org/markup-compatibility/2006" xmlns:aink="http://schemas.microsoft.com/office/drawing/2016/ink" xmlns:am3d="http://schemas.microsoft.com/office/drawing/2017/model3d" xmlns:o="urn:schemas-microsoft-com:office:office" xmlns:oel="http://schemas.microsoft.com/office/2019/extlst" xmlns:r="http://schemas.openxmlformats.org/officeDocument/2006/relationships" xmlns:m="http://schemas.openxmlformats.org/officeDocument/2006/math" xmlns:v="urn:schemas-microsoft-com:vml" xmlns:wp14="http://schemas.microsoft.com/office/word/2010/wordprocessingDrawing" xmlns:wp="http://schemas.openxmlformats.org/drawingml/2006/wordprocessingDrawing" xmlns:w10="urn:schemas-microsoft-com:office:word" xmlns:w="http://schemas.openxmlformats.org/wordprocessingml/2006/main" xmlns:w14="http://schemas.microsoft.com/office/word/2010/wordml" xmlns:w15="http://schemas.microsoft.com/office/word/2012/wordml" xmlns:w16cex="http://schemas.microsoft.com/office/word/2018/wordml/cex" xmlns:w16cid="http://schemas.microsoft.com/office/word/2016/wordml/cid" xmlns:w16="http://schemas.microsoft.com/office/word/2018/wordml" xmlns:w16du="http://schemas.microsoft.com/office/word/2023/wordml/word16du" xmlns:w16sdtdh="http://schemas.microsoft.com/office/word/2020/wordml/sdtdatahash" xmlns:w16se="http://schemas.microsoft.com/office/word/2015/wordml/symex" xmlns:wpg="http://schemas.microsoft.com/office/word/2010/wordprocessingGroup" xmlns:wpi="http://schemas.microsoft.com/office/word/2010/wordprocessingInk" xmlns:wne="http://schemas.microsoft.com/office/word/2006/wordml" xmlns:wps="http://schemas.microsoft.com/office/word/2010/wordprocessingShape" mc:Ignorable="w14 w15 w16se w16cid w16 w16cex w16sdtdh w16du wp14">
   <w:body>
     <w:p>
       <w:pPr>
@@ -62,29 +62,7 @@
           <w:sz w:val="30"/>
           <w:szCs w:val="30"/>
         </w:rPr>
-        <w:t xml:space="preserve">Projet Data </w:t>
-      </w:r>
-      <w:proofErr w:type="spellStart"/>
-      <w:r>
-        <w:rPr>
-          <w:rFonts w:ascii="Montserrat" w:eastAsia="Montserrat" w:hAnsi="Montserrat" w:cs="Montserrat"/>
-          <w:b/>
-          <w:color w:val="5930F2"/>
-          <w:sz w:val="30"/>
-          <w:szCs w:val="30"/>
-        </w:rPr>
-        <w:t>Analysis</w:t>
-      </w:r>
-      <w:proofErr w:type="spellEnd"/>
-      <w:r>
-        <w:rPr>
-          <w:rFonts w:ascii="Montserrat" w:eastAsia="Montserrat" w:hAnsi="Montserrat" w:cs="Montserrat"/>
-          <w:b/>
-          <w:color w:val="5930F2"/>
-          <w:sz w:val="30"/>
-          <w:szCs w:val="30"/>
-        </w:rPr>
-        <w:t xml:space="preserve"> - Jeux Vidéo</w:t>
+        <w:t>Projet Data Analysis - Jeux Vidéo</w:t>
       </w:r>
     </w:p>
     <w:p>
@@ -293,21 +271,7 @@
         <w:rPr>
           <w:rFonts w:ascii="Montserrat" w:eastAsia="Montserrat" w:hAnsi="Montserrat" w:cs="Montserrat"/>
         </w:rPr>
-        <w:t xml:space="preserve"> de revenus en 2023. L’industrie du jeu vidéo est donc une manne importante, riche en données à exploiter et où la concurrence est forte. Notre ambition à travers ce projet est de proposer une analyse des données du secteur, de reconnaître des corrélations et des disparités entre éditeurs, plateformes, distributeurs et de pouvoir élaborer un algorithme de machine-</w:t>
-      </w:r>
-      <w:proofErr w:type="spellStart"/>
-      <w:r>
-        <w:rPr>
-          <w:rFonts w:ascii="Montserrat" w:eastAsia="Montserrat" w:hAnsi="Montserrat" w:cs="Montserrat"/>
-        </w:rPr>
-        <w:t>learning</w:t>
-      </w:r>
-      <w:proofErr w:type="spellEnd"/>
-      <w:r>
-        <w:rPr>
-          <w:rFonts w:ascii="Montserrat" w:eastAsia="Montserrat" w:hAnsi="Montserrat" w:cs="Montserrat"/>
-        </w:rPr>
-        <w:t xml:space="preserve"> pouvant prédire le nombre de ventes d’un jeu vidéo.</w:t>
+        <w:t xml:space="preserve"> de revenus en 2023. L’industrie du jeu vidéo est donc une manne importante, riche en données à exploiter et où la concurrence est forte. Notre ambition à travers ce projet est de proposer une analyse des données du secteur, de reconnaître des corrélations et des disparités entre éditeurs, plateformes, distributeurs et de pouvoir élaborer un algorithme de machine-learning pouvant prédire le nombre de ventes d’un jeu vidéo.</w:t>
       </w:r>
     </w:p>
     <w:p>
@@ -366,21 +330,7 @@
         <w:rPr>
           <w:rFonts w:ascii="Montserrat" w:eastAsia="Montserrat" w:hAnsi="Montserrat" w:cs="Montserrat"/>
         </w:rPr>
-        <w:t xml:space="preserve">Exploration, visualisation et </w:t>
-      </w:r>
-      <w:proofErr w:type="spellStart"/>
-      <w:r>
-        <w:rPr>
-          <w:rFonts w:ascii="Montserrat" w:eastAsia="Montserrat" w:hAnsi="Montserrat" w:cs="Montserrat"/>
-        </w:rPr>
-        <w:t>pre-processing</w:t>
-      </w:r>
-      <w:proofErr w:type="spellEnd"/>
-      <w:r>
-        <w:rPr>
-          <w:rFonts w:ascii="Montserrat" w:eastAsia="Montserrat" w:hAnsi="Montserrat" w:cs="Montserrat"/>
-        </w:rPr>
-        <w:t xml:space="preserve">  du jeu de données</w:t>
+        <w:t>Exploration, visualisation et pre-processing  du jeu de données</w:t>
       </w:r>
     </w:p>
     <w:p>
@@ -398,21 +348,7 @@
         <w:rPr>
           <w:rFonts w:ascii="Montserrat" w:eastAsia="Montserrat" w:hAnsi="Montserrat" w:cs="Montserrat"/>
         </w:rPr>
-        <w:t>Entraînement et évaluation des modèles de machine-</w:t>
-      </w:r>
-      <w:proofErr w:type="spellStart"/>
-      <w:r>
-        <w:rPr>
-          <w:rFonts w:ascii="Montserrat" w:eastAsia="Montserrat" w:hAnsi="Montserrat" w:cs="Montserrat"/>
-        </w:rPr>
-        <w:t>learning</w:t>
-      </w:r>
-      <w:proofErr w:type="spellEnd"/>
-      <w:r>
-        <w:rPr>
-          <w:rFonts w:ascii="Montserrat" w:eastAsia="Montserrat" w:hAnsi="Montserrat" w:cs="Montserrat"/>
-        </w:rPr>
-        <w:t xml:space="preserve"> pour la prédiction du nombre de ventes </w:t>
+        <w:t xml:space="preserve">Entraînement et évaluation des modèles de machine-learning pour la prédiction du nombre de ventes </w:t>
       </w:r>
     </w:p>
     <w:p>
@@ -560,27 +496,7 @@
           <w:shd w:val="clear" w:color="auto" w:fill="5930F2"/>
         </w:rPr>
         <w:lastRenderedPageBreak/>
-        <w:t xml:space="preserve">Objectif 1 :  Exploration, de data visualisation et de </w:t>
-      </w:r>
-      <w:proofErr w:type="spellStart"/>
-      <w:r>
-        <w:rPr>
-          <w:rFonts w:ascii="Montserrat" w:eastAsia="Montserrat" w:hAnsi="Montserrat" w:cs="Montserrat"/>
-          <w:b/>
-          <w:color w:val="F3F3F3"/>
-          <w:shd w:val="clear" w:color="auto" w:fill="5930F2"/>
-        </w:rPr>
-        <w:t>pre-processing</w:t>
-      </w:r>
-      <w:proofErr w:type="spellEnd"/>
-      <w:r>
-        <w:rPr>
-          <w:rFonts w:ascii="Montserrat" w:eastAsia="Montserrat" w:hAnsi="Montserrat" w:cs="Montserrat"/>
-          <w:b/>
-          <w:color w:val="F3F3F3"/>
-          <w:shd w:val="clear" w:color="auto" w:fill="5930F2"/>
-        </w:rPr>
-        <w:t xml:space="preserve"> des données</w:t>
+        <w:t>Objectif 1 :  Exploration, de data visualisation et de pre-processing des données</w:t>
       </w:r>
     </w:p>
     <w:p>
@@ -625,7 +541,7 @@
     </w:p>
     <w:p>
       <w:pPr>
-        <w:pStyle w:val="Titre2"/>
+        <w:pStyle w:val="Heading2"/>
         <w:jc w:val="both"/>
         <w:rPr>
           <w:rFonts w:ascii="Montserrat" w:eastAsia="Montserrat" w:hAnsi="Montserrat" w:cs="Montserrat"/>
@@ -657,55 +573,7 @@
           <w:rFonts w:ascii="Montserrat" w:eastAsia="Montserrat" w:hAnsi="Montserrat" w:cs="Montserrat"/>
           <w:lang w:val="fr-FR"/>
         </w:rPr>
-        <w:t xml:space="preserve">L’équipe de </w:t>
-      </w:r>
-      <w:proofErr w:type="spellStart"/>
-      <w:r>
-        <w:rPr>
-          <w:rFonts w:ascii="Montserrat" w:eastAsia="Montserrat" w:hAnsi="Montserrat" w:cs="Montserrat"/>
-          <w:lang w:val="fr-FR"/>
-        </w:rPr>
-        <w:t>DataScientest</w:t>
-      </w:r>
-      <w:proofErr w:type="spellEnd"/>
-      <w:r>
-        <w:rPr>
-          <w:rFonts w:ascii="Montserrat" w:eastAsia="Montserrat" w:hAnsi="Montserrat" w:cs="Montserrat"/>
-          <w:lang w:val="fr-FR"/>
-        </w:rPr>
-        <w:t xml:space="preserve"> nous a redirigé vers un jeu de données disponible sur </w:t>
-      </w:r>
-      <w:proofErr w:type="spellStart"/>
-      <w:r>
-        <w:rPr>
-          <w:rFonts w:ascii="Montserrat" w:eastAsia="Montserrat" w:hAnsi="Montserrat" w:cs="Montserrat"/>
-          <w:lang w:val="fr-FR"/>
-        </w:rPr>
-        <w:t>Kaggle</w:t>
-      </w:r>
-      <w:proofErr w:type="spellEnd"/>
-      <w:r>
-        <w:rPr>
-          <w:rFonts w:ascii="Montserrat" w:eastAsia="Montserrat" w:hAnsi="Montserrat" w:cs="Montserrat"/>
-          <w:lang w:val="fr-FR"/>
-        </w:rPr>
-        <w:t xml:space="preserve">, issu d’un </w:t>
-      </w:r>
-      <w:proofErr w:type="spellStart"/>
-      <w:r>
-        <w:rPr>
-          <w:rFonts w:ascii="Montserrat" w:eastAsia="Montserrat" w:hAnsi="Montserrat" w:cs="Montserrat"/>
-          <w:lang w:val="fr-FR"/>
-        </w:rPr>
-        <w:t>scrap</w:t>
-      </w:r>
-      <w:proofErr w:type="spellEnd"/>
-      <w:r>
-        <w:rPr>
-          <w:rFonts w:ascii="Montserrat" w:eastAsia="Montserrat" w:hAnsi="Montserrat" w:cs="Montserrat"/>
-          <w:lang w:val="fr-FR"/>
-        </w:rPr>
-        <w:t xml:space="preserve"> du site </w:t>
+        <w:t xml:space="preserve">L’équipe de DataScientest nous a redirigé vers un jeu de données disponible sur Kaggle, issu d’un scrap du site </w:t>
       </w:r>
       <w:hyperlink r:id="rId9" w:history="1">
         <w:r>
@@ -748,64 +616,32 @@
           <w:rFonts w:ascii="Montserrat" w:eastAsia="Montserrat" w:hAnsi="Montserrat" w:cs="Montserrat"/>
           <w:lang w:val="fr-FR"/>
         </w:rPr>
-        <w:t xml:space="preserve">Le jeu de données en question était toutefois quelque peu limité. Le document ayant été créé en 2016, il ne pouvait pas inclure les ventes de jeux sortis plus récemment. La variable développeur manquait également au jeu de données. Nous avons donc fait un travail de recherche supplémentaire pour trouver un </w:t>
-      </w:r>
-      <w:proofErr w:type="spellStart"/>
-      <w:r>
-        <w:rPr>
-          <w:rFonts w:ascii="Montserrat" w:eastAsia="Montserrat" w:hAnsi="Montserrat" w:cs="Montserrat"/>
-          <w:lang w:val="fr-FR"/>
-        </w:rPr>
-        <w:t>scap</w:t>
-      </w:r>
-      <w:proofErr w:type="spellEnd"/>
-      <w:r>
-        <w:rPr>
-          <w:rFonts w:ascii="Montserrat" w:eastAsia="Montserrat" w:hAnsi="Montserrat" w:cs="Montserrat"/>
-          <w:lang w:val="fr-FR"/>
-        </w:rPr>
-        <w:t xml:space="preserve"> plus complet.</w:t>
-      </w:r>
-    </w:p>
-    <w:p>
-      <w:pPr>
-        <w:jc w:val="both"/>
-        <w:rPr>
-          <w:rFonts w:ascii="Montserrat" w:eastAsia="Montserrat" w:hAnsi="Montserrat" w:cs="Montserrat"/>
-          <w:lang w:val="fr-FR"/>
-        </w:rPr>
-      </w:pPr>
-    </w:p>
-    <w:p>
-      <w:pPr>
-        <w:jc w:val="both"/>
-        <w:rPr>
-          <w:rFonts w:ascii="Montserrat" w:eastAsia="Montserrat" w:hAnsi="Montserrat" w:cs="Montserrat"/>
-          <w:lang w:val="fr-FR"/>
-        </w:rPr>
-      </w:pPr>
-      <w:r>
-        <w:rPr>
-          <w:rFonts w:ascii="Montserrat" w:eastAsia="Montserrat" w:hAnsi="Montserrat" w:cs="Montserrat"/>
-          <w:lang w:val="fr-FR"/>
-        </w:rPr>
-        <w:t xml:space="preserve">Au final, nous nous sommes tourné vers un autre jeu de données, toujours issu de </w:t>
-      </w:r>
-      <w:proofErr w:type="spellStart"/>
-      <w:r>
-        <w:rPr>
-          <w:rFonts w:ascii="Montserrat" w:eastAsia="Montserrat" w:hAnsi="Montserrat" w:cs="Montserrat"/>
-          <w:lang w:val="fr-FR"/>
-        </w:rPr>
-        <w:t>vgchartz</w:t>
-      </w:r>
-      <w:proofErr w:type="spellEnd"/>
-      <w:r>
-        <w:rPr>
-          <w:rFonts w:ascii="Montserrat" w:eastAsia="Montserrat" w:hAnsi="Montserrat" w:cs="Montserrat"/>
-          <w:lang w:val="fr-FR"/>
-        </w:rPr>
-        <w:t>, allant jusqu’à 2019 et contenant les variables suivantes:</w:t>
+        <w:t>Le jeu de données en question était toutefois quelque peu limité. Le document ayant été créé en 2016, il ne pouvait pas inclure les ventes de jeux sortis plus récemment. La variable développeur manquait également au jeu de données. Nous avons donc fait un travail de recherche supplémentaire pour trouver un scap plus complet.</w:t>
+      </w:r>
+    </w:p>
+    <w:p>
+      <w:pPr>
+        <w:jc w:val="both"/>
+        <w:rPr>
+          <w:rFonts w:ascii="Montserrat" w:eastAsia="Montserrat" w:hAnsi="Montserrat" w:cs="Montserrat"/>
+          <w:lang w:val="fr-FR"/>
+        </w:rPr>
+      </w:pPr>
+    </w:p>
+    <w:p>
+      <w:pPr>
+        <w:jc w:val="both"/>
+        <w:rPr>
+          <w:rFonts w:ascii="Montserrat" w:eastAsia="Montserrat" w:hAnsi="Montserrat" w:cs="Montserrat"/>
+          <w:lang w:val="fr-FR"/>
+        </w:rPr>
+      </w:pPr>
+      <w:r>
+        <w:rPr>
+          <w:rFonts w:ascii="Montserrat" w:eastAsia="Montserrat" w:hAnsi="Montserrat" w:cs="Montserrat"/>
+          <w:lang w:val="fr-FR"/>
+        </w:rPr>
+        <w:t>Au final, nous nous sommes tourné vers un autre jeu de données, toujours issu de vgchartz, allant jusqu’à 2019 et contenant les variables suivantes:</w:t>
       </w:r>
     </w:p>
     <w:p>
@@ -1059,7 +895,7 @@
     </w:p>
     <w:p>
       <w:pPr>
-        <w:pStyle w:val="Titre2"/>
+        <w:pStyle w:val="Heading2"/>
         <w:jc w:val="both"/>
         <w:rPr>
           <w:rFonts w:ascii="Montserrat" w:eastAsia="Montserrat" w:hAnsi="Montserrat" w:cs="Montserrat"/>
@@ -1125,64 +961,32 @@
           <w:lang w:val="fr-FR"/>
         </w:rPr>
         <w:lastRenderedPageBreak/>
-        <w:t xml:space="preserve">On peut donc difficilement partir du principe que ces données reflètent le sentiment global des joueurs et de la critique. De plus, de nombreux jeux </w:t>
-      </w:r>
-      <w:proofErr w:type="spellStart"/>
-      <w:r>
-        <w:rPr>
-          <w:rFonts w:ascii="Montserrat" w:eastAsia="Montserrat" w:hAnsi="Montserrat" w:cs="Montserrat"/>
-          <w:lang w:val="fr-FR"/>
-        </w:rPr>
-        <w:t>vidéos</w:t>
-      </w:r>
-      <w:proofErr w:type="spellEnd"/>
-      <w:r>
-        <w:rPr>
-          <w:rFonts w:ascii="Montserrat" w:eastAsia="Montserrat" w:hAnsi="Montserrat" w:cs="Montserrat"/>
-          <w:lang w:val="fr-FR"/>
-        </w:rPr>
-        <w:t xml:space="preserve"> n’ont pas récolté de score, résultant en un volume important de valeurs manquantes pour ces deux variables. Nous les avons donc également sorties du jeu de données.</w:t>
-      </w:r>
-    </w:p>
-    <w:p>
-      <w:pPr>
-        <w:jc w:val="both"/>
-        <w:rPr>
-          <w:rFonts w:ascii="Montserrat" w:eastAsia="Montserrat" w:hAnsi="Montserrat" w:cs="Montserrat"/>
-          <w:lang w:val="fr-FR"/>
-        </w:rPr>
-      </w:pPr>
-    </w:p>
-    <w:p>
-      <w:pPr>
-        <w:jc w:val="both"/>
-        <w:rPr>
-          <w:rFonts w:ascii="Montserrat" w:eastAsia="Montserrat" w:hAnsi="Montserrat" w:cs="Montserrat"/>
-          <w:lang w:val="fr-FR"/>
-        </w:rPr>
-      </w:pPr>
-      <w:r>
-        <w:rPr>
-          <w:rFonts w:ascii="Montserrat" w:eastAsia="Montserrat" w:hAnsi="Montserrat" w:cs="Montserrat"/>
-          <w:lang w:val="fr-FR"/>
-        </w:rPr>
-        <w:t xml:space="preserve">Finalement, nous avons fait le choix de retirer les ventes par marché de notre analyse. Avec la popularisation de la dématérialisation sur le marché du jeu vidéo, il est devenu difficile pour </w:t>
-      </w:r>
-      <w:proofErr w:type="spellStart"/>
-      <w:r>
-        <w:rPr>
-          <w:rFonts w:ascii="Montserrat" w:eastAsia="Montserrat" w:hAnsi="Montserrat" w:cs="Montserrat"/>
-          <w:lang w:val="fr-FR"/>
-        </w:rPr>
-        <w:t>vgchartz</w:t>
-      </w:r>
-      <w:proofErr w:type="spellEnd"/>
-      <w:r>
-        <w:rPr>
-          <w:rFonts w:ascii="Montserrat" w:eastAsia="Montserrat" w:hAnsi="Montserrat" w:cs="Montserrat"/>
-          <w:lang w:val="fr-FR"/>
-        </w:rPr>
-        <w:t xml:space="preserve"> de systématiquement estimer l’ensemble des ventes réalisées. Dans un </w:t>
+        <w:t>On peut donc difficilement partir du principe que ces données reflètent le sentiment global des joueurs et de la critique. De plus, de nombreux jeux vidéos n’ont pas récolté de score, résultant en un volume important de valeurs manquantes pour ces deux variables. Nous les avons donc également sorties du jeu de données.</w:t>
+      </w:r>
+    </w:p>
+    <w:p>
+      <w:pPr>
+        <w:jc w:val="both"/>
+        <w:rPr>
+          <w:rFonts w:ascii="Montserrat" w:eastAsia="Montserrat" w:hAnsi="Montserrat" w:cs="Montserrat"/>
+          <w:lang w:val="fr-FR"/>
+        </w:rPr>
+      </w:pPr>
+    </w:p>
+    <w:p>
+      <w:pPr>
+        <w:jc w:val="both"/>
+        <w:rPr>
+          <w:rFonts w:ascii="Montserrat" w:eastAsia="Montserrat" w:hAnsi="Montserrat" w:cs="Montserrat"/>
+          <w:lang w:val="fr-FR"/>
+        </w:rPr>
+      </w:pPr>
+      <w:r>
+        <w:rPr>
+          <w:rFonts w:ascii="Montserrat" w:eastAsia="Montserrat" w:hAnsi="Montserrat" w:cs="Montserrat"/>
+          <w:lang w:val="fr-FR"/>
+        </w:rPr>
+        <w:t xml:space="preserve">Finalement, nous avons fait le choix de retirer les ventes par marché de notre analyse. Avec la popularisation de la dématérialisation sur le marché du jeu vidéo, il est devenu difficile pour vgchartz de systématiquement estimer l’ensemble des ventes réalisées. Dans un </w:t>
       </w:r>
       <w:hyperlink r:id="rId10" w:history="1">
         <w:r>
@@ -1200,23 +1004,7 @@
           <w:rFonts w:ascii="Montserrat" w:eastAsia="Montserrat" w:hAnsi="Montserrat" w:cs="Montserrat"/>
           <w:lang w:val="fr-FR"/>
         </w:rPr>
-        <w:t xml:space="preserve">, il est expliqué l’impact que ce changement majeur a sur la méthodologie de collecte de données. Depuis 2018, </w:t>
-      </w:r>
-      <w:proofErr w:type="spellStart"/>
-      <w:r>
-        <w:rPr>
-          <w:rFonts w:ascii="Montserrat" w:eastAsia="Montserrat" w:hAnsi="Montserrat" w:cs="Montserrat"/>
-          <w:lang w:val="fr-FR"/>
-        </w:rPr>
-        <w:t>vgchartz</w:t>
-      </w:r>
-      <w:proofErr w:type="spellEnd"/>
-      <w:r>
-        <w:rPr>
-          <w:rFonts w:ascii="Montserrat" w:eastAsia="Montserrat" w:hAnsi="Montserrat" w:cs="Montserrat"/>
-          <w:lang w:val="fr-FR"/>
-        </w:rPr>
-        <w:t xml:space="preserve"> n’estime plus les ventes et fournit les chiffres officiels communiqués par les éditeurs. Ces chiffres sont plus souvent à échelle globale que régionale, nous avons donc mis la priorité vers l’analyse et la prédiction des ventes globales.</w:t>
+        <w:t>, il est expliqué l’impact que ce changement majeur a sur la méthodologie de collecte de données. Depuis 2018, vgchartz n’estime plus les ventes et fournit les chiffres officiels communiqués par les éditeurs. Ces chiffres sont plus souvent à échelle globale que régionale, nous avons donc mis la priorité vers l’analyse et la prédiction des ventes globales.</w:t>
       </w:r>
       <w:bookmarkStart w:id="1" w:name="_i95r3v3mqifd" w:colFirst="0" w:colLast="0"/>
       <w:bookmarkEnd w:id="1"/>
@@ -1232,7 +1020,7 @@
     </w:p>
     <w:p>
       <w:pPr>
-        <w:pStyle w:val="Titre2"/>
+        <w:pStyle w:val="Heading2"/>
         <w:jc w:val="both"/>
         <w:rPr>
           <w:rFonts w:ascii="Montserrat" w:eastAsia="Montserrat" w:hAnsi="Montserrat" w:cs="Montserrat"/>
@@ -1318,226 +1106,82 @@
           <w:rFonts w:ascii="Montserrat" w:eastAsia="Montserrat" w:hAnsi="Montserrat" w:cs="Montserrat"/>
           <w:lang w:val="fr-FR"/>
         </w:rPr>
-        <w:t xml:space="preserve">La première étape était d’unifier les variables “Total </w:t>
-      </w:r>
-      <w:proofErr w:type="spellStart"/>
-      <w:r>
-        <w:rPr>
-          <w:rFonts w:ascii="Montserrat" w:eastAsia="Montserrat" w:hAnsi="Montserrat" w:cs="Montserrat"/>
-          <w:lang w:val="fr-FR"/>
-        </w:rPr>
-        <w:t>Shipped</w:t>
-      </w:r>
-      <w:proofErr w:type="spellEnd"/>
-      <w:r>
-        <w:rPr>
-          <w:rFonts w:ascii="Montserrat" w:eastAsia="Montserrat" w:hAnsi="Montserrat" w:cs="Montserrat"/>
-          <w:lang w:val="fr-FR"/>
-        </w:rPr>
-        <w:t xml:space="preserve">” et “Global Sales”. Comme précisé dans la partie précédente, la popularisation des ventes en dématérialisé </w:t>
-      </w:r>
-      <w:proofErr w:type="spellStart"/>
-      <w:r>
-        <w:rPr>
-          <w:rFonts w:ascii="Montserrat" w:eastAsia="Montserrat" w:hAnsi="Montserrat" w:cs="Montserrat"/>
-          <w:lang w:val="fr-FR"/>
-        </w:rPr>
-        <w:t>à</w:t>
-      </w:r>
-      <w:proofErr w:type="spellEnd"/>
-      <w:r>
-        <w:rPr>
-          <w:rFonts w:ascii="Montserrat" w:eastAsia="Montserrat" w:hAnsi="Montserrat" w:cs="Montserrat"/>
-          <w:lang w:val="fr-FR"/>
-        </w:rPr>
-        <w:t xml:space="preserve"> eu un impact sur la méthodologie de collecte de données de </w:t>
-      </w:r>
-      <w:proofErr w:type="spellStart"/>
-      <w:r>
-        <w:rPr>
-          <w:rFonts w:ascii="Montserrat" w:eastAsia="Montserrat" w:hAnsi="Montserrat" w:cs="Montserrat"/>
-          <w:lang w:val="fr-FR"/>
-        </w:rPr>
-        <w:t>vgchartz</w:t>
-      </w:r>
-      <w:proofErr w:type="spellEnd"/>
-      <w:r>
-        <w:rPr>
-          <w:rFonts w:ascii="Montserrat" w:eastAsia="Montserrat" w:hAnsi="Montserrat" w:cs="Montserrat"/>
-          <w:lang w:val="fr-FR"/>
-        </w:rPr>
-        <w:t xml:space="preserve">. Le site a cessé d’estimer systématiquement les ventes de tous les jeux, valeur que l’on retrouve dans la variable “Global Sales”, pour communiquer les ventes officielles à la place, dans la variable “Total </w:t>
-      </w:r>
-      <w:proofErr w:type="spellStart"/>
-      <w:r>
-        <w:rPr>
-          <w:rFonts w:ascii="Montserrat" w:eastAsia="Montserrat" w:hAnsi="Montserrat" w:cs="Montserrat"/>
-          <w:lang w:val="fr-FR"/>
-        </w:rPr>
-        <w:t>Shipped</w:t>
-      </w:r>
-      <w:proofErr w:type="spellEnd"/>
-      <w:r>
-        <w:rPr>
-          <w:rFonts w:ascii="Montserrat" w:eastAsia="Montserrat" w:hAnsi="Montserrat" w:cs="Montserrat"/>
-          <w:lang w:val="fr-FR"/>
-        </w:rPr>
-        <w:t>”. </w:t>
-      </w:r>
-    </w:p>
-    <w:p>
-      <w:pPr>
-        <w:jc w:val="both"/>
-        <w:rPr>
-          <w:rFonts w:ascii="Montserrat" w:eastAsia="Montserrat" w:hAnsi="Montserrat" w:cs="Montserrat"/>
-          <w:lang w:val="fr-FR"/>
-        </w:rPr>
-      </w:pPr>
-    </w:p>
-    <w:p>
-      <w:pPr>
-        <w:jc w:val="both"/>
-        <w:rPr>
-          <w:rFonts w:ascii="Montserrat" w:eastAsia="Montserrat" w:hAnsi="Montserrat" w:cs="Montserrat"/>
-          <w:lang w:val="fr-FR"/>
-        </w:rPr>
-      </w:pPr>
-      <w:r>
-        <w:rPr>
-          <w:rFonts w:ascii="Montserrat" w:eastAsia="Montserrat" w:hAnsi="Montserrat" w:cs="Montserrat"/>
-          <w:lang w:val="fr-FR"/>
-        </w:rPr>
-        <w:t>Nous avons regroupé ces deux variables dans une nouvelle variable nommée “</w:t>
-      </w:r>
-      <w:proofErr w:type="spellStart"/>
-      <w:r>
-        <w:rPr>
-          <w:rFonts w:ascii="Montserrat" w:eastAsia="Montserrat" w:hAnsi="Montserrat" w:cs="Montserrat"/>
-          <w:lang w:val="fr-FR"/>
-        </w:rPr>
-        <w:t>Estimated</w:t>
-      </w:r>
-      <w:proofErr w:type="spellEnd"/>
-      <w:r>
-        <w:rPr>
-          <w:rFonts w:ascii="Montserrat" w:eastAsia="Montserrat" w:hAnsi="Montserrat" w:cs="Montserrat"/>
-          <w:lang w:val="fr-FR"/>
-        </w:rPr>
-        <w:t xml:space="preserve"> Sales”. Pour se faire, nous avons créé une fonction qui prend la valeur “Global Sales” si elle est renseignée, la valeur “Total </w:t>
-      </w:r>
-      <w:proofErr w:type="spellStart"/>
-      <w:r>
-        <w:rPr>
-          <w:rFonts w:ascii="Montserrat" w:eastAsia="Montserrat" w:hAnsi="Montserrat" w:cs="Montserrat"/>
-          <w:lang w:val="fr-FR"/>
-        </w:rPr>
-        <w:t>Shipped</w:t>
-      </w:r>
-      <w:proofErr w:type="spellEnd"/>
-      <w:r>
-        <w:rPr>
-          <w:rFonts w:ascii="Montserrat" w:eastAsia="Montserrat" w:hAnsi="Montserrat" w:cs="Montserrat"/>
-          <w:lang w:val="fr-FR"/>
-        </w:rPr>
-        <w:t>” sinon. Si aucune des deux ne sont renseignées, la variable prend simplement une valeur manquante.</w:t>
-      </w:r>
-    </w:p>
-    <w:p>
-      <w:pPr>
-        <w:jc w:val="both"/>
-        <w:rPr>
-          <w:rFonts w:ascii="Montserrat" w:eastAsia="Montserrat" w:hAnsi="Montserrat" w:cs="Montserrat"/>
-          <w:lang w:val="fr-FR"/>
-        </w:rPr>
-      </w:pPr>
-    </w:p>
-    <w:p>
-      <w:pPr>
-        <w:jc w:val="both"/>
-        <w:rPr>
-          <w:rFonts w:ascii="Montserrat" w:eastAsia="Montserrat" w:hAnsi="Montserrat" w:cs="Montserrat"/>
-          <w:lang w:val="fr-FR"/>
-        </w:rPr>
-      </w:pPr>
-      <w:r>
-        <w:rPr>
-          <w:rFonts w:ascii="Montserrat" w:eastAsia="Montserrat" w:hAnsi="Montserrat" w:cs="Montserrat"/>
-          <w:lang w:val="fr-FR"/>
-        </w:rPr>
-        <w:t xml:space="preserve">Avec cette nouvelle variable créée, les variables “Total </w:t>
-      </w:r>
-      <w:proofErr w:type="spellStart"/>
-      <w:r>
-        <w:rPr>
-          <w:rFonts w:ascii="Montserrat" w:eastAsia="Montserrat" w:hAnsi="Montserrat" w:cs="Montserrat"/>
-          <w:lang w:val="fr-FR"/>
-        </w:rPr>
-        <w:t>Shipped</w:t>
-      </w:r>
-      <w:proofErr w:type="spellEnd"/>
-      <w:r>
-        <w:rPr>
-          <w:rFonts w:ascii="Montserrat" w:eastAsia="Montserrat" w:hAnsi="Montserrat" w:cs="Montserrat"/>
-          <w:lang w:val="fr-FR"/>
-        </w:rPr>
-        <w:t>”, “Global Sales” et chacune des variables représentant les ventes par région ont pu être retirées du jeu de données. La variable “</w:t>
-      </w:r>
-      <w:proofErr w:type="spellStart"/>
-      <w:r>
-        <w:rPr>
-          <w:rFonts w:ascii="Montserrat" w:eastAsia="Montserrat" w:hAnsi="Montserrat" w:cs="Montserrat"/>
-          <w:lang w:val="fr-FR"/>
-        </w:rPr>
-        <w:t>Estimated</w:t>
-      </w:r>
-      <w:proofErr w:type="spellEnd"/>
-      <w:r>
-        <w:rPr>
-          <w:rFonts w:ascii="Montserrat" w:eastAsia="Montserrat" w:hAnsi="Montserrat" w:cs="Montserrat"/>
-          <w:lang w:val="fr-FR"/>
-        </w:rPr>
-        <w:t xml:space="preserve"> Sales” représentant notre cible, nous avons supprimé du jeu toutes les lignes où il y figurait une valeur manquante.</w:t>
-      </w:r>
-    </w:p>
-    <w:p>
-      <w:pPr>
-        <w:jc w:val="both"/>
-        <w:rPr>
-          <w:rFonts w:ascii="Montserrat" w:eastAsia="Montserrat" w:hAnsi="Montserrat" w:cs="Montserrat"/>
-          <w:lang w:val="fr-FR"/>
-        </w:rPr>
-      </w:pPr>
-    </w:p>
-    <w:p>
-      <w:pPr>
-        <w:jc w:val="both"/>
-        <w:rPr>
-          <w:rFonts w:ascii="Montserrat" w:eastAsia="Montserrat" w:hAnsi="Montserrat" w:cs="Montserrat"/>
-          <w:lang w:val="fr-FR"/>
-        </w:rPr>
-      </w:pPr>
-      <w:r>
-        <w:rPr>
-          <w:rFonts w:ascii="Montserrat" w:eastAsia="Montserrat" w:hAnsi="Montserrat" w:cs="Montserrat"/>
-          <w:lang w:val="fr-FR"/>
-        </w:rPr>
-        <w:t>La deuxième étape était de gérer les valeurs manquantes dans les variables “Publisher” (éditeur) et “</w:t>
-      </w:r>
-      <w:proofErr w:type="spellStart"/>
-      <w:r>
-        <w:rPr>
-          <w:rFonts w:ascii="Montserrat" w:eastAsia="Montserrat" w:hAnsi="Montserrat" w:cs="Montserrat"/>
-          <w:lang w:val="fr-FR"/>
-        </w:rPr>
-        <w:t>Developer</w:t>
-      </w:r>
-      <w:proofErr w:type="spellEnd"/>
-      <w:r>
-        <w:rPr>
-          <w:rFonts w:ascii="Montserrat" w:eastAsia="Montserrat" w:hAnsi="Montserrat" w:cs="Montserrat"/>
-          <w:lang w:val="fr-FR"/>
-        </w:rPr>
-        <w:t xml:space="preserve">” (développeur). La stratégie de nettoyage ici était de prendre pour chaque jeu ayant une valeur manquante dans une de ces deux colonnes la modale sur l’ensemble des jeux ayant le même nom mais sortis sur des plateformes différentes. Cette approche permet d’éviter la surreprésentation d’un développeur ou d’un éditeur résultant de la prise de la </w:t>
+        <w:t>La première étape était d’unifier les variables “Total Shipped” et “Global Sales”. Comme précisé dans la partie précédente, la popularisation des ventes en dématérialisé à eu un impact sur la méthodologie de collecte de données de vgchartz. Le site a cessé d’estimer systématiquement les ventes de tous les jeux, valeur que l’on retrouve dans la variable “Global Sales”, pour communiquer les ventes officielles à la place, dans la variable “Total Shipped”. </w:t>
+      </w:r>
+    </w:p>
+    <w:p>
+      <w:pPr>
+        <w:jc w:val="both"/>
+        <w:rPr>
+          <w:rFonts w:ascii="Montserrat" w:eastAsia="Montserrat" w:hAnsi="Montserrat" w:cs="Montserrat"/>
+          <w:lang w:val="fr-FR"/>
+        </w:rPr>
+      </w:pPr>
+    </w:p>
+    <w:p>
+      <w:pPr>
+        <w:jc w:val="both"/>
+        <w:rPr>
+          <w:rFonts w:ascii="Montserrat" w:eastAsia="Montserrat" w:hAnsi="Montserrat" w:cs="Montserrat"/>
+          <w:lang w:val="fr-FR"/>
+        </w:rPr>
+      </w:pPr>
+      <w:r>
+        <w:rPr>
+          <w:rFonts w:ascii="Montserrat" w:eastAsia="Montserrat" w:hAnsi="Montserrat" w:cs="Montserrat"/>
+          <w:lang w:val="fr-FR"/>
+        </w:rPr>
+        <w:t>Nous avons regroupé ces deux variables dans une nouvelle variable nommée “Estimated Sales”. Pour se faire, nous avons créé une fonction qui prend la valeur “Global Sales” si elle est renseignée, la valeur “Total Shipped” sinon. Si aucune des deux ne sont renseignées, la variable prend simplement une valeur manquante.</w:t>
+      </w:r>
+    </w:p>
+    <w:p>
+      <w:pPr>
+        <w:jc w:val="both"/>
+        <w:rPr>
+          <w:rFonts w:ascii="Montserrat" w:eastAsia="Montserrat" w:hAnsi="Montserrat" w:cs="Montserrat"/>
+          <w:lang w:val="fr-FR"/>
+        </w:rPr>
+      </w:pPr>
+    </w:p>
+    <w:p>
+      <w:pPr>
+        <w:jc w:val="both"/>
+        <w:rPr>
+          <w:rFonts w:ascii="Montserrat" w:eastAsia="Montserrat" w:hAnsi="Montserrat" w:cs="Montserrat"/>
+          <w:lang w:val="fr-FR"/>
+        </w:rPr>
+      </w:pPr>
+      <w:r>
+        <w:rPr>
+          <w:rFonts w:ascii="Montserrat" w:eastAsia="Montserrat" w:hAnsi="Montserrat" w:cs="Montserrat"/>
+          <w:lang w:val="fr-FR"/>
+        </w:rPr>
+        <w:t>Avec cette nouvelle variable créée, les variables “Total Shipped”, “Global Sales” et chacune des variables représentant les ventes par région ont pu être retirées du jeu de données. La variable “Estimated Sales” représentant notre cible, nous avons supprimé du jeu toutes les lignes où il y figurait une valeur manquante.</w:t>
+      </w:r>
+    </w:p>
+    <w:p>
+      <w:pPr>
+        <w:jc w:val="both"/>
+        <w:rPr>
+          <w:rFonts w:ascii="Montserrat" w:eastAsia="Montserrat" w:hAnsi="Montserrat" w:cs="Montserrat"/>
+          <w:lang w:val="fr-FR"/>
+        </w:rPr>
+      </w:pPr>
+    </w:p>
+    <w:p>
+      <w:pPr>
+        <w:jc w:val="both"/>
+        <w:rPr>
+          <w:rFonts w:ascii="Montserrat" w:eastAsia="Montserrat" w:hAnsi="Montserrat" w:cs="Montserrat"/>
+          <w:lang w:val="fr-FR"/>
+        </w:rPr>
+      </w:pPr>
+      <w:r>
+        <w:rPr>
+          <w:rFonts w:ascii="Montserrat" w:eastAsia="Montserrat" w:hAnsi="Montserrat" w:cs="Montserrat"/>
+          <w:lang w:val="fr-FR"/>
+        </w:rPr>
+        <w:t xml:space="preserve">La deuxième étape était de gérer les valeurs manquantes dans les variables “Publisher” (éditeur) et “Developer” (développeur). La stratégie de nettoyage ici était de prendre pour chaque jeu ayant une valeur manquante dans une de ces deux colonnes la modale sur l’ensemble des jeux ayant le même nom mais sortis sur des plateformes différentes. Cette approche permet d’éviter la surreprésentation d’un développeur ou d’un éditeur résultant de la prise de la </w:t>
       </w:r>
       <w:r>
         <w:rPr>
@@ -1661,112 +1305,32 @@
           <w:rFonts w:ascii="Montserrat" w:eastAsia="Montserrat" w:hAnsi="Montserrat" w:cs="Montserrat"/>
           <w:lang w:val="fr-FR"/>
         </w:rPr>
-        <w:t xml:space="preserve">Nous avons jugé pertinent d’identifier la franchise à laquelle appartiennent les jeux de notre </w:t>
-      </w:r>
-      <w:proofErr w:type="spellStart"/>
-      <w:r>
-        <w:rPr>
-          <w:rFonts w:ascii="Montserrat" w:eastAsia="Montserrat" w:hAnsi="Montserrat" w:cs="Montserrat"/>
-          <w:lang w:val="fr-FR"/>
-        </w:rPr>
-        <w:t>dataset</w:t>
-      </w:r>
-      <w:proofErr w:type="spellEnd"/>
-      <w:r>
-        <w:rPr>
-          <w:rFonts w:ascii="Montserrat" w:eastAsia="Montserrat" w:hAnsi="Montserrat" w:cs="Montserrat"/>
-          <w:lang w:val="fr-FR"/>
-        </w:rPr>
-        <w:t xml:space="preserve">. La franchise en elle-même est un argument marketing de poids et contribue grandement à la communication autour d’un jeu par les éditeurs. L’ajout d’une telle colonne nous permettra de tester l’impact de la </w:t>
-      </w:r>
-      <w:proofErr w:type="spellStart"/>
-      <w:r>
-        <w:rPr>
-          <w:rFonts w:ascii="Montserrat" w:eastAsia="Montserrat" w:hAnsi="Montserrat" w:cs="Montserrat"/>
-          <w:lang w:val="fr-FR"/>
-        </w:rPr>
-        <w:t>license</w:t>
-      </w:r>
-      <w:proofErr w:type="spellEnd"/>
-      <w:r>
-        <w:rPr>
-          <w:rFonts w:ascii="Montserrat" w:eastAsia="Montserrat" w:hAnsi="Montserrat" w:cs="Montserrat"/>
-          <w:lang w:val="fr-FR"/>
-        </w:rPr>
-        <w:t xml:space="preserve"> sur les ventes.</w:t>
-      </w:r>
-    </w:p>
-    <w:p>
-      <w:pPr>
-        <w:jc w:val="both"/>
-        <w:rPr>
-          <w:rFonts w:ascii="Montserrat" w:eastAsia="Montserrat" w:hAnsi="Montserrat" w:cs="Montserrat"/>
-          <w:lang w:val="fr-FR"/>
-        </w:rPr>
-      </w:pPr>
-    </w:p>
-    <w:p>
-      <w:pPr>
-        <w:jc w:val="both"/>
-        <w:rPr>
-          <w:rFonts w:ascii="Montserrat" w:eastAsia="Montserrat" w:hAnsi="Montserrat" w:cs="Montserrat"/>
-          <w:lang w:val="fr-FR"/>
-        </w:rPr>
-      </w:pPr>
-      <w:r>
-        <w:rPr>
-          <w:rFonts w:ascii="Montserrat" w:eastAsia="Montserrat" w:hAnsi="Montserrat" w:cs="Montserrat"/>
-          <w:lang w:val="fr-FR"/>
-        </w:rPr>
-        <w:t xml:space="preserve">Pour se faire, nous avons récupéré une liste de franchises populaires de l’industrie du jeu vidéo sur </w:t>
-      </w:r>
-      <w:proofErr w:type="spellStart"/>
-      <w:r>
-        <w:rPr>
-          <w:rFonts w:ascii="Montserrat" w:eastAsia="Montserrat" w:hAnsi="Montserrat" w:cs="Montserrat"/>
-          <w:lang w:val="fr-FR"/>
-        </w:rPr>
-        <w:t>WikiPedia</w:t>
-      </w:r>
-      <w:proofErr w:type="spellEnd"/>
-      <w:r>
-        <w:rPr>
-          <w:rFonts w:ascii="Montserrat" w:eastAsia="Montserrat" w:hAnsi="Montserrat" w:cs="Montserrat"/>
-          <w:lang w:val="fr-FR"/>
-        </w:rPr>
-        <w:t xml:space="preserve">, comportant un peu plus d’une centaine d’entrées. Nous avons par la suite développé une fonction basée sur du </w:t>
-      </w:r>
-      <w:proofErr w:type="spellStart"/>
-      <w:r>
-        <w:rPr>
-          <w:rFonts w:ascii="Montserrat" w:eastAsia="Montserrat" w:hAnsi="Montserrat" w:cs="Montserrat"/>
-          <w:lang w:val="fr-FR"/>
-        </w:rPr>
-        <w:t>text</w:t>
-      </w:r>
-      <w:proofErr w:type="spellEnd"/>
-      <w:r>
-        <w:rPr>
-          <w:rFonts w:ascii="Montserrat" w:eastAsia="Montserrat" w:hAnsi="Montserrat" w:cs="Montserrat"/>
-          <w:lang w:val="fr-FR"/>
-        </w:rPr>
-        <w:t xml:space="preserve"> </w:t>
-      </w:r>
-      <w:proofErr w:type="spellStart"/>
-      <w:r>
-        <w:rPr>
-          <w:rFonts w:ascii="Montserrat" w:eastAsia="Montserrat" w:hAnsi="Montserrat" w:cs="Montserrat"/>
-          <w:lang w:val="fr-FR"/>
-        </w:rPr>
-        <w:t>mining</w:t>
-      </w:r>
-      <w:proofErr w:type="spellEnd"/>
-      <w:r>
-        <w:rPr>
-          <w:rFonts w:ascii="Montserrat" w:eastAsia="Montserrat" w:hAnsi="Montserrat" w:cs="Montserrat"/>
-          <w:lang w:val="fr-FR"/>
-        </w:rPr>
-        <w:t xml:space="preserve"> pour reconnaître la présence de ladite franchise dans le titre de chaque jeu.</w:t>
+        <w:t>Nous avons jugé pertinent d’identifier la franchise à laquelle appartiennent les jeux de notre dataset. La franchise en elle-même est un argument marketing de poids et contribue grandement à la communication autour d’un jeu par les éditeurs. L’ajout d’une telle colonne nous permettra de tester l’impact de la license sur les ventes.</w:t>
+      </w:r>
+    </w:p>
+    <w:p>
+      <w:pPr>
+        <w:jc w:val="both"/>
+        <w:rPr>
+          <w:rFonts w:ascii="Montserrat" w:eastAsia="Montserrat" w:hAnsi="Montserrat" w:cs="Montserrat"/>
+          <w:lang w:val="fr-FR"/>
+        </w:rPr>
+      </w:pPr>
+    </w:p>
+    <w:p>
+      <w:pPr>
+        <w:jc w:val="both"/>
+        <w:rPr>
+          <w:rFonts w:ascii="Montserrat" w:eastAsia="Montserrat" w:hAnsi="Montserrat" w:cs="Montserrat"/>
+          <w:lang w:val="fr-FR"/>
+        </w:rPr>
+      </w:pPr>
+      <w:r>
+        <w:rPr>
+          <w:rFonts w:ascii="Montserrat" w:eastAsia="Montserrat" w:hAnsi="Montserrat" w:cs="Montserrat"/>
+          <w:lang w:val="fr-FR"/>
+        </w:rPr>
+        <w:t>Pour se faire, nous avons récupéré une liste de franchises populaires de l’industrie du jeu vidéo sur WikiPedia, comportant un peu plus d’une centaine d’entrées. Nous avons par la suite développé une fonction basée sur du text mining pour reconnaître la présence de ladite franchise dans le titre de chaque jeu.</w:t>
       </w:r>
     </w:p>
     <w:p>
@@ -1825,44 +1389,12 @@
           <w:rFonts w:ascii="Montserrat" w:eastAsia="Montserrat" w:hAnsi="Montserrat" w:cs="Montserrat"/>
           <w:lang w:val="fr-FR"/>
         </w:rPr>
-        <w:t xml:space="preserve">fin de mieux comprendre les variables importantes de notre </w:t>
-      </w:r>
-      <w:proofErr w:type="spellStart"/>
-      <w:r>
-        <w:rPr>
-          <w:rFonts w:ascii="Montserrat" w:eastAsia="Montserrat" w:hAnsi="Montserrat" w:cs="Montserrat"/>
-          <w:lang w:val="fr-FR"/>
-        </w:rPr>
-        <w:t>dataset</w:t>
-      </w:r>
-      <w:proofErr w:type="spellEnd"/>
-      <w:r>
-        <w:rPr>
-          <w:rFonts w:ascii="Montserrat" w:eastAsia="Montserrat" w:hAnsi="Montserrat" w:cs="Montserrat"/>
-          <w:lang w:val="fr-FR"/>
-        </w:rPr>
-        <w:t xml:space="preserve">, nous avons ajouté une colonne aléatoire contenant des chiffres </w:t>
-      </w:r>
-      <w:proofErr w:type="spellStart"/>
-      <w:r>
-        <w:rPr>
-          <w:rFonts w:ascii="Montserrat" w:eastAsia="Montserrat" w:hAnsi="Montserrat" w:cs="Montserrat"/>
-          <w:lang w:val="fr-FR"/>
-        </w:rPr>
-        <w:t>random</w:t>
-      </w:r>
-      <w:proofErr w:type="spellEnd"/>
-      <w:r>
-        <w:rPr>
-          <w:rFonts w:ascii="Montserrat" w:eastAsia="Montserrat" w:hAnsi="Montserrat" w:cs="Montserrat"/>
-          <w:lang w:val="fr-FR"/>
-        </w:rPr>
-        <w:t xml:space="preserve">. </w:t>
-      </w:r>
-    </w:p>
-    <w:p>
-      <w:pPr>
-        <w:pStyle w:val="Titre2"/>
+        <w:t xml:space="preserve">fin de mieux comprendre les variables importantes de notre dataset, nous avons ajouté une colonne aléatoire contenant des chiffres random. </w:t>
+      </w:r>
+    </w:p>
+    <w:p>
+      <w:pPr>
+        <w:pStyle w:val="Heading2"/>
         <w:jc w:val="both"/>
       </w:pPr>
       <w:bookmarkStart w:id="2" w:name="_2ajn7wjiyuol" w:colFirst="0" w:colLast="0"/>
@@ -1889,49 +1421,7 @@
         <w:rPr>
           <w:rFonts w:ascii="Montserrat" w:eastAsia="Montserrat" w:hAnsi="Montserrat" w:cs="Montserrat"/>
         </w:rPr>
-        <w:t xml:space="preserve">Pour la partie visualisation et statistique, nous nous sommes penchés sur les relations entre les variables, notamment le genre du jeu, les </w:t>
-      </w:r>
-      <w:proofErr w:type="spellStart"/>
-      <w:r>
-        <w:rPr>
-          <w:rFonts w:ascii="Montserrat" w:eastAsia="Montserrat" w:hAnsi="Montserrat" w:cs="Montserrat"/>
-        </w:rPr>
-        <w:t>publishers</w:t>
-      </w:r>
-      <w:proofErr w:type="spellEnd"/>
-      <w:r>
-        <w:rPr>
-          <w:rFonts w:ascii="Montserrat" w:eastAsia="Montserrat" w:hAnsi="Montserrat" w:cs="Montserrat"/>
-        </w:rPr>
-        <w:t xml:space="preserve">, les plateformes et les années. La visualisation était particulièrement centrée sur la compréhension entre le nombre de jeux, les ventes totales par </w:t>
-      </w:r>
-      <w:proofErr w:type="spellStart"/>
-      <w:r>
-        <w:rPr>
-          <w:rFonts w:ascii="Montserrat" w:eastAsia="Montserrat" w:hAnsi="Montserrat" w:cs="Montserrat"/>
-        </w:rPr>
-        <w:t>publisher</w:t>
-      </w:r>
-      <w:proofErr w:type="spellEnd"/>
-      <w:r>
-        <w:rPr>
-          <w:rFonts w:ascii="Montserrat" w:eastAsia="Montserrat" w:hAnsi="Montserrat" w:cs="Montserrat"/>
-        </w:rPr>
-        <w:t xml:space="preserve"> mais aussi quels genres de jeux étaient le plus vendus afin d’avoir un aperçu des forces en présence. Si par déduction et connaissance on peut dire que Nintendo est probablement le plus gros </w:t>
-      </w:r>
-      <w:proofErr w:type="spellStart"/>
-      <w:r>
-        <w:rPr>
-          <w:rFonts w:ascii="Montserrat" w:eastAsia="Montserrat" w:hAnsi="Montserrat" w:cs="Montserrat"/>
-        </w:rPr>
-        <w:t>publisher</w:t>
-      </w:r>
-      <w:proofErr w:type="spellEnd"/>
-      <w:r>
-        <w:rPr>
-          <w:rFonts w:ascii="Montserrat" w:eastAsia="Montserrat" w:hAnsi="Montserrat" w:cs="Montserrat"/>
-        </w:rPr>
-        <w:t xml:space="preserve"> au monde, il faut pouvoir le placer parmi les autres de par le nombre de ventes et le nombre de jeux sortis.</w:t>
+        <w:t>Pour la partie visualisation et statistique, nous nous sommes penchés sur les relations entre les variables, notamment le genre du jeu, les publishers, les plateformes et les années. La visualisation était particulièrement centrée sur la compréhension entre le nombre de jeux, les ventes totales par publisher mais aussi quels genres de jeux étaient le plus vendus afin d’avoir un aperçu des forces en présence. Si par déduction et connaissance on peut dire que Nintendo est probablement le plus gros publisher au monde, il faut pouvoir le placer parmi les autres de par le nombre de ventes et le nombre de jeux sortis.</w:t>
       </w:r>
     </w:p>
     <w:p>
@@ -2011,23 +1501,7 @@
           <w:rFonts w:ascii="Montserrat" w:eastAsia="Montserrat" w:hAnsi="Montserrat" w:cs="Montserrat"/>
           <w:iCs/>
         </w:rPr>
-        <w:t xml:space="preserve">Nintendo est effectivement le </w:t>
-      </w:r>
-      <w:proofErr w:type="spellStart"/>
-      <w:r>
-        <w:rPr>
-          <w:rFonts w:ascii="Montserrat" w:eastAsia="Montserrat" w:hAnsi="Montserrat" w:cs="Montserrat"/>
-          <w:iCs/>
-        </w:rPr>
-        <w:t>publisher</w:t>
-      </w:r>
-      <w:proofErr w:type="spellEnd"/>
-      <w:r>
-        <w:rPr>
-          <w:rFonts w:ascii="Montserrat" w:eastAsia="Montserrat" w:hAnsi="Montserrat" w:cs="Montserrat"/>
-          <w:iCs/>
-        </w:rPr>
-        <w:t xml:space="preserve"> qui a les ventes totales les plus importantes mais pas le nombre de jeux sortis. Pour cela, c’est Activision et Ubisoft qui ont produit le plus de jeux.</w:t>
+        <w:t>Nintendo est effectivement le publisher qui a les ventes totales les plus importantes mais pas le nombre de jeux sortis. Pour cela, c’est Activision et Ubisoft qui ont produit le plus de jeux.</w:t>
       </w:r>
     </w:p>
     <w:p>
@@ -2126,21 +1600,7 @@
           <w:rFonts w:ascii="Montserrat" w:eastAsia="Montserrat" w:hAnsi="Montserrat" w:cs="Montserrat"/>
         </w:rPr>
         <w:lastRenderedPageBreak/>
-        <w:t xml:space="preserve">Si l’on prend la répartition des ventes globales pour les 10 plus grands </w:t>
-      </w:r>
-      <w:proofErr w:type="spellStart"/>
-      <w:r>
-        <w:rPr>
-          <w:rFonts w:ascii="Montserrat" w:eastAsia="Montserrat" w:hAnsi="Montserrat" w:cs="Montserrat"/>
-        </w:rPr>
-        <w:t>publishers</w:t>
-      </w:r>
-      <w:proofErr w:type="spellEnd"/>
-      <w:r>
-        <w:rPr>
-          <w:rFonts w:ascii="Montserrat" w:eastAsia="Montserrat" w:hAnsi="Montserrat" w:cs="Montserrat"/>
-        </w:rPr>
-        <w:t xml:space="preserve"> mondiaux, on obtient ceci:</w:t>
+        <w:t>Si l’on prend la répartition des ventes globales pour les 10 plus grands publishers mondiaux, on obtient ceci:</w:t>
       </w:r>
     </w:p>
     <w:p>
@@ -2156,8 +1616,8 @@
           <w:noProof/>
         </w:rPr>
         <w:drawing>
-          <wp:inline distT="114300" distB="114300" distL="114300" distR="114300" wp14:anchorId="030D8D17" wp14:editId="09F8723F">
-            <wp:extent cx="6086475" cy="4457700"/>
+          <wp:inline distT="114300" distB="114300" distL="114300" distR="114300" wp14:anchorId="030D8D17" wp14:editId="0DFD258C">
+            <wp:extent cx="6086475" cy="4175760"/>
             <wp:effectExtent l="0" t="0" r="9525" b="0"/>
             <wp:docPr id="5" name="image11.png"/>
             <wp:cNvGraphicFramePr/>
@@ -2178,7 +1638,7 @@
                   <pic:spPr>
                     <a:xfrm>
                       <a:off x="0" y="0"/>
-                      <a:ext cx="6098582" cy="4466567"/>
+                      <a:ext cx="6098585" cy="4184068"/>
                     </a:xfrm>
                     <a:prstGeom prst="rect">
                       <a:avLst/>
@@ -2221,23 +1681,7 @@
           <w:rFonts w:ascii="Montserrat" w:eastAsia="Montserrat" w:hAnsi="Montserrat" w:cs="Montserrat"/>
           <w:iCs/>
         </w:rPr>
-        <w:t xml:space="preserve"> Avec un tel score, on voit bien qu’il est difficile pour un </w:t>
-      </w:r>
-      <w:proofErr w:type="spellStart"/>
-      <w:r>
-        <w:rPr>
-          <w:rFonts w:ascii="Montserrat" w:eastAsia="Montserrat" w:hAnsi="Montserrat" w:cs="Montserrat"/>
-          <w:iCs/>
-        </w:rPr>
-        <w:t>publisher</w:t>
-      </w:r>
-      <w:proofErr w:type="spellEnd"/>
-      <w:r>
-        <w:rPr>
-          <w:rFonts w:ascii="Montserrat" w:eastAsia="Montserrat" w:hAnsi="Montserrat" w:cs="Montserrat"/>
-          <w:iCs/>
-        </w:rPr>
-        <w:t xml:space="preserve"> qui ne ferait pas partie de ce top d’avoir un nombre de ventes assez important pour changer la donne.</w:t>
+        <w:t xml:space="preserve"> Avec un tel score, on voit bien qu’il est difficile pour un publisher qui ne ferait pas partie de ce top d’avoir un nombre de ventes assez important pour changer la donne.</w:t>
       </w:r>
     </w:p>
     <w:p>
@@ -2269,21 +1713,7 @@
           <w:rFonts w:ascii="Montserrat" w:eastAsia="Montserrat" w:hAnsi="Montserrat" w:cs="Montserrat"/>
         </w:rPr>
         <w:lastRenderedPageBreak/>
-        <w:t xml:space="preserve">Si on représente le nombre de jeux sortis par </w:t>
-      </w:r>
-      <w:proofErr w:type="spellStart"/>
-      <w:r>
-        <w:rPr>
-          <w:rFonts w:ascii="Montserrat" w:eastAsia="Montserrat" w:hAnsi="Montserrat" w:cs="Montserrat"/>
-        </w:rPr>
-        <w:t>publisher</w:t>
-      </w:r>
-      <w:proofErr w:type="spellEnd"/>
-      <w:r>
-        <w:rPr>
-          <w:rFonts w:ascii="Montserrat" w:eastAsia="Montserrat" w:hAnsi="Montserrat" w:cs="Montserrat"/>
-        </w:rPr>
-        <w:t>, on obtient:</w:t>
+        <w:t>Si on représente le nombre de jeux sortis par publisher, on obtient:</w:t>
       </w:r>
     </w:p>
     <w:p>
@@ -2402,35 +1832,7 @@
         <w:rPr>
           <w:rFonts w:ascii="Montserrat" w:eastAsia="Montserrat" w:hAnsi="Montserrat" w:cs="Montserrat"/>
         </w:rPr>
-        <w:t xml:space="preserve"> On note aussi qu’un éditeur comme Rockstar Games qui faisait partie du top des </w:t>
-      </w:r>
-      <w:proofErr w:type="spellStart"/>
-      <w:r>
-        <w:rPr>
-          <w:rFonts w:ascii="Montserrat" w:eastAsia="Montserrat" w:hAnsi="Montserrat" w:cs="Montserrat"/>
-        </w:rPr>
-        <w:t>publishers</w:t>
-      </w:r>
-      <w:proofErr w:type="spellEnd"/>
-      <w:r>
-        <w:rPr>
-          <w:rFonts w:ascii="Montserrat" w:eastAsia="Montserrat" w:hAnsi="Montserrat" w:cs="Montserrat"/>
-        </w:rPr>
-        <w:t xml:space="preserve"> ayant le plus de ventes globales, ne fait pas partie du top des </w:t>
-      </w:r>
-      <w:proofErr w:type="spellStart"/>
-      <w:r>
-        <w:rPr>
-          <w:rFonts w:ascii="Montserrat" w:eastAsia="Montserrat" w:hAnsi="Montserrat" w:cs="Montserrat"/>
-        </w:rPr>
-        <w:t>publishers</w:t>
-      </w:r>
-      <w:proofErr w:type="spellEnd"/>
-      <w:r>
-        <w:rPr>
-          <w:rFonts w:ascii="Montserrat" w:eastAsia="Montserrat" w:hAnsi="Montserrat" w:cs="Montserrat"/>
-        </w:rPr>
-        <w:t xml:space="preserve"> ayant sortis le plus de jeux. A l’inverse, Konami qui est numéro 4 des éditeurs ayant le plus de titres ne fait pas partie du top de ceux ayant le plus de ventes. En termes business, Konami doit donc voir de plus près sa stratégie de ventes VS sa roadmap produits.</w:t>
+        <w:t xml:space="preserve"> On note aussi qu’un éditeur comme Rockstar Games qui faisait partie du top des publishers ayant le plus de ventes globales, ne fait pas partie du top des publishers ayant sortis le plus de jeux. A l’inverse, Konami qui est numéro 4 des éditeurs ayant le plus de titres ne fait pas partie du top de ceux ayant le plus de ventes. En termes business, Konami doit donc voir de plus près sa stratégie de ventes VS sa roadmap produits.</w:t>
       </w:r>
     </w:p>
     <w:p>
@@ -3046,21 +2448,7 @@
         <w:rPr>
           <w:rFonts w:ascii="Montserrat" w:eastAsia="Montserrat" w:hAnsi="Montserrat" w:cs="Montserrat"/>
         </w:rPr>
-        <w:t>Après ces observations, nous avons effectué des tests statistiques afin de comprendre si ces variables visualisées pouvaient avoir une influence sur notre variable cible, l’</w:t>
-      </w:r>
-      <w:proofErr w:type="spellStart"/>
-      <w:r>
-        <w:rPr>
-          <w:rFonts w:ascii="Montserrat" w:eastAsia="Montserrat" w:hAnsi="Montserrat" w:cs="Montserrat"/>
-        </w:rPr>
-        <w:t>estimated</w:t>
-      </w:r>
-      <w:proofErr w:type="spellEnd"/>
-      <w:r>
-        <w:rPr>
-          <w:rFonts w:ascii="Montserrat" w:eastAsia="Montserrat" w:hAnsi="Montserrat" w:cs="Montserrat"/>
-        </w:rPr>
-        <w:t xml:space="preserve"> sales.</w:t>
+        <w:t>Après ces observations, nous avons effectué des tests statistiques afin de comprendre si ces variables visualisées pouvaient avoir une influence sur notre variable cible, l’estimated sales.</w:t>
       </w:r>
     </w:p>
     <w:p>
@@ -3084,39 +2472,7 @@
           <w:rFonts w:ascii="Montserrat" w:eastAsia="Montserrat" w:hAnsi="Montserrat" w:cs="Montserrat"/>
           <w:u w:val="single"/>
         </w:rPr>
-        <w:t xml:space="preserve">Test </w:t>
-      </w:r>
-      <w:proofErr w:type="spellStart"/>
-      <w:r>
-        <w:rPr>
-          <w:rFonts w:ascii="Montserrat" w:eastAsia="Montserrat" w:hAnsi="Montserrat" w:cs="Montserrat"/>
-          <w:u w:val="single"/>
-        </w:rPr>
-        <w:t>Anova</w:t>
-      </w:r>
-      <w:proofErr w:type="spellEnd"/>
-      <w:r>
-        <w:rPr>
-          <w:rFonts w:ascii="Montserrat" w:eastAsia="Montserrat" w:hAnsi="Montserrat" w:cs="Montserrat"/>
-          <w:u w:val="single"/>
-        </w:rPr>
-        <w:t xml:space="preserve"> entre l'</w:t>
-      </w:r>
-      <w:proofErr w:type="spellStart"/>
-      <w:r>
-        <w:rPr>
-          <w:rFonts w:ascii="Montserrat" w:eastAsia="Montserrat" w:hAnsi="Montserrat" w:cs="Montserrat"/>
-          <w:u w:val="single"/>
-        </w:rPr>
-        <w:t>estimated_sales</w:t>
-      </w:r>
-      <w:proofErr w:type="spellEnd"/>
-      <w:r>
-        <w:rPr>
-          <w:rFonts w:ascii="Montserrat" w:eastAsia="Montserrat" w:hAnsi="Montserrat" w:cs="Montserrat"/>
-          <w:u w:val="single"/>
-        </w:rPr>
-        <w:t xml:space="preserve"> et le type de plateforme</w:t>
+        <w:t>Test Anova entre l'estimated_sales et le type de plateforme</w:t>
       </w:r>
     </w:p>
     <w:p>
@@ -3259,112 +2615,43 @@
           <w:rFonts w:ascii="Montserrat" w:eastAsia="Montserrat" w:hAnsi="Montserrat" w:cs="Montserrat"/>
           <w:u w:val="single"/>
         </w:rPr>
-        <w:t xml:space="preserve">Test </w:t>
-      </w:r>
-      <w:proofErr w:type="spellStart"/>
-      <w:r>
-        <w:rPr>
-          <w:rFonts w:ascii="Montserrat" w:eastAsia="Montserrat" w:hAnsi="Montserrat" w:cs="Montserrat"/>
-          <w:u w:val="single"/>
-        </w:rPr>
-        <w:t>Anova</w:t>
-      </w:r>
-      <w:proofErr w:type="spellEnd"/>
-      <w:r>
-        <w:rPr>
-          <w:rFonts w:ascii="Montserrat" w:eastAsia="Montserrat" w:hAnsi="Montserrat" w:cs="Montserrat"/>
-          <w:u w:val="single"/>
-        </w:rPr>
-        <w:t xml:space="preserve"> entre l'</w:t>
-      </w:r>
-      <w:proofErr w:type="spellStart"/>
-      <w:r>
-        <w:rPr>
-          <w:rFonts w:ascii="Montserrat" w:eastAsia="Montserrat" w:hAnsi="Montserrat" w:cs="Montserrat"/>
-          <w:u w:val="single"/>
-        </w:rPr>
-        <w:t>estimated_sales</w:t>
-      </w:r>
-      <w:proofErr w:type="spellEnd"/>
-      <w:r>
-        <w:rPr>
-          <w:rFonts w:ascii="Montserrat" w:eastAsia="Montserrat" w:hAnsi="Montserrat" w:cs="Montserrat"/>
-          <w:u w:val="single"/>
-        </w:rPr>
-        <w:t xml:space="preserve"> et le genre des jeux + le </w:t>
-      </w:r>
-      <w:proofErr w:type="spellStart"/>
-      <w:r>
-        <w:rPr>
-          <w:rFonts w:ascii="Montserrat" w:eastAsia="Montserrat" w:hAnsi="Montserrat" w:cs="Montserrat"/>
-          <w:u w:val="single"/>
-        </w:rPr>
-        <w:t>publisher</w:t>
-      </w:r>
-      <w:proofErr w:type="spellEnd"/>
-    </w:p>
-    <w:p>
-      <w:pPr>
-        <w:jc w:val="both"/>
-        <w:rPr>
-          <w:rFonts w:ascii="Montserrat" w:eastAsia="Montserrat" w:hAnsi="Montserrat" w:cs="Montserrat"/>
-        </w:rPr>
-      </w:pPr>
-    </w:p>
-    <w:p>
-      <w:pPr>
-        <w:jc w:val="both"/>
-        <w:rPr>
-          <w:rFonts w:ascii="Montserrat" w:eastAsia="Montserrat" w:hAnsi="Montserrat" w:cs="Montserrat"/>
-        </w:rPr>
-      </w:pPr>
-      <w:r>
-        <w:rPr>
-          <w:rFonts w:ascii="Montserrat" w:eastAsia="Montserrat" w:hAnsi="Montserrat" w:cs="Montserrat"/>
-        </w:rPr>
-        <w:t xml:space="preserve">H0 : il n'y a pas d'effet significatif du genre et du </w:t>
-      </w:r>
-      <w:proofErr w:type="spellStart"/>
-      <w:r>
-        <w:rPr>
-          <w:rFonts w:ascii="Montserrat" w:eastAsia="Montserrat" w:hAnsi="Montserrat" w:cs="Montserrat"/>
-        </w:rPr>
-        <w:t>publisher</w:t>
-      </w:r>
-      <w:proofErr w:type="spellEnd"/>
-      <w:r>
-        <w:rPr>
-          <w:rFonts w:ascii="Montserrat" w:eastAsia="Montserrat" w:hAnsi="Montserrat" w:cs="Montserrat"/>
-        </w:rPr>
-        <w:t xml:space="preserve"> sur les ventes</w:t>
-      </w:r>
-    </w:p>
-    <w:p>
-      <w:pPr>
-        <w:jc w:val="both"/>
-        <w:rPr>
-          <w:rFonts w:ascii="Montserrat" w:eastAsia="Montserrat" w:hAnsi="Montserrat" w:cs="Montserrat"/>
-        </w:rPr>
-      </w:pPr>
-      <w:r>
-        <w:rPr>
-          <w:rFonts w:ascii="Montserrat" w:eastAsia="Montserrat" w:hAnsi="Montserrat" w:cs="Montserrat"/>
-        </w:rPr>
-        <w:t xml:space="preserve">H1 : il y a un effet significatif du genre et du </w:t>
-      </w:r>
-      <w:proofErr w:type="spellStart"/>
-      <w:r>
-        <w:rPr>
-          <w:rFonts w:ascii="Montserrat" w:eastAsia="Montserrat" w:hAnsi="Montserrat" w:cs="Montserrat"/>
-        </w:rPr>
-        <w:t>publisher</w:t>
-      </w:r>
-      <w:proofErr w:type="spellEnd"/>
-      <w:r>
-        <w:rPr>
-          <w:rFonts w:ascii="Montserrat" w:eastAsia="Montserrat" w:hAnsi="Montserrat" w:cs="Montserrat"/>
-        </w:rPr>
-        <w:t xml:space="preserve"> sur les ventes</w:t>
+        <w:t>Test Anova entre l'estimated_sales et le genre des jeux + le publisher</w:t>
+      </w:r>
+    </w:p>
+    <w:p>
+      <w:pPr>
+        <w:jc w:val="both"/>
+        <w:rPr>
+          <w:rFonts w:ascii="Montserrat" w:eastAsia="Montserrat" w:hAnsi="Montserrat" w:cs="Montserrat"/>
+        </w:rPr>
+      </w:pPr>
+    </w:p>
+    <w:p>
+      <w:pPr>
+        <w:jc w:val="both"/>
+        <w:rPr>
+          <w:rFonts w:ascii="Montserrat" w:eastAsia="Montserrat" w:hAnsi="Montserrat" w:cs="Montserrat"/>
+        </w:rPr>
+      </w:pPr>
+      <w:r>
+        <w:rPr>
+          <w:rFonts w:ascii="Montserrat" w:eastAsia="Montserrat" w:hAnsi="Montserrat" w:cs="Montserrat"/>
+        </w:rPr>
+        <w:t>H0 : il n'y a pas d'effet significatif du genre et du publisher sur les ventes</w:t>
+      </w:r>
+    </w:p>
+    <w:p>
+      <w:pPr>
+        <w:jc w:val="both"/>
+        <w:rPr>
+          <w:rFonts w:ascii="Montserrat" w:eastAsia="Montserrat" w:hAnsi="Montserrat" w:cs="Montserrat"/>
+        </w:rPr>
+      </w:pPr>
+      <w:r>
+        <w:rPr>
+          <w:rFonts w:ascii="Montserrat" w:eastAsia="Montserrat" w:hAnsi="Montserrat" w:cs="Montserrat"/>
+        </w:rPr>
+        <w:t>H1 : il y a un effet significatif du genre et du publisher sur les ventes</w:t>
       </w:r>
     </w:p>
     <w:p>
@@ -3446,39 +2733,7 @@
           <w:rFonts w:ascii="Montserrat" w:eastAsia="Montserrat" w:hAnsi="Montserrat" w:cs="Montserrat"/>
           <w:iCs/>
         </w:rPr>
-        <w:t xml:space="preserve">La p-value étant inférieure à 5%, alors on rejette H0 et on </w:t>
-      </w:r>
-      <w:proofErr w:type="spellStart"/>
-      <w:r>
-        <w:rPr>
-          <w:rFonts w:ascii="Montserrat" w:eastAsia="Montserrat" w:hAnsi="Montserrat" w:cs="Montserrat"/>
-          <w:iCs/>
-        </w:rPr>
-        <w:t>conlut</w:t>
-      </w:r>
-      <w:proofErr w:type="spellEnd"/>
-      <w:r>
-        <w:rPr>
-          <w:rFonts w:ascii="Montserrat" w:eastAsia="Montserrat" w:hAnsi="Montserrat" w:cs="Montserrat"/>
-          <w:iCs/>
-        </w:rPr>
-        <w:t xml:space="preserve"> H1 : le genre du jeu et le </w:t>
-      </w:r>
-      <w:proofErr w:type="spellStart"/>
-      <w:r>
-        <w:rPr>
-          <w:rFonts w:ascii="Montserrat" w:eastAsia="Montserrat" w:hAnsi="Montserrat" w:cs="Montserrat"/>
-          <w:iCs/>
-        </w:rPr>
-        <w:t>publisher</w:t>
-      </w:r>
-      <w:proofErr w:type="spellEnd"/>
-      <w:r>
-        <w:rPr>
-          <w:rFonts w:ascii="Montserrat" w:eastAsia="Montserrat" w:hAnsi="Montserrat" w:cs="Montserrat"/>
-          <w:iCs/>
-        </w:rPr>
-        <w:t xml:space="preserve"> ont un effet significatif sur les ventes</w:t>
+        <w:t>La p-value étant inférieure à 5%, alors on rejette H0 et on conlut H1 : le genre du jeu et le publisher ont un effet significatif sur les ventes</w:t>
       </w:r>
       <w:r>
         <w:rPr>
@@ -3696,23 +2951,7 @@
           <w:iCs/>
         </w:rPr>
         <w:lastRenderedPageBreak/>
-        <w:t xml:space="preserve">Enfin, nous avons réalisé une </w:t>
-      </w:r>
-      <w:proofErr w:type="spellStart"/>
-      <w:r>
-        <w:rPr>
-          <w:rFonts w:ascii="Montserrat" w:eastAsia="Montserrat" w:hAnsi="Montserrat" w:cs="Montserrat"/>
-          <w:iCs/>
-        </w:rPr>
-        <w:t>heatmap</w:t>
-      </w:r>
-      <w:proofErr w:type="spellEnd"/>
-      <w:r>
-        <w:rPr>
-          <w:rFonts w:ascii="Montserrat" w:eastAsia="Montserrat" w:hAnsi="Montserrat" w:cs="Montserrat"/>
-          <w:iCs/>
-        </w:rPr>
-        <w:t xml:space="preserve"> de corrélation :</w:t>
+        <w:t>Enfin, nous avons réalisé une heatmap de corrélation :</w:t>
       </w:r>
     </w:p>
     <w:p>
@@ -3862,40 +3101,12 @@
         <w:rPr>
           <w:rFonts w:ascii="Montserrat" w:eastAsia="Montserrat" w:hAnsi="Montserrat" w:cs="Montserrat"/>
         </w:rPr>
-        <w:t xml:space="preserve">Sur cette </w:t>
-      </w:r>
-      <w:proofErr w:type="spellStart"/>
-      <w:r>
-        <w:rPr>
-          <w:rFonts w:ascii="Montserrat" w:eastAsia="Montserrat" w:hAnsi="Montserrat" w:cs="Montserrat"/>
-        </w:rPr>
-        <w:t>HeatMap</w:t>
-      </w:r>
-      <w:proofErr w:type="spellEnd"/>
-      <w:r>
-        <w:rPr>
-          <w:rFonts w:ascii="Montserrat" w:eastAsia="Montserrat" w:hAnsi="Montserrat" w:cs="Montserrat"/>
-        </w:rPr>
-        <w:t xml:space="preserve"> de corrélation avec toutes les variables quantitatives du </w:t>
-      </w:r>
-      <w:proofErr w:type="spellStart"/>
-      <w:r>
-        <w:rPr>
-          <w:rFonts w:ascii="Montserrat" w:eastAsia="Montserrat" w:hAnsi="Montserrat" w:cs="Montserrat"/>
-        </w:rPr>
-        <w:t>Dataset</w:t>
-      </w:r>
-      <w:proofErr w:type="spellEnd"/>
-      <w:r>
-        <w:rPr>
-          <w:rFonts w:ascii="Montserrat" w:eastAsia="Montserrat" w:hAnsi="Montserrat" w:cs="Montserrat"/>
-        </w:rPr>
-        <w:t xml:space="preserve"> nous pouvons observer :</w:t>
-      </w:r>
-    </w:p>
-    <w:p>
-      <w:pPr>
-        <w:pStyle w:val="Paragraphedeliste"/>
+        <w:t>Sur cette HeatMap de corrélation avec toutes les variables quantitatives du Dataset nous pouvons observer :</w:t>
+      </w:r>
+    </w:p>
+    <w:p>
+      <w:pPr>
+        <w:pStyle w:val="ListParagraph"/>
         <w:numPr>
           <w:ilvl w:val="0"/>
           <w:numId w:val="8"/>
@@ -3909,40 +3120,12 @@
         <w:rPr>
           <w:rFonts w:ascii="Montserrat" w:eastAsia="Montserrat" w:hAnsi="Montserrat" w:cs="Montserrat"/>
         </w:rPr>
-        <w:t xml:space="preserve">Une absence de corrélation entre la variable « </w:t>
-      </w:r>
-      <w:proofErr w:type="spellStart"/>
-      <w:r>
-        <w:rPr>
-          <w:rFonts w:ascii="Montserrat" w:eastAsia="Montserrat" w:hAnsi="Montserrat" w:cs="Montserrat"/>
-        </w:rPr>
-        <w:t>Total_Shipped</w:t>
-      </w:r>
-      <w:proofErr w:type="spellEnd"/>
-      <w:r>
-        <w:rPr>
-          <w:rFonts w:ascii="Montserrat" w:eastAsia="Montserrat" w:hAnsi="Montserrat" w:cs="Montserrat"/>
-        </w:rPr>
-        <w:t xml:space="preserve"> » et toutes les variables « Sales », ce qui est logique puisque « </w:t>
-      </w:r>
-      <w:proofErr w:type="spellStart"/>
-      <w:r>
-        <w:rPr>
-          <w:rFonts w:ascii="Montserrat" w:eastAsia="Montserrat" w:hAnsi="Montserrat" w:cs="Montserrat"/>
-        </w:rPr>
-        <w:t>Total_Shipped</w:t>
-      </w:r>
-      <w:proofErr w:type="spellEnd"/>
-      <w:r>
-        <w:rPr>
-          <w:rFonts w:ascii="Montserrat" w:eastAsia="Montserrat" w:hAnsi="Montserrat" w:cs="Montserrat"/>
-        </w:rPr>
-        <w:t xml:space="preserve"> » a pour but de regrouper de remplacer les variables « Sales »</w:t>
-      </w:r>
-    </w:p>
-    <w:p>
-      <w:pPr>
-        <w:pStyle w:val="Paragraphedeliste"/>
+        <w:t>Une absence de corrélation entre la variable « Total_Shipped » et toutes les variables « Sales », ce qui est logique puisque « Total_Shipped » a pour but de regrouper de remplacer les variables « Sales »</w:t>
+      </w:r>
+    </w:p>
+    <w:p>
+      <w:pPr>
+        <w:pStyle w:val="ListParagraph"/>
         <w:numPr>
           <w:ilvl w:val="0"/>
           <w:numId w:val="8"/>
@@ -3961,7 +3144,7 @@
     </w:p>
     <w:p>
       <w:pPr>
-        <w:pStyle w:val="Paragraphedeliste"/>
+        <w:pStyle w:val="ListParagraph"/>
         <w:numPr>
           <w:ilvl w:val="0"/>
           <w:numId w:val="8"/>
@@ -3998,30 +3181,8 @@
         <w:rPr>
           <w:rFonts w:ascii="Montserrat" w:eastAsia="Montserrat" w:hAnsi="Montserrat" w:cs="Montserrat"/>
         </w:rPr>
-        <w:t>En conclusion, il est clair que notre modèle de machine-</w:t>
-      </w:r>
-      <w:proofErr w:type="spellStart"/>
-      <w:r>
-        <w:rPr>
-          <w:rFonts w:ascii="Montserrat" w:eastAsia="Montserrat" w:hAnsi="Montserrat" w:cs="Montserrat"/>
-        </w:rPr>
-        <w:t>learning</w:t>
-      </w:r>
-      <w:proofErr w:type="spellEnd"/>
-      <w:r>
-        <w:rPr>
-          <w:rFonts w:ascii="Montserrat" w:eastAsia="Montserrat" w:hAnsi="Montserrat" w:cs="Montserrat"/>
-        </w:rPr>
-        <w:t xml:space="preserve"> devra prendre en compte très fortement le genre, la plateforme et le </w:t>
-      </w:r>
-      <w:proofErr w:type="spellStart"/>
-      <w:r>
-        <w:rPr>
-          <w:rFonts w:ascii="Montserrat" w:eastAsia="Montserrat" w:hAnsi="Montserrat" w:cs="Montserrat"/>
-        </w:rPr>
-        <w:t>publisher</w:t>
-      </w:r>
-      <w:proofErr w:type="spellEnd"/>
+        <w:t>En conclusion, il est clair que notre modèle de machine-learning devra prendre en compte très fortement le genre, la plateforme et le publisher</w:t>
+      </w:r>
       <w:r>
         <w:rPr>
           <w:rFonts w:ascii="Montserrat" w:eastAsia="Montserrat" w:hAnsi="Montserrat" w:cs="Montserrat"/>
@@ -4089,7 +3250,7 @@
     </w:p>
     <w:p>
       <w:pPr>
-        <w:pStyle w:val="Titre1"/>
+        <w:pStyle w:val="Heading1"/>
         <w:jc w:val="center"/>
         <w:rPr>
           <w:rFonts w:ascii="Montserrat" w:eastAsia="Montserrat" w:hAnsi="Montserrat" w:cs="Montserrat"/>
@@ -4117,7 +3278,7 @@
     </w:p>
     <w:p>
       <w:pPr>
-        <w:pStyle w:val="Titre1"/>
+        <w:pStyle w:val="Heading1"/>
         <w:spacing w:before="0"/>
         <w:rPr>
           <w:rFonts w:ascii="Montserrat" w:eastAsia="Montserrat" w:hAnsi="Montserrat" w:cs="Montserrat"/>
@@ -4157,21 +3318,7 @@
         <w:rPr>
           <w:rFonts w:ascii="Montserrat" w:eastAsia="Montserrat" w:hAnsi="Montserrat" w:cs="Montserrat"/>
         </w:rPr>
-        <w:t>Notre problème de machine-</w:t>
-      </w:r>
-      <w:proofErr w:type="spellStart"/>
-      <w:r>
-        <w:rPr>
-          <w:rFonts w:ascii="Montserrat" w:eastAsia="Montserrat" w:hAnsi="Montserrat" w:cs="Montserrat"/>
-        </w:rPr>
-        <w:t>learning</w:t>
-      </w:r>
-      <w:proofErr w:type="spellEnd"/>
-      <w:r>
-        <w:rPr>
-          <w:rFonts w:ascii="Montserrat" w:eastAsia="Montserrat" w:hAnsi="Montserrat" w:cs="Montserrat"/>
-        </w:rPr>
-        <w:t xml:space="preserve"> s’apparente à une régression : prédire un chiffre de ventes à partir de variables catégorielles.</w:t>
+        <w:t>Notre problème de machine-learning s’apparente à une régression : prédire un chiffre de ventes à partir de variables catégorielles.</w:t>
       </w:r>
     </w:p>
     <w:p>
@@ -4210,7 +3357,7 @@
     </w:p>
     <w:p>
       <w:pPr>
-        <w:pStyle w:val="Paragraphedeliste"/>
+        <w:pStyle w:val="ListParagraph"/>
         <w:numPr>
           <w:ilvl w:val="0"/>
           <w:numId w:val="1"/>
@@ -4229,7 +3376,7 @@
     </w:p>
     <w:p>
       <w:pPr>
-        <w:pStyle w:val="Paragraphedeliste"/>
+        <w:pStyle w:val="ListParagraph"/>
         <w:numPr>
           <w:ilvl w:val="0"/>
           <w:numId w:val="1"/>
@@ -4260,7 +3407,7 @@
     </w:p>
     <w:p>
       <w:pPr>
-        <w:pStyle w:val="Paragraphedeliste"/>
+        <w:pStyle w:val="ListParagraph"/>
         <w:numPr>
           <w:ilvl w:val="0"/>
           <w:numId w:val="1"/>
@@ -4270,55 +3417,33 @@
           <w:rFonts w:ascii="Montserrat" w:eastAsia="Montserrat" w:hAnsi="Montserrat" w:cs="Montserrat"/>
         </w:rPr>
       </w:pPr>
-      <w:proofErr w:type="spellStart"/>
-      <w:r>
-        <w:rPr>
-          <w:rFonts w:ascii="Montserrat" w:eastAsia="Montserrat" w:hAnsi="Montserrat" w:cs="Montserrat"/>
-        </w:rPr>
-        <w:t>Random</w:t>
-      </w:r>
-      <w:proofErr w:type="spellEnd"/>
-      <w:r>
-        <w:rPr>
-          <w:rFonts w:ascii="Montserrat" w:eastAsia="Montserrat" w:hAnsi="Montserrat" w:cs="Montserrat"/>
-        </w:rPr>
-        <w:t xml:space="preserve"> Forest</w:t>
-      </w:r>
-    </w:p>
-    <w:p>
-      <w:pPr>
-        <w:jc w:val="both"/>
-        <w:rPr>
-          <w:rFonts w:ascii="Montserrat" w:eastAsia="Montserrat" w:hAnsi="Montserrat" w:cs="Montserrat"/>
-        </w:rPr>
-      </w:pPr>
-    </w:p>
-    <w:p>
-      <w:pPr>
-        <w:jc w:val="both"/>
-        <w:rPr>
-          <w:rFonts w:ascii="Montserrat" w:eastAsia="Montserrat" w:hAnsi="Montserrat" w:cs="Montserrat"/>
-        </w:rPr>
-      </w:pPr>
-      <w:r>
-        <w:rPr>
-          <w:rFonts w:ascii="Montserrat" w:eastAsia="Montserrat" w:hAnsi="Montserrat" w:cs="Montserrat"/>
-        </w:rPr>
-        <w:t xml:space="preserve">Chacun de ces modèles ayant des besoins spécifiques de </w:t>
-      </w:r>
-      <w:proofErr w:type="spellStart"/>
-      <w:r>
-        <w:rPr>
-          <w:rFonts w:ascii="Montserrat" w:eastAsia="Montserrat" w:hAnsi="Montserrat" w:cs="Montserrat"/>
-        </w:rPr>
-        <w:t>préprocessing</w:t>
-      </w:r>
-      <w:proofErr w:type="spellEnd"/>
-      <w:r>
-        <w:rPr>
-          <w:rFonts w:ascii="Montserrat" w:eastAsia="Montserrat" w:hAnsi="Montserrat" w:cs="Montserrat"/>
-        </w:rPr>
-        <w:t xml:space="preserve">, nous allons détailler </w:t>
+      <w:r>
+        <w:rPr>
+          <w:rFonts w:ascii="Montserrat" w:eastAsia="Montserrat" w:hAnsi="Montserrat" w:cs="Montserrat"/>
+        </w:rPr>
+        <w:t>Random Forest</w:t>
+      </w:r>
+    </w:p>
+    <w:p>
+      <w:pPr>
+        <w:jc w:val="both"/>
+        <w:rPr>
+          <w:rFonts w:ascii="Montserrat" w:eastAsia="Montserrat" w:hAnsi="Montserrat" w:cs="Montserrat"/>
+        </w:rPr>
+      </w:pPr>
+    </w:p>
+    <w:p>
+      <w:pPr>
+        <w:jc w:val="both"/>
+        <w:rPr>
+          <w:rFonts w:ascii="Montserrat" w:eastAsia="Montserrat" w:hAnsi="Montserrat" w:cs="Montserrat"/>
+        </w:rPr>
+      </w:pPr>
+      <w:r>
+        <w:rPr>
+          <w:rFonts w:ascii="Montserrat" w:eastAsia="Montserrat" w:hAnsi="Montserrat" w:cs="Montserrat"/>
+        </w:rPr>
+        <w:t xml:space="preserve">Chacun de ces modèles ayant des besoins spécifiques de préprocessing, nous allons détailler </w:t>
       </w:r>
       <w:r>
         <w:rPr>
@@ -4355,7 +3480,7 @@
     </w:p>
     <w:p>
       <w:pPr>
-        <w:pStyle w:val="Titre2"/>
+        <w:pStyle w:val="Heading2"/>
         <w:jc w:val="both"/>
         <w:rPr>
           <w:rFonts w:ascii="Montserrat" w:eastAsia="Montserrat" w:hAnsi="Montserrat" w:cs="Montserrat"/>
@@ -4373,20 +3498,8 @@
           <w:sz w:val="22"/>
           <w:szCs w:val="22"/>
         </w:rPr>
-        <w:t>Pre-</w:t>
-      </w:r>
-      <w:proofErr w:type="spellStart"/>
-      <w:r>
-        <w:rPr>
-          <w:rFonts w:ascii="Montserrat" w:eastAsia="Montserrat" w:hAnsi="Montserrat" w:cs="Montserrat"/>
-          <w:b/>
-          <w:color w:val="5930F2"/>
-          <w:sz w:val="22"/>
-          <w:szCs w:val="22"/>
-        </w:rPr>
-        <w:t>processing</w:t>
-      </w:r>
-      <w:proofErr w:type="spellEnd"/>
+        <w:t>Pre-processing</w:t>
+      </w:r>
     </w:p>
     <w:p>
       <w:pPr>
@@ -4426,126 +3539,14 @@
           <w:rFonts w:ascii="Montserrat" w:eastAsia="Montserrat" w:hAnsi="Montserrat" w:cs="Montserrat"/>
           <w:lang w:val="fr-FR"/>
         </w:rPr>
-        <w:t>Tout d’abord, nous avons choisis de retirer les variables « Name », « </w:t>
-      </w:r>
-      <w:proofErr w:type="spellStart"/>
-      <w:r>
-        <w:rPr>
-          <w:rFonts w:ascii="Montserrat" w:eastAsia="Montserrat" w:hAnsi="Montserrat" w:cs="Montserrat"/>
-          <w:lang w:val="fr-FR"/>
-        </w:rPr>
-        <w:t>Basename</w:t>
-      </w:r>
-      <w:proofErr w:type="spellEnd"/>
-      <w:r>
-        <w:rPr>
-          <w:rFonts w:ascii="Montserrat" w:eastAsia="Montserrat" w:hAnsi="Montserrat" w:cs="Montserrat"/>
-          <w:lang w:val="fr-FR"/>
-        </w:rPr>
-        <w:t> », « </w:t>
-      </w:r>
-      <w:proofErr w:type="spellStart"/>
-      <w:r>
-        <w:rPr>
-          <w:rFonts w:ascii="Montserrat" w:eastAsia="Montserrat" w:hAnsi="Montserrat" w:cs="Montserrat"/>
-          <w:lang w:val="fr-FR"/>
-        </w:rPr>
-        <w:t>Developer</w:t>
-      </w:r>
-      <w:proofErr w:type="spellEnd"/>
-      <w:r>
-        <w:rPr>
-          <w:rFonts w:ascii="Montserrat" w:eastAsia="Montserrat" w:hAnsi="Montserrat" w:cs="Montserrat"/>
-          <w:lang w:val="fr-FR"/>
-        </w:rPr>
-        <w:t xml:space="preserve"> » afin de réduire la dimension de notre </w:t>
-      </w:r>
-      <w:proofErr w:type="spellStart"/>
-      <w:r>
-        <w:rPr>
-          <w:rFonts w:ascii="Montserrat" w:eastAsia="Montserrat" w:hAnsi="Montserrat" w:cs="Montserrat"/>
-          <w:lang w:val="fr-FR"/>
-        </w:rPr>
-        <w:t>dataset</w:t>
-      </w:r>
-      <w:proofErr w:type="spellEnd"/>
-      <w:r>
-        <w:rPr>
-          <w:rFonts w:ascii="Montserrat" w:eastAsia="Montserrat" w:hAnsi="Montserrat" w:cs="Montserrat"/>
-          <w:lang w:val="fr-FR"/>
-        </w:rPr>
-        <w:t xml:space="preserve"> et le nombre de valeurs uniques. Ainsi, nous avons notre </w:t>
-      </w:r>
-      <w:proofErr w:type="spellStart"/>
-      <w:r>
-        <w:rPr>
-          <w:rFonts w:ascii="Montserrat" w:eastAsia="Montserrat" w:hAnsi="Montserrat" w:cs="Montserrat"/>
-          <w:lang w:val="fr-FR"/>
-        </w:rPr>
-        <w:t>DataFrame</w:t>
-      </w:r>
-      <w:proofErr w:type="spellEnd"/>
-      <w:r>
-        <w:rPr>
-          <w:rFonts w:ascii="Montserrat" w:eastAsia="Montserrat" w:hAnsi="Montserrat" w:cs="Montserrat"/>
-          <w:lang w:val="fr-FR"/>
-        </w:rPr>
-        <w:t xml:space="preserve"> X et la variable cible est l’</w:t>
-      </w:r>
-      <w:proofErr w:type="spellStart"/>
-      <w:r>
-        <w:rPr>
-          <w:rFonts w:ascii="Montserrat" w:eastAsia="Montserrat" w:hAnsi="Montserrat" w:cs="Montserrat"/>
-          <w:lang w:val="fr-FR"/>
-        </w:rPr>
-        <w:t>Estimated_Sales</w:t>
-      </w:r>
-      <w:proofErr w:type="spellEnd"/>
-      <w:r>
-        <w:rPr>
-          <w:rFonts w:ascii="Montserrat" w:eastAsia="Montserrat" w:hAnsi="Montserrat" w:cs="Montserrat"/>
-          <w:lang w:val="fr-FR"/>
-        </w:rPr>
-        <w:t xml:space="preserve">. Les </w:t>
-      </w:r>
-      <w:proofErr w:type="spellStart"/>
-      <w:r>
-        <w:rPr>
-          <w:rFonts w:ascii="Montserrat" w:eastAsia="Montserrat" w:hAnsi="Montserrat" w:cs="Montserrat"/>
-          <w:lang w:val="fr-FR"/>
-        </w:rPr>
-        <w:t>NaNs</w:t>
-      </w:r>
-      <w:proofErr w:type="spellEnd"/>
-      <w:r>
-        <w:rPr>
-          <w:rFonts w:ascii="Montserrat" w:eastAsia="Montserrat" w:hAnsi="Montserrat" w:cs="Montserrat"/>
-          <w:lang w:val="fr-FR"/>
-        </w:rPr>
-        <w:t xml:space="preserve"> ont été également retirés</w:t>
-      </w:r>
-      <w:r>
-        <w:rPr>
-          <w:rFonts w:ascii="Montserrat" w:eastAsia="Montserrat" w:hAnsi="Montserrat" w:cs="Montserrat"/>
-          <w:lang w:val="fr-FR"/>
-        </w:rPr>
-        <w:t xml:space="preserve"> (méthode </w:t>
-      </w:r>
-      <w:proofErr w:type="spellStart"/>
-      <w:r>
-        <w:rPr>
-          <w:rFonts w:ascii="Montserrat" w:eastAsia="Montserrat" w:hAnsi="Montserrat" w:cs="Montserrat"/>
-          <w:lang w:val="fr-FR"/>
-        </w:rPr>
-        <w:t>dropna</w:t>
-      </w:r>
-      <w:proofErr w:type="spellEnd"/>
-      <w:r>
-        <w:rPr>
-          <w:rFonts w:ascii="Montserrat" w:eastAsia="Montserrat" w:hAnsi="Montserrat" w:cs="Montserrat"/>
-          <w:lang w:val="fr-FR"/>
-        </w:rPr>
-        <w:t>)</w:t>
+        <w:t>Tout d’abord, nous avons choisis de retirer les variables « Name », « Basename », « Developer » afin de réduire la dimension de notre dataset et le nombre de valeurs uniques. Ainsi, nous avons notre DataFrame X et la variable cible est l’Estimated_Sales. Les NaNs ont été également retirés</w:t>
+      </w:r>
+      <w:r>
+        <w:rPr>
+          <w:rFonts w:ascii="Montserrat" w:eastAsia="Montserrat" w:hAnsi="Montserrat" w:cs="Montserrat"/>
+          <w:lang w:val="fr-FR"/>
+        </w:rPr>
+        <w:t xml:space="preserve"> (méthode dropna)</w:t>
       </w:r>
       <w:r>
         <w:rPr>
@@ -4577,23 +3578,7 @@
           <w:rFonts w:ascii="Montserrat" w:eastAsia="Montserrat" w:hAnsi="Montserrat" w:cs="Montserrat"/>
           <w:lang w:val="fr-FR"/>
         </w:rPr>
-        <w:t xml:space="preserve">La séparation du jeu de données a été faite avec la méthode </w:t>
-      </w:r>
-      <w:proofErr w:type="spellStart"/>
-      <w:r>
-        <w:rPr>
-          <w:rFonts w:ascii="Montserrat" w:eastAsia="Montserrat" w:hAnsi="Montserrat" w:cs="Montserrat"/>
-          <w:lang w:val="fr-FR"/>
-        </w:rPr>
-        <w:t>train_test_split</w:t>
-      </w:r>
-      <w:proofErr w:type="spellEnd"/>
-      <w:r>
-        <w:rPr>
-          <w:rFonts w:ascii="Montserrat" w:eastAsia="Montserrat" w:hAnsi="Montserrat" w:cs="Montserrat"/>
-          <w:lang w:val="fr-FR"/>
-        </w:rPr>
-        <w:t xml:space="preserve"> pour obtenir un jeu d’entraînement contenant 80% des données et un jeu de test avec 20%.</w:t>
+        <w:t>La séparation du jeu de données a été faite avec la méthode train_test_split pour obtenir un jeu d’entraînement contenant 80% des données et un jeu de test avec 20%.</w:t>
       </w:r>
     </w:p>
     <w:p>
@@ -4626,23 +3611,7 @@
           <w:rFonts w:ascii="Montserrat" w:eastAsia="Montserrat" w:hAnsi="Montserrat" w:cs="Montserrat"/>
           <w:lang w:val="fr-FR"/>
         </w:rPr>
-        <w:t xml:space="preserve">ous avons fait un One Hot Encoder sur les variables catégorielles et avons ainsi obtenu un </w:t>
-      </w:r>
-      <w:proofErr w:type="spellStart"/>
-      <w:r>
-        <w:rPr>
-          <w:rFonts w:ascii="Montserrat" w:eastAsia="Montserrat" w:hAnsi="Montserrat" w:cs="Montserrat"/>
-          <w:lang w:val="fr-FR"/>
-        </w:rPr>
-        <w:t>DataFrame</w:t>
-      </w:r>
-      <w:proofErr w:type="spellEnd"/>
-      <w:r>
-        <w:rPr>
-          <w:rFonts w:ascii="Montserrat" w:eastAsia="Montserrat" w:hAnsi="Montserrat" w:cs="Montserrat"/>
-          <w:lang w:val="fr-FR"/>
-        </w:rPr>
-        <w:t xml:space="preserve"> avec 100</w:t>
+        <w:t>ous avons fait un One Hot Encoder sur les variables catégorielles et avons ainsi obtenu un DataFrame avec 100</w:t>
       </w:r>
       <w:r>
         <w:rPr>
@@ -4684,23 +3653,7 @@
           <w:rFonts w:ascii="Montserrat" w:eastAsia="Montserrat" w:hAnsi="Montserrat" w:cs="Montserrat"/>
           <w:lang w:val="fr-FR"/>
         </w:rPr>
-        <w:t xml:space="preserve">. Ensuite, nous avons procédé à un </w:t>
-      </w:r>
-      <w:proofErr w:type="spellStart"/>
-      <w:r>
-        <w:rPr>
-          <w:rFonts w:ascii="Montserrat" w:eastAsia="Montserrat" w:hAnsi="Montserrat" w:cs="Montserrat"/>
-          <w:lang w:val="fr-FR"/>
-        </w:rPr>
-        <w:t>StandardScaler</w:t>
-      </w:r>
-      <w:proofErr w:type="spellEnd"/>
-      <w:r>
-        <w:rPr>
-          <w:rFonts w:ascii="Montserrat" w:eastAsia="Montserrat" w:hAnsi="Montserrat" w:cs="Montserrat"/>
-          <w:lang w:val="fr-FR"/>
-        </w:rPr>
-        <w:t xml:space="preserve"> pour les variables numériques</w:t>
+        <w:t>. Ensuite, nous avons procédé à un StandardScaler pour les variables numériques</w:t>
       </w:r>
       <w:r>
         <w:rPr>
@@ -4851,144 +3804,48 @@
           <w:rFonts w:ascii="Montserrat" w:eastAsia="Montserrat" w:hAnsi="Montserrat" w:cs="Montserrat"/>
           <w:lang w:val="fr-FR"/>
         </w:rPr>
-        <w:t>En seconde phase de pré-</w:t>
-      </w:r>
-      <w:proofErr w:type="spellStart"/>
-      <w:r>
-        <w:rPr>
-          <w:rFonts w:ascii="Montserrat" w:eastAsia="Montserrat" w:hAnsi="Montserrat" w:cs="Montserrat"/>
-          <w:lang w:val="fr-FR"/>
-        </w:rPr>
-        <w:t>processing</w:t>
-      </w:r>
-      <w:proofErr w:type="spellEnd"/>
-      <w:r>
-        <w:rPr>
-          <w:rFonts w:ascii="Montserrat" w:eastAsia="Montserrat" w:hAnsi="Montserrat" w:cs="Montserrat"/>
-          <w:lang w:val="fr-FR"/>
-        </w:rPr>
-        <w:t xml:space="preserve"> pour la régression linéaire, nous avons entraîné le modèle uniquement sur le </w:t>
-      </w:r>
-      <w:proofErr w:type="spellStart"/>
-      <w:r>
-        <w:rPr>
-          <w:rFonts w:ascii="Montserrat" w:eastAsia="Montserrat" w:hAnsi="Montserrat" w:cs="Montserrat"/>
-          <w:lang w:val="fr-FR"/>
-        </w:rPr>
-        <w:t>ranking</w:t>
-      </w:r>
-      <w:proofErr w:type="spellEnd"/>
-      <w:r>
-        <w:rPr>
-          <w:rFonts w:ascii="Montserrat" w:eastAsia="Montserrat" w:hAnsi="Montserrat" w:cs="Montserrat"/>
-          <w:lang w:val="fr-FR"/>
-        </w:rPr>
-        <w:t xml:space="preserve"> des jeux de 1 à 100, le </w:t>
-      </w:r>
-      <w:proofErr w:type="spellStart"/>
-      <w:r>
-        <w:rPr>
-          <w:rFonts w:ascii="Montserrat" w:eastAsia="Montserrat" w:hAnsi="Montserrat" w:cs="Montserrat"/>
-          <w:lang w:val="fr-FR"/>
-        </w:rPr>
-        <w:t>dataset</w:t>
-      </w:r>
-      <w:proofErr w:type="spellEnd"/>
-      <w:r>
-        <w:rPr>
-          <w:rFonts w:ascii="Montserrat" w:eastAsia="Montserrat" w:hAnsi="Montserrat" w:cs="Montserrat"/>
-          <w:lang w:val="fr-FR"/>
-        </w:rPr>
-        <w:t xml:space="preserve"> se composait de 66 colonnes, se concentrant ainsi sur les jeux les plus célèbres et les plus vendus.</w:t>
-      </w:r>
-    </w:p>
-    <w:p>
-      <w:pPr>
-        <w:jc w:val="both"/>
-        <w:rPr>
-          <w:rFonts w:ascii="Montserrat" w:eastAsia="Montserrat" w:hAnsi="Montserrat" w:cs="Montserrat"/>
-          <w:lang w:val="fr-FR"/>
-        </w:rPr>
-      </w:pPr>
-      <w:r>
-        <w:rPr>
-          <w:rFonts w:ascii="Montserrat" w:eastAsia="Montserrat" w:hAnsi="Montserrat" w:cs="Montserrat"/>
-          <w:lang w:val="fr-FR"/>
-        </w:rPr>
-        <w:t xml:space="preserve">Enfin pour une dernière modélisation de régression linéaire, nous avons repris le </w:t>
-      </w:r>
-      <w:proofErr w:type="spellStart"/>
-      <w:r>
-        <w:rPr>
-          <w:rFonts w:ascii="Montserrat" w:eastAsia="Montserrat" w:hAnsi="Montserrat" w:cs="Montserrat"/>
-          <w:lang w:val="fr-FR"/>
-        </w:rPr>
-        <w:t>dataset</w:t>
-      </w:r>
-      <w:proofErr w:type="spellEnd"/>
-      <w:r>
-        <w:rPr>
-          <w:rFonts w:ascii="Montserrat" w:eastAsia="Montserrat" w:hAnsi="Montserrat" w:cs="Montserrat"/>
-          <w:lang w:val="fr-FR"/>
-        </w:rPr>
-        <w:t xml:space="preserve"> complet en retirant la colonne Plateforme (ce qui a enlevé une centaine de colonnes), réduisant ainsi la taille de notre premier </w:t>
-      </w:r>
-      <w:proofErr w:type="spellStart"/>
-      <w:r>
-        <w:rPr>
-          <w:rFonts w:ascii="Montserrat" w:eastAsia="Montserrat" w:hAnsi="Montserrat" w:cs="Montserrat"/>
-          <w:lang w:val="fr-FR"/>
-        </w:rPr>
-        <w:t>DataFrame</w:t>
-      </w:r>
-      <w:proofErr w:type="spellEnd"/>
-      <w:r>
-        <w:rPr>
-          <w:rFonts w:ascii="Montserrat" w:eastAsia="Montserrat" w:hAnsi="Montserrat" w:cs="Montserrat"/>
-          <w:lang w:val="fr-FR"/>
-        </w:rPr>
-        <w:t>.</w:t>
-      </w:r>
-    </w:p>
-    <w:p>
-      <w:pPr>
-        <w:jc w:val="both"/>
-        <w:rPr>
-          <w:rFonts w:ascii="Montserrat" w:eastAsia="Montserrat" w:hAnsi="Montserrat" w:cs="Montserrat"/>
-          <w:lang w:val="fr-FR"/>
-        </w:rPr>
-      </w:pPr>
-    </w:p>
-    <w:p>
-      <w:pPr>
-        <w:jc w:val="both"/>
-        <w:rPr>
-          <w:rFonts w:ascii="Montserrat" w:eastAsia="Montserrat" w:hAnsi="Montserrat" w:cs="Montserrat"/>
-          <w:lang w:val="fr-FR"/>
-        </w:rPr>
-      </w:pPr>
-      <w:r>
-        <w:rPr>
-          <w:rFonts w:ascii="Montserrat" w:eastAsia="Montserrat" w:hAnsi="Montserrat" w:cs="Montserrat"/>
-          <w:lang w:val="fr-FR"/>
-        </w:rPr>
-        <w:t xml:space="preserve">Nous avons ainsi testé 3 régressions linéaires, sur des </w:t>
-      </w:r>
-      <w:proofErr w:type="spellStart"/>
-      <w:r>
-        <w:rPr>
-          <w:rFonts w:ascii="Montserrat" w:eastAsia="Montserrat" w:hAnsi="Montserrat" w:cs="Montserrat"/>
-          <w:lang w:val="fr-FR"/>
-        </w:rPr>
-        <w:t>DataFrames</w:t>
-      </w:r>
-      <w:proofErr w:type="spellEnd"/>
-      <w:r>
-        <w:rPr>
-          <w:rFonts w:ascii="Montserrat" w:eastAsia="Montserrat" w:hAnsi="Montserrat" w:cs="Montserrat"/>
-          <w:lang w:val="fr-FR"/>
-        </w:rPr>
-        <w:t xml:space="preserve"> retravaillés afin qu’ils puissent à la fois être pertinents et exhaustifs mais aussi un peu plus réduits afin que le modèle puisse prédire de la façon la plus pertinente possible.</w:t>
+        <w:t>En seconde phase de pré-processing pour la régression linéaire, nous avons entraîné le modèle uniquement sur le ranking des jeux de 1 à 100, le dataset se composait de 66 colonnes, se concentrant ainsi sur les jeux les plus célèbres et les plus vendus.</w:t>
+      </w:r>
+    </w:p>
+    <w:p>
+      <w:pPr>
+        <w:jc w:val="both"/>
+        <w:rPr>
+          <w:rFonts w:ascii="Montserrat" w:eastAsia="Montserrat" w:hAnsi="Montserrat" w:cs="Montserrat"/>
+          <w:lang w:val="fr-FR"/>
+        </w:rPr>
+      </w:pPr>
+      <w:r>
+        <w:rPr>
+          <w:rFonts w:ascii="Montserrat" w:eastAsia="Montserrat" w:hAnsi="Montserrat" w:cs="Montserrat"/>
+          <w:lang w:val="fr-FR"/>
+        </w:rPr>
+        <w:t>Enfin pour une dernière modélisation de régression linéaire, nous avons repris le dataset complet en retirant la colonne Plateforme (ce qui a enlevé une centaine de colonnes), réduisant ainsi la taille de notre premier DataFrame.</w:t>
+      </w:r>
+    </w:p>
+    <w:p>
+      <w:pPr>
+        <w:jc w:val="both"/>
+        <w:rPr>
+          <w:rFonts w:ascii="Montserrat" w:eastAsia="Montserrat" w:hAnsi="Montserrat" w:cs="Montserrat"/>
+          <w:lang w:val="fr-FR"/>
+        </w:rPr>
+      </w:pPr>
+    </w:p>
+    <w:p>
+      <w:pPr>
+        <w:jc w:val="both"/>
+        <w:rPr>
+          <w:rFonts w:ascii="Montserrat" w:eastAsia="Montserrat" w:hAnsi="Montserrat" w:cs="Montserrat"/>
+          <w:lang w:val="fr-FR"/>
+        </w:rPr>
+      </w:pPr>
+      <w:r>
+        <w:rPr>
+          <w:rFonts w:ascii="Montserrat" w:eastAsia="Montserrat" w:hAnsi="Montserrat" w:cs="Montserrat"/>
+          <w:lang w:val="fr-FR"/>
+        </w:rPr>
+        <w:t>Nous avons ainsi testé 3 régressions linéaires, sur des DataFrames retravaillés afin qu’ils puissent à la fois être pertinents et exhaustifs mais aussi un peu plus réduits afin que le modèle puisse prédire de la façon la plus pertinente possible.</w:t>
       </w:r>
     </w:p>
     <w:p>
@@ -5021,73 +3878,29 @@
           <w:rFonts w:ascii="Montserrat" w:eastAsia="Montserrat" w:hAnsi="Montserrat" w:cs="Montserrat"/>
           <w:u w:val="single"/>
         </w:rPr>
-        <w:t xml:space="preserve">Arbre de régression et </w:t>
-      </w:r>
-      <w:proofErr w:type="spellStart"/>
-      <w:r>
-        <w:rPr>
-          <w:rFonts w:ascii="Montserrat" w:eastAsia="Montserrat" w:hAnsi="Montserrat" w:cs="Montserrat"/>
-          <w:u w:val="single"/>
-        </w:rPr>
-        <w:t>Random</w:t>
-      </w:r>
-      <w:proofErr w:type="spellEnd"/>
-      <w:r>
-        <w:rPr>
-          <w:rFonts w:ascii="Montserrat" w:eastAsia="Montserrat" w:hAnsi="Montserrat" w:cs="Montserrat"/>
-          <w:u w:val="single"/>
-        </w:rPr>
-        <w:t xml:space="preserve"> Forest</w:t>
-      </w:r>
-    </w:p>
-    <w:p>
-      <w:pPr>
-        <w:jc w:val="both"/>
-        <w:rPr>
-          <w:rFonts w:ascii="Montserrat" w:eastAsia="Montserrat" w:hAnsi="Montserrat" w:cs="Montserrat"/>
-        </w:rPr>
-      </w:pPr>
-    </w:p>
-    <w:p>
-      <w:pPr>
-        <w:jc w:val="both"/>
-        <w:rPr>
-          <w:rFonts w:ascii="Montserrat" w:eastAsia="Montserrat" w:hAnsi="Montserrat" w:cs="Montserrat"/>
-        </w:rPr>
-      </w:pPr>
-      <w:r>
-        <w:rPr>
-          <w:rFonts w:ascii="Montserrat" w:eastAsia="Montserrat" w:hAnsi="Montserrat" w:cs="Montserrat"/>
-        </w:rPr>
-        <w:t>Comme durant le pré-</w:t>
-      </w:r>
-      <w:proofErr w:type="spellStart"/>
-      <w:r>
-        <w:rPr>
-          <w:rFonts w:ascii="Montserrat" w:eastAsia="Montserrat" w:hAnsi="Montserrat" w:cs="Montserrat"/>
-        </w:rPr>
-        <w:t>processing</w:t>
-      </w:r>
-      <w:proofErr w:type="spellEnd"/>
-      <w:r>
-        <w:rPr>
-          <w:rFonts w:ascii="Montserrat" w:eastAsia="Montserrat" w:hAnsi="Montserrat" w:cs="Montserrat"/>
-        </w:rPr>
-        <w:t xml:space="preserve"> pour la régression linéaire, nous avons commencé par retirer les colonnes « Name » et « </w:t>
-      </w:r>
-      <w:proofErr w:type="spellStart"/>
-      <w:r>
-        <w:rPr>
-          <w:rFonts w:ascii="Montserrat" w:eastAsia="Montserrat" w:hAnsi="Montserrat" w:cs="Montserrat"/>
-        </w:rPr>
-        <w:t>Basename</w:t>
-      </w:r>
-      <w:proofErr w:type="spellEnd"/>
-      <w:r>
-        <w:rPr>
-          <w:rFonts w:ascii="Montserrat" w:eastAsia="Montserrat" w:hAnsi="Montserrat" w:cs="Montserrat"/>
-        </w:rPr>
-        <w:t> ». Nous avons toutefois conservé la colonne « Genre » mais avons supprimé la colonne « Rank ». L’objectif était non seulement d’entraîner différents types de modèles, mais également avec différentes variables.</w:t>
+        <w:t>Arbre de régression et Random Forest</w:t>
+      </w:r>
+    </w:p>
+    <w:p>
+      <w:pPr>
+        <w:jc w:val="both"/>
+        <w:rPr>
+          <w:rFonts w:ascii="Montserrat" w:eastAsia="Montserrat" w:hAnsi="Montserrat" w:cs="Montserrat"/>
+        </w:rPr>
+      </w:pPr>
+    </w:p>
+    <w:p>
+      <w:pPr>
+        <w:jc w:val="both"/>
+        <w:rPr>
+          <w:rFonts w:ascii="Montserrat" w:eastAsia="Montserrat" w:hAnsi="Montserrat" w:cs="Montserrat"/>
+        </w:rPr>
+      </w:pPr>
+      <w:r>
+        <w:rPr>
+          <w:rFonts w:ascii="Montserrat" w:eastAsia="Montserrat" w:hAnsi="Montserrat" w:cs="Montserrat"/>
+        </w:rPr>
+        <w:t>Comme durant le pré-processing pour la régression linéaire, nous avons commencé par retirer les colonnes « Name » et « Basename ». Nous avons toutefois conservé la colonne « Genre » mais avons supprimé la colonne « Rank ». L’objectif était non seulement d’entraîner différents types de modèles, mais également avec différentes variables.</w:t>
       </w:r>
       <w:r>
         <w:rPr>
@@ -5143,49 +3956,7 @@
         <w:rPr>
           <w:rFonts w:ascii="Montserrat" w:eastAsia="Montserrat" w:hAnsi="Montserrat" w:cs="Montserrat"/>
         </w:rPr>
-        <w:t xml:space="preserve">exécuté un </w:t>
-      </w:r>
-      <w:proofErr w:type="spellStart"/>
-      <w:r>
-        <w:rPr>
-          <w:rFonts w:ascii="Montserrat" w:eastAsia="Montserrat" w:hAnsi="Montserrat" w:cs="Montserrat"/>
-        </w:rPr>
-        <w:t>OneHotEncoder</w:t>
-      </w:r>
-      <w:proofErr w:type="spellEnd"/>
-      <w:r>
-        <w:rPr>
-          <w:rFonts w:ascii="Montserrat" w:eastAsia="Montserrat" w:hAnsi="Montserrat" w:cs="Montserrat"/>
-        </w:rPr>
-        <w:t xml:space="preserve"> sur les colonnes « Franchise », « Genre », « Plateforme », « Publisher » et « </w:t>
-      </w:r>
-      <w:proofErr w:type="spellStart"/>
-      <w:r>
-        <w:rPr>
-          <w:rFonts w:ascii="Montserrat" w:eastAsia="Montserrat" w:hAnsi="Montserrat" w:cs="Montserrat"/>
-        </w:rPr>
-        <w:t>Developer</w:t>
-      </w:r>
-      <w:proofErr w:type="spellEnd"/>
-      <w:r>
-        <w:rPr>
-          <w:rFonts w:ascii="Montserrat" w:eastAsia="Montserrat" w:hAnsi="Montserrat" w:cs="Montserrat"/>
-        </w:rPr>
-        <w:t> ». Cette simple opération a transformé 5 variables qualitatives en 4'116 variables binaires. Cette considérable augmentation de la taille jeu de donnée est principalement dû à la variable « </w:t>
-      </w:r>
-      <w:proofErr w:type="spellStart"/>
-      <w:r>
-        <w:rPr>
-          <w:rFonts w:ascii="Montserrat" w:eastAsia="Montserrat" w:hAnsi="Montserrat" w:cs="Montserrat"/>
-        </w:rPr>
-        <w:t>Developer</w:t>
-      </w:r>
-      <w:proofErr w:type="spellEnd"/>
-      <w:r>
-        <w:rPr>
-          <w:rFonts w:ascii="Montserrat" w:eastAsia="Montserrat" w:hAnsi="Montserrat" w:cs="Montserrat"/>
-        </w:rPr>
-        <w:t> », contenant plusieurs milliers de valeur uniques.</w:t>
+        <w:t>exécuté un OneHotEncoder sur les colonnes « Franchise », « Genre », « Plateforme », « Publisher » et « Developer ». Cette simple opération a transformé 5 variables qualitatives en 4'116 variables binaires. Cette considérable augmentation de la taille jeu de donnée est principalement dû à la variable « Developer », contenant plusieurs milliers de valeur uniques.</w:t>
       </w:r>
     </w:p>
     <w:p>
@@ -5208,35 +3979,7 @@
           <w:rFonts w:ascii="Montserrat" w:eastAsia="Montserrat" w:hAnsi="Montserrat" w:cs="Montserrat"/>
         </w:rPr>
         <w:lastRenderedPageBreak/>
-        <w:t xml:space="preserve">Cette </w:t>
-      </w:r>
-      <w:proofErr w:type="spellStart"/>
-      <w:r>
-        <w:rPr>
-          <w:rFonts w:ascii="Montserrat" w:eastAsia="Montserrat" w:hAnsi="Montserrat" w:cs="Montserrat"/>
-        </w:rPr>
-        <w:t>décuplation</w:t>
-      </w:r>
-      <w:proofErr w:type="spellEnd"/>
-      <w:r>
-        <w:rPr>
-          <w:rFonts w:ascii="Montserrat" w:eastAsia="Montserrat" w:hAnsi="Montserrat" w:cs="Montserrat"/>
-        </w:rPr>
-        <w:t xml:space="preserve"> ne sera pas un problème pour l’entraînement de notre modèle pour autant, l’arbre de régression et la </w:t>
-      </w:r>
-      <w:proofErr w:type="spellStart"/>
-      <w:r>
-        <w:rPr>
-          <w:rFonts w:ascii="Montserrat" w:eastAsia="Montserrat" w:hAnsi="Montserrat" w:cs="Montserrat"/>
-        </w:rPr>
-        <w:t>Random</w:t>
-      </w:r>
-      <w:proofErr w:type="spellEnd"/>
-      <w:r>
-        <w:rPr>
-          <w:rFonts w:ascii="Montserrat" w:eastAsia="Montserrat" w:hAnsi="Montserrat" w:cs="Montserrat"/>
-        </w:rPr>
-        <w:t xml:space="preserve"> Forest sont adaptés pour traiter un tel volume.</w:t>
+        <w:t>Cette décuplation ne sera pas un problème pour l’entraînement de notre modèle pour autant, l’arbre de régression et la Random Forest sont adaptés pour traiter un tel volume.</w:t>
       </w:r>
     </w:p>
     <w:p>
@@ -5267,46 +4010,14 @@
           <w:rFonts w:ascii="Montserrat" w:eastAsia="Montserrat" w:hAnsi="Montserrat" w:cs="Montserrat"/>
           <w:lang w:val="fr-FR"/>
         </w:rPr>
-        <w:t xml:space="preserve"> variable « </w:t>
-      </w:r>
-      <w:proofErr w:type="spellStart"/>
-      <w:r>
-        <w:rPr>
-          <w:rFonts w:ascii="Montserrat" w:eastAsia="Montserrat" w:hAnsi="Montserrat" w:cs="Montserrat"/>
-          <w:lang w:val="fr-FR"/>
-        </w:rPr>
-        <w:t>Year</w:t>
-      </w:r>
-      <w:proofErr w:type="spellEnd"/>
-      <w:r>
-        <w:rPr>
-          <w:rFonts w:ascii="Montserrat" w:eastAsia="Montserrat" w:hAnsi="Montserrat" w:cs="Montserrat"/>
-          <w:lang w:val="fr-FR"/>
-        </w:rPr>
-        <w:t> » a été e</w:t>
-      </w:r>
-      <w:r>
-        <w:rPr>
-          <w:rFonts w:ascii="Montserrat" w:eastAsia="Montserrat" w:hAnsi="Montserrat" w:cs="Montserrat"/>
-          <w:lang w:val="fr-FR"/>
-        </w:rPr>
-        <w:t xml:space="preserve">ncodée à l’aide d’un Standard </w:t>
-      </w:r>
-      <w:proofErr w:type="spellStart"/>
-      <w:r>
-        <w:rPr>
-          <w:rFonts w:ascii="Montserrat" w:eastAsia="Montserrat" w:hAnsi="Montserrat" w:cs="Montserrat"/>
-          <w:lang w:val="fr-FR"/>
-        </w:rPr>
-        <w:t>Scaler</w:t>
-      </w:r>
-      <w:proofErr w:type="spellEnd"/>
-      <w:r>
-        <w:rPr>
-          <w:rFonts w:ascii="Montserrat" w:eastAsia="Montserrat" w:hAnsi="Montserrat" w:cs="Montserrat"/>
-          <w:lang w:val="fr-FR"/>
-        </w:rPr>
-        <w:t>.</w:t>
+        <w:t xml:space="preserve"> variable « Year » a été e</w:t>
+      </w:r>
+      <w:r>
+        <w:rPr>
+          <w:rFonts w:ascii="Montserrat" w:eastAsia="Montserrat" w:hAnsi="Montserrat" w:cs="Montserrat"/>
+          <w:lang w:val="fr-FR"/>
+        </w:rPr>
+        <w:t>ncodée à l’aide d’un Standard Scaler.</w:t>
       </w:r>
       <w:r>
         <w:rPr>
@@ -5338,28 +4049,12 @@
           <w:rFonts w:ascii="Montserrat" w:eastAsia="Montserrat" w:hAnsi="Montserrat" w:cs="Montserrat"/>
           <w:lang w:val="fr-FR"/>
         </w:rPr>
-        <w:t xml:space="preserve">Contrairement à l’approche utilisée pour la régression linéaire, l’entièreté des variables et des lignes ont été utilisées pour l’entraînement des modèles d’arbre de régression et </w:t>
-      </w:r>
-      <w:proofErr w:type="spellStart"/>
-      <w:r>
-        <w:rPr>
-          <w:rFonts w:ascii="Montserrat" w:eastAsia="Montserrat" w:hAnsi="Montserrat" w:cs="Montserrat"/>
-          <w:lang w:val="fr-FR"/>
-        </w:rPr>
-        <w:t>Random</w:t>
-      </w:r>
-      <w:proofErr w:type="spellEnd"/>
-      <w:r>
-        <w:rPr>
-          <w:rFonts w:ascii="Montserrat" w:eastAsia="Montserrat" w:hAnsi="Montserrat" w:cs="Montserrat"/>
-          <w:lang w:val="fr-FR"/>
-        </w:rPr>
-        <w:t xml:space="preserve"> Forest.</w:t>
-      </w:r>
-    </w:p>
-    <w:p>
-      <w:pPr>
-        <w:pStyle w:val="Titre2"/>
+        <w:t>Contrairement à l’approche utilisée pour la régression linéaire, l’entièreté des variables et des lignes ont été utilisées pour l’entraînement des modèles d’arbre de régression et Random Forest.</w:t>
+      </w:r>
+    </w:p>
+    <w:p>
+      <w:pPr>
+        <w:pStyle w:val="Heading2"/>
         <w:jc w:val="both"/>
         <w:rPr>
           <w:rFonts w:ascii="Montserrat" w:eastAsia="Montserrat" w:hAnsi="Montserrat" w:cs="Montserrat"/>
@@ -5465,35 +4160,7 @@
         <w:rPr>
           <w:rFonts w:ascii="Montserrat" w:eastAsia="Montserrat" w:hAnsi="Montserrat" w:cs="Montserrat"/>
         </w:rPr>
-        <w:t xml:space="preserve">Comme expliqué dans la partie </w:t>
-      </w:r>
-      <w:proofErr w:type="spellStart"/>
-      <w:r>
-        <w:rPr>
-          <w:rFonts w:ascii="Montserrat" w:eastAsia="Montserrat" w:hAnsi="Montserrat" w:cs="Montserrat"/>
-        </w:rPr>
-        <w:t>pre-processing</w:t>
-      </w:r>
-      <w:proofErr w:type="spellEnd"/>
-      <w:r>
-        <w:rPr>
-          <w:rFonts w:ascii="Montserrat" w:eastAsia="Montserrat" w:hAnsi="Montserrat" w:cs="Montserrat"/>
-        </w:rPr>
-        <w:t xml:space="preserve">, nous avons exploré 3 modèles de régression linéaire en modifiant certains aspects de notre </w:t>
-      </w:r>
-      <w:proofErr w:type="spellStart"/>
-      <w:r>
-        <w:rPr>
-          <w:rFonts w:ascii="Montserrat" w:eastAsia="Montserrat" w:hAnsi="Montserrat" w:cs="Montserrat"/>
-        </w:rPr>
-        <w:t>DataFrame</w:t>
-      </w:r>
-      <w:proofErr w:type="spellEnd"/>
-      <w:r>
-        <w:rPr>
-          <w:rFonts w:ascii="Montserrat" w:eastAsia="Montserrat" w:hAnsi="Montserrat" w:cs="Montserrat"/>
-        </w:rPr>
-        <w:t xml:space="preserve"> afin de tester la pertinence du modèle.</w:t>
+        <w:t>Comme expliqué dans la partie pre-processing, nous avons exploré 3 modèles de régression linéaire en modifiant certains aspects de notre DataFrame afin de tester la pertinence du modèle.</w:t>
       </w:r>
     </w:p>
     <w:p>
@@ -5529,21 +4196,7 @@
         <w:rPr>
           <w:rFonts w:ascii="Montserrat" w:eastAsia="Montserrat" w:hAnsi="Montserrat" w:cs="Montserrat"/>
         </w:rPr>
-        <w:t xml:space="preserve">La première régression linéaire, sur le </w:t>
-      </w:r>
-      <w:proofErr w:type="spellStart"/>
-      <w:r>
-        <w:rPr>
-          <w:rFonts w:ascii="Montserrat" w:eastAsia="Montserrat" w:hAnsi="Montserrat" w:cs="Montserrat"/>
-        </w:rPr>
-        <w:t>DataFrame</w:t>
-      </w:r>
-      <w:proofErr w:type="spellEnd"/>
-      <w:r>
-        <w:rPr>
-          <w:rFonts w:ascii="Montserrat" w:eastAsia="Montserrat" w:hAnsi="Montserrat" w:cs="Montserrat"/>
-        </w:rPr>
-        <w:t xml:space="preserve"> entier a eu un score de :</w:t>
+        <w:t>La première régression linéaire, sur le DataFrame entier a eu un score de :</w:t>
       </w:r>
     </w:p>
     <w:p>
@@ -5649,21 +4302,7 @@
         <w:rPr>
           <w:rFonts w:ascii="Montserrat" w:eastAsia="Montserrat" w:hAnsi="Montserrat" w:cs="Montserrat"/>
         </w:rPr>
-        <w:t xml:space="preserve">Nous avons un score négatif pour le jeu de test et 0.39 pour le jeu d’entraînement. On constate donc un </w:t>
-      </w:r>
-      <w:proofErr w:type="spellStart"/>
-      <w:r>
-        <w:rPr>
-          <w:rFonts w:ascii="Montserrat" w:eastAsia="Montserrat" w:hAnsi="Montserrat" w:cs="Montserrat"/>
-        </w:rPr>
-        <w:t>overfitting</w:t>
-      </w:r>
-      <w:proofErr w:type="spellEnd"/>
-      <w:r>
-        <w:rPr>
-          <w:rFonts w:ascii="Montserrat" w:eastAsia="Montserrat" w:hAnsi="Montserrat" w:cs="Montserrat"/>
-        </w:rPr>
-        <w:t xml:space="preserve"> du jeu d’entraînement et clairement une </w:t>
+        <w:t xml:space="preserve">Nous avons un score négatif pour le jeu de test et 0.39 pour le jeu d’entraînement. On constate donc un overfitting du jeu d’entraînement et clairement une </w:t>
       </w:r>
       <w:r>
         <w:rPr>
@@ -5817,49 +4456,7 @@
         <w:rPr>
           <w:rFonts w:ascii="Montserrat" w:eastAsia="Montserrat" w:hAnsi="Montserrat" w:cs="Montserrat"/>
         </w:rPr>
-        <w:t>L’</w:t>
-      </w:r>
-      <w:proofErr w:type="spellStart"/>
-      <w:r>
-        <w:rPr>
-          <w:rFonts w:ascii="Montserrat" w:eastAsia="Montserrat" w:hAnsi="Montserrat" w:cs="Montserrat"/>
-        </w:rPr>
-        <w:t>overfitting</w:t>
-      </w:r>
-      <w:proofErr w:type="spellEnd"/>
-      <w:r>
-        <w:rPr>
-          <w:rFonts w:ascii="Montserrat" w:eastAsia="Montserrat" w:hAnsi="Montserrat" w:cs="Montserrat"/>
-        </w:rPr>
-        <w:t xml:space="preserve"> est toujours présent avec 0.92 pour le jeu d’entraînement et 0,22 pour le jeu de test. Néanmoins, le score de ce dernier est nettement amélioré, comparé au score de la première régression linéaire. Le modèle, sur un </w:t>
-      </w:r>
-      <w:proofErr w:type="spellStart"/>
-      <w:r>
-        <w:rPr>
-          <w:rFonts w:ascii="Montserrat" w:eastAsia="Montserrat" w:hAnsi="Montserrat" w:cs="Montserrat"/>
-        </w:rPr>
-        <w:t>dataset</w:t>
-      </w:r>
-      <w:proofErr w:type="spellEnd"/>
-      <w:r>
-        <w:rPr>
-          <w:rFonts w:ascii="Montserrat" w:eastAsia="Montserrat" w:hAnsi="Montserrat" w:cs="Montserrat"/>
-        </w:rPr>
-        <w:t xml:space="preserve"> réduit, arrive à mieux prédire l’</w:t>
-      </w:r>
-      <w:proofErr w:type="spellStart"/>
-      <w:r>
-        <w:rPr>
-          <w:rFonts w:ascii="Montserrat" w:eastAsia="Montserrat" w:hAnsi="Montserrat" w:cs="Montserrat"/>
-        </w:rPr>
-        <w:t>estimated_sales</w:t>
-      </w:r>
-      <w:proofErr w:type="spellEnd"/>
-      <w:r>
-        <w:rPr>
-          <w:rFonts w:ascii="Montserrat" w:eastAsia="Montserrat" w:hAnsi="Montserrat" w:cs="Montserrat"/>
-        </w:rPr>
-        <w:t>.</w:t>
+        <w:t>L’overfitting est toujours présent avec 0.92 pour le jeu d’entraînement et 0,22 pour le jeu de test. Néanmoins, le score de ce dernier est nettement amélioré, comparé au score de la première régression linéaire. Le modèle, sur un dataset réduit, arrive à mieux prédire l’estimated_sales.</w:t>
       </w:r>
     </w:p>
     <w:p>
@@ -5940,21 +4537,7 @@
         <w:rPr>
           <w:rFonts w:ascii="Montserrat" w:eastAsia="Montserrat" w:hAnsi="Montserrat" w:cs="Montserrat"/>
         </w:rPr>
-        <w:t xml:space="preserve">La troisième régression linéaire sur le </w:t>
-      </w:r>
-      <w:proofErr w:type="spellStart"/>
-      <w:r>
-        <w:rPr>
-          <w:rFonts w:ascii="Montserrat" w:eastAsia="Montserrat" w:hAnsi="Montserrat" w:cs="Montserrat"/>
-        </w:rPr>
-        <w:t>DataFrame</w:t>
-      </w:r>
-      <w:proofErr w:type="spellEnd"/>
-      <w:r>
-        <w:rPr>
-          <w:rFonts w:ascii="Montserrat" w:eastAsia="Montserrat" w:hAnsi="Montserrat" w:cs="Montserrat"/>
-        </w:rPr>
-        <w:t xml:space="preserve"> entier moins la variable Plateforme a eu un score de :</w:t>
+        <w:t>La troisième régression linéaire sur le DataFrame entier moins la variable Plateforme a eu un score de :</w:t>
       </w:r>
     </w:p>
     <w:p>
@@ -6060,21 +4643,7 @@
         <w:rPr>
           <w:rFonts w:ascii="Montserrat" w:eastAsia="Montserrat" w:hAnsi="Montserrat" w:cs="Montserrat"/>
         </w:rPr>
-        <w:t xml:space="preserve">Pour cette troisième régression linéaire, on retombe peu ou prou sur le score du premier modèle, même en ayant retiré une variable. Le modèle ici </w:t>
-      </w:r>
-      <w:proofErr w:type="spellStart"/>
-      <w:r>
-        <w:rPr>
-          <w:rFonts w:ascii="Montserrat" w:eastAsia="Montserrat" w:hAnsi="Montserrat" w:cs="Montserrat"/>
-        </w:rPr>
-        <w:t>overfit</w:t>
-      </w:r>
-      <w:proofErr w:type="spellEnd"/>
-      <w:r>
-        <w:rPr>
-          <w:rFonts w:ascii="Montserrat" w:eastAsia="Montserrat" w:hAnsi="Montserrat" w:cs="Montserrat"/>
-        </w:rPr>
-        <w:t xml:space="preserve"> toujours et n’arrive pas à prédire.</w:t>
+        <w:t>Pour cette troisième régression linéaire, on retombe peu ou prou sur le score du premier modèle, même en ayant retiré une variable. Le modèle ici overfit toujours et n’arrive pas à prédire.</w:t>
       </w:r>
     </w:p>
     <w:p>
@@ -6108,21 +4677,12 @@
           <w:u w:val="single"/>
         </w:rPr>
       </w:pPr>
-      <w:proofErr w:type="spellStart"/>
       <w:r>
         <w:rPr>
           <w:rFonts w:ascii="Montserrat" w:eastAsia="Montserrat" w:hAnsi="Montserrat" w:cs="Montserrat"/>
           <w:u w:val="single"/>
         </w:rPr>
-        <w:t>Random</w:t>
-      </w:r>
-      <w:proofErr w:type="spellEnd"/>
-      <w:r>
-        <w:rPr>
-          <w:rFonts w:ascii="Montserrat" w:eastAsia="Montserrat" w:hAnsi="Montserrat" w:cs="Montserrat"/>
-          <w:u w:val="single"/>
-        </w:rPr>
-        <w:t xml:space="preserve"> Forest :</w:t>
+        <w:t>Random Forest :</w:t>
       </w:r>
     </w:p>
     <w:p>
@@ -6158,21 +4718,7 @@
         <w:rPr>
           <w:rFonts w:ascii="Montserrat" w:eastAsia="Montserrat" w:hAnsi="Montserrat" w:cs="Montserrat"/>
         </w:rPr>
-        <w:t xml:space="preserve">Le modèle </w:t>
-      </w:r>
-      <w:proofErr w:type="spellStart"/>
-      <w:r>
-        <w:rPr>
-          <w:rFonts w:ascii="Montserrat" w:eastAsia="Montserrat" w:hAnsi="Montserrat" w:cs="Montserrat"/>
-        </w:rPr>
-        <w:t>Random</w:t>
-      </w:r>
-      <w:proofErr w:type="spellEnd"/>
-      <w:r>
-        <w:rPr>
-          <w:rFonts w:ascii="Montserrat" w:eastAsia="Montserrat" w:hAnsi="Montserrat" w:cs="Montserrat"/>
-        </w:rPr>
-        <w:t xml:space="preserve"> Forest a produit des prédictions plus proches du jeu de test comparé à la régression linéaire dès la première tentative. </w:t>
+        <w:t xml:space="preserve">Le modèle Random Forest a produit des prédictions plus proches du jeu de test comparé à la régression linéaire dès la première tentative. </w:t>
       </w:r>
     </w:p>
     <w:p>
@@ -6700,21 +5246,7 @@
         <w:rPr>
           <w:rFonts w:ascii="Montserrat" w:eastAsia="Montserrat" w:hAnsi="Montserrat" w:cs="Montserrat"/>
         </w:rPr>
-        <w:t xml:space="preserve">Augmenter le nombre d’embranchement dans le modèle de </w:t>
-      </w:r>
-      <w:proofErr w:type="spellStart"/>
-      <w:r>
-        <w:rPr>
-          <w:rFonts w:ascii="Montserrat" w:eastAsia="Montserrat" w:hAnsi="Montserrat" w:cs="Montserrat"/>
-        </w:rPr>
-        <w:t>Random</w:t>
-      </w:r>
-      <w:proofErr w:type="spellEnd"/>
-      <w:r>
-        <w:rPr>
-          <w:rFonts w:ascii="Montserrat" w:eastAsia="Montserrat" w:hAnsi="Montserrat" w:cs="Montserrat"/>
-        </w:rPr>
-        <w:t xml:space="preserve"> Forest a pour effet de </w:t>
+        <w:t xml:space="preserve">Augmenter le nombre d’embranchement dans le modèle de Random Forest a pour effet de </w:t>
       </w:r>
       <w:r>
         <w:rPr>
@@ -6804,19 +5336,7 @@
         <w:rPr>
           <w:rFonts w:ascii="Montserrat" w:eastAsia="Montserrat" w:hAnsi="Montserrat" w:cs="Montserrat"/>
         </w:rPr>
-        <w:t xml:space="preserve">Nous estimons que garder la profondeur maximale à 4 </w:t>
-      </w:r>
-      <w:r>
-        <w:rPr>
-          <w:rFonts w:ascii="Montserrat" w:eastAsia="Montserrat" w:hAnsi="Montserrat" w:cs="Montserrat"/>
-        </w:rPr>
-        <w:t>nœuds</w:t>
-      </w:r>
-      <w:r>
-        <w:rPr>
-          <w:rFonts w:ascii="Montserrat" w:eastAsia="Montserrat" w:hAnsi="Montserrat" w:cs="Montserrat"/>
-        </w:rPr>
-        <w:t xml:space="preserve"> rend le résultat le plus optimal en utilisant ce modèle.</w:t>
+        <w:t>Nous nous satisferons donc des résultats obetnus avec une profondeur maximale de 4 noeuds.</w:t>
       </w:r>
     </w:p>
     <w:p>
@@ -6944,40 +5464,14 @@
         <w:rPr>
           <w:rFonts w:ascii="Montserrat" w:eastAsia="Montserrat" w:hAnsi="Montserrat" w:cs="Montserrat"/>
         </w:rPr>
-        <w:t xml:space="preserve">Sur ce modèle d’arbre de régression nous n’avons pas indiqué de </w:t>
-      </w:r>
-      <w:r>
-        <w:rPr>
-          <w:rFonts w:ascii="Montserrat" w:eastAsia="Montserrat" w:hAnsi="Montserrat" w:cs="Montserrat"/>
-        </w:rPr>
-        <w:t>profondeur maximale</w:t>
-      </w:r>
-      <w:r>
-        <w:rPr>
-          <w:rFonts w:ascii="Montserrat" w:eastAsia="Montserrat" w:hAnsi="Montserrat" w:cs="Montserrat"/>
-        </w:rPr>
-        <w:t>.</w:t>
+        <w:t>Sur ce modèle d’arbre de régression nous n’avons pas indiqué de profondeur maximale.</w:t>
       </w:r>
       <w:r>
         <w:rPr>
           <w:rFonts w:ascii="Montserrat" w:eastAsia="Montserrat" w:hAnsi="Montserrat" w:cs="Montserrat"/>
         </w:rPr>
         <w:br/>
-        <w:t xml:space="preserve">Nous observons par contre un réel </w:t>
-      </w:r>
-      <w:proofErr w:type="spellStart"/>
-      <w:r>
-        <w:rPr>
-          <w:rFonts w:ascii="Montserrat" w:eastAsia="Montserrat" w:hAnsi="Montserrat" w:cs="Montserrat"/>
-        </w:rPr>
-        <w:t>overfitting</w:t>
-      </w:r>
-      <w:proofErr w:type="spellEnd"/>
-      <w:r>
-        <w:rPr>
-          <w:rFonts w:ascii="Montserrat" w:eastAsia="Montserrat" w:hAnsi="Montserrat" w:cs="Montserrat"/>
-        </w:rPr>
-        <w:t xml:space="preserve"> puisque le score sur le jeu d’entraînement s’élève à 98% alors que sur le jeu de test nous avons un score de 16%.</w:t>
+        <w:t>Nous observons par contre un réel overfitting puisque le score sur le jeu d’entraînement s’élève à 98% alors que sur le jeu de test nous avons un score de 16%.</w:t>
       </w:r>
       <w:r>
         <w:rPr>
@@ -6990,33 +5484,7 @@
           <w:rFonts w:ascii="Montserrat" w:eastAsia="Montserrat" w:hAnsi="Montserrat" w:cs="Montserrat"/>
         </w:rPr>
         <w:lastRenderedPageBreak/>
-        <w:t xml:space="preserve">On en vient à la même conclusion qu’avec le </w:t>
-      </w:r>
-      <w:proofErr w:type="spellStart"/>
-      <w:r>
-        <w:rPr>
-          <w:rFonts w:ascii="Montserrat" w:eastAsia="Montserrat" w:hAnsi="Montserrat" w:cs="Montserrat"/>
-        </w:rPr>
-        <w:t>Random</w:t>
-      </w:r>
-      <w:proofErr w:type="spellEnd"/>
-      <w:r>
-        <w:rPr>
-          <w:rFonts w:ascii="Montserrat" w:eastAsia="Montserrat" w:hAnsi="Montserrat" w:cs="Montserrat"/>
-        </w:rPr>
-        <w:t xml:space="preserve"> Forest, augmenter le nombre d’embranchements </w:t>
-      </w:r>
-      <w:r>
-        <w:rPr>
-          <w:rFonts w:ascii="Montserrat" w:eastAsia="Montserrat" w:hAnsi="Montserrat" w:cs="Montserrat"/>
-        </w:rPr>
-        <w:t>surentraîne</w:t>
-      </w:r>
-      <w:r>
-        <w:rPr>
-          <w:rFonts w:ascii="Montserrat" w:eastAsia="Montserrat" w:hAnsi="Montserrat" w:cs="Montserrat"/>
-        </w:rPr>
-        <w:t xml:space="preserve"> le modèle, ce qui modifie négativement les observations.</w:t>
+        <w:t>On en vient à la même conclusion qu’avec le Random Forest, augmenter le nombre d’embranchements surentraîne le modèle, ce qui modifie négativement les observations.</w:t>
       </w:r>
     </w:p>
     <w:p>
@@ -7039,7 +5507,7 @@
     </w:p>
     <w:p>
       <w:pPr>
-        <w:pStyle w:val="Titre2"/>
+        <w:pStyle w:val="Heading2"/>
         <w:jc w:val="both"/>
       </w:pPr>
       <w:r>
@@ -7080,21 +5548,7 @@
         <w:rPr>
           <w:rFonts w:ascii="Montserrat" w:eastAsia="Montserrat" w:hAnsi="Montserrat" w:cs="Montserrat"/>
         </w:rPr>
-        <w:t xml:space="preserve">La régression linéaire a clairement besoin, pour fonctionner, d’un </w:t>
-      </w:r>
-      <w:proofErr w:type="spellStart"/>
-      <w:r>
-        <w:rPr>
-          <w:rFonts w:ascii="Montserrat" w:eastAsia="Montserrat" w:hAnsi="Montserrat" w:cs="Montserrat"/>
-        </w:rPr>
-        <w:t>dataset</w:t>
-      </w:r>
-      <w:proofErr w:type="spellEnd"/>
-      <w:r>
-        <w:rPr>
-          <w:rFonts w:ascii="Montserrat" w:eastAsia="Montserrat" w:hAnsi="Montserrat" w:cs="Montserrat"/>
-        </w:rPr>
-        <w:t xml:space="preserve"> réduit</w:t>
+        <w:t>La régression linéaire a clairement besoin, pour fonctionner, d’un dataset réduit</w:t>
       </w:r>
       <w:r>
         <w:rPr>
@@ -7118,35 +5572,7 @@
         <w:rPr>
           <w:rFonts w:ascii="Montserrat" w:eastAsia="Montserrat" w:hAnsi="Montserrat" w:cs="Montserrat"/>
         </w:rPr>
-        <w:t xml:space="preserve">, on voit bien que le modèle n’arrive pas </w:t>
-      </w:r>
-      <w:proofErr w:type="spellStart"/>
-      <w:r>
-        <w:rPr>
-          <w:rFonts w:ascii="Montserrat" w:eastAsia="Montserrat" w:hAnsi="Montserrat" w:cs="Montserrat"/>
-        </w:rPr>
-        <w:t>processer</w:t>
-      </w:r>
-      <w:proofErr w:type="spellEnd"/>
-      <w:r>
-        <w:rPr>
-          <w:rFonts w:ascii="Montserrat" w:eastAsia="Montserrat" w:hAnsi="Montserrat" w:cs="Montserrat"/>
-        </w:rPr>
-        <w:t xml:space="preserve"> correctement. Sur le second modèle avec 66 colonnes, un </w:t>
-      </w:r>
-      <w:proofErr w:type="spellStart"/>
-      <w:r>
-        <w:rPr>
-          <w:rFonts w:ascii="Montserrat" w:eastAsia="Montserrat" w:hAnsi="Montserrat" w:cs="Montserrat"/>
-        </w:rPr>
-        <w:t>dataset</w:t>
-      </w:r>
-      <w:proofErr w:type="spellEnd"/>
-      <w:r>
-        <w:rPr>
-          <w:rFonts w:ascii="Montserrat" w:eastAsia="Montserrat" w:hAnsi="Montserrat" w:cs="Montserrat"/>
-        </w:rPr>
-        <w:t xml:space="preserve"> réduit</w:t>
+        <w:t>, on voit bien que le modèle n’arrive pas processer correctement. Sur le second modèle avec 66 colonnes, un dataset réduit</w:t>
       </w:r>
       <w:r>
         <w:rPr>
@@ -7182,35 +5608,7 @@
         <w:rPr>
           <w:rFonts w:ascii="Montserrat" w:eastAsia="Montserrat" w:hAnsi="Montserrat" w:cs="Montserrat"/>
         </w:rPr>
-        <w:t xml:space="preserve"> par exemple. Ainsi, la régression linéaire n’apparaît pas comme un modèle de machine-</w:t>
-      </w:r>
-      <w:proofErr w:type="spellStart"/>
-      <w:r>
-        <w:rPr>
-          <w:rFonts w:ascii="Montserrat" w:eastAsia="Montserrat" w:hAnsi="Montserrat" w:cs="Montserrat"/>
-        </w:rPr>
-        <w:t>learning</w:t>
-      </w:r>
-      <w:proofErr w:type="spellEnd"/>
-      <w:r>
-        <w:rPr>
-          <w:rFonts w:ascii="Montserrat" w:eastAsia="Montserrat" w:hAnsi="Montserrat" w:cs="Montserrat"/>
-        </w:rPr>
-        <w:t xml:space="preserve"> adéquat pour la prédiction d’un chiffre de ventes de jeu vidéo avec le </w:t>
-      </w:r>
-      <w:proofErr w:type="spellStart"/>
-      <w:r>
-        <w:rPr>
-          <w:rFonts w:ascii="Montserrat" w:eastAsia="Montserrat" w:hAnsi="Montserrat" w:cs="Montserrat"/>
-        </w:rPr>
-        <w:t>dataset</w:t>
-      </w:r>
-      <w:proofErr w:type="spellEnd"/>
-      <w:r>
-        <w:rPr>
-          <w:rFonts w:ascii="Montserrat" w:eastAsia="Montserrat" w:hAnsi="Montserrat" w:cs="Montserrat"/>
-        </w:rPr>
-        <w:t xml:space="preserve"> à disposition.</w:t>
+        <w:t xml:space="preserve"> par exemple. Ainsi, la régression linéaire n’apparaît pas comme un modèle de machine-learning adéquat pour la prédiction d’un chiffre de ventes de jeu vidéo avec le dataset à disposition.</w:t>
       </w:r>
     </w:p>
     <w:p>
@@ -7234,129 +5632,98 @@
           <w:rFonts w:ascii="Montserrat" w:eastAsia="Montserrat" w:hAnsi="Montserrat" w:cs="Montserrat"/>
           <w:u w:val="single"/>
         </w:rPr>
-        <w:t xml:space="preserve">Arbre de régression et </w:t>
-      </w:r>
-      <w:proofErr w:type="spellStart"/>
-      <w:r>
-        <w:rPr>
-          <w:rFonts w:ascii="Montserrat" w:eastAsia="Montserrat" w:hAnsi="Montserrat" w:cs="Montserrat"/>
-          <w:u w:val="single"/>
-        </w:rPr>
-        <w:t>Random</w:t>
-      </w:r>
-      <w:proofErr w:type="spellEnd"/>
-      <w:r>
-        <w:rPr>
-          <w:rFonts w:ascii="Montserrat" w:eastAsia="Montserrat" w:hAnsi="Montserrat" w:cs="Montserrat"/>
-          <w:u w:val="single"/>
-        </w:rPr>
-        <w:t xml:space="preserve"> Forest</w:t>
-      </w:r>
-    </w:p>
-    <w:p>
-      <w:pPr>
-        <w:jc w:val="both"/>
-        <w:rPr>
-          <w:rFonts w:ascii="Montserrat" w:eastAsia="Montserrat" w:hAnsi="Montserrat" w:cs="Montserrat"/>
-        </w:rPr>
-      </w:pPr>
-    </w:p>
-    <w:p>
-      <w:pPr>
-        <w:jc w:val="both"/>
-        <w:rPr>
-          <w:rFonts w:ascii="Montserrat" w:eastAsia="Montserrat" w:hAnsi="Montserrat" w:cs="Montserrat"/>
-        </w:rPr>
-      </w:pPr>
-    </w:p>
-    <w:p>
-      <w:pPr>
-        <w:jc w:val="both"/>
-        <w:rPr>
-          <w:rFonts w:ascii="Montserrat" w:eastAsia="Montserrat" w:hAnsi="Montserrat" w:cs="Montserrat"/>
-        </w:rPr>
-      </w:pPr>
-    </w:p>
-    <w:p>
-      <w:pPr>
-        <w:jc w:val="both"/>
-      </w:pPr>
-    </w:p>
-    <w:p>
-      <w:pPr>
-        <w:jc w:val="both"/>
-      </w:pPr>
-    </w:p>
-    <w:p>
-      <w:pPr>
-        <w:jc w:val="both"/>
-      </w:pPr>
-    </w:p>
-    <w:p>
-      <w:pPr>
-        <w:jc w:val="both"/>
-      </w:pPr>
-    </w:p>
-    <w:p>
-      <w:pPr>
-        <w:jc w:val="both"/>
-      </w:pPr>
-    </w:p>
-    <w:p>
-      <w:pPr>
-        <w:jc w:val="both"/>
-      </w:pPr>
-    </w:p>
-    <w:p>
-      <w:pPr>
-        <w:jc w:val="both"/>
-      </w:pPr>
-    </w:p>
-    <w:p>
-      <w:pPr>
-        <w:jc w:val="both"/>
-      </w:pPr>
-    </w:p>
-    <w:p>
-      <w:pPr>
-        <w:jc w:val="both"/>
-      </w:pPr>
-    </w:p>
-    <w:p>
-      <w:pPr>
-        <w:jc w:val="both"/>
-      </w:pPr>
-    </w:p>
-    <w:p>
-      <w:pPr>
-        <w:jc w:val="both"/>
-      </w:pPr>
-    </w:p>
-    <w:p>
-      <w:pPr>
-        <w:jc w:val="both"/>
-      </w:pPr>
-    </w:p>
-    <w:p>
-      <w:pPr>
-        <w:jc w:val="both"/>
-      </w:pPr>
-    </w:p>
-    <w:p>
-      <w:pPr>
-        <w:pBdr>
-          <w:top w:val="nil"/>
-          <w:left w:val="nil"/>
-          <w:bottom w:val="nil"/>
-          <w:right w:val="nil"/>
-          <w:between w:val="nil"/>
-        </w:pBdr>
-        <w:ind w:left="720"/>
-        <w:jc w:val="both"/>
-        <w:rPr>
-          <w:rFonts w:ascii="Montserrat" w:eastAsia="Montserrat" w:hAnsi="Montserrat" w:cs="Montserrat"/>
-        </w:rPr>
-      </w:pPr>
+        <w:t>Random Forest</w:t>
+      </w:r>
+    </w:p>
+    <w:p>
+      <w:pPr>
+        <w:jc w:val="both"/>
+        <w:rPr>
+          <w:rFonts w:ascii="Montserrat" w:eastAsia="Montserrat" w:hAnsi="Montserrat" w:cs="Montserrat"/>
+        </w:rPr>
+      </w:pPr>
+      <w:r>
+        <w:rPr>
+          <w:rFonts w:ascii="Montserrat" w:eastAsia="Montserrat" w:hAnsi="Montserrat" w:cs="Montserrat"/>
+        </w:rPr>
+        <w:t xml:space="preserve">Afin de mieux comprendre la performance du modèle Random Forest avec notre jeu de donnée, nous avons réalisé une matrice de feature importance. Cela nous permet de voir les variables qui ont le plus peser dans l’entraînement de notre modèle. Comme nous avons plus de 1000 variables après l’encodage, la matric ci-dessous ne regroupe que celles qui affichent plus de 2% d’importance : </w:t>
+      </w:r>
+    </w:p>
+    <w:p>
+      <w:pPr>
+        <w:jc w:val="both"/>
+        <w:rPr>
+          <w:rFonts w:ascii="Montserrat" w:eastAsia="Montserrat" w:hAnsi="Montserrat" w:cs="Montserrat"/>
+        </w:rPr>
+      </w:pPr>
+      <w:r>
+        <w:rPr>
+          <w:rFonts w:ascii="Montserrat" w:eastAsia="Montserrat" w:hAnsi="Montserrat" w:cs="Montserrat"/>
+        </w:rPr>
+        <w:drawing>
+          <wp:inline distT="0" distB="0" distL="0" distR="0" wp14:anchorId="4509F126" wp14:editId="2975235C">
+            <wp:extent cx="3101609" cy="2484335"/>
+            <wp:effectExtent l="0" t="0" r="3810" b="0"/>
+            <wp:docPr id="835606406" name="Picture 1"/>
+            <wp:cNvGraphicFramePr>
+              <a:graphicFrameLocks xmlns:a="http://schemas.openxmlformats.org/drawingml/2006/main" noChangeAspect="1"/>
+            </wp:cNvGraphicFramePr>
+            <a:graphic xmlns:a="http://schemas.openxmlformats.org/drawingml/2006/main">
+              <a:graphicData uri="http://schemas.openxmlformats.org/drawingml/2006/picture">
+                <pic:pic xmlns:pic="http://schemas.openxmlformats.org/drawingml/2006/picture">
+                  <pic:nvPicPr>
+                    <pic:cNvPr id="835606406" name=""/>
+                    <pic:cNvPicPr/>
+                  </pic:nvPicPr>
+                  <pic:blipFill>
+                    <a:blip r:embed="rId31"/>
+                    <a:stretch>
+                      <a:fillRect/>
+                    </a:stretch>
+                  </pic:blipFill>
+                  <pic:spPr>
+                    <a:xfrm>
+                      <a:off x="0" y="0"/>
+                      <a:ext cx="3101609" cy="2484335"/>
+                    </a:xfrm>
+                    <a:prstGeom prst="rect">
+                      <a:avLst/>
+                    </a:prstGeom>
+                  </pic:spPr>
+                </pic:pic>
+              </a:graphicData>
+            </a:graphic>
+          </wp:inline>
+        </w:drawing>
+      </w:r>
+    </w:p>
+    <w:p>
+      <w:pPr>
+        <w:jc w:val="both"/>
+        <w:rPr>
+          <w:rFonts w:ascii="Montserrat" w:eastAsia="Montserrat" w:hAnsi="Montserrat" w:cs="Montserrat"/>
+        </w:rPr>
+      </w:pPr>
+    </w:p>
+    <w:p>
+      <w:pPr>
+        <w:jc w:val="both"/>
+        <w:rPr>
+          <w:rFonts w:ascii="Montserrat" w:eastAsia="Montserrat" w:hAnsi="Montserrat" w:cs="Montserrat"/>
+        </w:rPr>
+      </w:pPr>
+      <w:r>
+        <w:rPr>
+          <w:rFonts w:ascii="Montserrat" w:eastAsia="Montserrat" w:hAnsi="Montserrat" w:cs="Montserrat"/>
+        </w:rPr>
+        <w:t xml:space="preserve">On observe ainsi que l’élément qui a le plus peser dans l’entraînement du Random Forest et le fait que le dévelopeur soit Nintendo ou non. Nous voyons ensuite l’année, </w:t>
+      </w:r>
+      <w:r>
+        <w:rPr>
+          <w:rFonts w:ascii="Montserrat" w:eastAsia="Montserrat" w:hAnsi="Montserrat" w:cs="Montserrat"/>
+        </w:rPr>
+        <w:t xml:space="preserve">suivi par le genre, s’il est de la catégorie « Sport » ou non. On notera finalement que le modèle donne de l’importance à si la franchise est définie ou non. On peut potentiellement s’attendre à une amélioration du score en étaillant d’avantage la liste de franchises reconnues. </w:t>
+      </w:r>
     </w:p>
     <w:p>
       <w:pPr>
@@ -7367,121 +5734,31 @@
           <w:shd w:val="clear" w:color="auto" w:fill="5930F2"/>
         </w:rPr>
       </w:pPr>
-    </w:p>
-    <w:p>
-      <w:pPr>
+      <w:r>
         <w:rPr>
           <w:rFonts w:ascii="Montserrat" w:eastAsia="Montserrat" w:hAnsi="Montserrat" w:cs="Montserrat"/>
           <w:b/>
           <w:color w:val="F3F3F3"/>
           <w:shd w:val="clear" w:color="auto" w:fill="5930F2"/>
         </w:rPr>
-      </w:pPr>
-    </w:p>
-    <w:p>
-      <w:pPr>
+        <w:br w:type="page"/>
+      </w:r>
+    </w:p>
+    <w:p>
+      <w:pPr>
+        <w:jc w:val="center"/>
+        <w:rPr>
+          <w:rFonts w:ascii="Montserrat" w:eastAsia="Montserrat" w:hAnsi="Montserrat" w:cs="Montserrat"/>
+        </w:rPr>
+      </w:pPr>
+      <w:r>
         <w:rPr>
           <w:rFonts w:ascii="Montserrat" w:eastAsia="Montserrat" w:hAnsi="Montserrat" w:cs="Montserrat"/>
           <w:b/>
           <w:color w:val="F3F3F3"/>
           <w:shd w:val="clear" w:color="auto" w:fill="5930F2"/>
         </w:rPr>
-      </w:pPr>
-    </w:p>
-    <w:p>
-      <w:pPr>
-        <w:rPr>
-          <w:rFonts w:ascii="Montserrat" w:eastAsia="Montserrat" w:hAnsi="Montserrat" w:cs="Montserrat"/>
-          <w:b/>
-          <w:color w:val="F3F3F3"/>
-          <w:shd w:val="clear" w:color="auto" w:fill="5930F2"/>
-        </w:rPr>
-      </w:pPr>
-    </w:p>
-    <w:p>
-      <w:pPr>
-        <w:rPr>
-          <w:rFonts w:ascii="Montserrat" w:eastAsia="Montserrat" w:hAnsi="Montserrat" w:cs="Montserrat"/>
-          <w:b/>
-          <w:color w:val="F3F3F3"/>
-          <w:shd w:val="clear" w:color="auto" w:fill="5930F2"/>
-        </w:rPr>
-      </w:pPr>
-    </w:p>
-    <w:p>
-      <w:pPr>
-        <w:rPr>
-          <w:rFonts w:ascii="Montserrat" w:eastAsia="Montserrat" w:hAnsi="Montserrat" w:cs="Montserrat"/>
-          <w:b/>
-          <w:color w:val="F3F3F3"/>
-          <w:shd w:val="clear" w:color="auto" w:fill="5930F2"/>
-        </w:rPr>
-      </w:pPr>
-    </w:p>
-    <w:p>
-      <w:pPr>
-        <w:rPr>
-          <w:rFonts w:ascii="Montserrat" w:eastAsia="Montserrat" w:hAnsi="Montserrat" w:cs="Montserrat"/>
-          <w:b/>
-          <w:color w:val="F3F3F3"/>
-          <w:shd w:val="clear" w:color="auto" w:fill="5930F2"/>
-        </w:rPr>
-      </w:pPr>
-    </w:p>
-    <w:p>
-      <w:pPr>
-        <w:rPr>
-          <w:rFonts w:ascii="Montserrat" w:eastAsia="Montserrat" w:hAnsi="Montserrat" w:cs="Montserrat"/>
-          <w:b/>
-          <w:color w:val="F3F3F3"/>
-          <w:shd w:val="clear" w:color="auto" w:fill="5930F2"/>
-        </w:rPr>
-      </w:pPr>
-    </w:p>
-    <w:p>
-      <w:pPr>
-        <w:rPr>
-          <w:rFonts w:ascii="Montserrat" w:eastAsia="Montserrat" w:hAnsi="Montserrat" w:cs="Montserrat"/>
-          <w:b/>
-          <w:color w:val="F3F3F3"/>
-          <w:shd w:val="clear" w:color="auto" w:fill="5930F2"/>
-        </w:rPr>
-      </w:pPr>
-    </w:p>
-    <w:p>
-      <w:pPr>
-        <w:rPr>
-          <w:rFonts w:ascii="Montserrat" w:eastAsia="Montserrat" w:hAnsi="Montserrat" w:cs="Montserrat"/>
-          <w:b/>
-          <w:color w:val="F3F3F3"/>
-          <w:shd w:val="clear" w:color="auto" w:fill="5930F2"/>
-        </w:rPr>
-      </w:pPr>
-    </w:p>
-    <w:p>
-      <w:pPr>
-        <w:rPr>
-          <w:rFonts w:ascii="Montserrat" w:eastAsia="Montserrat" w:hAnsi="Montserrat" w:cs="Montserrat"/>
-          <w:b/>
-          <w:color w:val="F3F3F3"/>
-          <w:shd w:val="clear" w:color="auto" w:fill="5930F2"/>
-        </w:rPr>
-      </w:pPr>
-    </w:p>
-    <w:p>
-      <w:pPr>
-        <w:jc w:val="center"/>
-        <w:rPr>
-          <w:rFonts w:ascii="Montserrat" w:eastAsia="Montserrat" w:hAnsi="Montserrat" w:cs="Montserrat"/>
-        </w:rPr>
-      </w:pPr>
-      <w:r>
-        <w:rPr>
-          <w:rFonts w:ascii="Montserrat" w:eastAsia="Montserrat" w:hAnsi="Montserrat" w:cs="Montserrat"/>
-          <w:b/>
-          <w:color w:val="F3F3F3"/>
-          <w:shd w:val="clear" w:color="auto" w:fill="5930F2"/>
-        </w:rPr>
+        <w:lastRenderedPageBreak/>
         <w:t>Conclusion et bilan</w:t>
       </w:r>
       <w:r>
@@ -7513,36 +5790,16 @@
         <w:rPr>
           <w:rFonts w:ascii="Montserrat" w:eastAsia="Montserrat" w:hAnsi="Montserrat" w:cs="Montserrat"/>
         </w:rPr>
-        <w:t xml:space="preserve">En conclusion, nous avons exploré plusieurs pistes pour la prédiction et avons trouvé un modèle qui nous semble plus adéquat que les autres pour prédire un chiffre de ventes de jeu vidéo. Le modèle de </w:t>
-      </w:r>
-      <w:proofErr w:type="spellStart"/>
-      <w:r>
-        <w:rPr>
-          <w:rFonts w:ascii="Montserrat" w:eastAsia="Montserrat" w:hAnsi="Montserrat" w:cs="Montserrat"/>
-        </w:rPr>
-        <w:t>Random</w:t>
-      </w:r>
-      <w:proofErr w:type="spellEnd"/>
-      <w:r>
-        <w:rPr>
-          <w:rFonts w:ascii="Montserrat" w:eastAsia="Montserrat" w:hAnsi="Montserrat" w:cs="Montserrat"/>
-        </w:rPr>
-        <w:t xml:space="preserve"> Forest est celui qui nous paraît le plus pertinent. Ce projet a été enrichissant et nous a permis de mettre à profit les acquis de connaissances vus pendant la formation, notamment en termes de </w:t>
-      </w:r>
-      <w:proofErr w:type="spellStart"/>
-      <w:r>
-        <w:rPr>
-          <w:rFonts w:ascii="Montserrat" w:eastAsia="Montserrat" w:hAnsi="Montserrat" w:cs="Montserrat"/>
-        </w:rPr>
-        <w:t>Webscraping</w:t>
-      </w:r>
-      <w:proofErr w:type="spellEnd"/>
-      <w:r>
-        <w:rPr>
-          <w:rFonts w:ascii="Montserrat" w:eastAsia="Montserrat" w:hAnsi="Montserrat" w:cs="Montserrat"/>
-        </w:rPr>
-        <w:t xml:space="preserve">, de dataviz, de statistiques exploratoires et enfin de modélisation. </w:t>
-      </w:r>
+        <w:t xml:space="preserve">En conclusion, nous avons exploré plusieurs pistes pour la prédiction et avons trouvé un modèle qui nous semble plus adéquat que les autres pour prédire un chiffre de ventes de jeu vidéo. Le modèle de Random Forest est celui qui nous paraît le plus pertinent. Ce projet a été enrichissant et nous a permis de mettre à profit les acquis de connaissances vus pendant la formation, notamment en termes de Webscraping, de dataviz, de statistiques exploratoires et enfin de modélisation. </w:t>
+      </w:r>
+    </w:p>
+    <w:p>
+      <w:pPr>
+        <w:jc w:val="both"/>
+        <w:rPr>
+          <w:rFonts w:ascii="Montserrat" w:eastAsia="Montserrat" w:hAnsi="Montserrat" w:cs="Montserrat"/>
+        </w:rPr>
+      </w:pPr>
     </w:p>
     <w:p>
       <w:pPr>
@@ -7572,7 +5829,15 @@
     </w:p>
     <w:p>
       <w:pPr>
-        <w:pStyle w:val="Paragraphedeliste"/>
+        <w:jc w:val="both"/>
+        <w:rPr>
+          <w:rFonts w:ascii="Montserrat" w:eastAsia="Montserrat" w:hAnsi="Montserrat" w:cs="Montserrat"/>
+        </w:rPr>
+      </w:pPr>
+    </w:p>
+    <w:p>
+      <w:pPr>
+        <w:pStyle w:val="ListParagraph"/>
         <w:numPr>
           <w:ilvl w:val="0"/>
           <w:numId w:val="9"/>
@@ -7586,60 +5851,138 @@
         <w:rPr>
           <w:rFonts w:ascii="Montserrat" w:eastAsia="Montserrat" w:hAnsi="Montserrat" w:cs="Montserrat"/>
         </w:rPr>
-        <w:t xml:space="preserve">Le </w:t>
-      </w:r>
-      <w:proofErr w:type="spellStart"/>
-      <w:r>
-        <w:rPr>
-          <w:rFonts w:ascii="Montserrat" w:eastAsia="Montserrat" w:hAnsi="Montserrat" w:cs="Montserrat"/>
-        </w:rPr>
-        <w:t>webscraping</w:t>
-      </w:r>
-      <w:proofErr w:type="spellEnd"/>
-      <w:r>
-        <w:rPr>
-          <w:rFonts w:ascii="Montserrat" w:eastAsia="Montserrat" w:hAnsi="Montserrat" w:cs="Montserrat"/>
-        </w:rPr>
-        <w:t xml:space="preserve"> et l’ajout de variables catégorielles différentes au </w:t>
-      </w:r>
-      <w:proofErr w:type="spellStart"/>
-      <w:r>
-        <w:rPr>
-          <w:rFonts w:ascii="Montserrat" w:eastAsia="Montserrat" w:hAnsi="Montserrat" w:cs="Montserrat"/>
-        </w:rPr>
-        <w:t>dataset</w:t>
-      </w:r>
-      <w:proofErr w:type="spellEnd"/>
-      <w:r>
-        <w:rPr>
-          <w:rFonts w:ascii="Montserrat" w:eastAsia="Montserrat" w:hAnsi="Montserrat" w:cs="Montserrat"/>
-        </w:rPr>
-        <w:t xml:space="preserve">. En effet, par manque de temps, nous nous sommes concentrés sur les variables à disposition et celles qui nous paraissaient pertinentes d’ajouter comme la Franchise mais </w:t>
-      </w:r>
-      <w:r>
-        <w:rPr>
-          <w:rFonts w:ascii="Montserrat" w:eastAsia="Montserrat" w:hAnsi="Montserrat" w:cs="Montserrat"/>
-        </w:rPr>
-        <w:t xml:space="preserve">nous aurions aimé pouvoir étudier d’autres variables comme le temps de jeu par exemple. C’est un paramètre important pour les joueurs et le fait d’acheter un jeu ou non donc nécessairement impactant pour le chiffre de ventes. Néanmoins cela demandait des compétences que, au moment de l’étude du </w:t>
-      </w:r>
-      <w:proofErr w:type="spellStart"/>
-      <w:r>
-        <w:rPr>
-          <w:rFonts w:ascii="Montserrat" w:eastAsia="Montserrat" w:hAnsi="Montserrat" w:cs="Montserrat"/>
-        </w:rPr>
-        <w:t>dataset</w:t>
-      </w:r>
-      <w:proofErr w:type="spellEnd"/>
-      <w:r>
-        <w:rPr>
-          <w:rFonts w:ascii="Montserrat" w:eastAsia="Montserrat" w:hAnsi="Montserrat" w:cs="Montserrat"/>
-        </w:rPr>
-        <w:t>, nous n'avions pas encore et prenaient trop de temps par rapport aux différentes deadlines. C’est néanmoins clairement une piste à explorer pour améliorer le modèle.</w:t>
-      </w:r>
-    </w:p>
-    <w:p>
-      <w:pPr>
-        <w:pStyle w:val="Paragraphedeliste"/>
+        <w:t xml:space="preserve">Le webscraping et l’ajout de variables catégorielles </w:t>
+      </w:r>
+      <w:r>
+        <w:rPr>
+          <w:rFonts w:ascii="Montserrat" w:eastAsia="Montserrat" w:hAnsi="Montserrat" w:cs="Montserrat"/>
+        </w:rPr>
+        <w:t>supplémentaires</w:t>
+      </w:r>
+      <w:r>
+        <w:rPr>
+          <w:rFonts w:ascii="Montserrat" w:eastAsia="Montserrat" w:hAnsi="Montserrat" w:cs="Montserrat"/>
+        </w:rPr>
+        <w:t xml:space="preserve"> au dataset. </w:t>
+      </w:r>
+      <w:r>
+        <w:rPr>
+          <w:rFonts w:ascii="Montserrat" w:eastAsia="Montserrat" w:hAnsi="Montserrat" w:cs="Montserrat"/>
+        </w:rPr>
+        <w:t>Nous avons pu travailler avec un quelques variables intéressantes et y ajouter la Franchise. Ceci dit,</w:t>
+      </w:r>
+      <w:r>
+        <w:rPr>
+          <w:rFonts w:ascii="Montserrat" w:eastAsia="Montserrat" w:hAnsi="Montserrat" w:cs="Montserrat"/>
+        </w:rPr>
+        <w:t xml:space="preserve"> </w:t>
+      </w:r>
+      <w:r>
+        <w:rPr>
+          <w:rFonts w:ascii="Montserrat" w:eastAsia="Montserrat" w:hAnsi="Montserrat" w:cs="Montserrat"/>
+        </w:rPr>
+        <w:t xml:space="preserve">nous aurions aimé pouvoir étudier </w:t>
+      </w:r>
+      <w:r>
+        <w:rPr>
+          <w:rFonts w:ascii="Montserrat" w:eastAsia="Montserrat" w:hAnsi="Montserrat" w:cs="Montserrat"/>
+        </w:rPr>
+        <w:t>la durées de vie pour chaque</w:t>
+      </w:r>
+      <w:r>
+        <w:rPr>
+          <w:rFonts w:ascii="Montserrat" w:eastAsia="Montserrat" w:hAnsi="Montserrat" w:cs="Montserrat"/>
+        </w:rPr>
+        <w:t xml:space="preserve"> jeu. </w:t>
+      </w:r>
+      <w:r>
+        <w:rPr>
+          <w:rFonts w:ascii="Montserrat" w:eastAsia="Montserrat" w:hAnsi="Montserrat" w:cs="Montserrat"/>
+        </w:rPr>
+        <w:t>Cela nous aurait permis de voir l’importance qu’a ce paramètre dans la décision d’achat des joueurs, sachant que la tendance actuelle sur le marché affiche des jeux de plus en plus long à terminer</w:t>
+      </w:r>
+      <w:r>
+        <w:rPr>
+          <w:rFonts w:ascii="Montserrat" w:eastAsia="Montserrat" w:hAnsi="Montserrat" w:cs="Montserrat"/>
+        </w:rPr>
+        <w:t xml:space="preserve">. </w:t>
+      </w:r>
+      <w:r>
+        <w:rPr>
+          <w:rFonts w:ascii="Montserrat" w:eastAsia="Montserrat" w:hAnsi="Montserrat" w:cs="Montserrat"/>
+        </w:rPr>
+        <w:t xml:space="preserve">Nous aurions également voulu récupérer les genres de gens d’une autre source. Dans le jeu de données venant de vgchartz, chaque jeu ne peut appartenir qu’à un seul genre. Il n’est toutefois pas </w:t>
+      </w:r>
+      <w:r>
+        <w:rPr>
+          <w:rFonts w:ascii="Montserrat" w:eastAsia="Montserrat" w:hAnsi="Montserrat" w:cs="Montserrat"/>
+        </w:rPr>
+        <w:t xml:space="preserve">rare de voir des jeux mêlant plusieurs genres différents. Au fil du projet, nous avons considérer faire un scraping du site </w:t>
+      </w:r>
+      <w:hyperlink r:id="rId32" w:history="1">
+        <w:r>
+          <w:rPr>
+            <w:rStyle w:val="Hyperlink"/>
+            <w:rFonts w:ascii="Montserrat" w:eastAsia="Montserrat" w:hAnsi="Montserrat" w:cs="Montserrat"/>
+          </w:rPr>
+          <w:t>HowLongToBeat.com</w:t>
+        </w:r>
+      </w:hyperlink>
+      <w:r>
+        <w:rPr>
+          <w:rFonts w:ascii="Montserrat" w:eastAsia="Montserrat" w:hAnsi="Montserrat" w:cs="Montserrat"/>
+        </w:rPr>
+        <w:t xml:space="preserve">, base de donnée regroupant la durée de vie estimée et les genres de plus de 70'000 jeux. </w:t>
+      </w:r>
+      <w:r>
+        <w:rPr>
+          <w:rFonts w:ascii="Montserrat" w:eastAsia="Montserrat" w:hAnsi="Montserrat" w:cs="Montserrat"/>
+        </w:rPr>
+        <w:t>Néanmoins</w:t>
+      </w:r>
+      <w:r>
+        <w:rPr>
+          <w:rFonts w:ascii="Montserrat" w:eastAsia="Montserrat" w:hAnsi="Montserrat" w:cs="Montserrat"/>
+        </w:rPr>
+        <w:t>,</w:t>
+      </w:r>
+      <w:r>
+        <w:rPr>
+          <w:rFonts w:ascii="Montserrat" w:eastAsia="Montserrat" w:hAnsi="Montserrat" w:cs="Montserrat"/>
+        </w:rPr>
+        <w:t xml:space="preserve"> cela demandait des compétences que, au moment de l’étude du dataset, nous n'avions pas encore et prenaient trop de temps par rapport aux différentes deadlines. </w:t>
+      </w:r>
+      <w:r>
+        <w:rPr>
+          <w:rFonts w:ascii="Montserrat" w:eastAsia="Montserrat" w:hAnsi="Montserrat" w:cs="Montserrat"/>
+        </w:rPr>
+        <w:t>Cette piste n’en demeure pas moins intéressante</w:t>
+      </w:r>
+      <w:r>
+        <w:rPr>
+          <w:rFonts w:ascii="Montserrat" w:eastAsia="Montserrat" w:hAnsi="Montserrat" w:cs="Montserrat"/>
+        </w:rPr>
+        <w:t xml:space="preserve"> à explorer </w:t>
+      </w:r>
+      <w:r>
+        <w:rPr>
+          <w:rFonts w:ascii="Montserrat" w:eastAsia="Montserrat" w:hAnsi="Montserrat" w:cs="Montserrat"/>
+        </w:rPr>
+        <w:t xml:space="preserve">dans l’objectif d’améliorer le modèle. </w:t>
+      </w:r>
+    </w:p>
+    <w:p>
+      <w:pPr>
+        <w:pStyle w:val="ListParagraph"/>
+        <w:jc w:val="both"/>
+        <w:rPr>
+          <w:rFonts w:ascii="Montserrat" w:eastAsia="Montserrat" w:hAnsi="Montserrat" w:cs="Montserrat"/>
+        </w:rPr>
+      </w:pPr>
+    </w:p>
+    <w:p>
+      <w:pPr>
+        <w:pStyle w:val="ListParagraph"/>
         <w:numPr>
           <w:ilvl w:val="0"/>
           <w:numId w:val="9"/>
@@ -7653,21 +5996,7 @@
         <w:rPr>
           <w:rFonts w:ascii="Montserrat" w:eastAsia="Montserrat" w:hAnsi="Montserrat" w:cs="Montserrat"/>
         </w:rPr>
-        <w:t xml:space="preserve">La régression linéaire a été particulièrement complexe à mettre en place, avec beaucoup de One Hot Encoder qui ont eu du mal à fonctionner. Il serait intéressant de tester la régression linéaire avec des label </w:t>
-      </w:r>
-      <w:proofErr w:type="spellStart"/>
-      <w:r>
-        <w:rPr>
-          <w:rFonts w:ascii="Montserrat" w:eastAsia="Montserrat" w:hAnsi="Montserrat" w:cs="Montserrat"/>
-        </w:rPr>
-        <w:t>encoders</w:t>
-      </w:r>
-      <w:proofErr w:type="spellEnd"/>
-      <w:r>
-        <w:rPr>
-          <w:rFonts w:ascii="Montserrat" w:eastAsia="Montserrat" w:hAnsi="Montserrat" w:cs="Montserrat"/>
-        </w:rPr>
-        <w:t xml:space="preserve"> par exemple</w:t>
+        <w:t>La régression linéaire a été particulièrement complexe à mettre en place, avec beaucoup de One Hot Encoder qui ont eu du mal à fonctionner. Il serait intéressant de tester la régression linéaire avec des label encoders par exemple</w:t>
       </w:r>
       <w:r>
         <w:rPr>
@@ -7678,7 +6007,15 @@
     </w:p>
     <w:p>
       <w:pPr>
-        <w:pStyle w:val="Paragraphedeliste"/>
+        <w:jc w:val="both"/>
+        <w:rPr>
+          <w:rFonts w:ascii="Montserrat" w:eastAsia="Montserrat" w:hAnsi="Montserrat" w:cs="Montserrat"/>
+        </w:rPr>
+      </w:pPr>
+    </w:p>
+    <w:p>
+      <w:pPr>
+        <w:pStyle w:val="ListParagraph"/>
         <w:numPr>
           <w:ilvl w:val="0"/>
           <w:numId w:val="9"/>
@@ -7704,21 +6041,7 @@
         <w:rPr>
           <w:rFonts w:ascii="Montserrat" w:eastAsia="Montserrat" w:hAnsi="Montserrat" w:cs="Montserrat"/>
         </w:rPr>
-        <w:t xml:space="preserve">notre </w:t>
-      </w:r>
-      <w:proofErr w:type="spellStart"/>
-      <w:r>
-        <w:rPr>
-          <w:rFonts w:ascii="Montserrat" w:eastAsia="Montserrat" w:hAnsi="Montserrat" w:cs="Montserrat"/>
-        </w:rPr>
-        <w:t>dataset</w:t>
-      </w:r>
-      <w:proofErr w:type="spellEnd"/>
-      <w:r>
-        <w:rPr>
-          <w:rFonts w:ascii="Montserrat" w:eastAsia="Montserrat" w:hAnsi="Montserrat" w:cs="Montserrat"/>
-        </w:rPr>
-        <w:t xml:space="preserve"> aux variables les plus importantes pour la prédiction. Nous avons fait un essai qui ne s’est pas révélé très concluant </w:t>
+        <w:t xml:space="preserve">notre dataset aux variables les plus importantes pour la prédiction. Nous avons fait un essai qui ne s’est pas révélé très concluant </w:t>
       </w:r>
       <w:r>
         <w:rPr>
@@ -7747,19 +6070,6 @@
     </w:p>
     <w:p>
       <w:pPr>
-        <w:pStyle w:val="Paragraphedeliste"/>
-        <w:numPr>
-          <w:ilvl w:val="0"/>
-          <w:numId w:val="9"/>
-        </w:numPr>
-        <w:jc w:val="both"/>
-        <w:rPr>
-          <w:rFonts w:ascii="Montserrat" w:eastAsia="Montserrat" w:hAnsi="Montserrat" w:cs="Montserrat"/>
-        </w:rPr>
-      </w:pPr>
-    </w:p>
-    <w:p>
-      <w:pPr>
         <w:jc w:val="both"/>
         <w:rPr>
           <w:rFonts w:ascii="Montserrat" w:eastAsia="Montserrat" w:hAnsi="Montserrat" w:cs="Montserrat"/>
@@ -7783,10 +6093,10 @@
       </w:pPr>
     </w:p>
     <w:sectPr>
-      <w:headerReference w:type="default" r:id="rId31"/>
-      <w:footerReference w:type="default" r:id="rId32"/>
-      <w:headerReference w:type="first" r:id="rId33"/>
-      <w:footerReference w:type="first" r:id="rId34"/>
+      <w:headerReference w:type="default" r:id="rId33"/>
+      <w:footerReference w:type="default" r:id="rId34"/>
+      <w:headerReference w:type="first" r:id="rId35"/>
+      <w:footerReference w:type="first" r:id="rId36"/>
       <w:pgSz w:w="11906" w:h="16838"/>
       <w:pgMar w:top="850" w:right="1440" w:bottom="1133" w:left="1440" w:header="0" w:footer="850" w:gutter="0"/>
       <w:pgNumType w:start="0"/>
@@ -7797,7 +6107,7 @@
 </file>
 
 <file path=word/endnotes.xml><?xml version="1.0" encoding="utf-8"?>
-<w:endnotes xmlns:wpc="http://schemas.microsoft.com/office/word/2010/wordprocessingCanvas" xmlns:cx="http://schemas.microsoft.com/office/drawing/2014/chartex" xmlns:cx1="http://schemas.microsoft.com/office/drawing/2015/9/8/chartex" xmlns:cx2="http://schemas.microsoft.com/office/drawing/2015/10/21/chartex" xmlns:cx3="http://schemas.microsoft.com/office/drawing/2016/5/9/chartex" xmlns:cx4="http://schemas.microsoft.com/office/drawing/2016/5/10/chartex" xmlns:cx5="http://schemas.microsoft.com/office/drawing/2016/5/11/chartex" xmlns:cx6="http://schemas.microsoft.com/office/drawing/2016/5/12/chartex" xmlns:cx7="http://schemas.microsoft.com/office/drawing/2016/5/13/chartex" xmlns:cx8="http://schemas.microsoft.com/office/drawing/2016/5/14/chartex" xmlns:mc="http://schemas.openxmlformats.org/markup-compatibility/2006" xmlns:aink="http://schemas.microsoft.com/office/drawing/2016/ink" xmlns:am3d="http://schemas.microsoft.com/office/drawing/2017/model3d" xmlns:o="urn:schemas-microsoft-com:office:office" xmlns:oel="http://schemas.microsoft.com/office/2019/extlst" xmlns:r="http://schemas.openxmlformats.org/officeDocument/2006/relationships" xmlns:m="http://schemas.openxmlformats.org/officeDocument/2006/math" xmlns:v="urn:schemas-microsoft-com:vml" xmlns:wp14="http://schemas.microsoft.com/office/word/2010/wordprocessingDrawing" xmlns:wp="http://schemas.openxmlformats.org/drawingml/2006/wordprocessingDrawing" xmlns:w10="urn:schemas-microsoft-com:office:word" xmlns:w="http://schemas.openxmlformats.org/wordprocessingml/2006/main" xmlns:w14="http://schemas.microsoft.com/office/word/2010/wordml" xmlns:w15="http://schemas.microsoft.com/office/word/2012/wordml" xmlns:w16cex="http://schemas.microsoft.com/office/word/2018/wordml/cex" xmlns:w16cid="http://schemas.microsoft.com/office/word/2016/wordml/cid" xmlns:w16="http://schemas.microsoft.com/office/word/2018/wordml" xmlns:w16sdtdh="http://schemas.microsoft.com/office/word/2020/wordml/sdtdatahash" xmlns:w16se="http://schemas.microsoft.com/office/word/2015/wordml/symex" xmlns:wpg="http://schemas.microsoft.com/office/word/2010/wordprocessingGroup" xmlns:wpi="http://schemas.microsoft.com/office/word/2010/wordprocessingInk" xmlns:wne="http://schemas.microsoft.com/office/word/2006/wordml" xmlns:wps="http://schemas.microsoft.com/office/word/2010/wordprocessingShape" mc:Ignorable="w14 w15 w16se w16cid w16 w16cex w16sdtdh wp14">
+<w:endnotes xmlns:wpc="http://schemas.microsoft.com/office/word/2010/wordprocessingCanvas" xmlns:cx="http://schemas.microsoft.com/office/drawing/2014/chartex" xmlns:cx1="http://schemas.microsoft.com/office/drawing/2015/9/8/chartex" xmlns:cx2="http://schemas.microsoft.com/office/drawing/2015/10/21/chartex" xmlns:cx3="http://schemas.microsoft.com/office/drawing/2016/5/9/chartex" xmlns:cx4="http://schemas.microsoft.com/office/drawing/2016/5/10/chartex" xmlns:cx5="http://schemas.microsoft.com/office/drawing/2016/5/11/chartex" xmlns:cx6="http://schemas.microsoft.com/office/drawing/2016/5/12/chartex" xmlns:cx7="http://schemas.microsoft.com/office/drawing/2016/5/13/chartex" xmlns:cx8="http://schemas.microsoft.com/office/drawing/2016/5/14/chartex" xmlns:mc="http://schemas.openxmlformats.org/markup-compatibility/2006" xmlns:aink="http://schemas.microsoft.com/office/drawing/2016/ink" xmlns:am3d="http://schemas.microsoft.com/office/drawing/2017/model3d" xmlns:o="urn:schemas-microsoft-com:office:office" xmlns:oel="http://schemas.microsoft.com/office/2019/extlst" xmlns:r="http://schemas.openxmlformats.org/officeDocument/2006/relationships" xmlns:m="http://schemas.openxmlformats.org/officeDocument/2006/math" xmlns:v="urn:schemas-microsoft-com:vml" xmlns:wp14="http://schemas.microsoft.com/office/word/2010/wordprocessingDrawing" xmlns:wp="http://schemas.openxmlformats.org/drawingml/2006/wordprocessingDrawing" xmlns:w10="urn:schemas-microsoft-com:office:word" xmlns:w="http://schemas.openxmlformats.org/wordprocessingml/2006/main" xmlns:w14="http://schemas.microsoft.com/office/word/2010/wordml" xmlns:w15="http://schemas.microsoft.com/office/word/2012/wordml" xmlns:w16cex="http://schemas.microsoft.com/office/word/2018/wordml/cex" xmlns:w16cid="http://schemas.microsoft.com/office/word/2016/wordml/cid" xmlns:w16="http://schemas.microsoft.com/office/word/2018/wordml" xmlns:w16du="http://schemas.microsoft.com/office/word/2023/wordml/word16du" xmlns:w16sdtdh="http://schemas.microsoft.com/office/word/2020/wordml/sdtdatahash" xmlns:w16se="http://schemas.microsoft.com/office/word/2015/wordml/symex" xmlns:wpg="http://schemas.microsoft.com/office/word/2010/wordprocessingGroup" xmlns:wpi="http://schemas.microsoft.com/office/word/2010/wordprocessingInk" xmlns:wne="http://schemas.microsoft.com/office/word/2006/wordml" xmlns:wps="http://schemas.microsoft.com/office/word/2010/wordprocessingShape" mc:Ignorable="w14 w15 w16se w16cid w16 w16cex w16sdtdh w16du wp14">
   <w:endnote w:type="separator" w:id="-1">
     <w:p>
       <w:pPr>
@@ -7822,7 +6132,7 @@
 </file>
 
 <file path=word/footer1.xml><?xml version="1.0" encoding="utf-8"?>
-<w:ftr xmlns:wpc="http://schemas.microsoft.com/office/word/2010/wordprocessingCanvas" xmlns:cx="http://schemas.microsoft.com/office/drawing/2014/chartex" xmlns:cx1="http://schemas.microsoft.com/office/drawing/2015/9/8/chartex" xmlns:cx2="http://schemas.microsoft.com/office/drawing/2015/10/21/chartex" xmlns:cx3="http://schemas.microsoft.com/office/drawing/2016/5/9/chartex" xmlns:cx4="http://schemas.microsoft.com/office/drawing/2016/5/10/chartex" xmlns:cx5="http://schemas.microsoft.com/office/drawing/2016/5/11/chartex" xmlns:cx6="http://schemas.microsoft.com/office/drawing/2016/5/12/chartex" xmlns:cx7="http://schemas.microsoft.com/office/drawing/2016/5/13/chartex" xmlns:cx8="http://schemas.microsoft.com/office/drawing/2016/5/14/chartex" xmlns:mc="http://schemas.openxmlformats.org/markup-compatibility/2006" xmlns:aink="http://schemas.microsoft.com/office/drawing/2016/ink" xmlns:am3d="http://schemas.microsoft.com/office/drawing/2017/model3d" xmlns:o="urn:schemas-microsoft-com:office:office" xmlns:oel="http://schemas.microsoft.com/office/2019/extlst" xmlns:r="http://schemas.openxmlformats.org/officeDocument/2006/relationships" xmlns:m="http://schemas.openxmlformats.org/officeDocument/2006/math" xmlns:v="urn:schemas-microsoft-com:vml" xmlns:wp14="http://schemas.microsoft.com/office/word/2010/wordprocessingDrawing" xmlns:wp="http://schemas.openxmlformats.org/drawingml/2006/wordprocessingDrawing" xmlns:w10="urn:schemas-microsoft-com:office:word" xmlns:w="http://schemas.openxmlformats.org/wordprocessingml/2006/main" xmlns:w14="http://schemas.microsoft.com/office/word/2010/wordml" xmlns:w15="http://schemas.microsoft.com/office/word/2012/wordml" xmlns:w16cex="http://schemas.microsoft.com/office/word/2018/wordml/cex" xmlns:w16cid="http://schemas.microsoft.com/office/word/2016/wordml/cid" xmlns:w16="http://schemas.microsoft.com/office/word/2018/wordml" xmlns:w16sdtdh="http://schemas.microsoft.com/office/word/2020/wordml/sdtdatahash" xmlns:w16se="http://schemas.microsoft.com/office/word/2015/wordml/symex" xmlns:wpg="http://schemas.microsoft.com/office/word/2010/wordprocessingGroup" xmlns:wpi="http://schemas.microsoft.com/office/word/2010/wordprocessingInk" xmlns:wne="http://schemas.microsoft.com/office/word/2006/wordml" xmlns:wps="http://schemas.microsoft.com/office/word/2010/wordprocessingShape" mc:Ignorable="w14 w15 w16se w16cid w16 w16cex w16sdtdh wp14">
+<w:ftr xmlns:wpc="http://schemas.microsoft.com/office/word/2010/wordprocessingCanvas" xmlns:cx="http://schemas.microsoft.com/office/drawing/2014/chartex" xmlns:cx1="http://schemas.microsoft.com/office/drawing/2015/9/8/chartex" xmlns:cx2="http://schemas.microsoft.com/office/drawing/2015/10/21/chartex" xmlns:cx3="http://schemas.microsoft.com/office/drawing/2016/5/9/chartex" xmlns:cx4="http://schemas.microsoft.com/office/drawing/2016/5/10/chartex" xmlns:cx5="http://schemas.microsoft.com/office/drawing/2016/5/11/chartex" xmlns:cx6="http://schemas.microsoft.com/office/drawing/2016/5/12/chartex" xmlns:cx7="http://schemas.microsoft.com/office/drawing/2016/5/13/chartex" xmlns:cx8="http://schemas.microsoft.com/office/drawing/2016/5/14/chartex" xmlns:mc="http://schemas.openxmlformats.org/markup-compatibility/2006" xmlns:aink="http://schemas.microsoft.com/office/drawing/2016/ink" xmlns:am3d="http://schemas.microsoft.com/office/drawing/2017/model3d" xmlns:o="urn:schemas-microsoft-com:office:office" xmlns:oel="http://schemas.microsoft.com/office/2019/extlst" xmlns:r="http://schemas.openxmlformats.org/officeDocument/2006/relationships" xmlns:m="http://schemas.openxmlformats.org/officeDocument/2006/math" xmlns:v="urn:schemas-microsoft-com:vml" xmlns:wp14="http://schemas.microsoft.com/office/word/2010/wordprocessingDrawing" xmlns:wp="http://schemas.openxmlformats.org/drawingml/2006/wordprocessingDrawing" xmlns:w10="urn:schemas-microsoft-com:office:word" xmlns:w="http://schemas.openxmlformats.org/wordprocessingml/2006/main" xmlns:w14="http://schemas.microsoft.com/office/word/2010/wordml" xmlns:w15="http://schemas.microsoft.com/office/word/2012/wordml" xmlns:w16cex="http://schemas.microsoft.com/office/word/2018/wordml/cex" xmlns:w16cid="http://schemas.microsoft.com/office/word/2016/wordml/cid" xmlns:w16="http://schemas.microsoft.com/office/word/2018/wordml" xmlns:w16du="http://schemas.microsoft.com/office/word/2023/wordml/word16du" xmlns:w16sdtdh="http://schemas.microsoft.com/office/word/2020/wordml/sdtdatahash" xmlns:w16se="http://schemas.microsoft.com/office/word/2015/wordml/symex" xmlns:wpg="http://schemas.microsoft.com/office/word/2010/wordprocessingGroup" xmlns:wpi="http://schemas.microsoft.com/office/word/2010/wordprocessingInk" xmlns:wne="http://schemas.microsoft.com/office/word/2006/wordml" xmlns:wps="http://schemas.microsoft.com/office/word/2010/wordprocessingShape" mc:Ignorable="w14 w15 w16se w16cid w16 w16cex w16sdtdh w16du wp14">
   <w:p>
     <w:pPr>
       <w:tabs>
@@ -7843,25 +6153,15 @@
         <w:sz w:val="14"/>
         <w:szCs w:val="14"/>
       </w:rPr>
-      <w:t xml:space="preserve">Rapport final - Projet jeux vidéo - cohorte Data </w:t>
+      <w:t xml:space="preserve">Rapport final - Projet jeux vidéo </w:t>
     </w:r>
-    <w:proofErr w:type="spellStart"/>
     <w:r>
       <w:rPr>
         <w:rFonts w:ascii="Montserrat" w:eastAsia="Montserrat" w:hAnsi="Montserrat" w:cs="Montserrat"/>
         <w:sz w:val="14"/>
         <w:szCs w:val="14"/>
       </w:rPr>
-      <w:t>Analyst</w:t>
-    </w:r>
-    <w:proofErr w:type="spellEnd"/>
-    <w:r>
-      <w:rPr>
-        <w:rFonts w:ascii="Montserrat" w:eastAsia="Montserrat" w:hAnsi="Montserrat" w:cs="Montserrat"/>
-        <w:sz w:val="14"/>
-        <w:szCs w:val="14"/>
-      </w:rPr>
-      <w:t xml:space="preserve"> sept 2023 / mai 2024</w:t>
+      <w:t>- cohorte Data Analyst sept 2023 / mai 2024</w:t>
     </w:r>
   </w:p>
   <w:p>
@@ -7891,7 +6191,7 @@
 </file>
 
 <file path=word/footer2.xml><?xml version="1.0" encoding="utf-8"?>
-<w:ftr xmlns:wpc="http://schemas.microsoft.com/office/word/2010/wordprocessingCanvas" xmlns:cx="http://schemas.microsoft.com/office/drawing/2014/chartex" xmlns:cx1="http://schemas.microsoft.com/office/drawing/2015/9/8/chartex" xmlns:cx2="http://schemas.microsoft.com/office/drawing/2015/10/21/chartex" xmlns:cx3="http://schemas.microsoft.com/office/drawing/2016/5/9/chartex" xmlns:cx4="http://schemas.microsoft.com/office/drawing/2016/5/10/chartex" xmlns:cx5="http://schemas.microsoft.com/office/drawing/2016/5/11/chartex" xmlns:cx6="http://schemas.microsoft.com/office/drawing/2016/5/12/chartex" xmlns:cx7="http://schemas.microsoft.com/office/drawing/2016/5/13/chartex" xmlns:cx8="http://schemas.microsoft.com/office/drawing/2016/5/14/chartex" xmlns:mc="http://schemas.openxmlformats.org/markup-compatibility/2006" xmlns:aink="http://schemas.microsoft.com/office/drawing/2016/ink" xmlns:am3d="http://schemas.microsoft.com/office/drawing/2017/model3d" xmlns:o="urn:schemas-microsoft-com:office:office" xmlns:oel="http://schemas.microsoft.com/office/2019/extlst" xmlns:r="http://schemas.openxmlformats.org/officeDocument/2006/relationships" xmlns:m="http://schemas.openxmlformats.org/officeDocument/2006/math" xmlns:v="urn:schemas-microsoft-com:vml" xmlns:wp14="http://schemas.microsoft.com/office/word/2010/wordprocessingDrawing" xmlns:wp="http://schemas.openxmlformats.org/drawingml/2006/wordprocessingDrawing" xmlns:w10="urn:schemas-microsoft-com:office:word" xmlns:w="http://schemas.openxmlformats.org/wordprocessingml/2006/main" xmlns:w14="http://schemas.microsoft.com/office/word/2010/wordml" xmlns:w15="http://schemas.microsoft.com/office/word/2012/wordml" xmlns:w16cex="http://schemas.microsoft.com/office/word/2018/wordml/cex" xmlns:w16cid="http://schemas.microsoft.com/office/word/2016/wordml/cid" xmlns:w16="http://schemas.microsoft.com/office/word/2018/wordml" xmlns:w16sdtdh="http://schemas.microsoft.com/office/word/2020/wordml/sdtdatahash" xmlns:w16se="http://schemas.microsoft.com/office/word/2015/wordml/symex" xmlns:wpg="http://schemas.microsoft.com/office/word/2010/wordprocessingGroup" xmlns:wpi="http://schemas.microsoft.com/office/word/2010/wordprocessingInk" xmlns:wne="http://schemas.microsoft.com/office/word/2006/wordml" xmlns:wps="http://schemas.microsoft.com/office/word/2010/wordprocessingShape" mc:Ignorable="w14 w15 w16se w16cid w16 w16cex w16sdtdh wp14">
+<w:ftr xmlns:wpc="http://schemas.microsoft.com/office/word/2010/wordprocessingCanvas" xmlns:cx="http://schemas.microsoft.com/office/drawing/2014/chartex" xmlns:cx1="http://schemas.microsoft.com/office/drawing/2015/9/8/chartex" xmlns:cx2="http://schemas.microsoft.com/office/drawing/2015/10/21/chartex" xmlns:cx3="http://schemas.microsoft.com/office/drawing/2016/5/9/chartex" xmlns:cx4="http://schemas.microsoft.com/office/drawing/2016/5/10/chartex" xmlns:cx5="http://schemas.microsoft.com/office/drawing/2016/5/11/chartex" xmlns:cx6="http://schemas.microsoft.com/office/drawing/2016/5/12/chartex" xmlns:cx7="http://schemas.microsoft.com/office/drawing/2016/5/13/chartex" xmlns:cx8="http://schemas.microsoft.com/office/drawing/2016/5/14/chartex" xmlns:mc="http://schemas.openxmlformats.org/markup-compatibility/2006" xmlns:aink="http://schemas.microsoft.com/office/drawing/2016/ink" xmlns:am3d="http://schemas.microsoft.com/office/drawing/2017/model3d" xmlns:o="urn:schemas-microsoft-com:office:office" xmlns:oel="http://schemas.microsoft.com/office/2019/extlst" xmlns:r="http://schemas.openxmlformats.org/officeDocument/2006/relationships" xmlns:m="http://schemas.openxmlformats.org/officeDocument/2006/math" xmlns:v="urn:schemas-microsoft-com:vml" xmlns:wp14="http://schemas.microsoft.com/office/word/2010/wordprocessingDrawing" xmlns:wp="http://schemas.openxmlformats.org/drawingml/2006/wordprocessingDrawing" xmlns:w10="urn:schemas-microsoft-com:office:word" xmlns:w="http://schemas.openxmlformats.org/wordprocessingml/2006/main" xmlns:w14="http://schemas.microsoft.com/office/word/2010/wordml" xmlns:w15="http://schemas.microsoft.com/office/word/2012/wordml" xmlns:w16cex="http://schemas.microsoft.com/office/word/2018/wordml/cex" xmlns:w16cid="http://schemas.microsoft.com/office/word/2016/wordml/cid" xmlns:w16="http://schemas.microsoft.com/office/word/2018/wordml" xmlns:w16du="http://schemas.microsoft.com/office/word/2023/wordml/word16du" xmlns:w16sdtdh="http://schemas.microsoft.com/office/word/2020/wordml/sdtdatahash" xmlns:w16se="http://schemas.microsoft.com/office/word/2015/wordml/symex" xmlns:wpg="http://schemas.microsoft.com/office/word/2010/wordprocessingGroup" xmlns:wpi="http://schemas.microsoft.com/office/word/2010/wordprocessingInk" xmlns:wne="http://schemas.microsoft.com/office/word/2006/wordml" xmlns:wps="http://schemas.microsoft.com/office/word/2010/wordprocessingShape" mc:Ignorable="w14 w15 w16se w16cid w16 w16cex w16sdtdh w16du wp14">
   <w:p>
     <w:pPr>
       <w:tabs>
@@ -7991,7 +6291,7 @@
 </file>
 
 <file path=word/footnotes.xml><?xml version="1.0" encoding="utf-8"?>
-<w:footnotes xmlns:wpc="http://schemas.microsoft.com/office/word/2010/wordprocessingCanvas" xmlns:cx="http://schemas.microsoft.com/office/drawing/2014/chartex" xmlns:cx1="http://schemas.microsoft.com/office/drawing/2015/9/8/chartex" xmlns:cx2="http://schemas.microsoft.com/office/drawing/2015/10/21/chartex" xmlns:cx3="http://schemas.microsoft.com/office/drawing/2016/5/9/chartex" xmlns:cx4="http://schemas.microsoft.com/office/drawing/2016/5/10/chartex" xmlns:cx5="http://schemas.microsoft.com/office/drawing/2016/5/11/chartex" xmlns:cx6="http://schemas.microsoft.com/office/drawing/2016/5/12/chartex" xmlns:cx7="http://schemas.microsoft.com/office/drawing/2016/5/13/chartex" xmlns:cx8="http://schemas.microsoft.com/office/drawing/2016/5/14/chartex" xmlns:mc="http://schemas.openxmlformats.org/markup-compatibility/2006" xmlns:aink="http://schemas.microsoft.com/office/drawing/2016/ink" xmlns:am3d="http://schemas.microsoft.com/office/drawing/2017/model3d" xmlns:o="urn:schemas-microsoft-com:office:office" xmlns:oel="http://schemas.microsoft.com/office/2019/extlst" xmlns:r="http://schemas.openxmlformats.org/officeDocument/2006/relationships" xmlns:m="http://schemas.openxmlformats.org/officeDocument/2006/math" xmlns:v="urn:schemas-microsoft-com:vml" xmlns:wp14="http://schemas.microsoft.com/office/word/2010/wordprocessingDrawing" xmlns:wp="http://schemas.openxmlformats.org/drawingml/2006/wordprocessingDrawing" xmlns:w10="urn:schemas-microsoft-com:office:word" xmlns:w="http://schemas.openxmlformats.org/wordprocessingml/2006/main" xmlns:w14="http://schemas.microsoft.com/office/word/2010/wordml" xmlns:w15="http://schemas.microsoft.com/office/word/2012/wordml" xmlns:w16cex="http://schemas.microsoft.com/office/word/2018/wordml/cex" xmlns:w16cid="http://schemas.microsoft.com/office/word/2016/wordml/cid" xmlns:w16="http://schemas.microsoft.com/office/word/2018/wordml" xmlns:w16sdtdh="http://schemas.microsoft.com/office/word/2020/wordml/sdtdatahash" xmlns:w16se="http://schemas.microsoft.com/office/word/2015/wordml/symex" xmlns:wpg="http://schemas.microsoft.com/office/word/2010/wordprocessingGroup" xmlns:wpi="http://schemas.microsoft.com/office/word/2010/wordprocessingInk" xmlns:wne="http://schemas.microsoft.com/office/word/2006/wordml" xmlns:wps="http://schemas.microsoft.com/office/word/2010/wordprocessingShape" mc:Ignorable="w14 w15 w16se w16cid w16 w16cex w16sdtdh wp14">
+<w:footnotes xmlns:wpc="http://schemas.microsoft.com/office/word/2010/wordprocessingCanvas" xmlns:cx="http://schemas.microsoft.com/office/drawing/2014/chartex" xmlns:cx1="http://schemas.microsoft.com/office/drawing/2015/9/8/chartex" xmlns:cx2="http://schemas.microsoft.com/office/drawing/2015/10/21/chartex" xmlns:cx3="http://schemas.microsoft.com/office/drawing/2016/5/9/chartex" xmlns:cx4="http://schemas.microsoft.com/office/drawing/2016/5/10/chartex" xmlns:cx5="http://schemas.microsoft.com/office/drawing/2016/5/11/chartex" xmlns:cx6="http://schemas.microsoft.com/office/drawing/2016/5/12/chartex" xmlns:cx7="http://schemas.microsoft.com/office/drawing/2016/5/13/chartex" xmlns:cx8="http://schemas.microsoft.com/office/drawing/2016/5/14/chartex" xmlns:mc="http://schemas.openxmlformats.org/markup-compatibility/2006" xmlns:aink="http://schemas.microsoft.com/office/drawing/2016/ink" xmlns:am3d="http://schemas.microsoft.com/office/drawing/2017/model3d" xmlns:o="urn:schemas-microsoft-com:office:office" xmlns:oel="http://schemas.microsoft.com/office/2019/extlst" xmlns:r="http://schemas.openxmlformats.org/officeDocument/2006/relationships" xmlns:m="http://schemas.openxmlformats.org/officeDocument/2006/math" xmlns:v="urn:schemas-microsoft-com:vml" xmlns:wp14="http://schemas.microsoft.com/office/word/2010/wordprocessingDrawing" xmlns:wp="http://schemas.openxmlformats.org/drawingml/2006/wordprocessingDrawing" xmlns:w10="urn:schemas-microsoft-com:office:word" xmlns:w="http://schemas.openxmlformats.org/wordprocessingml/2006/main" xmlns:w14="http://schemas.microsoft.com/office/word/2010/wordml" xmlns:w15="http://schemas.microsoft.com/office/word/2012/wordml" xmlns:w16cex="http://schemas.microsoft.com/office/word/2018/wordml/cex" xmlns:w16cid="http://schemas.microsoft.com/office/word/2016/wordml/cid" xmlns:w16="http://schemas.microsoft.com/office/word/2018/wordml" xmlns:w16du="http://schemas.microsoft.com/office/word/2023/wordml/word16du" xmlns:w16sdtdh="http://schemas.microsoft.com/office/word/2020/wordml/sdtdatahash" xmlns:w16se="http://schemas.microsoft.com/office/word/2015/wordml/symex" xmlns:wpg="http://schemas.microsoft.com/office/word/2010/wordprocessingGroup" xmlns:wpi="http://schemas.microsoft.com/office/word/2010/wordprocessingInk" xmlns:wne="http://schemas.microsoft.com/office/word/2006/wordml" xmlns:wps="http://schemas.microsoft.com/office/word/2010/wordprocessingShape" mc:Ignorable="w14 w15 w16se w16cid w16 w16cex w16sdtdh w16du wp14">
   <w:footnote w:type="separator" w:id="-1">
     <w:p>
       <w:pPr>
@@ -8016,7 +6316,7 @@
 </file>
 
 <file path=word/header1.xml><?xml version="1.0" encoding="utf-8"?>
-<w:hdr xmlns:wpc="http://schemas.microsoft.com/office/word/2010/wordprocessingCanvas" xmlns:cx="http://schemas.microsoft.com/office/drawing/2014/chartex" xmlns:cx1="http://schemas.microsoft.com/office/drawing/2015/9/8/chartex" xmlns:cx2="http://schemas.microsoft.com/office/drawing/2015/10/21/chartex" xmlns:cx3="http://schemas.microsoft.com/office/drawing/2016/5/9/chartex" xmlns:cx4="http://schemas.microsoft.com/office/drawing/2016/5/10/chartex" xmlns:cx5="http://schemas.microsoft.com/office/drawing/2016/5/11/chartex" xmlns:cx6="http://schemas.microsoft.com/office/drawing/2016/5/12/chartex" xmlns:cx7="http://schemas.microsoft.com/office/drawing/2016/5/13/chartex" xmlns:cx8="http://schemas.microsoft.com/office/drawing/2016/5/14/chartex" xmlns:mc="http://schemas.openxmlformats.org/markup-compatibility/2006" xmlns:aink="http://schemas.microsoft.com/office/drawing/2016/ink" xmlns:am3d="http://schemas.microsoft.com/office/drawing/2017/model3d" xmlns:o="urn:schemas-microsoft-com:office:office" xmlns:oel="http://schemas.microsoft.com/office/2019/extlst" xmlns:r="http://schemas.openxmlformats.org/officeDocument/2006/relationships" xmlns:m="http://schemas.openxmlformats.org/officeDocument/2006/math" xmlns:v="urn:schemas-microsoft-com:vml" xmlns:wp14="http://schemas.microsoft.com/office/word/2010/wordprocessingDrawing" xmlns:wp="http://schemas.openxmlformats.org/drawingml/2006/wordprocessingDrawing" xmlns:w10="urn:schemas-microsoft-com:office:word" xmlns:w="http://schemas.openxmlformats.org/wordprocessingml/2006/main" xmlns:w14="http://schemas.microsoft.com/office/word/2010/wordml" xmlns:w15="http://schemas.microsoft.com/office/word/2012/wordml" xmlns:w16cex="http://schemas.microsoft.com/office/word/2018/wordml/cex" xmlns:w16cid="http://schemas.microsoft.com/office/word/2016/wordml/cid" xmlns:w16="http://schemas.microsoft.com/office/word/2018/wordml" xmlns:w16sdtdh="http://schemas.microsoft.com/office/word/2020/wordml/sdtdatahash" xmlns:w16se="http://schemas.microsoft.com/office/word/2015/wordml/symex" xmlns:wpg="http://schemas.microsoft.com/office/word/2010/wordprocessingGroup" xmlns:wpi="http://schemas.microsoft.com/office/word/2010/wordprocessingInk" xmlns:wne="http://schemas.microsoft.com/office/word/2006/wordml" xmlns:wps="http://schemas.microsoft.com/office/word/2010/wordprocessingShape" mc:Ignorable="w14 w15 w16se w16cid w16 w16cex w16sdtdh wp14">
+<w:hdr xmlns:wpc="http://schemas.microsoft.com/office/word/2010/wordprocessingCanvas" xmlns:cx="http://schemas.microsoft.com/office/drawing/2014/chartex" xmlns:cx1="http://schemas.microsoft.com/office/drawing/2015/9/8/chartex" xmlns:cx2="http://schemas.microsoft.com/office/drawing/2015/10/21/chartex" xmlns:cx3="http://schemas.microsoft.com/office/drawing/2016/5/9/chartex" xmlns:cx4="http://schemas.microsoft.com/office/drawing/2016/5/10/chartex" xmlns:cx5="http://schemas.microsoft.com/office/drawing/2016/5/11/chartex" xmlns:cx6="http://schemas.microsoft.com/office/drawing/2016/5/12/chartex" xmlns:cx7="http://schemas.microsoft.com/office/drawing/2016/5/13/chartex" xmlns:cx8="http://schemas.microsoft.com/office/drawing/2016/5/14/chartex" xmlns:mc="http://schemas.openxmlformats.org/markup-compatibility/2006" xmlns:aink="http://schemas.microsoft.com/office/drawing/2016/ink" xmlns:am3d="http://schemas.microsoft.com/office/drawing/2017/model3d" xmlns:o="urn:schemas-microsoft-com:office:office" xmlns:oel="http://schemas.microsoft.com/office/2019/extlst" xmlns:r="http://schemas.openxmlformats.org/officeDocument/2006/relationships" xmlns:m="http://schemas.openxmlformats.org/officeDocument/2006/math" xmlns:v="urn:schemas-microsoft-com:vml" xmlns:wp14="http://schemas.microsoft.com/office/word/2010/wordprocessingDrawing" xmlns:wp="http://schemas.openxmlformats.org/drawingml/2006/wordprocessingDrawing" xmlns:w10="urn:schemas-microsoft-com:office:word" xmlns:w="http://schemas.openxmlformats.org/wordprocessingml/2006/main" xmlns:w14="http://schemas.microsoft.com/office/word/2010/wordml" xmlns:w15="http://schemas.microsoft.com/office/word/2012/wordml" xmlns:w16cex="http://schemas.microsoft.com/office/word/2018/wordml/cex" xmlns:w16cid="http://schemas.microsoft.com/office/word/2016/wordml/cid" xmlns:w16="http://schemas.microsoft.com/office/word/2018/wordml" xmlns:w16du="http://schemas.microsoft.com/office/word/2023/wordml/word16du" xmlns:w16sdtdh="http://schemas.microsoft.com/office/word/2020/wordml/sdtdatahash" xmlns:w16se="http://schemas.microsoft.com/office/word/2015/wordml/symex" xmlns:wpg="http://schemas.microsoft.com/office/word/2010/wordprocessingGroup" xmlns:wpi="http://schemas.microsoft.com/office/word/2010/wordprocessingInk" xmlns:wne="http://schemas.microsoft.com/office/word/2006/wordml" xmlns:wps="http://schemas.microsoft.com/office/word/2010/wordprocessingShape" mc:Ignorable="w14 w15 w16se w16cid w16 w16cex w16sdtdh w16du wp14">
   <w:p>
     <w:r>
       <w:rPr>
@@ -8130,7 +6430,7 @@
 </file>
 
 <file path=word/header2.xml><?xml version="1.0" encoding="utf-8"?>
-<w:hdr xmlns:wpc="http://schemas.microsoft.com/office/word/2010/wordprocessingCanvas" xmlns:cx="http://schemas.microsoft.com/office/drawing/2014/chartex" xmlns:cx1="http://schemas.microsoft.com/office/drawing/2015/9/8/chartex" xmlns:cx2="http://schemas.microsoft.com/office/drawing/2015/10/21/chartex" xmlns:cx3="http://schemas.microsoft.com/office/drawing/2016/5/9/chartex" xmlns:cx4="http://schemas.microsoft.com/office/drawing/2016/5/10/chartex" xmlns:cx5="http://schemas.microsoft.com/office/drawing/2016/5/11/chartex" xmlns:cx6="http://schemas.microsoft.com/office/drawing/2016/5/12/chartex" xmlns:cx7="http://schemas.microsoft.com/office/drawing/2016/5/13/chartex" xmlns:cx8="http://schemas.microsoft.com/office/drawing/2016/5/14/chartex" xmlns:mc="http://schemas.openxmlformats.org/markup-compatibility/2006" xmlns:aink="http://schemas.microsoft.com/office/drawing/2016/ink" xmlns:am3d="http://schemas.microsoft.com/office/drawing/2017/model3d" xmlns:o="urn:schemas-microsoft-com:office:office" xmlns:oel="http://schemas.microsoft.com/office/2019/extlst" xmlns:r="http://schemas.openxmlformats.org/officeDocument/2006/relationships" xmlns:m="http://schemas.openxmlformats.org/officeDocument/2006/math" xmlns:v="urn:schemas-microsoft-com:vml" xmlns:wp14="http://schemas.microsoft.com/office/word/2010/wordprocessingDrawing" xmlns:wp="http://schemas.openxmlformats.org/drawingml/2006/wordprocessingDrawing" xmlns:w10="urn:schemas-microsoft-com:office:word" xmlns:w="http://schemas.openxmlformats.org/wordprocessingml/2006/main" xmlns:w14="http://schemas.microsoft.com/office/word/2010/wordml" xmlns:w15="http://schemas.microsoft.com/office/word/2012/wordml" xmlns:w16cex="http://schemas.microsoft.com/office/word/2018/wordml/cex" xmlns:w16cid="http://schemas.microsoft.com/office/word/2016/wordml/cid" xmlns:w16="http://schemas.microsoft.com/office/word/2018/wordml" xmlns:w16sdtdh="http://schemas.microsoft.com/office/word/2020/wordml/sdtdatahash" xmlns:w16se="http://schemas.microsoft.com/office/word/2015/wordml/symex" xmlns:wpg="http://schemas.microsoft.com/office/word/2010/wordprocessingGroup" xmlns:wpi="http://schemas.microsoft.com/office/word/2010/wordprocessingInk" xmlns:wne="http://schemas.microsoft.com/office/word/2006/wordml" xmlns:wps="http://schemas.microsoft.com/office/word/2010/wordprocessingShape" mc:Ignorable="w14 w15 w16se w16cid w16 w16cex w16sdtdh wp14">
+<w:hdr xmlns:wpc="http://schemas.microsoft.com/office/word/2010/wordprocessingCanvas" xmlns:cx="http://schemas.microsoft.com/office/drawing/2014/chartex" xmlns:cx1="http://schemas.microsoft.com/office/drawing/2015/9/8/chartex" xmlns:cx2="http://schemas.microsoft.com/office/drawing/2015/10/21/chartex" xmlns:cx3="http://schemas.microsoft.com/office/drawing/2016/5/9/chartex" xmlns:cx4="http://schemas.microsoft.com/office/drawing/2016/5/10/chartex" xmlns:cx5="http://schemas.microsoft.com/office/drawing/2016/5/11/chartex" xmlns:cx6="http://schemas.microsoft.com/office/drawing/2016/5/12/chartex" xmlns:cx7="http://schemas.microsoft.com/office/drawing/2016/5/13/chartex" xmlns:cx8="http://schemas.microsoft.com/office/drawing/2016/5/14/chartex" xmlns:mc="http://schemas.openxmlformats.org/markup-compatibility/2006" xmlns:aink="http://schemas.microsoft.com/office/drawing/2016/ink" xmlns:am3d="http://schemas.microsoft.com/office/drawing/2017/model3d" xmlns:o="urn:schemas-microsoft-com:office:office" xmlns:oel="http://schemas.microsoft.com/office/2019/extlst" xmlns:r="http://schemas.openxmlformats.org/officeDocument/2006/relationships" xmlns:m="http://schemas.openxmlformats.org/officeDocument/2006/math" xmlns:v="urn:schemas-microsoft-com:vml" xmlns:wp14="http://schemas.microsoft.com/office/word/2010/wordprocessingDrawing" xmlns:wp="http://schemas.openxmlformats.org/drawingml/2006/wordprocessingDrawing" xmlns:w10="urn:schemas-microsoft-com:office:word" xmlns:w="http://schemas.openxmlformats.org/wordprocessingml/2006/main" xmlns:w14="http://schemas.microsoft.com/office/word/2010/wordml" xmlns:w15="http://schemas.microsoft.com/office/word/2012/wordml" xmlns:w16cex="http://schemas.microsoft.com/office/word/2018/wordml/cex" xmlns:w16cid="http://schemas.microsoft.com/office/word/2016/wordml/cid" xmlns:w16="http://schemas.microsoft.com/office/word/2018/wordml" xmlns:w16du="http://schemas.microsoft.com/office/word/2023/wordml/word16du" xmlns:w16sdtdh="http://schemas.microsoft.com/office/word/2020/wordml/sdtdatahash" xmlns:w16se="http://schemas.microsoft.com/office/word/2015/wordml/symex" xmlns:wpg="http://schemas.microsoft.com/office/word/2010/wordprocessingGroup" xmlns:wpi="http://schemas.microsoft.com/office/word/2010/wordprocessingInk" xmlns:wne="http://schemas.microsoft.com/office/word/2006/wordml" xmlns:wps="http://schemas.microsoft.com/office/word/2010/wordprocessingShape" mc:Ignorable="w14 w15 w16se w16cid w16 w16cex w16sdtdh w16du wp14">
   <w:p>
     <w:pPr>
       <w:jc w:val="center"/>
@@ -8228,15 +6528,15 @@
 </file>
 
 <file path=word/numbering.xml><?xml version="1.0" encoding="utf-8"?>
-<w:numbering xmlns:wpc="http://schemas.microsoft.com/office/word/2010/wordprocessingCanvas" xmlns:cx="http://schemas.microsoft.com/office/drawing/2014/chartex" xmlns:cx1="http://schemas.microsoft.com/office/drawing/2015/9/8/chartex" xmlns:cx2="http://schemas.microsoft.com/office/drawing/2015/10/21/chartex" xmlns:cx3="http://schemas.microsoft.com/office/drawing/2016/5/9/chartex" xmlns:cx4="http://schemas.microsoft.com/office/drawing/2016/5/10/chartex" xmlns:cx5="http://schemas.microsoft.com/office/drawing/2016/5/11/chartex" xmlns:cx6="http://schemas.microsoft.com/office/drawing/2016/5/12/chartex" xmlns:cx7="http://schemas.microsoft.com/office/drawing/2016/5/13/chartex" xmlns:cx8="http://schemas.microsoft.com/office/drawing/2016/5/14/chartex" xmlns:mc="http://schemas.openxmlformats.org/markup-compatibility/2006" xmlns:aink="http://schemas.microsoft.com/office/drawing/2016/ink" xmlns:am3d="http://schemas.microsoft.com/office/drawing/2017/model3d" xmlns:o="urn:schemas-microsoft-com:office:office" xmlns:oel="http://schemas.microsoft.com/office/2019/extlst" xmlns:r="http://schemas.openxmlformats.org/officeDocument/2006/relationships" xmlns:m="http://schemas.openxmlformats.org/officeDocument/2006/math" xmlns:v="urn:schemas-microsoft-com:vml" xmlns:wp14="http://schemas.microsoft.com/office/word/2010/wordprocessingDrawing" xmlns:wp="http://schemas.openxmlformats.org/drawingml/2006/wordprocessingDrawing" xmlns:w10="urn:schemas-microsoft-com:office:word" xmlns:w="http://schemas.openxmlformats.org/wordprocessingml/2006/main" xmlns:w14="http://schemas.microsoft.com/office/word/2010/wordml" xmlns:w15="http://schemas.microsoft.com/office/word/2012/wordml" xmlns:w16cex="http://schemas.microsoft.com/office/word/2018/wordml/cex" xmlns:w16cid="http://schemas.microsoft.com/office/word/2016/wordml/cid" xmlns:w16="http://schemas.microsoft.com/office/word/2018/wordml" xmlns:w16sdtdh="http://schemas.microsoft.com/office/word/2020/wordml/sdtdatahash" xmlns:w16se="http://schemas.microsoft.com/office/word/2015/wordml/symex" xmlns:wpg="http://schemas.microsoft.com/office/word/2010/wordprocessingGroup" xmlns:wpi="http://schemas.microsoft.com/office/word/2010/wordprocessingInk" xmlns:wne="http://schemas.microsoft.com/office/word/2006/wordml" xmlns:wps="http://schemas.microsoft.com/office/word/2010/wordprocessingShape" mc:Ignorable="w14 w15 w16se w16cid w16 w16cex w16sdtdh wp14">
+<w:numbering xmlns:wpc="http://schemas.microsoft.com/office/word/2010/wordprocessingCanvas" xmlns:cx="http://schemas.microsoft.com/office/drawing/2014/chartex" xmlns:cx1="http://schemas.microsoft.com/office/drawing/2015/9/8/chartex" xmlns:cx2="http://schemas.microsoft.com/office/drawing/2015/10/21/chartex" xmlns:cx3="http://schemas.microsoft.com/office/drawing/2016/5/9/chartex" xmlns:cx4="http://schemas.microsoft.com/office/drawing/2016/5/10/chartex" xmlns:cx5="http://schemas.microsoft.com/office/drawing/2016/5/11/chartex" xmlns:cx6="http://schemas.microsoft.com/office/drawing/2016/5/12/chartex" xmlns:cx7="http://schemas.microsoft.com/office/drawing/2016/5/13/chartex" xmlns:cx8="http://schemas.microsoft.com/office/drawing/2016/5/14/chartex" xmlns:mc="http://schemas.openxmlformats.org/markup-compatibility/2006" xmlns:aink="http://schemas.microsoft.com/office/drawing/2016/ink" xmlns:am3d="http://schemas.microsoft.com/office/drawing/2017/model3d" xmlns:o="urn:schemas-microsoft-com:office:office" xmlns:oel="http://schemas.microsoft.com/office/2019/extlst" xmlns:r="http://schemas.openxmlformats.org/officeDocument/2006/relationships" xmlns:m="http://schemas.openxmlformats.org/officeDocument/2006/math" xmlns:v="urn:schemas-microsoft-com:vml" xmlns:wp14="http://schemas.microsoft.com/office/word/2010/wordprocessingDrawing" xmlns:wp="http://schemas.openxmlformats.org/drawingml/2006/wordprocessingDrawing" xmlns:w10="urn:schemas-microsoft-com:office:word" xmlns:w="http://schemas.openxmlformats.org/wordprocessingml/2006/main" xmlns:w14="http://schemas.microsoft.com/office/word/2010/wordml" xmlns:w15="http://schemas.microsoft.com/office/word/2012/wordml" xmlns:w16cex="http://schemas.microsoft.com/office/word/2018/wordml/cex" xmlns:w16cid="http://schemas.microsoft.com/office/word/2016/wordml/cid" xmlns:w16="http://schemas.microsoft.com/office/word/2018/wordml" xmlns:w16du="http://schemas.microsoft.com/office/word/2023/wordml/word16du" xmlns:w16sdtdh="http://schemas.microsoft.com/office/word/2020/wordml/sdtdatahash" xmlns:w16se="http://schemas.microsoft.com/office/word/2015/wordml/symex" xmlns:wpg="http://schemas.microsoft.com/office/word/2010/wordprocessingGroup" xmlns:wpi="http://schemas.microsoft.com/office/word/2010/wordprocessingInk" xmlns:wne="http://schemas.microsoft.com/office/word/2006/wordml" xmlns:wps="http://schemas.microsoft.com/office/word/2010/wordprocessingShape" mc:Ignorable="w14 w15 w16se w16cid w16 w16cex w16sdtdh w16du wp14">
   <w:numPicBullet w:numPicBulletId="0">
     <w:pict>
-      <v:rect id="_x0000_i1076" style="width:0;height:1.5pt" o:hralign="center" o:bullet="t" o:hrstd="t" o:hr="t" fillcolor="#a0a0a0" stroked="f"/>
+      <v:rect id="_x0000_i1056" style="width:0;height:1.5pt" o:hralign="center" o:bullet="t" o:hrstd="t" o:hr="t" fillcolor="#a0a0a0" stroked="f"/>
     </w:pict>
   </w:numPicBullet>
   <w:numPicBullet w:numPicBulletId="1">
     <w:pict>
-      <v:rect id="_x0000_i1077" style="width:0;height:1.5pt" o:hralign="center" o:bullet="t" o:hrstd="t" o:hr="t" fillcolor="#a0a0a0" stroked="f"/>
+      <v:rect id="_x0000_i1057" style="width:0;height:1.5pt" o:hralign="center" o:bullet="t" o:hrstd="t" o:hr="t" fillcolor="#a0a0a0" stroked="f"/>
     </w:pict>
   </w:numPicBullet>
   <w:abstractNum w:abstractNumId="0" w15:restartNumberingAfterBreak="0">
@@ -9360,7 +7660,7 @@
 </file>
 
 <file path=word/styles.xml><?xml version="1.0" encoding="utf-8"?>
-<w:styles xmlns:mc="http://schemas.openxmlformats.org/markup-compatibility/2006" xmlns:r="http://schemas.openxmlformats.org/officeDocument/2006/relationships" xmlns:w="http://schemas.openxmlformats.org/wordprocessingml/2006/main" xmlns:w14="http://schemas.microsoft.com/office/word/2010/wordml" xmlns:w15="http://schemas.microsoft.com/office/word/2012/wordml" xmlns:w16cex="http://schemas.microsoft.com/office/word/2018/wordml/cex" xmlns:w16cid="http://schemas.microsoft.com/office/word/2016/wordml/cid" xmlns:w16="http://schemas.microsoft.com/office/word/2018/wordml" xmlns:w16sdtdh="http://schemas.microsoft.com/office/word/2020/wordml/sdtdatahash" xmlns:w16se="http://schemas.microsoft.com/office/word/2015/wordml/symex" mc:Ignorable="w14 w15 w16se w16cid w16 w16cex w16sdtdh">
+<w:styles xmlns:mc="http://schemas.openxmlformats.org/markup-compatibility/2006" xmlns:r="http://schemas.openxmlformats.org/officeDocument/2006/relationships" xmlns:w="http://schemas.openxmlformats.org/wordprocessingml/2006/main" xmlns:w14="http://schemas.microsoft.com/office/word/2010/wordml" xmlns:w15="http://schemas.microsoft.com/office/word/2012/wordml" xmlns:w16cex="http://schemas.microsoft.com/office/word/2018/wordml/cex" xmlns:w16cid="http://schemas.microsoft.com/office/word/2016/wordml/cid" xmlns:w16="http://schemas.microsoft.com/office/word/2018/wordml" xmlns:w16du="http://schemas.microsoft.com/office/word/2023/wordml/word16du" xmlns:w16sdtdh="http://schemas.microsoft.com/office/word/2020/wordml/sdtdatahash" xmlns:w16se="http://schemas.microsoft.com/office/word/2015/wordml/symex" mc:Ignorable="w14 w15 w16se w16cid w16 w16cex w16sdtdh w16du">
   <w:docDefaults>
     <w:rPrDefault>
       <w:rPr>
@@ -9758,7 +8058,7 @@
     <w:name w:val="Normal"/>
     <w:qFormat/>
   </w:style>
-  <w:style w:type="paragraph" w:styleId="Titre1">
+  <w:style w:type="paragraph" w:styleId="Heading1">
     <w:name w:val="heading 1"/>
     <w:basedOn w:val="Normal"/>
     <w:next w:val="Normal"/>
@@ -9775,7 +8075,7 @@
       <w:szCs w:val="40"/>
     </w:rPr>
   </w:style>
-  <w:style w:type="paragraph" w:styleId="Titre2">
+  <w:style w:type="paragraph" w:styleId="Heading2">
     <w:name w:val="heading 2"/>
     <w:basedOn w:val="Normal"/>
     <w:next w:val="Normal"/>
@@ -9793,7 +8093,7 @@
       <w:szCs w:val="32"/>
     </w:rPr>
   </w:style>
-  <w:style w:type="paragraph" w:styleId="Titre3">
+  <w:style w:type="paragraph" w:styleId="Heading3">
     <w:name w:val="heading 3"/>
     <w:basedOn w:val="Normal"/>
     <w:next w:val="Normal"/>
@@ -9813,7 +8113,7 @@
       <w:szCs w:val="28"/>
     </w:rPr>
   </w:style>
-  <w:style w:type="paragraph" w:styleId="Titre4">
+  <w:style w:type="paragraph" w:styleId="Heading4">
     <w:name w:val="heading 4"/>
     <w:basedOn w:val="Normal"/>
     <w:next w:val="Normal"/>
@@ -9833,7 +8133,7 @@
       <w:szCs w:val="24"/>
     </w:rPr>
   </w:style>
-  <w:style w:type="paragraph" w:styleId="Titre5">
+  <w:style w:type="paragraph" w:styleId="Heading5">
     <w:name w:val="heading 5"/>
     <w:basedOn w:val="Normal"/>
     <w:next w:val="Normal"/>
@@ -9851,7 +8151,7 @@
       <w:color w:val="666666"/>
     </w:rPr>
   </w:style>
-  <w:style w:type="paragraph" w:styleId="Titre6">
+  <w:style w:type="paragraph" w:styleId="Heading6">
     <w:name w:val="heading 6"/>
     <w:basedOn w:val="Normal"/>
     <w:next w:val="Normal"/>
@@ -9870,13 +8170,13 @@
       <w:color w:val="666666"/>
     </w:rPr>
   </w:style>
-  <w:style w:type="character" w:default="1" w:styleId="Policepardfaut">
+  <w:style w:type="character" w:default="1" w:styleId="DefaultParagraphFont">
     <w:name w:val="Default Paragraph Font"/>
     <w:uiPriority w:val="1"/>
     <w:semiHidden/>
     <w:unhideWhenUsed/>
   </w:style>
-  <w:style w:type="table" w:default="1" w:styleId="TableauNormal">
+  <w:style w:type="table" w:default="1" w:styleId="TableNormal">
     <w:name w:val="Normal Table"/>
     <w:uiPriority w:val="99"/>
     <w:semiHidden/>
@@ -9891,7 +8191,7 @@
       </w:tblCellMar>
     </w:tblPr>
   </w:style>
-  <w:style w:type="numbering" w:default="1" w:styleId="Aucuneliste">
+  <w:style w:type="numbering" w:default="1" w:styleId="NoList">
     <w:name w:val="No List"/>
     <w:uiPriority w:val="99"/>
     <w:semiHidden/>
@@ -9908,7 +8208,7 @@
       </w:tblCellMar>
     </w:tblPr>
   </w:style>
-  <w:style w:type="paragraph" w:styleId="Titre">
+  <w:style w:type="paragraph" w:styleId="Title">
     <w:name w:val="Title"/>
     <w:basedOn w:val="Normal"/>
     <w:next w:val="Normal"/>
@@ -9924,7 +8224,7 @@
       <w:szCs w:val="52"/>
     </w:rPr>
   </w:style>
-  <w:style w:type="paragraph" w:styleId="Sous-titre">
+  <w:style w:type="paragraph" w:styleId="Subtitle">
     <w:name w:val="Subtitle"/>
     <w:basedOn w:val="Normal"/>
     <w:next w:val="Normal"/>
@@ -9941,10 +8241,10 @@
       <w:szCs w:val="30"/>
     </w:rPr>
   </w:style>
-  <w:style w:type="paragraph" w:styleId="Commentaire">
+  <w:style w:type="paragraph" w:styleId="CommentText">
     <w:name w:val="annotation text"/>
     <w:basedOn w:val="Normal"/>
-    <w:link w:val="CommentaireCar"/>
+    <w:link w:val="CommentTextChar"/>
     <w:uiPriority w:val="99"/>
     <w:unhideWhenUsed/>
     <w:pPr>
@@ -9955,19 +8255,19 @@
       <w:szCs w:val="20"/>
     </w:rPr>
   </w:style>
-  <w:style w:type="character" w:customStyle="1" w:styleId="CommentaireCar">
-    <w:name w:val="Commentaire Car"/>
-    <w:basedOn w:val="Policepardfaut"/>
-    <w:link w:val="Commentaire"/>
+  <w:style w:type="character" w:customStyle="1" w:styleId="CommentTextChar">
+    <w:name w:val="Comment Text Char"/>
+    <w:basedOn w:val="DefaultParagraphFont"/>
+    <w:link w:val="CommentText"/>
     <w:uiPriority w:val="99"/>
     <w:rPr>
       <w:sz w:val="20"/>
       <w:szCs w:val="20"/>
     </w:rPr>
   </w:style>
-  <w:style w:type="character" w:styleId="Marquedecommentaire">
+  <w:style w:type="character" w:styleId="CommentReference">
     <w:name w:val="annotation reference"/>
-    <w:basedOn w:val="Policepardfaut"/>
+    <w:basedOn w:val="DefaultParagraphFont"/>
     <w:uiPriority w:val="99"/>
     <w:semiHidden/>
     <w:unhideWhenUsed/>
@@ -9976,10 +8276,10 @@
       <w:szCs w:val="16"/>
     </w:rPr>
   </w:style>
-  <w:style w:type="paragraph" w:styleId="En-tte">
+  <w:style w:type="paragraph" w:styleId="Header">
     <w:name w:val="header"/>
     <w:basedOn w:val="Normal"/>
-    <w:link w:val="En-tteCar"/>
+    <w:link w:val="HeaderChar"/>
     <w:uiPriority w:val="99"/>
     <w:unhideWhenUsed/>
     <w:rsid w:val="009B3825"/>
@@ -9991,17 +8291,17 @@
       <w:spacing w:line="240" w:lineRule="auto"/>
     </w:pPr>
   </w:style>
-  <w:style w:type="character" w:customStyle="1" w:styleId="En-tteCar">
-    <w:name w:val="En-tête Car"/>
-    <w:basedOn w:val="Policepardfaut"/>
-    <w:link w:val="En-tte"/>
+  <w:style w:type="character" w:customStyle="1" w:styleId="HeaderChar">
+    <w:name w:val="Header Char"/>
+    <w:basedOn w:val="DefaultParagraphFont"/>
+    <w:link w:val="Header"/>
     <w:uiPriority w:val="99"/>
     <w:rsid w:val="009B3825"/>
   </w:style>
-  <w:style w:type="paragraph" w:styleId="Pieddepage">
+  <w:style w:type="paragraph" w:styleId="Footer">
     <w:name w:val="footer"/>
     <w:basedOn w:val="Normal"/>
-    <w:link w:val="PieddepageCar"/>
+    <w:link w:val="FooterChar"/>
     <w:uiPriority w:val="99"/>
     <w:unhideWhenUsed/>
     <w:rsid w:val="009B3825"/>
@@ -10013,18 +8313,18 @@
       <w:spacing w:line="240" w:lineRule="auto"/>
     </w:pPr>
   </w:style>
-  <w:style w:type="character" w:customStyle="1" w:styleId="PieddepageCar">
-    <w:name w:val="Pied de page Car"/>
-    <w:basedOn w:val="Policepardfaut"/>
-    <w:link w:val="Pieddepage"/>
+  <w:style w:type="character" w:customStyle="1" w:styleId="FooterChar">
+    <w:name w:val="Footer Char"/>
+    <w:basedOn w:val="DefaultParagraphFont"/>
+    <w:link w:val="Footer"/>
     <w:uiPriority w:val="99"/>
     <w:rsid w:val="009B3825"/>
   </w:style>
-  <w:style w:type="paragraph" w:styleId="Objetducommentaire">
+  <w:style w:type="paragraph" w:styleId="CommentSubject">
     <w:name w:val="annotation subject"/>
-    <w:basedOn w:val="Commentaire"/>
-    <w:next w:val="Commentaire"/>
-    <w:link w:val="ObjetducommentaireCar"/>
+    <w:basedOn w:val="CommentText"/>
+    <w:next w:val="CommentText"/>
+    <w:link w:val="CommentSubjectChar"/>
     <w:uiPriority w:val="99"/>
     <w:semiHidden/>
     <w:unhideWhenUsed/>
@@ -10034,10 +8334,10 @@
       <w:bCs/>
     </w:rPr>
   </w:style>
-  <w:style w:type="character" w:customStyle="1" w:styleId="ObjetducommentaireCar">
-    <w:name w:val="Objet du commentaire Car"/>
-    <w:basedOn w:val="CommentaireCar"/>
-    <w:link w:val="Objetducommentaire"/>
+  <w:style w:type="character" w:customStyle="1" w:styleId="CommentSubjectChar">
+    <w:name w:val="Comment Subject Char"/>
+    <w:basedOn w:val="CommentTextChar"/>
+    <w:link w:val="CommentSubject"/>
     <w:uiPriority w:val="99"/>
     <w:semiHidden/>
     <w:rsid w:val="0053009B"/>
@@ -10064,11 +8364,10 @@
       <w:szCs w:val="24"/>
     </w:rPr>
   </w:style>
-  <w:style w:type="character" w:styleId="Lienhypertexte">
+  <w:style w:type="character" w:styleId="Hyperlink">
     <w:name w:val="Hyperlink"/>
-    <w:basedOn w:val="Policepardfaut"/>
+    <w:basedOn w:val="DefaultParagraphFont"/>
     <w:uiPriority w:val="99"/>
-    <w:semiHidden/>
     <w:unhideWhenUsed/>
     <w:rsid w:val="000D5130"/>
     <w:rPr>
@@ -10076,7 +8375,7 @@
       <w:u w:val="single"/>
     </w:rPr>
   </w:style>
-  <w:style w:type="paragraph" w:styleId="Paragraphedeliste">
+  <w:style w:type="paragraph" w:styleId="ListParagraph">
     <w:name w:val="List Paragraph"/>
     <w:basedOn w:val="Normal"/>
     <w:uiPriority w:val="34"/>
@@ -10086,6 +8385,18 @@
       <w:ind w:left="720"/>
       <w:contextualSpacing/>
     </w:pPr>
+  </w:style>
+  <w:style w:type="character" w:styleId="UnresolvedMention">
+    <w:name w:val="Unresolved Mention"/>
+    <w:basedOn w:val="DefaultParagraphFont"/>
+    <w:uiPriority w:val="99"/>
+    <w:semiHidden/>
+    <w:unhideWhenUsed/>
+    <w:rsid w:val="007D52B7"/>
+    <w:rPr>
+      <w:color w:val="605E5C"/>
+      <w:shd w:val="clear" w:color="auto" w:fill="E1DFDD"/>
+    </w:rPr>
   </w:style>
 </w:styles>
 </file>

</xml_diff>